<commit_message>
Se actualizó el documento de especificacion de requerimientos
</commit_message>
<xml_diff>
--- a/requerimientos/REQUERIMIENTOS SISTEMA DE GEOLOCALIZACION.docx
+++ b/requerimientos/REQUERIMIENTOS SISTEMA DE GEOLOCALIZACION.docx
@@ -24,6 +24,106 @@
         <w:rPr>
           <w:rFonts w:ascii="Arial" w:hAnsi="Arial" w:cs="Arial"/>
           <w:lang w:val="es-ES"/>
+        </w:rPr>
+      </w:pPr>
+    </w:p>
+    <w:p>
+      <w:pPr>
+        <w:pStyle w:val="Sinespaciado"/>
+        <w:jc w:val="both"/>
+        <w:rPr>
+          <w:rStyle w:val="Textoennegrita"/>
+          <w:rFonts w:ascii="Arial" w:hAnsi="Arial" w:cs="Arial"/>
+        </w:rPr>
+      </w:pPr>
+    </w:p>
+    <w:p>
+      <w:pPr>
+        <w:pStyle w:val="Sinespaciado"/>
+        <w:jc w:val="both"/>
+        <w:rPr>
+          <w:rStyle w:val="Textoennegrita"/>
+          <w:rFonts w:ascii="Arial" w:hAnsi="Arial" w:cs="Arial"/>
+        </w:rPr>
+      </w:pPr>
+    </w:p>
+    <w:p>
+      <w:pPr>
+        <w:pStyle w:val="Sinespaciado"/>
+        <w:jc w:val="both"/>
+        <w:rPr>
+          <w:rStyle w:val="Textoennegrita"/>
+          <w:rFonts w:ascii="Arial" w:hAnsi="Arial" w:cs="Arial"/>
+        </w:rPr>
+      </w:pPr>
+    </w:p>
+    <w:p>
+      <w:pPr>
+        <w:pStyle w:val="Sinespaciado"/>
+        <w:jc w:val="both"/>
+        <w:rPr>
+          <w:rStyle w:val="Textoennegrita"/>
+          <w:rFonts w:ascii="Arial" w:hAnsi="Arial" w:cs="Arial"/>
+        </w:rPr>
+      </w:pPr>
+    </w:p>
+    <w:p>
+      <w:pPr>
+        <w:pStyle w:val="Sinespaciado"/>
+        <w:jc w:val="both"/>
+        <w:rPr>
+          <w:rStyle w:val="Textoennegrita"/>
+          <w:rFonts w:ascii="Arial" w:hAnsi="Arial" w:cs="Arial"/>
+        </w:rPr>
+      </w:pPr>
+    </w:p>
+    <w:p>
+      <w:pPr>
+        <w:pStyle w:val="Sinespaciado"/>
+        <w:jc w:val="both"/>
+        <w:rPr>
+          <w:rStyle w:val="Textoennegrita"/>
+          <w:rFonts w:ascii="Arial" w:hAnsi="Arial" w:cs="Arial"/>
+        </w:rPr>
+      </w:pPr>
+    </w:p>
+    <w:p>
+      <w:pPr>
+        <w:pStyle w:val="Sinespaciado"/>
+        <w:jc w:val="both"/>
+        <w:rPr>
+          <w:rStyle w:val="Textoennegrita"/>
+          <w:rFonts w:ascii="Arial" w:hAnsi="Arial" w:cs="Arial"/>
+        </w:rPr>
+      </w:pPr>
+    </w:p>
+    <w:p>
+      <w:pPr>
+        <w:pStyle w:val="Sinespaciado"/>
+        <w:jc w:val="both"/>
+        <w:rPr>
+          <w:rStyle w:val="Textoennegrita"/>
+          <w:rFonts w:ascii="Arial" w:hAnsi="Arial" w:cs="Arial"/>
+        </w:rPr>
+      </w:pPr>
+    </w:p>
+    <w:p>
+      <w:pPr>
+        <w:pStyle w:val="Sinespaciado"/>
+        <w:jc w:val="both"/>
+        <w:rPr>
+          <w:rStyle w:val="Textoennegrita"/>
+          <w:rFonts w:ascii="Arial" w:hAnsi="Arial" w:cs="Arial"/>
+        </w:rPr>
+      </w:pPr>
+    </w:p>
+    <w:p>
+      <w:pPr>
+        <w:pStyle w:val="Sinespaciado"/>
+        <w:jc w:val="both"/>
+        <w:rPr>
+          <w:rStyle w:val="Textoennegrita"/>
+          <w:rFonts w:ascii="Arial" w:hAnsi="Arial" w:cs="Arial"/>
         </w:rPr>
       </w:pPr>
     </w:p>
@@ -458,7 +558,11 @@
     <w:sdt>
       <w:sdtPr>
         <w:rPr>
-          <w:lang w:val="es-ES"/>
+          <w:rFonts w:ascii="Arial" w:eastAsiaTheme="minorHAnsi" w:hAnsi="Arial" w:cs="Arial"/>
+          <w:color w:val="auto"/>
+          <w:sz w:val="22"/>
+          <w:szCs w:val="22"/>
+          <w:lang w:val="es-ES" w:eastAsia="en-US"/>
         </w:rPr>
         <w:id w:val="-956571290"/>
         <w:docPartObj>
@@ -468,22 +572,21 @@
       </w:sdtPr>
       <w:sdtEndPr>
         <w:rPr>
-          <w:rFonts w:asciiTheme="minorHAnsi" w:eastAsiaTheme="minorHAnsi" w:hAnsiTheme="minorHAnsi" w:cstheme="minorBidi"/>
           <w:b/>
           <w:bCs/>
-          <w:color w:val="auto"/>
-          <w:sz w:val="22"/>
-          <w:szCs w:val="22"/>
-          <w:lang w:eastAsia="en-US"/>
         </w:rPr>
       </w:sdtEndPr>
       <w:sdtContent>
         <w:p>
           <w:pPr>
             <w:pStyle w:val="TtuloTDC"/>
+            <w:rPr>
+              <w:rFonts w:ascii="Arial" w:hAnsi="Arial" w:cs="Arial"/>
+            </w:rPr>
           </w:pPr>
           <w:r>
             <w:rPr>
+              <w:rFonts w:ascii="Arial" w:hAnsi="Arial" w:cs="Arial"/>
               <w:lang w:val="es-ES"/>
             </w:rPr>
             <w:t>Contenido</w:t>
@@ -508,35 +611,31 @@
             </w:rPr>
           </w:pPr>
           <w:r>
+            <w:rPr>
+              <w:rFonts w:ascii="Arial" w:hAnsi="Arial" w:cs="Arial"/>
+            </w:rPr>
             <w:fldChar w:fldCharType="begin"/>
           </w:r>
           <w:r>
+            <w:rPr>
+              <w:rFonts w:ascii="Arial" w:hAnsi="Arial" w:cs="Arial"/>
+            </w:rPr>
             <w:instrText xml:space="preserve"> TOC \o "1-3" \h \z \u </w:instrText>
           </w:r>
           <w:r>
+            <w:rPr>
+              <w:rFonts w:ascii="Arial" w:hAnsi="Arial" w:cs="Arial"/>
+            </w:rPr>
             <w:fldChar w:fldCharType="separate"/>
           </w:r>
-          <w:hyperlink w:anchor="_Toc103287839" w:history="1">
+          <w:hyperlink w:anchor="_Toc103374043" w:history="1">
             <w:r>
               <w:rPr>
                 <w:rStyle w:val="Hipervnculo"/>
-                <w:noProof/>
-              </w:rPr>
-              <w:t>1 INTRO</w:t>
-            </w:r>
-            <w:r>
-              <w:rPr>
-                <w:rStyle w:val="Hipervnculo"/>
-                <w:noProof/>
-              </w:rPr>
-              <w:t>D</w:t>
-            </w:r>
-            <w:r>
-              <w:rPr>
-                <w:rStyle w:val="Hipervnculo"/>
-                <w:noProof/>
-              </w:rPr>
-              <w:t>UCCIÓN</w:t>
+                <w:rFonts w:ascii="Arial" w:hAnsi="Arial" w:cs="Arial"/>
+                <w:noProof/>
+              </w:rPr>
+              <w:t>1 INTRODUCCIÓN</w:t>
             </w:r>
             <w:r>
               <w:rPr>
@@ -557,7 +656,7 @@
                 <w:noProof/>
                 <w:webHidden/>
               </w:rPr>
-              <w:instrText xml:space="preserve"> PAGEREF _Toc103287839 \h </w:instrText>
+              <w:instrText xml:space="preserve"> PAGEREF _Toc103374043 \h </w:instrText>
             </w:r>
             <w:r>
               <w:rPr>
@@ -602,30 +701,15 @@
               <w:lang w:eastAsia="es-MX"/>
             </w:rPr>
           </w:pPr>
-          <w:hyperlink w:anchor="_Toc103287840" w:history="1">
+          <w:hyperlink w:anchor="_Toc103374044" w:history="1">
             <w:r>
               <w:rPr>
                 <w:rStyle w:val="Hipervnculo"/>
+                <w:rFonts w:ascii="Arial" w:hAnsi="Arial" w:cs="Arial"/>
                 <w:noProof/>
                 <w:lang w:val="es-ES"/>
               </w:rPr>
-              <w:t>1.1 Pr</w:t>
-            </w:r>
-            <w:r>
-              <w:rPr>
-                <w:rStyle w:val="Hipervnculo"/>
-                <w:noProof/>
-                <w:lang w:val="es-ES"/>
-              </w:rPr>
-              <w:t>o</w:t>
-            </w:r>
-            <w:r>
-              <w:rPr>
-                <w:rStyle w:val="Hipervnculo"/>
-                <w:noProof/>
-                <w:lang w:val="es-ES"/>
-              </w:rPr>
-              <w:t>pósito</w:t>
+              <w:t>1.1 Propósito</w:t>
             </w:r>
             <w:r>
               <w:rPr>
@@ -646,7 +730,7 @@
                 <w:noProof/>
                 <w:webHidden/>
               </w:rPr>
-              <w:instrText xml:space="preserve"> PAGEREF _Toc103287840 \h </w:instrText>
+              <w:instrText xml:space="preserve"> PAGEREF _Toc103374044 \h </w:instrText>
             </w:r>
             <w:r>
               <w:rPr>
@@ -691,10 +775,11 @@
               <w:lang w:eastAsia="es-MX"/>
             </w:rPr>
           </w:pPr>
-          <w:hyperlink w:anchor="_Toc103287841" w:history="1">
+          <w:hyperlink w:anchor="_Toc103374045" w:history="1">
             <w:r>
               <w:rPr>
                 <w:rStyle w:val="Hipervnculo"/>
+                <w:rFonts w:ascii="Arial" w:hAnsi="Arial" w:cs="Arial"/>
                 <w:noProof/>
                 <w:lang w:val="es-ES"/>
               </w:rPr>
@@ -719,7 +804,7 @@
                 <w:noProof/>
                 <w:webHidden/>
               </w:rPr>
-              <w:instrText xml:space="preserve"> PAGEREF _Toc103287841 \h </w:instrText>
+              <w:instrText xml:space="preserve"> PAGEREF _Toc103374045 \h </w:instrText>
             </w:r>
             <w:r>
               <w:rPr>
@@ -764,10 +849,11 @@
               <w:lang w:eastAsia="es-MX"/>
             </w:rPr>
           </w:pPr>
-          <w:hyperlink w:anchor="_Toc103287842" w:history="1">
+          <w:hyperlink w:anchor="_Toc103374046" w:history="1">
             <w:r>
               <w:rPr>
                 <w:rStyle w:val="Hipervnculo"/>
+                <w:rFonts w:ascii="Arial" w:hAnsi="Arial" w:cs="Arial"/>
                 <w:noProof/>
                 <w:lang w:val="es-ES"/>
               </w:rPr>
@@ -792,7 +878,7 @@
                 <w:noProof/>
                 <w:webHidden/>
               </w:rPr>
-              <w:instrText xml:space="preserve"> PAGEREF _Toc103287842 \h </w:instrText>
+              <w:instrText xml:space="preserve"> PAGEREF _Toc103374046 \h </w:instrText>
             </w:r>
             <w:r>
               <w:rPr>
@@ -837,10 +923,11 @@
               <w:lang w:eastAsia="es-MX"/>
             </w:rPr>
           </w:pPr>
-          <w:hyperlink w:anchor="_Toc103287843" w:history="1">
+          <w:hyperlink w:anchor="_Toc103374047" w:history="1">
             <w:r>
               <w:rPr>
                 <w:rStyle w:val="Hipervnculo"/>
+                <w:rFonts w:ascii="Arial" w:hAnsi="Arial" w:cs="Arial"/>
                 <w:noProof/>
                 <w:lang w:val="es-ES"/>
               </w:rPr>
@@ -865,7 +952,7 @@
                 <w:noProof/>
                 <w:webHidden/>
               </w:rPr>
-              <w:instrText xml:space="preserve"> PAGEREF _Toc103287843 \h </w:instrText>
+              <w:instrText xml:space="preserve"> PAGEREF _Toc103374047 \h </w:instrText>
             </w:r>
             <w:r>
               <w:rPr>
@@ -914,27 +1001,14 @@
               <w:lang w:eastAsia="es-MX"/>
             </w:rPr>
           </w:pPr>
-          <w:hyperlink w:anchor="_Toc103287844" w:history="1">
+          <w:hyperlink w:anchor="_Toc103374048" w:history="1">
             <w:r>
               <w:rPr>
                 <w:rStyle w:val="Hipervnculo"/>
-                <w:noProof/>
-              </w:rPr>
-              <w:t>2 DESCRIPC</w:t>
-            </w:r>
-            <w:r>
-              <w:rPr>
-                <w:rStyle w:val="Hipervnculo"/>
-                <w:noProof/>
-              </w:rPr>
-              <w:t>I</w:t>
-            </w:r>
-            <w:r>
-              <w:rPr>
-                <w:rStyle w:val="Hipervnculo"/>
-                <w:noProof/>
-              </w:rPr>
-              <w:t>ÓN GENERAL</w:t>
+                <w:rFonts w:ascii="Arial" w:hAnsi="Arial" w:cs="Arial"/>
+                <w:noProof/>
+              </w:rPr>
+              <w:t>2 DESCRIPCIÓN GENERAL</w:t>
             </w:r>
             <w:r>
               <w:rPr>
@@ -955,7 +1029,7 @@
                 <w:noProof/>
                 <w:webHidden/>
               </w:rPr>
-              <w:instrText xml:space="preserve"> PAGEREF _Toc103287844 \h </w:instrText>
+              <w:instrText xml:space="preserve"> PAGEREF _Toc103374048 \h </w:instrText>
             </w:r>
             <w:r>
               <w:rPr>
@@ -1000,10 +1074,11 @@
               <w:lang w:eastAsia="es-MX"/>
             </w:rPr>
           </w:pPr>
-          <w:hyperlink w:anchor="_Toc103287845" w:history="1">
+          <w:hyperlink w:anchor="_Toc103374049" w:history="1">
             <w:r>
               <w:rPr>
                 <w:rStyle w:val="Hipervnculo"/>
+                <w:rFonts w:ascii="Arial" w:hAnsi="Arial" w:cs="Arial"/>
                 <w:noProof/>
                 <w:lang w:val="es-ES"/>
               </w:rPr>
@@ -1028,7 +1103,7 @@
                 <w:noProof/>
                 <w:webHidden/>
               </w:rPr>
-              <w:instrText xml:space="preserve"> PAGEREF _Toc103287845 \h </w:instrText>
+              <w:instrText xml:space="preserve"> PAGEREF _Toc103374049 \h </w:instrText>
             </w:r>
             <w:r>
               <w:rPr>
@@ -1073,10 +1148,11 @@
               <w:lang w:eastAsia="es-MX"/>
             </w:rPr>
           </w:pPr>
-          <w:hyperlink w:anchor="_Toc103287846" w:history="1">
+          <w:hyperlink w:anchor="_Toc103374050" w:history="1">
             <w:r>
               <w:rPr>
                 <w:rStyle w:val="Hipervnculo"/>
+                <w:rFonts w:ascii="Arial" w:hAnsi="Arial" w:cs="Arial"/>
                 <w:noProof/>
                 <w:lang w:val="es-ES"/>
               </w:rPr>
@@ -1101,7 +1177,7 @@
                 <w:noProof/>
                 <w:webHidden/>
               </w:rPr>
-              <w:instrText xml:space="preserve"> PAGEREF _Toc103287846 \h </w:instrText>
+              <w:instrText xml:space="preserve"> PAGEREF _Toc103374050 \h </w:instrText>
             </w:r>
             <w:r>
               <w:rPr>
@@ -1146,10 +1222,11 @@
               <w:lang w:eastAsia="es-MX"/>
             </w:rPr>
           </w:pPr>
-          <w:hyperlink w:anchor="_Toc103287847" w:history="1">
+          <w:hyperlink w:anchor="_Toc103374051" w:history="1">
             <w:r>
               <w:rPr>
                 <w:rStyle w:val="Hipervnculo"/>
+                <w:rFonts w:ascii="Arial" w:hAnsi="Arial" w:cs="Arial"/>
                 <w:noProof/>
                 <w:lang w:val="es-ES"/>
               </w:rPr>
@@ -1174,7 +1251,7 @@
                 <w:noProof/>
                 <w:webHidden/>
               </w:rPr>
-              <w:instrText xml:space="preserve"> PAGEREF _Toc103287847 \h </w:instrText>
+              <w:instrText xml:space="preserve"> PAGEREF _Toc103374051 \h </w:instrText>
             </w:r>
             <w:r>
               <w:rPr>
@@ -1219,10 +1296,11 @@
               <w:lang w:eastAsia="es-MX"/>
             </w:rPr>
           </w:pPr>
-          <w:hyperlink w:anchor="_Toc103287848" w:history="1">
+          <w:hyperlink w:anchor="_Toc103374052" w:history="1">
             <w:r>
               <w:rPr>
                 <w:rStyle w:val="Hipervnculo"/>
+                <w:rFonts w:ascii="Arial" w:hAnsi="Arial" w:cs="Arial"/>
                 <w:noProof/>
                 <w:lang w:val="es-ES"/>
               </w:rPr>
@@ -1247,7 +1325,7 @@
                 <w:noProof/>
                 <w:webHidden/>
               </w:rPr>
-              <w:instrText xml:space="preserve"> PAGEREF _Toc103287848 \h </w:instrText>
+              <w:instrText xml:space="preserve"> PAGEREF _Toc103374052 \h </w:instrText>
             </w:r>
             <w:r>
               <w:rPr>
@@ -1292,10 +1370,11 @@
               <w:lang w:eastAsia="es-MX"/>
             </w:rPr>
           </w:pPr>
-          <w:hyperlink w:anchor="_Toc103287849" w:history="1">
+          <w:hyperlink w:anchor="_Toc103374053" w:history="1">
             <w:r>
               <w:rPr>
                 <w:rStyle w:val="Hipervnculo"/>
+                <w:rFonts w:ascii="Arial" w:hAnsi="Arial" w:cs="Arial"/>
                 <w:noProof/>
                 <w:lang w:val="es-ES"/>
               </w:rPr>
@@ -1320,7 +1399,7 @@
                 <w:noProof/>
                 <w:webHidden/>
               </w:rPr>
-              <w:instrText xml:space="preserve"> PAGEREF _Toc103287849 \h </w:instrText>
+              <w:instrText xml:space="preserve"> PAGEREF _Toc103374053 \h </w:instrText>
             </w:r>
             <w:r>
               <w:rPr>
@@ -1369,10 +1448,11 @@
               <w:lang w:eastAsia="es-MX"/>
             </w:rPr>
           </w:pPr>
-          <w:hyperlink w:anchor="_Toc103287850" w:history="1">
+          <w:hyperlink w:anchor="_Toc103374054" w:history="1">
             <w:r>
               <w:rPr>
                 <w:rStyle w:val="Hipervnculo"/>
+                <w:rFonts w:ascii="Arial" w:hAnsi="Arial" w:cs="Arial"/>
                 <w:noProof/>
               </w:rPr>
               <w:t>3 REQUISITOS ESPECÍFICOS</w:t>
@@ -1396,7 +1476,7 @@
                 <w:noProof/>
                 <w:webHidden/>
               </w:rPr>
-              <w:instrText xml:space="preserve"> PAGEREF _Toc103287850 \h </w:instrText>
+              <w:instrText xml:space="preserve"> PAGEREF _Toc103374054 \h </w:instrText>
             </w:r>
             <w:r>
               <w:rPr>
@@ -1416,7 +1496,7 @@
                 <w:noProof/>
                 <w:webHidden/>
               </w:rPr>
-              <w:t>6</w:t>
+              <w:t>5</w:t>
             </w:r>
             <w:r>
               <w:rPr>
@@ -1441,10 +1521,11 @@
               <w:lang w:eastAsia="es-MX"/>
             </w:rPr>
           </w:pPr>
-          <w:hyperlink w:anchor="_Toc103287851" w:history="1">
+          <w:hyperlink w:anchor="_Toc103374055" w:history="1">
             <w:r>
               <w:rPr>
                 <w:rStyle w:val="Hipervnculo"/>
+                <w:rFonts w:ascii="Arial" w:hAnsi="Arial" w:cs="Arial"/>
                 <w:noProof/>
                 <w:lang w:val="es-ES"/>
               </w:rPr>
@@ -1469,7 +1550,7 @@
                 <w:noProof/>
                 <w:webHidden/>
               </w:rPr>
-              <w:instrText xml:space="preserve"> PAGEREF _Toc103287851 \h </w:instrText>
+              <w:instrText xml:space="preserve"> PAGEREF _Toc103374055 \h </w:instrText>
             </w:r>
             <w:r>
               <w:rPr>
@@ -1514,14 +1595,33 @@
               <w:lang w:eastAsia="es-MX"/>
             </w:rPr>
           </w:pPr>
-          <w:hyperlink w:anchor="_Toc103287852" w:history="1">
+          <w:hyperlink w:anchor="_Toc103374056" w:history="1">
             <w:r>
               <w:rPr>
                 <w:rStyle w:val="Hipervnculo"/>
+                <w:rFonts w:ascii="Arial" w:hAnsi="Arial" w:cs="Arial"/>
                 <w:noProof/>
                 <w:lang w:val="es-ES"/>
               </w:rPr>
-              <w:t>3.2 Requisitos Funcionales</w:t>
+              <w:t>3.2 Requisitos Fu</w:t>
+            </w:r>
+            <w:r>
+              <w:rPr>
+                <w:rStyle w:val="Hipervnculo"/>
+                <w:rFonts w:ascii="Arial" w:hAnsi="Arial" w:cs="Arial"/>
+                <w:noProof/>
+                <w:lang w:val="es-ES"/>
+              </w:rPr>
+              <w:t>n</w:t>
+            </w:r>
+            <w:r>
+              <w:rPr>
+                <w:rStyle w:val="Hipervnculo"/>
+                <w:rFonts w:ascii="Arial" w:hAnsi="Arial" w:cs="Arial"/>
+                <w:noProof/>
+                <w:lang w:val="es-ES"/>
+              </w:rPr>
+              <w:t>cionales</w:t>
             </w:r>
             <w:r>
               <w:rPr>
@@ -1542,7 +1642,7 @@
                 <w:noProof/>
                 <w:webHidden/>
               </w:rPr>
-              <w:instrText xml:space="preserve"> PAGEREF _Toc103287852 \h </w:instrText>
+              <w:instrText xml:space="preserve"> PAGEREF _Toc103374056 \h </w:instrText>
             </w:r>
             <w:r>
               <w:rPr>
@@ -1562,7 +1662,7 @@
                 <w:noProof/>
                 <w:webHidden/>
               </w:rPr>
-              <w:t>6</w:t>
+              <w:t>7</w:t>
             </w:r>
             <w:r>
               <w:rPr>
@@ -1587,10 +1687,11 @@
               <w:lang w:eastAsia="es-MX"/>
             </w:rPr>
           </w:pPr>
-          <w:hyperlink w:anchor="_Toc103287853" w:history="1">
+          <w:hyperlink w:anchor="_Toc103374057" w:history="1">
             <w:r>
               <w:rPr>
                 <w:rStyle w:val="Hipervnculo"/>
+                <w:rFonts w:ascii="Arial" w:hAnsi="Arial" w:cs="Arial"/>
                 <w:noProof/>
                 <w:lang w:val="es-ES"/>
               </w:rPr>
@@ -1615,7 +1716,7 @@
                 <w:noProof/>
                 <w:webHidden/>
               </w:rPr>
-              <w:instrText xml:space="preserve"> PAGEREF _Toc103287853 \h </w:instrText>
+              <w:instrText xml:space="preserve"> PAGEREF _Toc103374057 \h </w:instrText>
             </w:r>
             <w:r>
               <w:rPr>
@@ -1635,7 +1736,7 @@
                 <w:noProof/>
                 <w:webHidden/>
               </w:rPr>
-              <w:t>6</w:t>
+              <w:t>10</w:t>
             </w:r>
             <w:r>
               <w:rPr>
@@ -1660,10 +1761,11 @@
               <w:lang w:eastAsia="es-MX"/>
             </w:rPr>
           </w:pPr>
-          <w:hyperlink w:anchor="_Toc103287854" w:history="1">
+          <w:hyperlink w:anchor="_Toc103374058" w:history="1">
             <w:r>
               <w:rPr>
                 <w:rStyle w:val="Hipervnculo"/>
+                <w:rFonts w:ascii="Arial" w:hAnsi="Arial" w:cs="Arial"/>
                 <w:noProof/>
                 <w:lang w:val="es-ES"/>
               </w:rPr>
@@ -1688,7 +1790,7 @@
                 <w:noProof/>
                 <w:webHidden/>
               </w:rPr>
-              <w:instrText xml:space="preserve"> PAGEREF _Toc103287854 \h </w:instrText>
+              <w:instrText xml:space="preserve"> PAGEREF _Toc103374058 \h </w:instrText>
             </w:r>
             <w:r>
               <w:rPr>
@@ -1708,7 +1810,7 @@
                 <w:noProof/>
                 <w:webHidden/>
               </w:rPr>
-              <w:t>6</w:t>
+              <w:t>10</w:t>
             </w:r>
             <w:r>
               <w:rPr>
@@ -1733,10 +1835,11 @@
               <w:lang w:eastAsia="es-MX"/>
             </w:rPr>
           </w:pPr>
-          <w:hyperlink w:anchor="_Toc103287855" w:history="1">
+          <w:hyperlink w:anchor="_Toc103374059" w:history="1">
             <w:r>
               <w:rPr>
                 <w:rStyle w:val="Hipervnculo"/>
+                <w:rFonts w:ascii="Arial" w:hAnsi="Arial" w:cs="Arial"/>
                 <w:noProof/>
                 <w:lang w:val="es-ES"/>
               </w:rPr>
@@ -1761,7 +1864,7 @@
                 <w:noProof/>
                 <w:webHidden/>
               </w:rPr>
-              <w:instrText xml:space="preserve"> PAGEREF _Toc103287855 \h </w:instrText>
+              <w:instrText xml:space="preserve"> PAGEREF _Toc103374059 \h </w:instrText>
             </w:r>
             <w:r>
               <w:rPr>
@@ -1781,7 +1884,7 @@
                 <w:noProof/>
                 <w:webHidden/>
               </w:rPr>
-              <w:t>6</w:t>
+              <w:t>10</w:t>
             </w:r>
             <w:r>
               <w:rPr>
@@ -1793,8 +1896,14 @@
           </w:hyperlink>
         </w:p>
         <w:p>
+          <w:pPr>
+            <w:rPr>
+              <w:rFonts w:ascii="Arial" w:hAnsi="Arial" w:cs="Arial"/>
+            </w:rPr>
+          </w:pPr>
           <w:r>
             <w:rPr>
+              <w:rFonts w:ascii="Arial" w:hAnsi="Arial" w:cs="Arial"/>
               <w:b/>
               <w:bCs/>
               <w:lang w:val="es-ES"/>
@@ -1826,8 +1935,6 @@
         </w:rPr>
         <w:br w:type="page"/>
       </w:r>
-      <w:bookmarkStart w:id="0" w:name="_GoBack"/>
-      <w:bookmarkEnd w:id="0"/>
     </w:p>
     <w:p>
       <w:pPr>
@@ -1856,14 +1963,75 @@
     <w:p>
       <w:pPr>
         <w:pStyle w:val="Ttulo1"/>
-      </w:pPr>
-      <w:bookmarkStart w:id="1" w:name="_Toc103287839"/>
-      <w:r>
+        <w:rPr>
+          <w:rFonts w:ascii="Arial" w:hAnsi="Arial" w:cs="Arial"/>
+        </w:rPr>
+      </w:pPr>
+      <w:bookmarkStart w:id="0" w:name="_Toc103374043"/>
+      <w:r>
+        <w:rPr>
+          <w:rFonts w:ascii="Arial" w:hAnsi="Arial" w:cs="Arial"/>
+        </w:rPr>
         <w:t xml:space="preserve">1 </w:t>
       </w:r>
       <w:r>
+        <w:rPr>
+          <w:rFonts w:ascii="Arial" w:hAnsi="Arial" w:cs="Arial"/>
+        </w:rPr>
         <w:t>INTRODUCCIÓN</w:t>
       </w:r>
+      <w:bookmarkEnd w:id="0"/>
+    </w:p>
+    <w:p>
+      <w:pPr>
+        <w:spacing w:line="276" w:lineRule="auto"/>
+        <w:jc w:val="both"/>
+        <w:rPr>
+          <w:rFonts w:ascii="Arial" w:hAnsi="Arial" w:cs="Arial"/>
+          <w:lang w:val="es-ES"/>
+        </w:rPr>
+      </w:pPr>
+      <w:r>
+        <w:rPr>
+          <w:rFonts w:ascii="Arial" w:hAnsi="Arial" w:cs="Arial"/>
+          <w:lang w:val="es-ES"/>
+        </w:rPr>
+        <w:t>Este documento es la Especificación de Requisitos de Software (ERS) para el sistema de geolocalización de centros de investigación en el estado de Zacatecas. Esta especificación se ha estructurado basándonos en las directrices proporcionadas por el estándar IEEE Práctica Recomendada para Especificaciones de Software ANSI/IEEE 830, 1998.</w:t>
+      </w:r>
+    </w:p>
+    <w:p>
+      <w:pPr>
+        <w:spacing w:line="276" w:lineRule="auto"/>
+        <w:jc w:val="both"/>
+        <w:rPr>
+          <w:rFonts w:ascii="Arial" w:hAnsi="Arial" w:cs="Arial"/>
+          <w:lang w:val="es-ES"/>
+        </w:rPr>
+      </w:pPr>
+    </w:p>
+    <w:p>
+      <w:pPr>
+        <w:pStyle w:val="Ttulo2"/>
+        <w:rPr>
+          <w:rFonts w:ascii="Arial" w:hAnsi="Arial" w:cs="Arial"/>
+          <w:lang w:val="es-ES"/>
+        </w:rPr>
+      </w:pPr>
+      <w:bookmarkStart w:id="1" w:name="_Toc103374044"/>
+      <w:r>
+        <w:rPr>
+          <w:rFonts w:ascii="Arial" w:hAnsi="Arial" w:cs="Arial"/>
+          <w:lang w:val="es-ES"/>
+        </w:rPr>
+        <w:t xml:space="preserve">1.1 </w:t>
+      </w:r>
+      <w:r>
+        <w:rPr>
+          <w:rFonts w:ascii="Arial" w:hAnsi="Arial" w:cs="Arial"/>
+          <w:lang w:val="es-ES"/>
+        </w:rPr>
+        <w:t>Propósito</w:t>
+      </w:r>
       <w:bookmarkEnd w:id="1"/>
     </w:p>
     <w:p>
@@ -1880,7 +2048,14 @@
           <w:rFonts w:ascii="Arial" w:hAnsi="Arial" w:cs="Arial"/>
           <w:lang w:val="es-ES"/>
         </w:rPr>
-        <w:t>Este documento es la Especificación de Requisitos de Software (ERS) para el sistema de geolocalización de centros de investigación en el estado de Zacatecas. Esta especificación se ha estructurado basándonos en las directrices proporcionadas por el estándar IEEE Práctica Recomendada para Especificaciones de Software ANSI/IEEE 830, 1998.</w:t>
+        <w:t xml:space="preserve">El propósito de este documento es definir los requerimientos funcionales y no funcionales para el desarrollo del sistema web de geolocalización de centros de investigación, el cual permitirá la búsqueda </w:t>
+      </w:r>
+      <w:r>
+        <w:rPr>
+          <w:rFonts w:ascii="Arial" w:hAnsi="Arial" w:cs="Arial"/>
+          <w:lang w:val="es-ES"/>
+        </w:rPr>
+        <w:t>y ubicación de estos centros de investigación dentro del estado de Zacatecas.</w:t>
       </w:r>
     </w:p>
     <w:p>
@@ -1897,21 +2072,24 @@
       <w:pPr>
         <w:pStyle w:val="Ttulo2"/>
         <w:rPr>
-          <w:lang w:val="es-ES"/>
-        </w:rPr>
-      </w:pPr>
-      <w:bookmarkStart w:id="2" w:name="_Toc103287840"/>
-      <w:r>
-        <w:rPr>
-          <w:lang w:val="es-ES"/>
-        </w:rPr>
-        <w:t xml:space="preserve">1.1 </w:t>
-      </w:r>
-      <w:r>
-        <w:rPr>
-          <w:lang w:val="es-ES"/>
-        </w:rPr>
-        <w:t>Propósito</w:t>
+          <w:rFonts w:ascii="Arial" w:hAnsi="Arial" w:cs="Arial"/>
+          <w:lang w:val="es-ES"/>
+        </w:rPr>
+      </w:pPr>
+      <w:bookmarkStart w:id="2" w:name="_Toc103374045"/>
+      <w:r>
+        <w:rPr>
+          <w:rFonts w:ascii="Arial" w:hAnsi="Arial" w:cs="Arial"/>
+          <w:lang w:val="es-ES"/>
+        </w:rPr>
+        <w:t xml:space="preserve">1.2 </w:t>
+      </w:r>
+      <w:r>
+        <w:rPr>
+          <w:rFonts w:ascii="Arial" w:hAnsi="Arial" w:cs="Arial"/>
+          <w:lang w:val="es-ES"/>
+        </w:rPr>
+        <w:t>Alcance</w:t>
       </w:r>
       <w:bookmarkEnd w:id="2"/>
     </w:p>
@@ -1929,14 +2107,7 @@
           <w:rFonts w:ascii="Arial" w:hAnsi="Arial" w:cs="Arial"/>
           <w:lang w:val="es-ES"/>
         </w:rPr>
-        <w:t xml:space="preserve">El propósito de este documento es definir los requerimientos funcionales y no funcionales para el desarrollo del sistema web de geolocalización de centros de investigación, el cual permitirá la búsqueda </w:t>
-      </w:r>
-      <w:r>
-        <w:rPr>
-          <w:rFonts w:ascii="Arial" w:hAnsi="Arial" w:cs="Arial"/>
-          <w:lang w:val="es-ES"/>
-        </w:rPr>
-        <w:t>y ubicación de estos centros de investigación dentro del estado de Zacatecas.</w:t>
+        <w:t>Este software proporcionará al usuario la posibilidad de ubicar los centros de investigación que existen en el estado, además de conocer sus detalles específicos, como su ubicación geográfica, su dirección particular, así como algunos datos de contacto.</w:t>
       </w:r>
     </w:p>
     <w:p>
@@ -1948,83 +2119,37 @@
           <w:lang w:val="es-ES"/>
         </w:rPr>
       </w:pPr>
+      <w:r>
+        <w:rPr>
+          <w:rFonts w:ascii="Arial" w:hAnsi="Arial" w:cs="Arial"/>
+          <w:lang w:val="es-ES"/>
+        </w:rPr>
+        <w:t>Este software atacará la problemática de solucionar problemas de gente zacatecana mediante instituciones igualmente zacatecanas, así como cumplir con la demanda de tener un registro de estas instituciones y de ser posible de los investigadores que laboran en ella como dicta el Sistema Estatal de Investigadores.</w:t>
+      </w:r>
     </w:p>
     <w:p>
       <w:pPr>
         <w:pStyle w:val="Ttulo2"/>
         <w:rPr>
-          <w:lang w:val="es-ES"/>
-        </w:rPr>
-      </w:pPr>
-      <w:bookmarkStart w:id="3" w:name="_Toc103287841"/>
-      <w:r>
-        <w:rPr>
-          <w:lang w:val="es-ES"/>
-        </w:rPr>
-        <w:t xml:space="preserve">1.2 </w:t>
-      </w:r>
-      <w:r>
-        <w:rPr>
-          <w:lang w:val="es-ES"/>
-        </w:rPr>
-        <w:t>Alcance</w:t>
-      </w:r>
-      <w:bookmarkEnd w:id="3"/>
-    </w:p>
-    <w:p>
-      <w:pPr>
-        <w:spacing w:line="276" w:lineRule="auto"/>
-        <w:jc w:val="both"/>
-        <w:rPr>
-          <w:rFonts w:ascii="Arial" w:hAnsi="Arial" w:cs="Arial"/>
-          <w:lang w:val="es-ES"/>
-        </w:rPr>
-      </w:pPr>
-      <w:r>
-        <w:rPr>
-          <w:rFonts w:ascii="Arial" w:hAnsi="Arial" w:cs="Arial"/>
-          <w:lang w:val="es-ES"/>
-        </w:rPr>
-        <w:t>Este software proporcionará al usuario la posibilidad de ubicar los centros de investigación que existen en el estado, además de conocer sus detalles específicos, como su ubicación geográfica, su dirección particular, así como algunos datos de contacto.</w:t>
-      </w:r>
-    </w:p>
-    <w:p>
-      <w:pPr>
-        <w:spacing w:line="276" w:lineRule="auto"/>
-        <w:jc w:val="both"/>
-        <w:rPr>
-          <w:rFonts w:ascii="Arial" w:hAnsi="Arial" w:cs="Arial"/>
-          <w:lang w:val="es-ES"/>
-        </w:rPr>
-      </w:pPr>
-      <w:r>
-        <w:rPr>
-          <w:rFonts w:ascii="Arial" w:hAnsi="Arial" w:cs="Arial"/>
-          <w:lang w:val="es-ES"/>
-        </w:rPr>
-        <w:t>Este software atacará la problemática de solucionar problemas de gente zacatecana mediante instituciones igualmente zacatecanas, así como cumplir con la demanda de tener un registro de estas instituciones y de ser posible de los investigadores que laboran en ella como dicta el Sistema Estatal de Investigadores.</w:t>
-      </w:r>
+          <w:rFonts w:ascii="Arial" w:hAnsi="Arial" w:cs="Arial"/>
+          <w:lang w:val="es-ES"/>
+        </w:rPr>
+      </w:pPr>
     </w:p>
     <w:p>
       <w:pPr>
         <w:pStyle w:val="Ttulo2"/>
         <w:rPr>
-          <w:lang w:val="es-ES"/>
-        </w:rPr>
-      </w:pPr>
-    </w:p>
-    <w:p>
-      <w:pPr>
-        <w:pStyle w:val="Ttulo2"/>
-        <w:rPr>
+          <w:rFonts w:ascii="Arial" w:hAnsi="Arial" w:cs="Arial"/>
           <w:sz w:val="28"/>
           <w:szCs w:val="28"/>
           <w:lang w:val="es-ES"/>
         </w:rPr>
       </w:pPr>
-      <w:bookmarkStart w:id="4" w:name="_Toc103287842"/>
-      <w:r>
-        <w:rPr>
+      <w:bookmarkStart w:id="3" w:name="_Toc103374046"/>
+      <w:r>
+        <w:rPr>
+          <w:rFonts w:ascii="Arial" w:hAnsi="Arial" w:cs="Arial"/>
           <w:sz w:val="28"/>
           <w:szCs w:val="28"/>
           <w:lang w:val="es-ES"/>
@@ -2033,13 +2158,14 @@
       </w:r>
       <w:r>
         <w:rPr>
+          <w:rFonts w:ascii="Arial" w:hAnsi="Arial" w:cs="Arial"/>
           <w:sz w:val="28"/>
           <w:szCs w:val="28"/>
           <w:lang w:val="es-ES"/>
         </w:rPr>
         <w:t>Personal Involucrado</w:t>
       </w:r>
-      <w:bookmarkEnd w:id="4"/>
+      <w:bookmarkEnd w:id="3"/>
     </w:p>
     <w:tbl>
       <w:tblPr>
@@ -2617,6 +2743,7 @@
       <w:pPr>
         <w:pStyle w:val="Ttulo2"/>
         <w:rPr>
+          <w:rFonts w:ascii="Arial" w:hAnsi="Arial" w:cs="Arial"/>
           <w:lang w:val="es-ES"/>
         </w:rPr>
       </w:pPr>
@@ -2625,174 +2752,148 @@
       <w:pPr>
         <w:pStyle w:val="Ttulo2"/>
         <w:rPr>
-          <w:lang w:val="es-ES"/>
-        </w:rPr>
-      </w:pPr>
-      <w:bookmarkStart w:id="5" w:name="_Toc103287843"/>
-      <w:r>
-        <w:rPr>
+          <w:rFonts w:ascii="Arial" w:hAnsi="Arial" w:cs="Arial"/>
+          <w:lang w:val="es-ES"/>
+        </w:rPr>
+      </w:pPr>
+      <w:bookmarkStart w:id="4" w:name="_Toc103374047"/>
+      <w:r>
+        <w:rPr>
+          <w:rFonts w:ascii="Arial" w:hAnsi="Arial" w:cs="Arial"/>
           <w:lang w:val="es-ES"/>
         </w:rPr>
         <w:t xml:space="preserve">1.4 </w:t>
       </w:r>
       <w:r>
         <w:rPr>
+          <w:rFonts w:ascii="Arial" w:hAnsi="Arial" w:cs="Arial"/>
           <w:lang w:val="es-ES"/>
         </w:rPr>
         <w:t>Resumen</w:t>
       </w:r>
+      <w:bookmarkEnd w:id="4"/>
+    </w:p>
+    <w:p>
+      <w:pPr>
+        <w:spacing w:line="276" w:lineRule="auto"/>
+        <w:jc w:val="both"/>
+        <w:rPr>
+          <w:rFonts w:ascii="Arial" w:hAnsi="Arial" w:cs="Arial"/>
+          <w:lang w:val="es-ES"/>
+        </w:rPr>
+      </w:pPr>
+      <w:r>
+        <w:rPr>
+          <w:rFonts w:ascii="Arial" w:hAnsi="Arial" w:cs="Arial"/>
+          <w:lang w:val="es-ES"/>
+        </w:rPr>
+        <w:t>El objetivo de este documento es documentar las capacidades del sistema que se desarrollará, está conformado por la documentación correspondiente al funcionamiento, su estructuración, calidad y el diseño que tendrá el producto una vez sea implementado.</w:t>
+      </w:r>
+    </w:p>
+    <w:p>
+      <w:pPr>
+        <w:spacing w:line="276" w:lineRule="auto"/>
+        <w:jc w:val="both"/>
+        <w:rPr>
+          <w:rFonts w:ascii="Arial" w:hAnsi="Arial" w:cs="Arial"/>
+          <w:lang w:val="es-ES"/>
+        </w:rPr>
+      </w:pPr>
+      <w:r>
+        <w:rPr>
+          <w:rFonts w:ascii="Arial" w:hAnsi="Arial" w:cs="Arial"/>
+          <w:lang w:val="es-ES"/>
+        </w:rPr>
+        <w:t>Se describirán las características y restricciones generales, además de la especificación de los requisitos necesarios para el sistema.</w:t>
+      </w:r>
+      <w:r>
+        <w:rPr>
+          <w:rFonts w:ascii="Arial" w:hAnsi="Arial" w:cs="Arial"/>
+          <w:lang w:val="es-ES"/>
+        </w:rPr>
+        <w:cr/>
+      </w:r>
+    </w:p>
+    <w:p>
+      <w:pPr>
+        <w:pStyle w:val="Ttulo1"/>
+        <w:rPr>
+          <w:rFonts w:ascii="Arial" w:hAnsi="Arial" w:cs="Arial"/>
+        </w:rPr>
+      </w:pPr>
+      <w:bookmarkStart w:id="5" w:name="_Toc103374048"/>
+      <w:r>
+        <w:rPr>
+          <w:rFonts w:ascii="Arial" w:hAnsi="Arial" w:cs="Arial"/>
+        </w:rPr>
+        <w:t xml:space="preserve">2 </w:t>
+      </w:r>
+      <w:r>
+        <w:rPr>
+          <w:rFonts w:ascii="Arial" w:hAnsi="Arial" w:cs="Arial"/>
+        </w:rPr>
+        <w:t>DESCRIPCIÓN GENERAL</w:t>
+      </w:r>
       <w:bookmarkEnd w:id="5"/>
     </w:p>
     <w:p>
       <w:pPr>
-        <w:spacing w:line="276" w:lineRule="auto"/>
-        <w:jc w:val="both"/>
-        <w:rPr>
-          <w:rFonts w:ascii="Arial" w:hAnsi="Arial" w:cs="Arial"/>
-          <w:lang w:val="es-ES"/>
-        </w:rPr>
-      </w:pPr>
-      <w:r>
-        <w:rPr>
-          <w:rFonts w:ascii="Arial" w:hAnsi="Arial" w:cs="Arial"/>
-          <w:lang w:val="es-ES"/>
-        </w:rPr>
-        <w:t>El objetivo de este documento es documentar las capacidades del sistema que se desarrollará, está conformado por la</w:t>
-      </w:r>
-      <w:r>
-        <w:rPr>
-          <w:rFonts w:ascii="Arial" w:hAnsi="Arial" w:cs="Arial"/>
-          <w:lang w:val="es-ES"/>
-        </w:rPr>
-        <w:t xml:space="preserve"> </w:t>
-      </w:r>
-      <w:r>
-        <w:rPr>
-          <w:rFonts w:ascii="Arial" w:hAnsi="Arial" w:cs="Arial"/>
-          <w:lang w:val="es-ES"/>
-        </w:rPr>
-        <w:t>documentación correspondiente al funcionamiento, su estructuración, calidad y el diseño que tendrá el producto una vez sea</w:t>
-      </w:r>
-      <w:r>
-        <w:rPr>
-          <w:rFonts w:ascii="Arial" w:hAnsi="Arial" w:cs="Arial"/>
-          <w:lang w:val="es-ES"/>
-        </w:rPr>
-        <w:t xml:space="preserve"> </w:t>
-      </w:r>
-      <w:r>
-        <w:rPr>
-          <w:rFonts w:ascii="Arial" w:hAnsi="Arial" w:cs="Arial"/>
-          <w:lang w:val="es-ES"/>
-        </w:rPr>
-        <w:t>implementado.</w:t>
-      </w:r>
-    </w:p>
-    <w:p>
-      <w:pPr>
-        <w:spacing w:line="276" w:lineRule="auto"/>
-        <w:jc w:val="both"/>
-        <w:rPr>
-          <w:rFonts w:ascii="Arial" w:hAnsi="Arial" w:cs="Arial"/>
-          <w:lang w:val="es-ES"/>
-        </w:rPr>
-      </w:pPr>
-      <w:r>
-        <w:rPr>
-          <w:rFonts w:ascii="Arial" w:hAnsi="Arial" w:cs="Arial"/>
-          <w:lang w:val="es-ES"/>
-        </w:rPr>
-        <w:t>Se describirán las características y restricciones generales, además de la especificación de los requisitos necesarios para el</w:t>
-      </w:r>
-      <w:r>
-        <w:rPr>
-          <w:rFonts w:ascii="Arial" w:hAnsi="Arial" w:cs="Arial"/>
-          <w:lang w:val="es-ES"/>
-        </w:rPr>
-        <w:t xml:space="preserve"> </w:t>
-      </w:r>
-      <w:r>
-        <w:rPr>
-          <w:rFonts w:ascii="Arial" w:hAnsi="Arial" w:cs="Arial"/>
-          <w:lang w:val="es-ES"/>
-        </w:rPr>
-        <w:t>sistema.</w:t>
-      </w:r>
-      <w:r>
-        <w:rPr>
-          <w:rFonts w:ascii="Arial" w:hAnsi="Arial" w:cs="Arial"/>
-          <w:lang w:val="es-ES"/>
-        </w:rPr>
-        <w:cr/>
-      </w:r>
-    </w:p>
-    <w:p>
-      <w:pPr>
-        <w:pStyle w:val="Ttulo1"/>
-      </w:pPr>
-      <w:bookmarkStart w:id="6" w:name="_Toc103287844"/>
-      <w:r>
-        <w:t xml:space="preserve">2 </w:t>
-      </w:r>
-      <w:r>
-        <w:t>DESCRIPCIÓN GENERAL</w:t>
+        <w:pStyle w:val="Ttulo2"/>
+        <w:rPr>
+          <w:rFonts w:ascii="Arial" w:hAnsi="Arial" w:cs="Arial"/>
+          <w:lang w:val="es-ES"/>
+        </w:rPr>
+      </w:pPr>
+      <w:bookmarkStart w:id="6" w:name="_Toc103374049"/>
+      <w:r>
+        <w:rPr>
+          <w:rFonts w:ascii="Arial" w:hAnsi="Arial" w:cs="Arial"/>
+          <w:lang w:val="es-ES"/>
+        </w:rPr>
+        <w:t>2.1 Perspectiva del Producto</w:t>
       </w:r>
       <w:bookmarkEnd w:id="6"/>
     </w:p>
     <w:p>
       <w:pPr>
+        <w:rPr>
+          <w:rFonts w:ascii="Arial" w:hAnsi="Arial" w:cs="Arial"/>
+          <w:lang w:val="es-ES"/>
+        </w:rPr>
+      </w:pPr>
+      <w:r>
+        <w:rPr>
+          <w:rFonts w:ascii="Arial" w:hAnsi="Arial" w:cs="Arial"/>
+          <w:lang w:val="es-ES"/>
+        </w:rPr>
+        <w:t>El sistema a ser desarrollado es un sistema independiente, que solo requiere información propia para cumplir con su funcionamiento.</w:t>
+      </w:r>
+    </w:p>
+    <w:p>
+      <w:pPr>
+        <w:rPr>
+          <w:rFonts w:ascii="Arial" w:hAnsi="Arial" w:cs="Arial"/>
+          <w:lang w:val="es-ES"/>
+        </w:rPr>
+      </w:pPr>
+    </w:p>
+    <w:p>
+      <w:pPr>
         <w:pStyle w:val="Ttulo2"/>
         <w:rPr>
-          <w:lang w:val="es-ES"/>
-        </w:rPr>
-      </w:pPr>
-      <w:bookmarkStart w:id="7" w:name="_Toc103287845"/>
-      <w:r>
-        <w:rPr>
-          <w:lang w:val="es-ES"/>
-        </w:rPr>
-        <w:t>2.1 Perspectiva del Producto</w:t>
+          <w:rFonts w:ascii="Arial" w:hAnsi="Arial" w:cs="Arial"/>
+          <w:lang w:val="es-ES"/>
+        </w:rPr>
+      </w:pPr>
+      <w:bookmarkStart w:id="7" w:name="_Toc103374050"/>
+      <w:r>
+        <w:rPr>
+          <w:rFonts w:ascii="Arial" w:hAnsi="Arial" w:cs="Arial"/>
+          <w:lang w:val="es-ES"/>
+        </w:rPr>
+        <w:t>2.2 Funcionalidad del Producto</w:t>
       </w:r>
       <w:bookmarkEnd w:id="7"/>
-    </w:p>
-    <w:p>
-      <w:pPr>
-        <w:rPr>
-          <w:rFonts w:ascii="Arial" w:hAnsi="Arial" w:cs="Arial"/>
-          <w:lang w:val="es-ES"/>
-        </w:rPr>
-      </w:pPr>
-      <w:r>
-        <w:rPr>
-          <w:rFonts w:ascii="Arial" w:hAnsi="Arial" w:cs="Arial"/>
-          <w:lang w:val="es-ES"/>
-        </w:rPr>
-        <w:t>El sistema a ser desarrollado es un sistema independiente, que solo requiere información propia para cumplir con su funcionamiento.</w:t>
-      </w:r>
-    </w:p>
-    <w:p>
-      <w:pPr>
-        <w:rPr>
-          <w:rFonts w:ascii="Arial" w:hAnsi="Arial" w:cs="Arial"/>
-          <w:lang w:val="es-ES"/>
-        </w:rPr>
-      </w:pPr>
-    </w:p>
-    <w:p>
-      <w:pPr>
-        <w:pStyle w:val="Ttulo2"/>
-        <w:rPr>
-          <w:lang w:val="es-ES"/>
-        </w:rPr>
-      </w:pPr>
-      <w:bookmarkStart w:id="8" w:name="_Toc103287846"/>
-      <w:r>
-        <w:rPr>
-          <w:lang w:val="es-ES"/>
-        </w:rPr>
-        <w:t>2.2 Funcionalidad del Producto</w:t>
-      </w:r>
-      <w:bookmarkEnd w:id="8"/>
     </w:p>
     <w:p>
       <w:pPr>
@@ -3275,7 +3376,6 @@
           <w:rFonts w:ascii="Arial" w:hAnsi="Arial" w:cs="Arial"/>
           <w:lang w:val="es-ES"/>
         </w:rPr>
-        <w:lastRenderedPageBreak/>
         <w:t>Ver ruta de navegación.</w:t>
       </w:r>
     </w:p>
@@ -3298,21 +3398,8 @@
           <w:rFonts w:ascii="Arial" w:hAnsi="Arial" w:cs="Arial"/>
           <w:lang w:val="es-ES"/>
         </w:rPr>
-        <w:t>Ver un</w:t>
-      </w:r>
-      <w:r>
-        <w:rPr>
-          <w:rFonts w:ascii="Arial" w:hAnsi="Arial" w:cs="Arial"/>
-          <w:lang w:val="es-ES"/>
-        </w:rPr>
-        <w:t>a</w:t>
-      </w:r>
-      <w:r>
-        <w:rPr>
-          <w:rFonts w:ascii="Arial" w:hAnsi="Arial" w:cs="Arial"/>
-          <w:lang w:val="es-ES"/>
-        </w:rPr>
-        <w:t xml:space="preserve"> ruta de navegación desde su origen para llegar a algún centro de investigación seleccionado.</w:t>
+        <w:lastRenderedPageBreak/>
+        <w:t>Ver una ruta de navegación desde su origen para llegar a algún centro de investigación seleccionado.</w:t>
       </w:r>
     </w:p>
     <w:p>
@@ -3343,17 +3430,19 @@
       <w:pPr>
         <w:pStyle w:val="Ttulo2"/>
         <w:rPr>
-          <w:lang w:val="es-ES"/>
-        </w:rPr>
-      </w:pPr>
-      <w:bookmarkStart w:id="9" w:name="_Toc103287847"/>
-      <w:r>
-        <w:rPr>
+          <w:rFonts w:ascii="Arial" w:hAnsi="Arial" w:cs="Arial"/>
+          <w:lang w:val="es-ES"/>
+        </w:rPr>
+      </w:pPr>
+      <w:bookmarkStart w:id="8" w:name="_Toc103374051"/>
+      <w:r>
+        <w:rPr>
+          <w:rFonts w:ascii="Arial" w:hAnsi="Arial" w:cs="Arial"/>
           <w:lang w:val="es-ES"/>
         </w:rPr>
         <w:t>2.3 Características de los Usuarios</w:t>
       </w:r>
-      <w:bookmarkEnd w:id="9"/>
+      <w:bookmarkEnd w:id="8"/>
     </w:p>
     <w:p>
       <w:pPr>
@@ -3773,17 +3862,19 @@
       <w:pPr>
         <w:pStyle w:val="Ttulo2"/>
         <w:rPr>
-          <w:lang w:val="es-ES"/>
-        </w:rPr>
-      </w:pPr>
-      <w:bookmarkStart w:id="10" w:name="_Toc103287848"/>
-      <w:r>
-        <w:rPr>
+          <w:rFonts w:ascii="Arial" w:hAnsi="Arial" w:cs="Arial"/>
+          <w:lang w:val="es-ES"/>
+        </w:rPr>
+      </w:pPr>
+      <w:bookmarkStart w:id="9" w:name="_Toc103374052"/>
+      <w:r>
+        <w:rPr>
+          <w:rFonts w:ascii="Arial" w:hAnsi="Arial" w:cs="Arial"/>
           <w:lang w:val="es-ES"/>
         </w:rPr>
         <w:t>2.4 Restricciones</w:t>
       </w:r>
-      <w:bookmarkEnd w:id="10"/>
+      <w:bookmarkEnd w:id="9"/>
     </w:p>
     <w:p>
       <w:pPr>
@@ -3819,21 +3910,7 @@
           <w:rFonts w:ascii="Arial" w:hAnsi="Arial" w:cs="Arial"/>
           <w:lang w:val="es-ES"/>
         </w:rPr>
-        <w:t xml:space="preserve">El sistema será implementado en </w:t>
-      </w:r>
-      <w:r>
-        <w:rPr>
-          <w:rFonts w:ascii="Arial" w:hAnsi="Arial" w:cs="Arial"/>
-          <w:lang w:val="es-ES"/>
-        </w:rPr>
-        <w:t>el</w:t>
-      </w:r>
-      <w:r>
-        <w:rPr>
-          <w:rFonts w:ascii="Arial" w:hAnsi="Arial" w:cs="Arial"/>
-          <w:lang w:val="es-ES"/>
-        </w:rPr>
-        <w:t xml:space="preserve"> lenguaje Python, siguiendo una arquitectura MVC mediante el uso del framework Django.</w:t>
+        <w:t>El sistema será implementado en el lenguaje Python, siguiendo una arquitectura MVC mediante el uso del framework Django.</w:t>
       </w:r>
     </w:p>
     <w:p>
@@ -3902,17 +3979,19 @@
       <w:pPr>
         <w:pStyle w:val="Ttulo2"/>
         <w:rPr>
-          <w:lang w:val="es-ES"/>
-        </w:rPr>
-      </w:pPr>
-      <w:bookmarkStart w:id="11" w:name="_Toc103287849"/>
-      <w:r>
-        <w:rPr>
+          <w:rFonts w:ascii="Arial" w:hAnsi="Arial" w:cs="Arial"/>
+          <w:lang w:val="es-ES"/>
+        </w:rPr>
+      </w:pPr>
+      <w:bookmarkStart w:id="10" w:name="_Toc103374053"/>
+      <w:r>
+        <w:rPr>
+          <w:rFonts w:ascii="Arial" w:hAnsi="Arial" w:cs="Arial"/>
           <w:lang w:val="es-ES"/>
         </w:rPr>
         <w:t>2.5 Suposiciones y dependencias</w:t>
       </w:r>
-      <w:bookmarkEnd w:id="11"/>
+      <w:bookmarkEnd w:id="10"/>
     </w:p>
     <w:p>
       <w:pPr>
@@ -4010,43 +4089,56 @@
     <w:p>
       <w:pPr>
         <w:pStyle w:val="Ttulo1"/>
-      </w:pPr>
-      <w:bookmarkStart w:id="12" w:name="_Toc103287850"/>
-      <w:r>
+        <w:rPr>
+          <w:rFonts w:ascii="Arial" w:hAnsi="Arial" w:cs="Arial"/>
+        </w:rPr>
+      </w:pPr>
+      <w:bookmarkStart w:id="11" w:name="_Toc103374054"/>
+      <w:r>
+        <w:rPr>
+          <w:rFonts w:ascii="Arial" w:hAnsi="Arial" w:cs="Arial"/>
+        </w:rPr>
+        <w:t xml:space="preserve">3 </w:t>
+      </w:r>
+      <w:r>
+        <w:rPr>
+          <w:rFonts w:ascii="Arial" w:hAnsi="Arial" w:cs="Arial"/>
+        </w:rPr>
+        <w:t>REQUISITOS ESPECÍFICOS</w:t>
+      </w:r>
+      <w:bookmarkEnd w:id="11"/>
+    </w:p>
+    <w:p>
+      <w:pPr>
+        <w:rPr>
+          <w:rFonts w:ascii="Arial" w:hAnsi="Arial" w:cs="Arial"/>
+          <w:lang w:val="es-ES"/>
+        </w:rPr>
+      </w:pPr>
+    </w:p>
+    <w:p>
+      <w:pPr>
+        <w:pStyle w:val="Ttulo2"/>
+        <w:rPr>
+          <w:rFonts w:ascii="Arial" w:hAnsi="Arial" w:cs="Arial"/>
+          <w:lang w:val="es-ES"/>
+        </w:rPr>
+      </w:pPr>
+      <w:bookmarkStart w:id="12" w:name="_Toc103374055"/>
+      <w:r>
+        <w:rPr>
+          <w:rFonts w:ascii="Arial" w:hAnsi="Arial" w:cs="Arial"/>
+          <w:lang w:val="es-ES"/>
+        </w:rPr>
         <w:lastRenderedPageBreak/>
-        <w:t xml:space="preserve">3 </w:t>
-      </w:r>
-      <w:r>
-        <w:t>REQUISITOS ESPECÍFICOS</w:t>
+        <w:t>3.1 Requisitos comunes de las interfaces</w:t>
       </w:r>
       <w:bookmarkEnd w:id="12"/>
     </w:p>
     <w:p>
       <w:pPr>
         <w:rPr>
-          <w:lang w:val="es-ES"/>
-        </w:rPr>
-      </w:pPr>
-    </w:p>
-    <w:p>
-      <w:pPr>
-        <w:pStyle w:val="Ttulo2"/>
-        <w:rPr>
-          <w:lang w:val="es-ES"/>
-        </w:rPr>
-      </w:pPr>
-      <w:bookmarkStart w:id="13" w:name="_Toc103287851"/>
-      <w:r>
-        <w:rPr>
-          <w:lang w:val="es-ES"/>
-        </w:rPr>
-        <w:t>3.1 Requisitos comunes de las interfaces</w:t>
-      </w:r>
-      <w:bookmarkEnd w:id="13"/>
-    </w:p>
-    <w:p>
-      <w:pPr>
-        <w:rPr>
+          <w:rFonts w:ascii="Arial" w:hAnsi="Arial" w:cs="Arial"/>
           <w:lang w:val="es-ES"/>
         </w:rPr>
       </w:pPr>
@@ -4398,33 +4490,1905 @@
     </w:p>
     <w:p>
       <w:pPr>
+        <w:rPr>
+          <w:rFonts w:ascii="Arial" w:eastAsiaTheme="majorEastAsia" w:hAnsi="Arial" w:cs="Arial"/>
+          <w:color w:val="2F5496" w:themeColor="accent1" w:themeShade="BF"/>
+          <w:sz w:val="26"/>
+          <w:szCs w:val="26"/>
+          <w:lang w:val="es-ES"/>
+        </w:rPr>
+      </w:pPr>
+      <w:r>
+        <w:rPr>
+          <w:rFonts w:ascii="Arial" w:hAnsi="Arial" w:cs="Arial"/>
+          <w:lang w:val="es-ES"/>
+        </w:rPr>
+        <w:br w:type="page"/>
+      </w:r>
+    </w:p>
+    <w:p>
+      <w:pPr>
         <w:pStyle w:val="Ttulo2"/>
         <w:rPr>
-          <w:lang w:val="es-ES"/>
-        </w:rPr>
-      </w:pPr>
-      <w:bookmarkStart w:id="14" w:name="_Toc103287852"/>
-      <w:r>
-        <w:rPr>
-          <w:lang w:val="es-ES"/>
-        </w:rPr>
+          <w:rFonts w:ascii="Arial" w:hAnsi="Arial" w:cs="Arial"/>
+          <w:lang w:val="es-ES"/>
+        </w:rPr>
+      </w:pPr>
+      <w:bookmarkStart w:id="13" w:name="_Toc103374056"/>
+      <w:r>
+        <w:rPr>
+          <w:rFonts w:ascii="Arial" w:hAnsi="Arial" w:cs="Arial"/>
+          <w:lang w:val="es-ES"/>
+        </w:rPr>
+        <w:lastRenderedPageBreak/>
         <w:t>3.2 Requisitos Funcionales</w:t>
       </w:r>
+      <w:bookmarkEnd w:id="13"/>
+    </w:p>
+    <w:p>
+      <w:pPr>
+        <w:rPr>
+          <w:rFonts w:ascii="Arial" w:hAnsi="Arial" w:cs="Arial"/>
+          <w:lang w:val="es-ES"/>
+        </w:rPr>
+      </w:pPr>
+      <w:r>
+        <w:rPr>
+          <w:rFonts w:ascii="Arial" w:hAnsi="Arial" w:cs="Arial"/>
+          <w:lang w:val="es-ES"/>
+        </w:rPr>
+        <w:t>Requisitos funcionales</w:t>
+      </w:r>
+    </w:p>
+    <w:tbl>
+      <w:tblPr>
+        <w:tblStyle w:val="Tablaconcuadrcula"/>
+        <w:tblW w:w="10507" w:type="dxa"/>
+        <w:tblInd w:w="-714" w:type="dxa"/>
+        <w:tblLook w:val="04A0" w:firstRow="1" w:lastRow="0" w:firstColumn="1" w:lastColumn="0" w:noHBand="0" w:noVBand="1"/>
+      </w:tblPr>
+      <w:tblGrid>
+        <w:gridCol w:w="2215"/>
+        <w:gridCol w:w="1574"/>
+        <w:gridCol w:w="1965"/>
+        <w:gridCol w:w="2996"/>
+        <w:gridCol w:w="1757"/>
+      </w:tblGrid>
+      <w:tr>
+        <w:trPr>
+          <w:trHeight w:val="615"/>
+        </w:trPr>
+        <w:tc>
+          <w:tcPr>
+            <w:tcW w:w="2215" w:type="dxa"/>
+            <w:hideMark/>
+          </w:tcPr>
+          <w:p>
+            <w:pPr>
+              <w:rPr>
+                <w:rFonts w:ascii="Arial" w:hAnsi="Arial" w:cs="Arial"/>
+              </w:rPr>
+            </w:pPr>
+            <w:r>
+              <w:rPr>
+                <w:rFonts w:ascii="Arial" w:hAnsi="Arial" w:cs="Arial"/>
+              </w:rPr>
+              <w:t>Módulo</w:t>
+            </w:r>
+          </w:p>
+        </w:tc>
+        <w:tc>
+          <w:tcPr>
+            <w:tcW w:w="1574" w:type="dxa"/>
+            <w:hideMark/>
+          </w:tcPr>
+          <w:p>
+            <w:pPr>
+              <w:rPr>
+                <w:rFonts w:ascii="Arial" w:hAnsi="Arial" w:cs="Arial"/>
+              </w:rPr>
+            </w:pPr>
+            <w:r>
+              <w:rPr>
+                <w:rFonts w:ascii="Arial" w:hAnsi="Arial" w:cs="Arial"/>
+              </w:rPr>
+              <w:t>Roles Involucrados</w:t>
+            </w:r>
+          </w:p>
+        </w:tc>
+        <w:tc>
+          <w:tcPr>
+            <w:tcW w:w="1965" w:type="dxa"/>
+            <w:hideMark/>
+          </w:tcPr>
+          <w:p>
+            <w:pPr>
+              <w:rPr>
+                <w:rFonts w:ascii="Arial" w:hAnsi="Arial" w:cs="Arial"/>
+              </w:rPr>
+            </w:pPr>
+            <w:r>
+              <w:rPr>
+                <w:rFonts w:ascii="Arial" w:hAnsi="Arial" w:cs="Arial"/>
+              </w:rPr>
+              <w:t>Descripción</w:t>
+            </w:r>
+          </w:p>
+        </w:tc>
+        <w:tc>
+          <w:tcPr>
+            <w:tcW w:w="2996" w:type="dxa"/>
+            <w:hideMark/>
+          </w:tcPr>
+          <w:p>
+            <w:pPr>
+              <w:rPr>
+                <w:rFonts w:ascii="Arial" w:hAnsi="Arial" w:cs="Arial"/>
+              </w:rPr>
+            </w:pPr>
+            <w:r>
+              <w:rPr>
+                <w:rFonts w:ascii="Arial" w:hAnsi="Arial" w:cs="Arial"/>
+              </w:rPr>
+              <w:t>Criterios de aceptación</w:t>
+            </w:r>
+          </w:p>
+        </w:tc>
+        <w:tc>
+          <w:tcPr>
+            <w:tcW w:w="1757" w:type="dxa"/>
+            <w:hideMark/>
+          </w:tcPr>
+          <w:p>
+            <w:pPr>
+              <w:rPr>
+                <w:rFonts w:ascii="Arial" w:hAnsi="Arial" w:cs="Arial"/>
+              </w:rPr>
+            </w:pPr>
+            <w:r>
+              <w:rPr>
+                <w:rFonts w:ascii="Arial" w:hAnsi="Arial" w:cs="Arial"/>
+              </w:rPr>
+              <w:t>Requerimientos</w:t>
+            </w:r>
+          </w:p>
+        </w:tc>
+      </w:tr>
+      <w:tr>
+        <w:trPr>
+          <w:trHeight w:val="7455"/>
+        </w:trPr>
+        <w:tc>
+          <w:tcPr>
+            <w:tcW w:w="2215" w:type="dxa"/>
+            <w:hideMark/>
+          </w:tcPr>
+          <w:p>
+            <w:pPr>
+              <w:rPr>
+                <w:rFonts w:ascii="Arial" w:hAnsi="Arial" w:cs="Arial"/>
+              </w:rPr>
+            </w:pPr>
+            <w:proofErr w:type="spellStart"/>
+            <w:r>
+              <w:rPr>
+                <w:rFonts w:ascii="Arial" w:hAnsi="Arial" w:cs="Arial"/>
+              </w:rPr>
+              <w:t>Admin</w:t>
+            </w:r>
+            <w:proofErr w:type="spellEnd"/>
+            <w:r>
+              <w:rPr>
+                <w:rFonts w:ascii="Arial" w:hAnsi="Arial" w:cs="Arial"/>
+              </w:rPr>
+              <w:t xml:space="preserve"> - Crear Cuenta</w:t>
+            </w:r>
+          </w:p>
+        </w:tc>
+        <w:tc>
+          <w:tcPr>
+            <w:tcW w:w="1574" w:type="dxa"/>
+            <w:hideMark/>
+          </w:tcPr>
+          <w:p>
+            <w:pPr>
+              <w:rPr>
+                <w:rFonts w:ascii="Arial" w:hAnsi="Arial" w:cs="Arial"/>
+              </w:rPr>
+            </w:pPr>
+            <w:r>
+              <w:rPr>
+                <w:rFonts w:ascii="Arial" w:hAnsi="Arial" w:cs="Arial"/>
+              </w:rPr>
+              <w:t>Administrador</w:t>
+            </w:r>
+          </w:p>
+        </w:tc>
+        <w:tc>
+          <w:tcPr>
+            <w:tcW w:w="1965" w:type="dxa"/>
+            <w:hideMark/>
+          </w:tcPr>
+          <w:p>
+            <w:pPr>
+              <w:rPr>
+                <w:rFonts w:ascii="Arial" w:hAnsi="Arial" w:cs="Arial"/>
+              </w:rPr>
+            </w:pPr>
+            <w:r>
+              <w:rPr>
+                <w:rFonts w:ascii="Arial" w:hAnsi="Arial" w:cs="Arial"/>
+              </w:rPr>
+              <w:t>Yo como administrador, quiero poder crear una cuenta para acceder al sistema y administrarlo.</w:t>
+            </w:r>
+          </w:p>
+        </w:tc>
+        <w:tc>
+          <w:tcPr>
+            <w:tcW w:w="2996" w:type="dxa"/>
+            <w:hideMark/>
+          </w:tcPr>
+          <w:p>
+            <w:pPr>
+              <w:rPr>
+                <w:rFonts w:ascii="Arial" w:hAnsi="Arial" w:cs="Arial"/>
+              </w:rPr>
+            </w:pPr>
+            <w:r>
+              <w:rPr>
+                <w:rFonts w:ascii="Arial" w:hAnsi="Arial" w:cs="Arial"/>
+                <w:b/>
+                <w:bCs/>
+              </w:rPr>
+              <w:t xml:space="preserve">1. Datos Correctos. </w:t>
+            </w:r>
+            <w:r>
+              <w:rPr>
+                <w:rFonts w:ascii="Arial" w:hAnsi="Arial" w:cs="Arial"/>
+              </w:rPr>
+              <w:br/>
+              <w:t xml:space="preserve">Dado que ingreso el correo electrónico </w:t>
+            </w:r>
+            <w:hyperlink r:id="rId6" w:history="1">
+              <w:r>
+                <w:rPr>
+                  <w:rStyle w:val="Hipervnculo"/>
+                  <w:rFonts w:ascii="Arial" w:hAnsi="Arial" w:cs="Arial"/>
+                </w:rPr>
+                <w:t>geolocalizacion@labsol.com</w:t>
+              </w:r>
+            </w:hyperlink>
+            <w:r>
+              <w:rPr>
+                <w:rFonts w:ascii="Arial" w:hAnsi="Arial" w:cs="Arial"/>
+              </w:rPr>
+              <w:t xml:space="preserve"> </w:t>
+            </w:r>
+            <w:r>
+              <w:rPr>
+                <w:rFonts w:ascii="Arial" w:hAnsi="Arial" w:cs="Arial"/>
+              </w:rPr>
+              <w:t xml:space="preserve">  y la contraseña “geolocalizacion321” con su respectiva confirmación de contraseña. Cuando presiono el botón "Registrarse" Entonces se muestra en la pantalla el mensaje "Registro exitoso" y se me redirige a la página de inicio de sesión. </w:t>
+            </w:r>
+            <w:r>
+              <w:rPr>
+                <w:rFonts w:ascii="Arial" w:hAnsi="Arial" w:cs="Arial"/>
+              </w:rPr>
+              <w:br/>
+            </w:r>
+            <w:r>
+              <w:rPr>
+                <w:rFonts w:ascii="Arial" w:hAnsi="Arial" w:cs="Arial"/>
+                <w:b/>
+                <w:bCs/>
+              </w:rPr>
+              <w:t xml:space="preserve">2. Datos incorrectos. </w:t>
+            </w:r>
+            <w:r>
+              <w:rPr>
+                <w:rFonts w:ascii="Arial" w:hAnsi="Arial" w:cs="Arial"/>
+              </w:rPr>
+              <w:br/>
+              <w:t>Dado que ingreso un correo o una contraseña inválida o que no cumple con algún requisito Cuando presiono el botón "Registrarse" Entonces se muestra en la pantalla el mensaje "Datos inválidos".</w:t>
+            </w:r>
+            <w:r>
+              <w:rPr>
+                <w:rFonts w:ascii="Arial" w:hAnsi="Arial" w:cs="Arial"/>
+              </w:rPr>
+              <w:br/>
+            </w:r>
+            <w:r>
+              <w:rPr>
+                <w:rFonts w:ascii="Arial" w:hAnsi="Arial" w:cs="Arial"/>
+                <w:b/>
+                <w:bCs/>
+              </w:rPr>
+              <w:t>3. Datos duplicados.</w:t>
+            </w:r>
+            <w:r>
+              <w:rPr>
+                <w:rFonts w:ascii="Arial" w:hAnsi="Arial" w:cs="Arial"/>
+              </w:rPr>
+              <w:br/>
+              <w:t xml:space="preserve">Dado que ingreso el correo electrónico </w:t>
+            </w:r>
+            <w:hyperlink r:id="rId7" w:history="1">
+              <w:r>
+                <w:rPr>
+                  <w:rStyle w:val="Hipervnculo"/>
+                  <w:rFonts w:ascii="Arial" w:hAnsi="Arial" w:cs="Arial"/>
+                </w:rPr>
+                <w:t>geolocalizacion@labsol.com</w:t>
+              </w:r>
+            </w:hyperlink>
+            <w:r>
+              <w:rPr>
+                <w:rFonts w:ascii="Arial" w:hAnsi="Arial" w:cs="Arial"/>
+              </w:rPr>
+              <w:t xml:space="preserve"> </w:t>
+            </w:r>
+            <w:r>
+              <w:rPr>
+                <w:rFonts w:ascii="Arial" w:hAnsi="Arial" w:cs="Arial"/>
+              </w:rPr>
+              <w:t xml:space="preserve"> y la contraseña “geolocalizacion123” con su respectiva confirmación de contraseña Cuando presiono el botón “Registrarse” Entonces se muestra en pantalla el mensaje “El correo electrónico ya existe en otro usuario”.</w:t>
+            </w:r>
+          </w:p>
+        </w:tc>
+        <w:tc>
+          <w:tcPr>
+            <w:tcW w:w="1757" w:type="dxa"/>
+            <w:hideMark/>
+          </w:tcPr>
+          <w:p>
+            <w:pPr>
+              <w:rPr>
+                <w:rFonts w:ascii="Arial" w:hAnsi="Arial" w:cs="Arial"/>
+              </w:rPr>
+            </w:pPr>
+            <w:r>
+              <w:rPr>
+                <w:rFonts w:ascii="Arial" w:hAnsi="Arial" w:cs="Arial"/>
+              </w:rPr>
+              <w:t>Requerimiento 01</w:t>
+            </w:r>
+          </w:p>
+        </w:tc>
+      </w:tr>
+      <w:tr>
+        <w:trPr>
+          <w:trHeight w:val="6600"/>
+        </w:trPr>
+        <w:tc>
+          <w:tcPr>
+            <w:tcW w:w="2215" w:type="dxa"/>
+            <w:hideMark/>
+          </w:tcPr>
+          <w:p>
+            <w:pPr>
+              <w:rPr>
+                <w:rFonts w:ascii="Arial" w:hAnsi="Arial" w:cs="Arial"/>
+              </w:rPr>
+            </w:pPr>
+            <w:proofErr w:type="spellStart"/>
+            <w:r>
+              <w:rPr>
+                <w:rFonts w:ascii="Arial" w:hAnsi="Arial" w:cs="Arial"/>
+              </w:rPr>
+              <w:lastRenderedPageBreak/>
+              <w:t>Admin</w:t>
+            </w:r>
+            <w:proofErr w:type="spellEnd"/>
+            <w:r>
+              <w:rPr>
+                <w:rFonts w:ascii="Arial" w:hAnsi="Arial" w:cs="Arial"/>
+              </w:rPr>
+              <w:t xml:space="preserve"> - Iniciar Sesión</w:t>
+            </w:r>
+          </w:p>
+        </w:tc>
+        <w:tc>
+          <w:tcPr>
+            <w:tcW w:w="1574" w:type="dxa"/>
+            <w:hideMark/>
+          </w:tcPr>
+          <w:p>
+            <w:pPr>
+              <w:rPr>
+                <w:rFonts w:ascii="Arial" w:hAnsi="Arial" w:cs="Arial"/>
+              </w:rPr>
+            </w:pPr>
+            <w:r>
+              <w:rPr>
+                <w:rFonts w:ascii="Arial" w:hAnsi="Arial" w:cs="Arial"/>
+              </w:rPr>
+              <w:t>Administrador</w:t>
+            </w:r>
+          </w:p>
+        </w:tc>
+        <w:tc>
+          <w:tcPr>
+            <w:tcW w:w="1965" w:type="dxa"/>
+            <w:hideMark/>
+          </w:tcPr>
+          <w:p>
+            <w:pPr>
+              <w:rPr>
+                <w:rFonts w:ascii="Arial" w:hAnsi="Arial" w:cs="Arial"/>
+              </w:rPr>
+            </w:pPr>
+            <w:r>
+              <w:rPr>
+                <w:rFonts w:ascii="Arial" w:hAnsi="Arial" w:cs="Arial"/>
+              </w:rPr>
+              <w:t xml:space="preserve">Yo como administrador quiero </w:t>
+            </w:r>
+            <w:proofErr w:type="spellStart"/>
+            <w:r>
+              <w:rPr>
+                <w:rFonts w:ascii="Arial" w:hAnsi="Arial" w:cs="Arial"/>
+              </w:rPr>
+              <w:t>loguearme</w:t>
+            </w:r>
+            <w:proofErr w:type="spellEnd"/>
+            <w:r>
+              <w:rPr>
+                <w:rFonts w:ascii="Arial" w:hAnsi="Arial" w:cs="Arial"/>
+              </w:rPr>
+              <w:t xml:space="preserve"> en el sistema para realizar las actividades correspondientes.</w:t>
+            </w:r>
+          </w:p>
+        </w:tc>
+        <w:tc>
+          <w:tcPr>
+            <w:tcW w:w="2996" w:type="dxa"/>
+            <w:hideMark/>
+          </w:tcPr>
+          <w:p>
+            <w:pPr>
+              <w:rPr>
+                <w:rFonts w:ascii="Arial" w:hAnsi="Arial" w:cs="Arial"/>
+              </w:rPr>
+            </w:pPr>
+            <w:r>
+              <w:rPr>
+                <w:rFonts w:ascii="Arial" w:hAnsi="Arial" w:cs="Arial"/>
+                <w:b/>
+                <w:bCs/>
+              </w:rPr>
+              <w:t>1. Datos Correctos.</w:t>
+            </w:r>
+            <w:r>
+              <w:rPr>
+                <w:rFonts w:ascii="Arial" w:hAnsi="Arial" w:cs="Arial"/>
+              </w:rPr>
+              <w:br/>
+              <w:t xml:space="preserve">Dado que ingreso un correo electrónico geolocalzacion@labsol.com y la contraseña “geolocalizacion123”. Cuando presiono el botón "Iniciar Sesión" Entonces se me redirige a la página de bienvenida. </w:t>
+            </w:r>
+            <w:r>
+              <w:rPr>
+                <w:rFonts w:ascii="Arial" w:hAnsi="Arial" w:cs="Arial"/>
+              </w:rPr>
+              <w:br/>
+            </w:r>
+            <w:r>
+              <w:rPr>
+                <w:rFonts w:ascii="Arial" w:hAnsi="Arial" w:cs="Arial"/>
+                <w:b/>
+                <w:bCs/>
+              </w:rPr>
+              <w:t>2. Correo electrónico incorrecto.</w:t>
+            </w:r>
+            <w:r>
+              <w:rPr>
+                <w:rFonts w:ascii="Arial" w:hAnsi="Arial" w:cs="Arial"/>
+              </w:rPr>
+              <w:t xml:space="preserve"> </w:t>
+            </w:r>
+            <w:r>
+              <w:rPr>
+                <w:rFonts w:ascii="Arial" w:hAnsi="Arial" w:cs="Arial"/>
+              </w:rPr>
+              <w:br/>
+              <w:t xml:space="preserve">Dado que ingreso un correo </w:t>
+            </w:r>
+            <w:hyperlink r:id="rId8" w:history="1">
+              <w:r>
+                <w:rPr>
+                  <w:rStyle w:val="Hipervnculo"/>
+                  <w:rFonts w:ascii="Arial" w:hAnsi="Arial" w:cs="Arial"/>
+                </w:rPr>
+                <w:t>geo@labsol.com</w:t>
+              </w:r>
+            </w:hyperlink>
+            <w:r>
+              <w:rPr>
+                <w:rFonts w:ascii="Arial" w:hAnsi="Arial" w:cs="Arial"/>
+              </w:rPr>
+              <w:t xml:space="preserve"> </w:t>
+            </w:r>
+            <w:r>
+              <w:rPr>
+                <w:rFonts w:ascii="Arial" w:hAnsi="Arial" w:cs="Arial"/>
+              </w:rPr>
+              <w:t xml:space="preserve"> y la contraseña “geolocalizacion123” Cuando presiono el botón "Iniciar Sesión" Entonces se muestra en la pantalla el mensaje "Datos de inicio de sesión incorrectos".</w:t>
+            </w:r>
+            <w:r>
+              <w:rPr>
+                <w:rFonts w:ascii="Arial" w:hAnsi="Arial" w:cs="Arial"/>
+              </w:rPr>
+              <w:br/>
+            </w:r>
+            <w:r>
+              <w:rPr>
+                <w:rFonts w:ascii="Arial" w:hAnsi="Arial" w:cs="Arial"/>
+                <w:b/>
+                <w:bCs/>
+              </w:rPr>
+              <w:t xml:space="preserve">3. Contraseña incorrecta. </w:t>
+            </w:r>
+            <w:r>
+              <w:rPr>
+                <w:rFonts w:ascii="Arial" w:hAnsi="Arial" w:cs="Arial"/>
+              </w:rPr>
+              <w:br/>
+              <w:t xml:space="preserve">Dado que ingreso un correo </w:t>
+            </w:r>
+            <w:hyperlink r:id="rId9" w:history="1">
+              <w:r>
+                <w:rPr>
+                  <w:rStyle w:val="Hipervnculo"/>
+                  <w:rFonts w:ascii="Arial" w:hAnsi="Arial" w:cs="Arial"/>
+                </w:rPr>
+                <w:t>geolocalizacion@labsol.com</w:t>
+              </w:r>
+            </w:hyperlink>
+            <w:r>
+              <w:rPr>
+                <w:rFonts w:ascii="Arial" w:hAnsi="Arial" w:cs="Arial"/>
+              </w:rPr>
+              <w:t xml:space="preserve"> </w:t>
+            </w:r>
+            <w:r>
+              <w:rPr>
+                <w:rFonts w:ascii="Arial" w:hAnsi="Arial" w:cs="Arial"/>
+              </w:rPr>
+              <w:t xml:space="preserve">  y la contraseña “</w:t>
+            </w:r>
+            <w:proofErr w:type="spellStart"/>
+            <w:r>
+              <w:rPr>
+                <w:rFonts w:ascii="Arial" w:hAnsi="Arial" w:cs="Arial"/>
+              </w:rPr>
+              <w:t>geolocalizacion</w:t>
+            </w:r>
+            <w:proofErr w:type="spellEnd"/>
+            <w:r>
+              <w:rPr>
+                <w:rFonts w:ascii="Arial" w:hAnsi="Arial" w:cs="Arial"/>
+              </w:rPr>
+              <w:t>” Cuando presiono el botón "Iniciar Sesión" Entonces se muestra en la pantalla el mensaje "Datos de inicio de sesión incorrectos".</w:t>
+            </w:r>
+          </w:p>
+        </w:tc>
+        <w:tc>
+          <w:tcPr>
+            <w:tcW w:w="1757" w:type="dxa"/>
+            <w:hideMark/>
+          </w:tcPr>
+          <w:p>
+            <w:pPr>
+              <w:rPr>
+                <w:rFonts w:ascii="Arial" w:hAnsi="Arial" w:cs="Arial"/>
+              </w:rPr>
+            </w:pPr>
+            <w:r>
+              <w:rPr>
+                <w:rFonts w:ascii="Arial" w:hAnsi="Arial" w:cs="Arial"/>
+              </w:rPr>
+              <w:t>Requerimiento 02</w:t>
+            </w:r>
+          </w:p>
+        </w:tc>
+      </w:tr>
+      <w:tr>
+        <w:trPr>
+          <w:trHeight w:val="8025"/>
+        </w:trPr>
+        <w:tc>
+          <w:tcPr>
+            <w:tcW w:w="2215" w:type="dxa"/>
+            <w:hideMark/>
+          </w:tcPr>
+          <w:p>
+            <w:pPr>
+              <w:rPr>
+                <w:rFonts w:ascii="Arial" w:hAnsi="Arial" w:cs="Arial"/>
+              </w:rPr>
+            </w:pPr>
+            <w:r>
+              <w:rPr>
+                <w:rFonts w:ascii="Arial" w:hAnsi="Arial" w:cs="Arial"/>
+              </w:rPr>
+              <w:lastRenderedPageBreak/>
+              <w:t>Centro de Investigación - Crear</w:t>
+            </w:r>
+          </w:p>
+        </w:tc>
+        <w:tc>
+          <w:tcPr>
+            <w:tcW w:w="1574" w:type="dxa"/>
+            <w:hideMark/>
+          </w:tcPr>
+          <w:p>
+            <w:pPr>
+              <w:rPr>
+                <w:rFonts w:ascii="Arial" w:hAnsi="Arial" w:cs="Arial"/>
+              </w:rPr>
+            </w:pPr>
+            <w:r>
+              <w:rPr>
+                <w:rFonts w:ascii="Arial" w:hAnsi="Arial" w:cs="Arial"/>
+              </w:rPr>
+              <w:t>Administrador</w:t>
+            </w:r>
+          </w:p>
+        </w:tc>
+        <w:tc>
+          <w:tcPr>
+            <w:tcW w:w="1965" w:type="dxa"/>
+            <w:hideMark/>
+          </w:tcPr>
+          <w:p>
+            <w:pPr>
+              <w:rPr>
+                <w:rFonts w:ascii="Arial" w:hAnsi="Arial" w:cs="Arial"/>
+              </w:rPr>
+            </w:pPr>
+            <w:r>
+              <w:rPr>
+                <w:rFonts w:ascii="Arial" w:hAnsi="Arial" w:cs="Arial"/>
+              </w:rPr>
+              <w:t xml:space="preserve">Yo como administrador quiero agregar un nuevo centro de </w:t>
+            </w:r>
+            <w:proofErr w:type="spellStart"/>
+            <w:r>
+              <w:rPr>
+                <w:rFonts w:ascii="Arial" w:hAnsi="Arial" w:cs="Arial"/>
+              </w:rPr>
+              <w:t>investigacion</w:t>
+            </w:r>
+            <w:proofErr w:type="spellEnd"/>
+            <w:r>
+              <w:rPr>
+                <w:rFonts w:ascii="Arial" w:hAnsi="Arial" w:cs="Arial"/>
+              </w:rPr>
+              <w:t xml:space="preserve"> en la base de datos para que pueda ser vista posteriormente en el mapa y pueda ser ubicado.</w:t>
+            </w:r>
+          </w:p>
+        </w:tc>
+        <w:tc>
+          <w:tcPr>
+            <w:tcW w:w="2996" w:type="dxa"/>
+            <w:hideMark/>
+          </w:tcPr>
+          <w:p>
+            <w:pPr>
+              <w:rPr>
+                <w:rFonts w:ascii="Arial" w:hAnsi="Arial" w:cs="Arial"/>
+              </w:rPr>
+            </w:pPr>
+            <w:r>
+              <w:rPr>
+                <w:rFonts w:ascii="Arial" w:hAnsi="Arial" w:cs="Arial"/>
+                <w:b/>
+                <w:bCs/>
+              </w:rPr>
+              <w:t>1. Datos correctos.</w:t>
+            </w:r>
+            <w:r>
+              <w:rPr>
+                <w:rFonts w:ascii="Arial" w:hAnsi="Arial" w:cs="Arial"/>
+              </w:rPr>
+              <w:br/>
+              <w:t xml:space="preserve">Dado que ingreso el nombre “COZCYT”, la dirección “Av. de la Juventud 504, Zona A, Javier Barros Sierra, 98090 Zacatecas, Zac.” y las coordenadas “22.761174, </w:t>
+            </w:r>
+            <w:r>
+              <w:rPr>
+                <w:rFonts w:ascii="Arial" w:hAnsi="Arial" w:cs="Arial"/>
+              </w:rPr>
+              <w:br/>
+              <w:t>-102.5790789”, además de los demás datos necesarios Cuando presiono el botón Aceptar Entonces aparece en pantalla el mensaje “Creado exitosamente”.</w:t>
+            </w:r>
+            <w:r>
+              <w:rPr>
+                <w:rFonts w:ascii="Arial" w:hAnsi="Arial" w:cs="Arial"/>
+              </w:rPr>
+              <w:br/>
+            </w:r>
+            <w:r>
+              <w:rPr>
+                <w:rFonts w:ascii="Arial" w:hAnsi="Arial" w:cs="Arial"/>
+                <w:b/>
+                <w:bCs/>
+              </w:rPr>
+              <w:t>2. Datos Incorrectos.</w:t>
+            </w:r>
+            <w:r>
+              <w:rPr>
+                <w:rFonts w:ascii="Arial" w:hAnsi="Arial" w:cs="Arial"/>
+              </w:rPr>
+              <w:br/>
+              <w:t>Dado que ingreso algún dato de manera errónea Cuando presiono el botón Aceptar Entonces aparece el mensaje “Datos incorrectos” y se me señala el campo que esta erróneo.</w:t>
+            </w:r>
+            <w:r>
+              <w:rPr>
+                <w:rFonts w:ascii="Arial" w:hAnsi="Arial" w:cs="Arial"/>
+              </w:rPr>
+              <w:br/>
+            </w:r>
+            <w:r>
+              <w:rPr>
+                <w:rFonts w:ascii="Arial" w:hAnsi="Arial" w:cs="Arial"/>
+                <w:b/>
+                <w:bCs/>
+              </w:rPr>
+              <w:t>3. Datos duplicados.</w:t>
+            </w:r>
+            <w:r>
+              <w:rPr>
+                <w:rFonts w:ascii="Arial" w:hAnsi="Arial" w:cs="Arial"/>
+              </w:rPr>
+              <w:br/>
+              <w:t xml:space="preserve">Dado que ingreso el nombre “COZCYT”, la dirección “Av. de la Juventud 504, Zona A, Javier Barros Sierra, 98090 Zacatecas, Zac.” y las coordenadas “22.761174, </w:t>
+            </w:r>
+            <w:r>
+              <w:rPr>
+                <w:rFonts w:ascii="Arial" w:hAnsi="Arial" w:cs="Arial"/>
+              </w:rPr>
+              <w:br/>
+              <w:t>-102.5790789”, además de los demás datos necesarios Cuando presiono el botón Aceptar Entonces aparece el mensaje de error “Sitio ya registrado anteriormente”.</w:t>
+            </w:r>
+          </w:p>
+        </w:tc>
+        <w:tc>
+          <w:tcPr>
+            <w:tcW w:w="1757" w:type="dxa"/>
+            <w:hideMark/>
+          </w:tcPr>
+          <w:p>
+            <w:pPr>
+              <w:rPr>
+                <w:rFonts w:ascii="Arial" w:hAnsi="Arial" w:cs="Arial"/>
+              </w:rPr>
+            </w:pPr>
+            <w:r>
+              <w:rPr>
+                <w:rFonts w:ascii="Arial" w:hAnsi="Arial" w:cs="Arial"/>
+              </w:rPr>
+              <w:t>Requerimiento 03</w:t>
+            </w:r>
+          </w:p>
+        </w:tc>
+      </w:tr>
+      <w:tr>
+        <w:trPr>
+          <w:trHeight w:val="4890"/>
+        </w:trPr>
+        <w:tc>
+          <w:tcPr>
+            <w:tcW w:w="2215" w:type="dxa"/>
+            <w:hideMark/>
+          </w:tcPr>
+          <w:p>
+            <w:pPr>
+              <w:rPr>
+                <w:rFonts w:ascii="Arial" w:hAnsi="Arial" w:cs="Arial"/>
+              </w:rPr>
+            </w:pPr>
+            <w:r>
+              <w:rPr>
+                <w:rFonts w:ascii="Arial" w:hAnsi="Arial" w:cs="Arial"/>
+              </w:rPr>
+              <w:lastRenderedPageBreak/>
+              <w:t>Centro de Investigación - Modificar</w:t>
+            </w:r>
+          </w:p>
+        </w:tc>
+        <w:tc>
+          <w:tcPr>
+            <w:tcW w:w="1574" w:type="dxa"/>
+            <w:hideMark/>
+          </w:tcPr>
+          <w:p>
+            <w:pPr>
+              <w:rPr>
+                <w:rFonts w:ascii="Arial" w:hAnsi="Arial" w:cs="Arial"/>
+              </w:rPr>
+            </w:pPr>
+            <w:r>
+              <w:rPr>
+                <w:rFonts w:ascii="Arial" w:hAnsi="Arial" w:cs="Arial"/>
+              </w:rPr>
+              <w:t>Administrador</w:t>
+            </w:r>
+          </w:p>
+        </w:tc>
+        <w:tc>
+          <w:tcPr>
+            <w:tcW w:w="1965" w:type="dxa"/>
+            <w:hideMark/>
+          </w:tcPr>
+          <w:p>
+            <w:pPr>
+              <w:rPr>
+                <w:rFonts w:ascii="Arial" w:hAnsi="Arial" w:cs="Arial"/>
+              </w:rPr>
+            </w:pPr>
+            <w:r>
+              <w:rPr>
+                <w:rFonts w:ascii="Arial" w:hAnsi="Arial" w:cs="Arial"/>
+              </w:rPr>
+              <w:t xml:space="preserve">Yo como administrador quiero modificar la </w:t>
+            </w:r>
+            <w:proofErr w:type="spellStart"/>
+            <w:r>
+              <w:rPr>
+                <w:rFonts w:ascii="Arial" w:hAnsi="Arial" w:cs="Arial"/>
+              </w:rPr>
+              <w:t>informacion</w:t>
+            </w:r>
+            <w:proofErr w:type="spellEnd"/>
+            <w:r>
+              <w:rPr>
+                <w:rFonts w:ascii="Arial" w:hAnsi="Arial" w:cs="Arial"/>
+              </w:rPr>
+              <w:t xml:space="preserve"> de un centro de </w:t>
+            </w:r>
+            <w:proofErr w:type="spellStart"/>
+            <w:r>
+              <w:rPr>
+                <w:rFonts w:ascii="Arial" w:hAnsi="Arial" w:cs="Arial"/>
+              </w:rPr>
+              <w:t>investigacion</w:t>
+            </w:r>
+            <w:proofErr w:type="spellEnd"/>
+            <w:r>
+              <w:rPr>
+                <w:rFonts w:ascii="Arial" w:hAnsi="Arial" w:cs="Arial"/>
+              </w:rPr>
+              <w:t xml:space="preserve"> para que esta se mantenga de manera actualizada</w:t>
+            </w:r>
+          </w:p>
+        </w:tc>
+        <w:tc>
+          <w:tcPr>
+            <w:tcW w:w="2996" w:type="dxa"/>
+            <w:hideMark/>
+          </w:tcPr>
+          <w:p>
+            <w:pPr>
+              <w:rPr>
+                <w:rFonts w:ascii="Arial" w:hAnsi="Arial" w:cs="Arial"/>
+              </w:rPr>
+            </w:pPr>
+            <w:r>
+              <w:rPr>
+                <w:rFonts w:ascii="Arial" w:hAnsi="Arial" w:cs="Arial"/>
+                <w:b/>
+                <w:bCs/>
+              </w:rPr>
+              <w:t>1. Modificación correcta.</w:t>
+            </w:r>
+            <w:r>
+              <w:rPr>
+                <w:rFonts w:ascii="Arial" w:hAnsi="Arial" w:cs="Arial"/>
+              </w:rPr>
+              <w:br/>
+              <w:t>Dado que modifico el nombre “COZCYT” a “Consejo Zacatecano de Ciencia, Tecnología e Innovación” Cuando presiono el botón Guardar Cambios Entonces aparece el mensaje en pantalla “Guardado exitosamente”.</w:t>
+            </w:r>
+            <w:r>
+              <w:rPr>
+                <w:rFonts w:ascii="Arial" w:hAnsi="Arial" w:cs="Arial"/>
+              </w:rPr>
+              <w:br/>
+            </w:r>
+            <w:r>
+              <w:rPr>
+                <w:rFonts w:ascii="Arial" w:hAnsi="Arial" w:cs="Arial"/>
+                <w:b/>
+                <w:bCs/>
+              </w:rPr>
+              <w:t>2. Modificar campo de manera incorrecta.</w:t>
+            </w:r>
+            <w:r>
+              <w:rPr>
+                <w:rFonts w:ascii="Arial" w:hAnsi="Arial" w:cs="Arial"/>
+              </w:rPr>
+              <w:br/>
+              <w:t>Dado que modifico la dirección “Av. de la Juventud 504, Zona A, Javier Barros Sierra, 98090 Zacatecas, Zac” a “” Cuando presiono el botón Guardar Cambios Entonces aparece el mensaje de error “Datos incorrectos” y se me indica el campo erróneo</w:t>
+            </w:r>
+          </w:p>
+        </w:tc>
+        <w:tc>
+          <w:tcPr>
+            <w:tcW w:w="1757" w:type="dxa"/>
+            <w:hideMark/>
+          </w:tcPr>
+          <w:p>
+            <w:pPr>
+              <w:rPr>
+                <w:rFonts w:ascii="Arial" w:hAnsi="Arial" w:cs="Arial"/>
+              </w:rPr>
+            </w:pPr>
+            <w:proofErr w:type="spellStart"/>
+            <w:r>
+              <w:rPr>
+                <w:rFonts w:ascii="Arial" w:hAnsi="Arial" w:cs="Arial"/>
+              </w:rPr>
+              <w:t>Reqeurimiento</w:t>
+            </w:r>
+            <w:proofErr w:type="spellEnd"/>
+            <w:r>
+              <w:rPr>
+                <w:rFonts w:ascii="Arial" w:hAnsi="Arial" w:cs="Arial"/>
+              </w:rPr>
+              <w:t xml:space="preserve"> 04</w:t>
+            </w:r>
+          </w:p>
+        </w:tc>
+      </w:tr>
+      <w:tr>
+        <w:trPr>
+          <w:trHeight w:val="2580"/>
+        </w:trPr>
+        <w:tc>
+          <w:tcPr>
+            <w:tcW w:w="2215" w:type="dxa"/>
+            <w:hideMark/>
+          </w:tcPr>
+          <w:p>
+            <w:pPr>
+              <w:rPr>
+                <w:rFonts w:ascii="Arial" w:hAnsi="Arial" w:cs="Arial"/>
+              </w:rPr>
+            </w:pPr>
+            <w:r>
+              <w:rPr>
+                <w:rFonts w:ascii="Arial" w:hAnsi="Arial" w:cs="Arial"/>
+              </w:rPr>
+              <w:t>Centro de Investigación - Eliminar</w:t>
+            </w:r>
+          </w:p>
+        </w:tc>
+        <w:tc>
+          <w:tcPr>
+            <w:tcW w:w="1574" w:type="dxa"/>
+            <w:hideMark/>
+          </w:tcPr>
+          <w:p>
+            <w:pPr>
+              <w:rPr>
+                <w:rFonts w:ascii="Arial" w:hAnsi="Arial" w:cs="Arial"/>
+              </w:rPr>
+            </w:pPr>
+            <w:r>
+              <w:rPr>
+                <w:rFonts w:ascii="Arial" w:hAnsi="Arial" w:cs="Arial"/>
+              </w:rPr>
+              <w:t>Administrador</w:t>
+            </w:r>
+          </w:p>
+        </w:tc>
+        <w:tc>
+          <w:tcPr>
+            <w:tcW w:w="1965" w:type="dxa"/>
+            <w:hideMark/>
+          </w:tcPr>
+          <w:p>
+            <w:pPr>
+              <w:rPr>
+                <w:rFonts w:ascii="Arial" w:hAnsi="Arial" w:cs="Arial"/>
+              </w:rPr>
+            </w:pPr>
+            <w:r>
+              <w:rPr>
+                <w:rFonts w:ascii="Arial" w:hAnsi="Arial" w:cs="Arial"/>
+              </w:rPr>
+              <w:t>Yo como administrador quiero eliminar un centro de investigación cuando ya no sea requerido.</w:t>
+            </w:r>
+          </w:p>
+        </w:tc>
+        <w:tc>
+          <w:tcPr>
+            <w:tcW w:w="2996" w:type="dxa"/>
+            <w:hideMark/>
+          </w:tcPr>
+          <w:p>
+            <w:pPr>
+              <w:rPr>
+                <w:rFonts w:ascii="Arial" w:hAnsi="Arial" w:cs="Arial"/>
+              </w:rPr>
+            </w:pPr>
+            <w:r>
+              <w:rPr>
+                <w:rFonts w:ascii="Arial" w:hAnsi="Arial" w:cs="Arial"/>
+                <w:b/>
+                <w:bCs/>
+              </w:rPr>
+              <w:t>1. Eliminación correcta.</w:t>
+            </w:r>
+            <w:r>
+              <w:rPr>
+                <w:rFonts w:ascii="Arial" w:hAnsi="Arial" w:cs="Arial"/>
+              </w:rPr>
+              <w:br/>
+              <w:t>Dado que requiero eliminar la información de un centro de investigación Cuando presiono el botón Eliminar Entonces el sistema me muestra el mensaje de confirmación “¿Seguro que quieres eliminar el sitio?”, al confirmarlo aparece el mensaje “Se ha eliminado el sitio”.</w:t>
+            </w:r>
+          </w:p>
+        </w:tc>
+        <w:tc>
+          <w:tcPr>
+            <w:tcW w:w="1757" w:type="dxa"/>
+            <w:hideMark/>
+          </w:tcPr>
+          <w:p>
+            <w:pPr>
+              <w:rPr>
+                <w:rFonts w:ascii="Arial" w:hAnsi="Arial" w:cs="Arial"/>
+              </w:rPr>
+            </w:pPr>
+            <w:r>
+              <w:rPr>
+                <w:rFonts w:ascii="Arial" w:hAnsi="Arial" w:cs="Arial"/>
+              </w:rPr>
+              <w:t>Requerimiento 05</w:t>
+            </w:r>
+          </w:p>
+        </w:tc>
+      </w:tr>
+      <w:tr>
+        <w:trPr>
+          <w:trHeight w:val="300"/>
+        </w:trPr>
+        <w:tc>
+          <w:tcPr>
+            <w:tcW w:w="2215" w:type="dxa"/>
+            <w:hideMark/>
+          </w:tcPr>
+          <w:p>
+            <w:pPr>
+              <w:rPr>
+                <w:rFonts w:ascii="Arial" w:hAnsi="Arial" w:cs="Arial"/>
+              </w:rPr>
+            </w:pPr>
+            <w:r>
+              <w:rPr>
+                <w:rFonts w:ascii="Arial" w:hAnsi="Arial" w:cs="Arial"/>
+              </w:rPr>
+              <w:t> </w:t>
+            </w:r>
+          </w:p>
+        </w:tc>
+        <w:tc>
+          <w:tcPr>
+            <w:tcW w:w="1574" w:type="dxa"/>
+            <w:hideMark/>
+          </w:tcPr>
+          <w:p>
+            <w:pPr>
+              <w:rPr>
+                <w:rFonts w:ascii="Arial" w:hAnsi="Arial" w:cs="Arial"/>
+              </w:rPr>
+            </w:pPr>
+            <w:r>
+              <w:rPr>
+                <w:rFonts w:ascii="Arial" w:hAnsi="Arial" w:cs="Arial"/>
+              </w:rPr>
+              <w:t> </w:t>
+            </w:r>
+          </w:p>
+        </w:tc>
+        <w:tc>
+          <w:tcPr>
+            <w:tcW w:w="1965" w:type="dxa"/>
+            <w:hideMark/>
+          </w:tcPr>
+          <w:p>
+            <w:pPr>
+              <w:rPr>
+                <w:rFonts w:ascii="Arial" w:hAnsi="Arial" w:cs="Arial"/>
+              </w:rPr>
+            </w:pPr>
+            <w:r>
+              <w:rPr>
+                <w:rFonts w:ascii="Arial" w:hAnsi="Arial" w:cs="Arial"/>
+              </w:rPr>
+              <w:t> </w:t>
+            </w:r>
+          </w:p>
+        </w:tc>
+        <w:tc>
+          <w:tcPr>
+            <w:tcW w:w="2996" w:type="dxa"/>
+            <w:hideMark/>
+          </w:tcPr>
+          <w:p>
+            <w:pPr>
+              <w:rPr>
+                <w:rFonts w:ascii="Arial" w:hAnsi="Arial" w:cs="Arial"/>
+              </w:rPr>
+            </w:pPr>
+            <w:r>
+              <w:rPr>
+                <w:rFonts w:ascii="Arial" w:hAnsi="Arial" w:cs="Arial"/>
+              </w:rPr>
+              <w:t> </w:t>
+            </w:r>
+          </w:p>
+        </w:tc>
+        <w:tc>
+          <w:tcPr>
+            <w:tcW w:w="1757" w:type="dxa"/>
+            <w:hideMark/>
+          </w:tcPr>
+          <w:p>
+            <w:pPr>
+              <w:rPr>
+                <w:rFonts w:ascii="Arial" w:hAnsi="Arial" w:cs="Arial"/>
+              </w:rPr>
+            </w:pPr>
+            <w:r>
+              <w:rPr>
+                <w:rFonts w:ascii="Arial" w:hAnsi="Arial" w:cs="Arial"/>
+              </w:rPr>
+              <w:t> </w:t>
+            </w:r>
+          </w:p>
+        </w:tc>
+      </w:tr>
+      <w:tr>
+        <w:trPr>
+          <w:trHeight w:val="300"/>
+        </w:trPr>
+        <w:tc>
+          <w:tcPr>
+            <w:tcW w:w="2215" w:type="dxa"/>
+            <w:hideMark/>
+          </w:tcPr>
+          <w:p>
+            <w:pPr>
+              <w:rPr>
+                <w:rFonts w:ascii="Arial" w:hAnsi="Arial" w:cs="Arial"/>
+              </w:rPr>
+            </w:pPr>
+            <w:r>
+              <w:rPr>
+                <w:rFonts w:ascii="Arial" w:hAnsi="Arial" w:cs="Arial"/>
+              </w:rPr>
+              <w:t> </w:t>
+            </w:r>
+          </w:p>
+        </w:tc>
+        <w:tc>
+          <w:tcPr>
+            <w:tcW w:w="1574" w:type="dxa"/>
+            <w:hideMark/>
+          </w:tcPr>
+          <w:p>
+            <w:pPr>
+              <w:rPr>
+                <w:rFonts w:ascii="Arial" w:hAnsi="Arial" w:cs="Arial"/>
+              </w:rPr>
+            </w:pPr>
+            <w:r>
+              <w:rPr>
+                <w:rFonts w:ascii="Arial" w:hAnsi="Arial" w:cs="Arial"/>
+              </w:rPr>
+              <w:t> </w:t>
+            </w:r>
+          </w:p>
+        </w:tc>
+        <w:tc>
+          <w:tcPr>
+            <w:tcW w:w="1965" w:type="dxa"/>
+            <w:hideMark/>
+          </w:tcPr>
+          <w:p>
+            <w:pPr>
+              <w:rPr>
+                <w:rFonts w:ascii="Arial" w:hAnsi="Arial" w:cs="Arial"/>
+              </w:rPr>
+            </w:pPr>
+            <w:r>
+              <w:rPr>
+                <w:rFonts w:ascii="Arial" w:hAnsi="Arial" w:cs="Arial"/>
+              </w:rPr>
+              <w:t> </w:t>
+            </w:r>
+          </w:p>
+        </w:tc>
+        <w:tc>
+          <w:tcPr>
+            <w:tcW w:w="2996" w:type="dxa"/>
+            <w:hideMark/>
+          </w:tcPr>
+          <w:p>
+            <w:pPr>
+              <w:rPr>
+                <w:rFonts w:ascii="Arial" w:hAnsi="Arial" w:cs="Arial"/>
+              </w:rPr>
+            </w:pPr>
+            <w:r>
+              <w:rPr>
+                <w:rFonts w:ascii="Arial" w:hAnsi="Arial" w:cs="Arial"/>
+              </w:rPr>
+              <w:t> </w:t>
+            </w:r>
+          </w:p>
+        </w:tc>
+        <w:tc>
+          <w:tcPr>
+            <w:tcW w:w="1757" w:type="dxa"/>
+            <w:hideMark/>
+          </w:tcPr>
+          <w:p>
+            <w:pPr>
+              <w:rPr>
+                <w:rFonts w:ascii="Arial" w:hAnsi="Arial" w:cs="Arial"/>
+              </w:rPr>
+            </w:pPr>
+            <w:r>
+              <w:rPr>
+                <w:rFonts w:ascii="Arial" w:hAnsi="Arial" w:cs="Arial"/>
+              </w:rPr>
+              <w:t> </w:t>
+            </w:r>
+          </w:p>
+        </w:tc>
+      </w:tr>
+      <w:tr>
+        <w:trPr>
+          <w:trHeight w:val="300"/>
+        </w:trPr>
+        <w:tc>
+          <w:tcPr>
+            <w:tcW w:w="2215" w:type="dxa"/>
+            <w:hideMark/>
+          </w:tcPr>
+          <w:p>
+            <w:pPr>
+              <w:rPr>
+                <w:rFonts w:ascii="Arial" w:hAnsi="Arial" w:cs="Arial"/>
+              </w:rPr>
+            </w:pPr>
+            <w:r>
+              <w:rPr>
+                <w:rFonts w:ascii="Arial" w:hAnsi="Arial" w:cs="Arial"/>
+              </w:rPr>
+              <w:t> </w:t>
+            </w:r>
+          </w:p>
+        </w:tc>
+        <w:tc>
+          <w:tcPr>
+            <w:tcW w:w="1574" w:type="dxa"/>
+            <w:hideMark/>
+          </w:tcPr>
+          <w:p>
+            <w:pPr>
+              <w:rPr>
+                <w:rFonts w:ascii="Arial" w:hAnsi="Arial" w:cs="Arial"/>
+              </w:rPr>
+            </w:pPr>
+            <w:r>
+              <w:rPr>
+                <w:rFonts w:ascii="Arial" w:hAnsi="Arial" w:cs="Arial"/>
+              </w:rPr>
+              <w:t> </w:t>
+            </w:r>
+          </w:p>
+        </w:tc>
+        <w:tc>
+          <w:tcPr>
+            <w:tcW w:w="1965" w:type="dxa"/>
+            <w:hideMark/>
+          </w:tcPr>
+          <w:p>
+            <w:pPr>
+              <w:rPr>
+                <w:rFonts w:ascii="Arial" w:hAnsi="Arial" w:cs="Arial"/>
+              </w:rPr>
+            </w:pPr>
+            <w:r>
+              <w:rPr>
+                <w:rFonts w:ascii="Arial" w:hAnsi="Arial" w:cs="Arial"/>
+              </w:rPr>
+              <w:t> </w:t>
+            </w:r>
+          </w:p>
+        </w:tc>
+        <w:tc>
+          <w:tcPr>
+            <w:tcW w:w="2996" w:type="dxa"/>
+            <w:hideMark/>
+          </w:tcPr>
+          <w:p>
+            <w:pPr>
+              <w:rPr>
+                <w:rFonts w:ascii="Arial" w:hAnsi="Arial" w:cs="Arial"/>
+              </w:rPr>
+            </w:pPr>
+            <w:r>
+              <w:rPr>
+                <w:rFonts w:ascii="Arial" w:hAnsi="Arial" w:cs="Arial"/>
+              </w:rPr>
+              <w:t> </w:t>
+            </w:r>
+          </w:p>
+        </w:tc>
+        <w:tc>
+          <w:tcPr>
+            <w:tcW w:w="1757" w:type="dxa"/>
+            <w:hideMark/>
+          </w:tcPr>
+          <w:p>
+            <w:pPr>
+              <w:rPr>
+                <w:rFonts w:ascii="Arial" w:hAnsi="Arial" w:cs="Arial"/>
+              </w:rPr>
+            </w:pPr>
+            <w:r>
+              <w:rPr>
+                <w:rFonts w:ascii="Arial" w:hAnsi="Arial" w:cs="Arial"/>
+              </w:rPr>
+              <w:t> </w:t>
+            </w:r>
+          </w:p>
+        </w:tc>
+      </w:tr>
+      <w:tr>
+        <w:trPr>
+          <w:trHeight w:val="300"/>
+        </w:trPr>
+        <w:tc>
+          <w:tcPr>
+            <w:tcW w:w="2215" w:type="dxa"/>
+            <w:hideMark/>
+          </w:tcPr>
+          <w:p>
+            <w:pPr>
+              <w:rPr>
+                <w:rFonts w:ascii="Arial" w:hAnsi="Arial" w:cs="Arial"/>
+              </w:rPr>
+            </w:pPr>
+            <w:r>
+              <w:rPr>
+                <w:rFonts w:ascii="Arial" w:hAnsi="Arial" w:cs="Arial"/>
+              </w:rPr>
+              <w:t> </w:t>
+            </w:r>
+          </w:p>
+        </w:tc>
+        <w:tc>
+          <w:tcPr>
+            <w:tcW w:w="1574" w:type="dxa"/>
+            <w:hideMark/>
+          </w:tcPr>
+          <w:p>
+            <w:pPr>
+              <w:rPr>
+                <w:rFonts w:ascii="Arial" w:hAnsi="Arial" w:cs="Arial"/>
+              </w:rPr>
+            </w:pPr>
+            <w:r>
+              <w:rPr>
+                <w:rFonts w:ascii="Arial" w:hAnsi="Arial" w:cs="Arial"/>
+              </w:rPr>
+              <w:t> </w:t>
+            </w:r>
+          </w:p>
+        </w:tc>
+        <w:tc>
+          <w:tcPr>
+            <w:tcW w:w="1965" w:type="dxa"/>
+            <w:hideMark/>
+          </w:tcPr>
+          <w:p>
+            <w:pPr>
+              <w:rPr>
+                <w:rFonts w:ascii="Arial" w:hAnsi="Arial" w:cs="Arial"/>
+              </w:rPr>
+            </w:pPr>
+            <w:r>
+              <w:rPr>
+                <w:rFonts w:ascii="Arial" w:hAnsi="Arial" w:cs="Arial"/>
+              </w:rPr>
+              <w:t> </w:t>
+            </w:r>
+          </w:p>
+        </w:tc>
+        <w:tc>
+          <w:tcPr>
+            <w:tcW w:w="2996" w:type="dxa"/>
+            <w:hideMark/>
+          </w:tcPr>
+          <w:p>
+            <w:pPr>
+              <w:rPr>
+                <w:rFonts w:ascii="Arial" w:hAnsi="Arial" w:cs="Arial"/>
+              </w:rPr>
+            </w:pPr>
+            <w:r>
+              <w:rPr>
+                <w:rFonts w:ascii="Arial" w:hAnsi="Arial" w:cs="Arial"/>
+              </w:rPr>
+              <w:t> </w:t>
+            </w:r>
+          </w:p>
+        </w:tc>
+        <w:tc>
+          <w:tcPr>
+            <w:tcW w:w="1757" w:type="dxa"/>
+            <w:hideMark/>
+          </w:tcPr>
+          <w:p>
+            <w:pPr>
+              <w:rPr>
+                <w:rFonts w:ascii="Arial" w:hAnsi="Arial" w:cs="Arial"/>
+              </w:rPr>
+            </w:pPr>
+            <w:r>
+              <w:rPr>
+                <w:rFonts w:ascii="Arial" w:hAnsi="Arial" w:cs="Arial"/>
+              </w:rPr>
+              <w:t> </w:t>
+            </w:r>
+          </w:p>
+        </w:tc>
+      </w:tr>
+      <w:tr>
+        <w:trPr>
+          <w:trHeight w:val="300"/>
+        </w:trPr>
+        <w:tc>
+          <w:tcPr>
+            <w:tcW w:w="2215" w:type="dxa"/>
+            <w:hideMark/>
+          </w:tcPr>
+          <w:p>
+            <w:pPr>
+              <w:rPr>
+                <w:rFonts w:ascii="Arial" w:hAnsi="Arial" w:cs="Arial"/>
+              </w:rPr>
+            </w:pPr>
+            <w:r>
+              <w:rPr>
+                <w:rFonts w:ascii="Arial" w:hAnsi="Arial" w:cs="Arial"/>
+              </w:rPr>
+              <w:t> </w:t>
+            </w:r>
+          </w:p>
+        </w:tc>
+        <w:tc>
+          <w:tcPr>
+            <w:tcW w:w="1574" w:type="dxa"/>
+            <w:hideMark/>
+          </w:tcPr>
+          <w:p>
+            <w:pPr>
+              <w:rPr>
+                <w:rFonts w:ascii="Arial" w:hAnsi="Arial" w:cs="Arial"/>
+              </w:rPr>
+            </w:pPr>
+            <w:r>
+              <w:rPr>
+                <w:rFonts w:ascii="Arial" w:hAnsi="Arial" w:cs="Arial"/>
+              </w:rPr>
+              <w:t> </w:t>
+            </w:r>
+          </w:p>
+        </w:tc>
+        <w:tc>
+          <w:tcPr>
+            <w:tcW w:w="1965" w:type="dxa"/>
+            <w:hideMark/>
+          </w:tcPr>
+          <w:p>
+            <w:pPr>
+              <w:rPr>
+                <w:rFonts w:ascii="Arial" w:hAnsi="Arial" w:cs="Arial"/>
+              </w:rPr>
+            </w:pPr>
+            <w:r>
+              <w:rPr>
+                <w:rFonts w:ascii="Arial" w:hAnsi="Arial" w:cs="Arial"/>
+              </w:rPr>
+              <w:t> </w:t>
+            </w:r>
+          </w:p>
+        </w:tc>
+        <w:tc>
+          <w:tcPr>
+            <w:tcW w:w="2996" w:type="dxa"/>
+            <w:hideMark/>
+          </w:tcPr>
+          <w:p>
+            <w:pPr>
+              <w:rPr>
+                <w:rFonts w:ascii="Arial" w:hAnsi="Arial" w:cs="Arial"/>
+              </w:rPr>
+            </w:pPr>
+            <w:r>
+              <w:rPr>
+                <w:rFonts w:ascii="Arial" w:hAnsi="Arial" w:cs="Arial"/>
+              </w:rPr>
+              <w:t> </w:t>
+            </w:r>
+          </w:p>
+        </w:tc>
+        <w:tc>
+          <w:tcPr>
+            <w:tcW w:w="1757" w:type="dxa"/>
+            <w:hideMark/>
+          </w:tcPr>
+          <w:p>
+            <w:pPr>
+              <w:rPr>
+                <w:rFonts w:ascii="Arial" w:hAnsi="Arial" w:cs="Arial"/>
+              </w:rPr>
+            </w:pPr>
+            <w:r>
+              <w:rPr>
+                <w:rFonts w:ascii="Arial" w:hAnsi="Arial" w:cs="Arial"/>
+              </w:rPr>
+              <w:t> </w:t>
+            </w:r>
+          </w:p>
+        </w:tc>
+      </w:tr>
+      <w:tr>
+        <w:trPr>
+          <w:trHeight w:val="300"/>
+        </w:trPr>
+        <w:tc>
+          <w:tcPr>
+            <w:tcW w:w="2215" w:type="dxa"/>
+            <w:hideMark/>
+          </w:tcPr>
+          <w:p>
+            <w:pPr>
+              <w:rPr>
+                <w:rFonts w:ascii="Arial" w:hAnsi="Arial" w:cs="Arial"/>
+              </w:rPr>
+            </w:pPr>
+            <w:r>
+              <w:rPr>
+                <w:rFonts w:ascii="Arial" w:hAnsi="Arial" w:cs="Arial"/>
+              </w:rPr>
+              <w:t> </w:t>
+            </w:r>
+          </w:p>
+        </w:tc>
+        <w:tc>
+          <w:tcPr>
+            <w:tcW w:w="1574" w:type="dxa"/>
+            <w:hideMark/>
+          </w:tcPr>
+          <w:p>
+            <w:pPr>
+              <w:rPr>
+                <w:rFonts w:ascii="Arial" w:hAnsi="Arial" w:cs="Arial"/>
+              </w:rPr>
+            </w:pPr>
+            <w:r>
+              <w:rPr>
+                <w:rFonts w:ascii="Arial" w:hAnsi="Arial" w:cs="Arial"/>
+              </w:rPr>
+              <w:t> </w:t>
+            </w:r>
+          </w:p>
+        </w:tc>
+        <w:tc>
+          <w:tcPr>
+            <w:tcW w:w="1965" w:type="dxa"/>
+            <w:hideMark/>
+          </w:tcPr>
+          <w:p>
+            <w:pPr>
+              <w:rPr>
+                <w:rFonts w:ascii="Arial" w:hAnsi="Arial" w:cs="Arial"/>
+              </w:rPr>
+            </w:pPr>
+            <w:r>
+              <w:rPr>
+                <w:rFonts w:ascii="Arial" w:hAnsi="Arial" w:cs="Arial"/>
+              </w:rPr>
+              <w:t> </w:t>
+            </w:r>
+          </w:p>
+        </w:tc>
+        <w:tc>
+          <w:tcPr>
+            <w:tcW w:w="2996" w:type="dxa"/>
+            <w:hideMark/>
+          </w:tcPr>
+          <w:p>
+            <w:pPr>
+              <w:rPr>
+                <w:rFonts w:ascii="Arial" w:hAnsi="Arial" w:cs="Arial"/>
+              </w:rPr>
+            </w:pPr>
+            <w:r>
+              <w:rPr>
+                <w:rFonts w:ascii="Arial" w:hAnsi="Arial" w:cs="Arial"/>
+              </w:rPr>
+              <w:t> </w:t>
+            </w:r>
+          </w:p>
+        </w:tc>
+        <w:tc>
+          <w:tcPr>
+            <w:tcW w:w="1757" w:type="dxa"/>
+            <w:hideMark/>
+          </w:tcPr>
+          <w:p>
+            <w:pPr>
+              <w:rPr>
+                <w:rFonts w:ascii="Arial" w:hAnsi="Arial" w:cs="Arial"/>
+              </w:rPr>
+            </w:pPr>
+            <w:r>
+              <w:rPr>
+                <w:rFonts w:ascii="Arial" w:hAnsi="Arial" w:cs="Arial"/>
+              </w:rPr>
+              <w:t> </w:t>
+            </w:r>
+          </w:p>
+        </w:tc>
+      </w:tr>
+      <w:tr>
+        <w:trPr>
+          <w:trHeight w:val="300"/>
+        </w:trPr>
+        <w:tc>
+          <w:tcPr>
+            <w:tcW w:w="2215" w:type="dxa"/>
+            <w:hideMark/>
+          </w:tcPr>
+          <w:p>
+            <w:pPr>
+              <w:rPr>
+                <w:rFonts w:ascii="Arial" w:hAnsi="Arial" w:cs="Arial"/>
+              </w:rPr>
+            </w:pPr>
+            <w:r>
+              <w:rPr>
+                <w:rFonts w:ascii="Arial" w:hAnsi="Arial" w:cs="Arial"/>
+              </w:rPr>
+              <w:t> </w:t>
+            </w:r>
+          </w:p>
+        </w:tc>
+        <w:tc>
+          <w:tcPr>
+            <w:tcW w:w="1574" w:type="dxa"/>
+            <w:hideMark/>
+          </w:tcPr>
+          <w:p>
+            <w:pPr>
+              <w:rPr>
+                <w:rFonts w:ascii="Arial" w:hAnsi="Arial" w:cs="Arial"/>
+              </w:rPr>
+            </w:pPr>
+            <w:r>
+              <w:rPr>
+                <w:rFonts w:ascii="Arial" w:hAnsi="Arial" w:cs="Arial"/>
+              </w:rPr>
+              <w:t> </w:t>
+            </w:r>
+          </w:p>
+        </w:tc>
+        <w:tc>
+          <w:tcPr>
+            <w:tcW w:w="1965" w:type="dxa"/>
+            <w:hideMark/>
+          </w:tcPr>
+          <w:p>
+            <w:pPr>
+              <w:rPr>
+                <w:rFonts w:ascii="Arial" w:hAnsi="Arial" w:cs="Arial"/>
+              </w:rPr>
+            </w:pPr>
+            <w:r>
+              <w:rPr>
+                <w:rFonts w:ascii="Arial" w:hAnsi="Arial" w:cs="Arial"/>
+              </w:rPr>
+              <w:t> </w:t>
+            </w:r>
+          </w:p>
+        </w:tc>
+        <w:tc>
+          <w:tcPr>
+            <w:tcW w:w="2996" w:type="dxa"/>
+            <w:hideMark/>
+          </w:tcPr>
+          <w:p>
+            <w:pPr>
+              <w:rPr>
+                <w:rFonts w:ascii="Arial" w:hAnsi="Arial" w:cs="Arial"/>
+              </w:rPr>
+            </w:pPr>
+            <w:r>
+              <w:rPr>
+                <w:rFonts w:ascii="Arial" w:hAnsi="Arial" w:cs="Arial"/>
+              </w:rPr>
+              <w:t> </w:t>
+            </w:r>
+          </w:p>
+        </w:tc>
+        <w:tc>
+          <w:tcPr>
+            <w:tcW w:w="1757" w:type="dxa"/>
+            <w:hideMark/>
+          </w:tcPr>
+          <w:p>
+            <w:pPr>
+              <w:rPr>
+                <w:rFonts w:ascii="Arial" w:hAnsi="Arial" w:cs="Arial"/>
+              </w:rPr>
+            </w:pPr>
+            <w:r>
+              <w:rPr>
+                <w:rFonts w:ascii="Arial" w:hAnsi="Arial" w:cs="Arial"/>
+              </w:rPr>
+              <w:t> </w:t>
+            </w:r>
+          </w:p>
+        </w:tc>
+      </w:tr>
+      <w:tr>
+        <w:trPr>
+          <w:trHeight w:val="300"/>
+        </w:trPr>
+        <w:tc>
+          <w:tcPr>
+            <w:tcW w:w="2215" w:type="dxa"/>
+            <w:hideMark/>
+          </w:tcPr>
+          <w:p>
+            <w:pPr>
+              <w:rPr>
+                <w:rFonts w:ascii="Arial" w:hAnsi="Arial" w:cs="Arial"/>
+              </w:rPr>
+            </w:pPr>
+            <w:r>
+              <w:rPr>
+                <w:rFonts w:ascii="Arial" w:hAnsi="Arial" w:cs="Arial"/>
+              </w:rPr>
+              <w:t> </w:t>
+            </w:r>
+          </w:p>
+        </w:tc>
+        <w:tc>
+          <w:tcPr>
+            <w:tcW w:w="1574" w:type="dxa"/>
+            <w:hideMark/>
+          </w:tcPr>
+          <w:p>
+            <w:pPr>
+              <w:rPr>
+                <w:rFonts w:ascii="Arial" w:hAnsi="Arial" w:cs="Arial"/>
+              </w:rPr>
+            </w:pPr>
+            <w:r>
+              <w:rPr>
+                <w:rFonts w:ascii="Arial" w:hAnsi="Arial" w:cs="Arial"/>
+              </w:rPr>
+              <w:t> </w:t>
+            </w:r>
+          </w:p>
+        </w:tc>
+        <w:tc>
+          <w:tcPr>
+            <w:tcW w:w="1965" w:type="dxa"/>
+            <w:hideMark/>
+          </w:tcPr>
+          <w:p>
+            <w:pPr>
+              <w:rPr>
+                <w:rFonts w:ascii="Arial" w:hAnsi="Arial" w:cs="Arial"/>
+              </w:rPr>
+            </w:pPr>
+            <w:r>
+              <w:rPr>
+                <w:rFonts w:ascii="Arial" w:hAnsi="Arial" w:cs="Arial"/>
+              </w:rPr>
+              <w:t> </w:t>
+            </w:r>
+          </w:p>
+        </w:tc>
+        <w:tc>
+          <w:tcPr>
+            <w:tcW w:w="2996" w:type="dxa"/>
+            <w:hideMark/>
+          </w:tcPr>
+          <w:p>
+            <w:pPr>
+              <w:rPr>
+                <w:rFonts w:ascii="Arial" w:hAnsi="Arial" w:cs="Arial"/>
+              </w:rPr>
+            </w:pPr>
+            <w:r>
+              <w:rPr>
+                <w:rFonts w:ascii="Arial" w:hAnsi="Arial" w:cs="Arial"/>
+              </w:rPr>
+              <w:t> </w:t>
+            </w:r>
+          </w:p>
+        </w:tc>
+        <w:tc>
+          <w:tcPr>
+            <w:tcW w:w="1757" w:type="dxa"/>
+            <w:hideMark/>
+          </w:tcPr>
+          <w:p>
+            <w:pPr>
+              <w:rPr>
+                <w:rFonts w:ascii="Arial" w:hAnsi="Arial" w:cs="Arial"/>
+              </w:rPr>
+            </w:pPr>
+            <w:r>
+              <w:rPr>
+                <w:rFonts w:ascii="Arial" w:hAnsi="Arial" w:cs="Arial"/>
+              </w:rPr>
+              <w:t> </w:t>
+            </w:r>
+          </w:p>
+        </w:tc>
+      </w:tr>
+    </w:tbl>
+    <w:p>
+      <w:pPr>
+        <w:rPr>
+          <w:rFonts w:ascii="Arial" w:hAnsi="Arial" w:cs="Arial"/>
+          <w:lang w:val="es-ES"/>
+        </w:rPr>
+      </w:pPr>
+    </w:p>
+    <w:p>
+      <w:pPr>
+        <w:pStyle w:val="Ttulo2"/>
+        <w:rPr>
+          <w:rFonts w:ascii="Arial" w:hAnsi="Arial" w:cs="Arial"/>
+          <w:lang w:val="es-ES"/>
+        </w:rPr>
+      </w:pPr>
+      <w:bookmarkStart w:id="14" w:name="_Toc103374057"/>
+      <w:r>
+        <w:rPr>
+          <w:rFonts w:ascii="Arial" w:hAnsi="Arial" w:cs="Arial"/>
+          <w:lang w:val="es-ES"/>
+        </w:rPr>
+        <w:t>3.3 Requisitos no Funcionales</w:t>
+      </w:r>
       <w:bookmarkEnd w:id="14"/>
     </w:p>
     <w:p>
       <w:pPr>
         <w:pStyle w:val="Ttulo2"/>
         <w:rPr>
-          <w:lang w:val="es-ES"/>
-        </w:rPr>
-      </w:pPr>
-      <w:bookmarkStart w:id="15" w:name="_Toc103287853"/>
-      <w:r>
-        <w:rPr>
-          <w:lang w:val="es-ES"/>
-        </w:rPr>
-        <w:t>3.3 Requisitos no Funcionales</w:t>
+          <w:rFonts w:ascii="Arial" w:hAnsi="Arial" w:cs="Arial"/>
+          <w:lang w:val="es-ES"/>
+        </w:rPr>
+      </w:pPr>
+      <w:bookmarkStart w:id="15" w:name="_Toc103374058"/>
+      <w:r>
+        <w:rPr>
+          <w:rFonts w:ascii="Arial" w:hAnsi="Arial" w:cs="Arial"/>
+          <w:lang w:val="es-ES"/>
+        </w:rPr>
+        <w:t>3.4 Requerimientos Técnicos</w:t>
       </w:r>
       <w:bookmarkEnd w:id="15"/>
     </w:p>
@@ -4432,33 +6396,19 @@
       <w:pPr>
         <w:pStyle w:val="Ttulo2"/>
         <w:rPr>
-          <w:lang w:val="es-ES"/>
-        </w:rPr>
-      </w:pPr>
-      <w:bookmarkStart w:id="16" w:name="_Toc103287854"/>
-      <w:r>
-        <w:rPr>
-          <w:lang w:val="es-ES"/>
-        </w:rPr>
-        <w:t>3.4 Requerimientos Técnicos</w:t>
+          <w:rFonts w:ascii="Arial" w:hAnsi="Arial" w:cs="Arial"/>
+          <w:lang w:val="es-ES"/>
+        </w:rPr>
+      </w:pPr>
+      <w:bookmarkStart w:id="16" w:name="_Toc103374059"/>
+      <w:r>
+        <w:rPr>
+          <w:rFonts w:ascii="Arial" w:hAnsi="Arial" w:cs="Arial"/>
+          <w:lang w:val="es-ES"/>
+        </w:rPr>
+        <w:t>3.5 Validaciones Funcionales</w:t>
       </w:r>
       <w:bookmarkEnd w:id="16"/>
-    </w:p>
-    <w:p>
-      <w:pPr>
-        <w:pStyle w:val="Ttulo2"/>
-        <w:rPr>
-          <w:lang w:val="es-ES"/>
-        </w:rPr>
-      </w:pPr>
-      <w:bookmarkStart w:id="17" w:name="_Toc103287855"/>
-      <w:r>
-        <w:rPr>
-          <w:lang w:val="es-ES"/>
-        </w:rPr>
-        <w:t>3.5 Validaciones Funcionales</w:t>
-      </w:r>
-      <w:bookmarkEnd w:id="17"/>
     </w:p>
     <w:p>
       <w:pPr>
@@ -4675,7 +6625,27 @@
         <w:rPr>
           <w:rFonts w:ascii="Arial" w:hAnsi="Arial" w:cs="Arial"/>
         </w:rPr>
-        <w:t>Buscar instituciones en base a palabras clave o que estén relacionadas con algún problema en específico.</w:t>
+        <w:t xml:space="preserve">Buscar instituciones en base a palabras clave o que estén </w:t>
+      </w:r>
+      <w:r>
+        <w:rPr>
+          <w:rFonts w:ascii="Arial" w:hAnsi="Arial" w:cs="Arial"/>
+        </w:rPr>
+        <w:t>rela</w:t>
+      </w:r>
+      <w:bookmarkStart w:id="17" w:name="_GoBack"/>
+      <w:bookmarkEnd w:id="17"/>
+      <w:r>
+        <w:rPr>
+          <w:rFonts w:ascii="Arial" w:hAnsi="Arial" w:cs="Arial"/>
+        </w:rPr>
+        <w:t>cionadas</w:t>
+      </w:r>
+      <w:r>
+        <w:rPr>
+          <w:rFonts w:ascii="Arial" w:hAnsi="Arial" w:cs="Arial"/>
+        </w:rPr>
+        <w:t xml:space="preserve"> con algún problema en específico.</w:t>
       </w:r>
     </w:p>
     <w:p>
@@ -4794,25 +6764,7 @@
           <w:b/>
           <w:bCs/>
         </w:rPr>
-        <w:t xml:space="preserve">Administrador – </w:t>
-      </w:r>
-      <w:proofErr w:type="spellStart"/>
-      <w:r>
-        <w:rPr>
-          <w:rFonts w:ascii="Arial" w:hAnsi="Arial" w:cs="Arial"/>
-          <w:b/>
-          <w:bCs/>
-        </w:rPr>
-        <w:t>Login</w:t>
-      </w:r>
-      <w:proofErr w:type="spellEnd"/>
-      <w:r>
-        <w:rPr>
-          <w:rFonts w:ascii="Arial" w:hAnsi="Arial" w:cs="Arial"/>
-          <w:b/>
-          <w:bCs/>
-        </w:rPr>
-        <w:t>.</w:t>
+        <w:t>Administrador – Login.</w:t>
       </w:r>
     </w:p>
     <w:p>
@@ -8553,7 +10505,6 @@
   <w:style w:type="character" w:default="1" w:styleId="Fuentedeprrafopredeter">
     <w:name w:val="Default Paragraph Font"/>
     <w:uiPriority w:val="1"/>
-    <w:semiHidden/>
     <w:unhideWhenUsed/>
   </w:style>
   <w:style w:type="table" w:default="1" w:styleId="Tablanormal">
@@ -8878,6 +10829,18 @@
       <w:szCs w:val="26"/>
     </w:rPr>
   </w:style>
+  <w:style w:type="character" w:styleId="Mencinsinresolver">
+    <w:name w:val="Unresolved Mention"/>
+    <w:basedOn w:val="Fuentedeprrafopredeter"/>
+    <w:uiPriority w:val="99"/>
+    <w:semiHidden/>
+    <w:unhideWhenUsed/>
+    <w:rsid w:val="007F59C0"/>
+    <w:rPr>
+      <w:color w:val="605E5C"/>
+      <w:shd w:val="clear" w:color="auto" w:fill="E1DFDD"/>
+    </w:rPr>
+  </w:style>
 </w:styles>
 </file>
 
@@ -9181,7 +11144,7 @@
 </file>
 
 <file path=customXml/itemProps1.xml><?xml version="1.0" encoding="utf-8"?>
-<ds:datastoreItem xmlns:ds="http://schemas.openxmlformats.org/officeDocument/2006/customXml" ds:itemID="{E5BA0AFE-4904-4EA5-8AE1-090F702F1257}">
+<ds:datastoreItem xmlns:ds="http://schemas.openxmlformats.org/officeDocument/2006/customXml" ds:itemID="{7FB3FF30-D5A2-4A98-AD1C-368E398EF647}">
   <ds:schemaRefs>
     <ds:schemaRef ds:uri="http://schemas.openxmlformats.org/officeDocument/2006/bibliography"/>
   </ds:schemaRefs>

</xml_diff>

<commit_message>
Se añade base de vista del mapa
</commit_message>
<xml_diff>
--- a/requerimientos/REQUERIMIENTOS SISTEMA DE GEOLOCALIZACION.docx
+++ b/requerimientos/REQUERIMIENTOS SISTEMA DE GEOLOCALIZACION.docx
@@ -1,10 +1,10 @@
 
 <file path=word/document.xml><?xml version="1.0" encoding="utf-8"?>
-<w:document xmlns:wpc="http://schemas.microsoft.com/office/word/2010/wordprocessingCanvas" xmlns:cx="http://schemas.microsoft.com/office/drawing/2014/chartex" xmlns:cx1="http://schemas.microsoft.com/office/drawing/2015/9/8/chartex" xmlns:cx2="http://schemas.microsoft.com/office/drawing/2015/10/21/chartex" xmlns:cx3="http://schemas.microsoft.com/office/drawing/2016/5/9/chartex" xmlns:cx4="http://schemas.microsoft.com/office/drawing/2016/5/10/chartex" xmlns:cx5="http://schemas.microsoft.com/office/drawing/2016/5/11/chartex" xmlns:cx6="http://schemas.microsoft.com/office/drawing/2016/5/12/chartex" xmlns:cx7="http://schemas.microsoft.com/office/drawing/2016/5/13/chartex" xmlns:cx8="http://schemas.microsoft.com/office/drawing/2016/5/14/chartex" xmlns:mc="http://schemas.openxmlformats.org/markup-compatibility/2006" xmlns:aink="http://schemas.microsoft.com/office/drawing/2016/ink" xmlns:am3d="http://schemas.microsoft.com/office/drawing/2017/model3d" xmlns:o="urn:schemas-microsoft-com:office:office" xmlns:oel="http://schemas.microsoft.com/office/2019/extlst" xmlns:r="http://schemas.openxmlformats.org/officeDocument/2006/relationships" xmlns:m="http://schemas.openxmlformats.org/officeDocument/2006/math" xmlns:v="urn:schemas-microsoft-com:vml" xmlns:wp14="http://schemas.microsoft.com/office/word/2010/wordprocessingDrawing" xmlns:wp="http://schemas.openxmlformats.org/drawingml/2006/wordprocessingDrawing" xmlns:w10="urn:schemas-microsoft-com:office:word" xmlns:w="http://schemas.openxmlformats.org/wordprocessingml/2006/main" xmlns:w14="http://schemas.microsoft.com/office/word/2010/wordml" xmlns:w15="http://schemas.microsoft.com/office/word/2012/wordml" xmlns:w16cex="http://schemas.microsoft.com/office/word/2018/wordml/cex" xmlns:w16cid="http://schemas.microsoft.com/office/word/2016/wordml/cid" xmlns:w16="http://schemas.microsoft.com/office/word/2018/wordml" xmlns:w16sdtdh="http://schemas.microsoft.com/office/word/2020/wordml/sdtdatahash" xmlns:w16se="http://schemas.microsoft.com/office/word/2015/wordml/symex" xmlns:wpg="http://schemas.microsoft.com/office/word/2010/wordprocessingGroup" xmlns:wpi="http://schemas.microsoft.com/office/word/2010/wordprocessingInk" xmlns:wne="http://schemas.microsoft.com/office/word/2006/wordml" xmlns:wps="http://schemas.microsoft.com/office/word/2010/wordprocessingShape" mc:Ignorable="w14 w15 w16se w16cid w16 w16cex w16sdtdh wp14">
+<w:document xmlns:wpc="http://schemas.microsoft.com/office/word/2010/wordprocessingCanvas" xmlns:cx="http://schemas.microsoft.com/office/drawing/2014/chartex" xmlns:cx1="http://schemas.microsoft.com/office/drawing/2015/9/8/chartex" xmlns:cx2="http://schemas.microsoft.com/office/drawing/2015/10/21/chartex" xmlns:cx3="http://schemas.microsoft.com/office/drawing/2016/5/9/chartex" xmlns:cx4="http://schemas.microsoft.com/office/drawing/2016/5/10/chartex" xmlns:cx5="http://schemas.microsoft.com/office/drawing/2016/5/11/chartex" xmlns:cx6="http://schemas.microsoft.com/office/drawing/2016/5/12/chartex" xmlns:cx7="http://schemas.microsoft.com/office/drawing/2016/5/13/chartex" xmlns:cx8="http://schemas.microsoft.com/office/drawing/2016/5/14/chartex" xmlns:mc="http://schemas.openxmlformats.org/markup-compatibility/2006" xmlns:aink="http://schemas.microsoft.com/office/drawing/2016/ink" xmlns:am3d="http://schemas.microsoft.com/office/drawing/2017/model3d" xmlns:o="urn:schemas-microsoft-com:office:office" xmlns:r="http://schemas.openxmlformats.org/officeDocument/2006/relationships" xmlns:m="http://schemas.openxmlformats.org/officeDocument/2006/math" xmlns:v="urn:schemas-microsoft-com:vml" xmlns:wp14="http://schemas.microsoft.com/office/word/2010/wordprocessingDrawing" xmlns:wp="http://schemas.openxmlformats.org/drawingml/2006/wordprocessingDrawing" xmlns:w10="urn:schemas-microsoft-com:office:word" xmlns:w="http://schemas.openxmlformats.org/wordprocessingml/2006/main" xmlns:w14="http://schemas.microsoft.com/office/word/2010/wordml" xmlns:w15="http://schemas.microsoft.com/office/word/2012/wordml" xmlns:w16cid="http://schemas.microsoft.com/office/word/2016/wordml/cid" xmlns:w16se="http://schemas.microsoft.com/office/word/2015/wordml/symex" xmlns:wpg="http://schemas.microsoft.com/office/word/2010/wordprocessingGroup" xmlns:wpi="http://schemas.microsoft.com/office/word/2010/wordprocessingInk" xmlns:wne="http://schemas.microsoft.com/office/word/2006/wordml" xmlns:wps="http://schemas.microsoft.com/office/word/2010/wordprocessingShape" mc:Ignorable="w14 w15 w16se w16cid wp14">
   <w:body>
     <w:p>
       <w:pPr>
-        <w:pStyle w:val="Title"/>
+        <w:pStyle w:val="Ttulo"/>
         <w:rPr>
           <w:rFonts w:ascii="Arial" w:hAnsi="Arial" w:cs="Arial"/>
           <w:lang w:val="es-ES"/>
@@ -26,393 +26,395 @@
           <w:lang w:val="es-ES"/>
         </w:rPr>
       </w:pPr>
-    </w:p>
-    <w:p>
-      <w:pPr>
-        <w:pStyle w:val="NoSpacing"/>
+      <w:bookmarkStart w:id="0" w:name="_GoBack"/>
+      <w:bookmarkEnd w:id="0"/>
+    </w:p>
+    <w:p>
+      <w:pPr>
+        <w:pStyle w:val="Sinespaciado"/>
         <w:jc w:val="both"/>
         <w:rPr>
-          <w:rStyle w:val="Strong"/>
-          <w:rFonts w:ascii="Arial" w:hAnsi="Arial" w:cs="Arial"/>
-        </w:rPr>
-      </w:pPr>
-    </w:p>
-    <w:p>
-      <w:pPr>
-        <w:pStyle w:val="NoSpacing"/>
+          <w:rStyle w:val="Textoennegrita"/>
+          <w:rFonts w:ascii="Arial" w:hAnsi="Arial" w:cs="Arial"/>
+        </w:rPr>
+      </w:pPr>
+    </w:p>
+    <w:p>
+      <w:pPr>
+        <w:pStyle w:val="Sinespaciado"/>
         <w:jc w:val="both"/>
         <w:rPr>
-          <w:rStyle w:val="Strong"/>
-          <w:rFonts w:ascii="Arial" w:hAnsi="Arial" w:cs="Arial"/>
-        </w:rPr>
-      </w:pPr>
-    </w:p>
-    <w:p>
-      <w:pPr>
-        <w:pStyle w:val="NoSpacing"/>
+          <w:rStyle w:val="Textoennegrita"/>
+          <w:rFonts w:ascii="Arial" w:hAnsi="Arial" w:cs="Arial"/>
+        </w:rPr>
+      </w:pPr>
+    </w:p>
+    <w:p>
+      <w:pPr>
+        <w:pStyle w:val="Sinespaciado"/>
         <w:jc w:val="both"/>
         <w:rPr>
-          <w:rStyle w:val="Strong"/>
-          <w:rFonts w:ascii="Arial" w:hAnsi="Arial" w:cs="Arial"/>
-        </w:rPr>
-      </w:pPr>
-    </w:p>
-    <w:p>
-      <w:pPr>
-        <w:pStyle w:val="NoSpacing"/>
+          <w:rStyle w:val="Textoennegrita"/>
+          <w:rFonts w:ascii="Arial" w:hAnsi="Arial" w:cs="Arial"/>
+        </w:rPr>
+      </w:pPr>
+    </w:p>
+    <w:p>
+      <w:pPr>
+        <w:pStyle w:val="Sinespaciado"/>
         <w:jc w:val="both"/>
         <w:rPr>
-          <w:rStyle w:val="Strong"/>
-          <w:rFonts w:ascii="Arial" w:hAnsi="Arial" w:cs="Arial"/>
-        </w:rPr>
-      </w:pPr>
-    </w:p>
-    <w:p>
-      <w:pPr>
-        <w:pStyle w:val="NoSpacing"/>
+          <w:rStyle w:val="Textoennegrita"/>
+          <w:rFonts w:ascii="Arial" w:hAnsi="Arial" w:cs="Arial"/>
+        </w:rPr>
+      </w:pPr>
+    </w:p>
+    <w:p>
+      <w:pPr>
+        <w:pStyle w:val="Sinespaciado"/>
         <w:jc w:val="both"/>
         <w:rPr>
-          <w:rStyle w:val="Strong"/>
-          <w:rFonts w:ascii="Arial" w:hAnsi="Arial" w:cs="Arial"/>
-        </w:rPr>
-      </w:pPr>
-    </w:p>
-    <w:p>
-      <w:pPr>
-        <w:pStyle w:val="NoSpacing"/>
+          <w:rStyle w:val="Textoennegrita"/>
+          <w:rFonts w:ascii="Arial" w:hAnsi="Arial" w:cs="Arial"/>
+        </w:rPr>
+      </w:pPr>
+    </w:p>
+    <w:p>
+      <w:pPr>
+        <w:pStyle w:val="Sinespaciado"/>
         <w:jc w:val="both"/>
         <w:rPr>
-          <w:rStyle w:val="Strong"/>
-          <w:rFonts w:ascii="Arial" w:hAnsi="Arial" w:cs="Arial"/>
-        </w:rPr>
-      </w:pPr>
-    </w:p>
-    <w:p>
-      <w:pPr>
-        <w:pStyle w:val="NoSpacing"/>
+          <w:rStyle w:val="Textoennegrita"/>
+          <w:rFonts w:ascii="Arial" w:hAnsi="Arial" w:cs="Arial"/>
+        </w:rPr>
+      </w:pPr>
+    </w:p>
+    <w:p>
+      <w:pPr>
+        <w:pStyle w:val="Sinespaciado"/>
         <w:jc w:val="both"/>
         <w:rPr>
-          <w:rStyle w:val="Strong"/>
-          <w:rFonts w:ascii="Arial" w:hAnsi="Arial" w:cs="Arial"/>
-        </w:rPr>
-      </w:pPr>
-    </w:p>
-    <w:p>
-      <w:pPr>
-        <w:pStyle w:val="NoSpacing"/>
+          <w:rStyle w:val="Textoennegrita"/>
+          <w:rFonts w:ascii="Arial" w:hAnsi="Arial" w:cs="Arial"/>
+        </w:rPr>
+      </w:pPr>
+    </w:p>
+    <w:p>
+      <w:pPr>
+        <w:pStyle w:val="Sinespaciado"/>
         <w:jc w:val="both"/>
         <w:rPr>
-          <w:rStyle w:val="Strong"/>
-          <w:rFonts w:ascii="Arial" w:hAnsi="Arial" w:cs="Arial"/>
-        </w:rPr>
-      </w:pPr>
-    </w:p>
-    <w:p>
-      <w:pPr>
-        <w:pStyle w:val="NoSpacing"/>
+          <w:rStyle w:val="Textoennegrita"/>
+          <w:rFonts w:ascii="Arial" w:hAnsi="Arial" w:cs="Arial"/>
+        </w:rPr>
+      </w:pPr>
+    </w:p>
+    <w:p>
+      <w:pPr>
+        <w:pStyle w:val="Sinespaciado"/>
         <w:jc w:val="both"/>
         <w:rPr>
-          <w:rStyle w:val="Strong"/>
-          <w:rFonts w:ascii="Arial" w:hAnsi="Arial" w:cs="Arial"/>
-        </w:rPr>
-      </w:pPr>
-    </w:p>
-    <w:p>
-      <w:pPr>
-        <w:pStyle w:val="NoSpacing"/>
+          <w:rStyle w:val="Textoennegrita"/>
+          <w:rFonts w:ascii="Arial" w:hAnsi="Arial" w:cs="Arial"/>
+        </w:rPr>
+      </w:pPr>
+    </w:p>
+    <w:p>
+      <w:pPr>
+        <w:pStyle w:val="Sinespaciado"/>
         <w:jc w:val="both"/>
         <w:rPr>
-          <w:rStyle w:val="Strong"/>
-          <w:rFonts w:ascii="Arial" w:hAnsi="Arial" w:cs="Arial"/>
-        </w:rPr>
-      </w:pPr>
-    </w:p>
-    <w:p>
-      <w:pPr>
-        <w:pStyle w:val="NoSpacing"/>
+          <w:rStyle w:val="Textoennegrita"/>
+          <w:rFonts w:ascii="Arial" w:hAnsi="Arial" w:cs="Arial"/>
+        </w:rPr>
+      </w:pPr>
+    </w:p>
+    <w:p>
+      <w:pPr>
+        <w:pStyle w:val="Sinespaciado"/>
         <w:jc w:val="both"/>
         <w:rPr>
-          <w:rStyle w:val="Strong"/>
-          <w:rFonts w:ascii="Arial" w:hAnsi="Arial" w:cs="Arial"/>
-        </w:rPr>
-      </w:pPr>
-    </w:p>
-    <w:p>
-      <w:pPr>
-        <w:pStyle w:val="NoSpacing"/>
+          <w:rStyle w:val="Textoennegrita"/>
+          <w:rFonts w:ascii="Arial" w:hAnsi="Arial" w:cs="Arial"/>
+        </w:rPr>
+      </w:pPr>
+    </w:p>
+    <w:p>
+      <w:pPr>
+        <w:pStyle w:val="Sinespaciado"/>
         <w:jc w:val="both"/>
         <w:rPr>
-          <w:rStyle w:val="Strong"/>
-          <w:rFonts w:ascii="Arial" w:hAnsi="Arial" w:cs="Arial"/>
-        </w:rPr>
-      </w:pPr>
-    </w:p>
-    <w:p>
-      <w:pPr>
-        <w:pStyle w:val="NoSpacing"/>
+          <w:rStyle w:val="Textoennegrita"/>
+          <w:rFonts w:ascii="Arial" w:hAnsi="Arial" w:cs="Arial"/>
+        </w:rPr>
+      </w:pPr>
+    </w:p>
+    <w:p>
+      <w:pPr>
+        <w:pStyle w:val="Sinespaciado"/>
         <w:jc w:val="both"/>
         <w:rPr>
-          <w:rStyle w:val="Strong"/>
-          <w:rFonts w:ascii="Arial" w:hAnsi="Arial" w:cs="Arial"/>
-        </w:rPr>
-      </w:pPr>
-    </w:p>
-    <w:p>
-      <w:pPr>
-        <w:pStyle w:val="NoSpacing"/>
+          <w:rStyle w:val="Textoennegrita"/>
+          <w:rFonts w:ascii="Arial" w:hAnsi="Arial" w:cs="Arial"/>
+        </w:rPr>
+      </w:pPr>
+    </w:p>
+    <w:p>
+      <w:pPr>
+        <w:pStyle w:val="Sinespaciado"/>
         <w:jc w:val="both"/>
         <w:rPr>
-          <w:rStyle w:val="Strong"/>
-          <w:rFonts w:ascii="Arial" w:hAnsi="Arial" w:cs="Arial"/>
-        </w:rPr>
-      </w:pPr>
-    </w:p>
-    <w:p>
-      <w:pPr>
-        <w:pStyle w:val="NoSpacing"/>
+          <w:rStyle w:val="Textoennegrita"/>
+          <w:rFonts w:ascii="Arial" w:hAnsi="Arial" w:cs="Arial"/>
+        </w:rPr>
+      </w:pPr>
+    </w:p>
+    <w:p>
+      <w:pPr>
+        <w:pStyle w:val="Sinespaciado"/>
         <w:jc w:val="both"/>
         <w:rPr>
-          <w:rStyle w:val="Strong"/>
-          <w:rFonts w:ascii="Arial" w:hAnsi="Arial" w:cs="Arial"/>
-        </w:rPr>
-      </w:pPr>
-    </w:p>
-    <w:p>
-      <w:pPr>
-        <w:pStyle w:val="NoSpacing"/>
+          <w:rStyle w:val="Textoennegrita"/>
+          <w:rFonts w:ascii="Arial" w:hAnsi="Arial" w:cs="Arial"/>
+        </w:rPr>
+      </w:pPr>
+    </w:p>
+    <w:p>
+      <w:pPr>
+        <w:pStyle w:val="Sinespaciado"/>
         <w:jc w:val="both"/>
         <w:rPr>
-          <w:rStyle w:val="Strong"/>
-          <w:rFonts w:ascii="Arial" w:hAnsi="Arial" w:cs="Arial"/>
-        </w:rPr>
-      </w:pPr>
-    </w:p>
-    <w:p>
-      <w:pPr>
-        <w:pStyle w:val="NoSpacing"/>
+          <w:rStyle w:val="Textoennegrita"/>
+          <w:rFonts w:ascii="Arial" w:hAnsi="Arial" w:cs="Arial"/>
+        </w:rPr>
+      </w:pPr>
+    </w:p>
+    <w:p>
+      <w:pPr>
+        <w:pStyle w:val="Sinespaciado"/>
         <w:jc w:val="both"/>
         <w:rPr>
-          <w:rStyle w:val="Strong"/>
-          <w:rFonts w:ascii="Arial" w:hAnsi="Arial" w:cs="Arial"/>
-        </w:rPr>
-      </w:pPr>
-    </w:p>
-    <w:p>
-      <w:pPr>
-        <w:pStyle w:val="NoSpacing"/>
+          <w:rStyle w:val="Textoennegrita"/>
+          <w:rFonts w:ascii="Arial" w:hAnsi="Arial" w:cs="Arial"/>
+        </w:rPr>
+      </w:pPr>
+    </w:p>
+    <w:p>
+      <w:pPr>
+        <w:pStyle w:val="Sinespaciado"/>
         <w:jc w:val="both"/>
         <w:rPr>
-          <w:rStyle w:val="Strong"/>
-          <w:rFonts w:ascii="Arial" w:hAnsi="Arial" w:cs="Arial"/>
-        </w:rPr>
-      </w:pPr>
-    </w:p>
-    <w:p>
-      <w:pPr>
-        <w:pStyle w:val="NoSpacing"/>
+          <w:rStyle w:val="Textoennegrita"/>
+          <w:rFonts w:ascii="Arial" w:hAnsi="Arial" w:cs="Arial"/>
+        </w:rPr>
+      </w:pPr>
+    </w:p>
+    <w:p>
+      <w:pPr>
+        <w:pStyle w:val="Sinespaciado"/>
         <w:jc w:val="both"/>
         <w:rPr>
-          <w:rStyle w:val="Strong"/>
-          <w:rFonts w:ascii="Arial" w:hAnsi="Arial" w:cs="Arial"/>
-        </w:rPr>
-      </w:pPr>
-    </w:p>
-    <w:p>
-      <w:pPr>
-        <w:pStyle w:val="NoSpacing"/>
+          <w:rStyle w:val="Textoennegrita"/>
+          <w:rFonts w:ascii="Arial" w:hAnsi="Arial" w:cs="Arial"/>
+        </w:rPr>
+      </w:pPr>
+    </w:p>
+    <w:p>
+      <w:pPr>
+        <w:pStyle w:val="Sinespaciado"/>
         <w:jc w:val="both"/>
         <w:rPr>
-          <w:rStyle w:val="Strong"/>
-          <w:rFonts w:ascii="Arial" w:hAnsi="Arial" w:cs="Arial"/>
-        </w:rPr>
-      </w:pPr>
-    </w:p>
-    <w:p>
-      <w:pPr>
-        <w:pStyle w:val="NoSpacing"/>
+          <w:rStyle w:val="Textoennegrita"/>
+          <w:rFonts w:ascii="Arial" w:hAnsi="Arial" w:cs="Arial"/>
+        </w:rPr>
+      </w:pPr>
+    </w:p>
+    <w:p>
+      <w:pPr>
+        <w:pStyle w:val="Sinespaciado"/>
         <w:jc w:val="both"/>
         <w:rPr>
-          <w:rStyle w:val="Strong"/>
-          <w:rFonts w:ascii="Arial" w:hAnsi="Arial" w:cs="Arial"/>
-        </w:rPr>
-      </w:pPr>
-    </w:p>
-    <w:p>
-      <w:pPr>
-        <w:pStyle w:val="NoSpacing"/>
+          <w:rStyle w:val="Textoennegrita"/>
+          <w:rFonts w:ascii="Arial" w:hAnsi="Arial" w:cs="Arial"/>
+        </w:rPr>
+      </w:pPr>
+    </w:p>
+    <w:p>
+      <w:pPr>
+        <w:pStyle w:val="Sinespaciado"/>
         <w:jc w:val="both"/>
         <w:rPr>
-          <w:rStyle w:val="Strong"/>
-          <w:rFonts w:ascii="Arial" w:hAnsi="Arial" w:cs="Arial"/>
-        </w:rPr>
-      </w:pPr>
-    </w:p>
-    <w:p>
-      <w:pPr>
-        <w:pStyle w:val="NoSpacing"/>
+          <w:rStyle w:val="Textoennegrita"/>
+          <w:rFonts w:ascii="Arial" w:hAnsi="Arial" w:cs="Arial"/>
+        </w:rPr>
+      </w:pPr>
+    </w:p>
+    <w:p>
+      <w:pPr>
+        <w:pStyle w:val="Sinespaciado"/>
         <w:jc w:val="both"/>
         <w:rPr>
-          <w:rStyle w:val="Strong"/>
-          <w:rFonts w:ascii="Arial" w:hAnsi="Arial" w:cs="Arial"/>
-        </w:rPr>
-      </w:pPr>
-    </w:p>
-    <w:p>
-      <w:pPr>
-        <w:pStyle w:val="NoSpacing"/>
+          <w:rStyle w:val="Textoennegrita"/>
+          <w:rFonts w:ascii="Arial" w:hAnsi="Arial" w:cs="Arial"/>
+        </w:rPr>
+      </w:pPr>
+    </w:p>
+    <w:p>
+      <w:pPr>
+        <w:pStyle w:val="Sinespaciado"/>
         <w:jc w:val="both"/>
         <w:rPr>
-          <w:rStyle w:val="Strong"/>
-          <w:rFonts w:ascii="Arial" w:hAnsi="Arial" w:cs="Arial"/>
-        </w:rPr>
-      </w:pPr>
-    </w:p>
-    <w:p>
-      <w:pPr>
-        <w:pStyle w:val="NoSpacing"/>
+          <w:rStyle w:val="Textoennegrita"/>
+          <w:rFonts w:ascii="Arial" w:hAnsi="Arial" w:cs="Arial"/>
+        </w:rPr>
+      </w:pPr>
+    </w:p>
+    <w:p>
+      <w:pPr>
+        <w:pStyle w:val="Sinespaciado"/>
         <w:jc w:val="both"/>
         <w:rPr>
-          <w:rStyle w:val="Strong"/>
-          <w:rFonts w:ascii="Arial" w:hAnsi="Arial" w:cs="Arial"/>
-        </w:rPr>
-      </w:pPr>
-    </w:p>
-    <w:p>
-      <w:pPr>
-        <w:pStyle w:val="NoSpacing"/>
+          <w:rStyle w:val="Textoennegrita"/>
+          <w:rFonts w:ascii="Arial" w:hAnsi="Arial" w:cs="Arial"/>
+        </w:rPr>
+      </w:pPr>
+    </w:p>
+    <w:p>
+      <w:pPr>
+        <w:pStyle w:val="Sinespaciado"/>
         <w:jc w:val="both"/>
         <w:rPr>
-          <w:rStyle w:val="Strong"/>
-          <w:rFonts w:ascii="Arial" w:hAnsi="Arial" w:cs="Arial"/>
-        </w:rPr>
-      </w:pPr>
-    </w:p>
-    <w:p>
-      <w:pPr>
-        <w:pStyle w:val="NoSpacing"/>
+          <w:rStyle w:val="Textoennegrita"/>
+          <w:rFonts w:ascii="Arial" w:hAnsi="Arial" w:cs="Arial"/>
+        </w:rPr>
+      </w:pPr>
+    </w:p>
+    <w:p>
+      <w:pPr>
+        <w:pStyle w:val="Sinespaciado"/>
         <w:jc w:val="both"/>
         <w:rPr>
-          <w:rStyle w:val="Strong"/>
-          <w:rFonts w:ascii="Arial" w:hAnsi="Arial" w:cs="Arial"/>
-        </w:rPr>
-      </w:pPr>
-    </w:p>
-    <w:p>
-      <w:pPr>
-        <w:pStyle w:val="NoSpacing"/>
+          <w:rStyle w:val="Textoennegrita"/>
+          <w:rFonts w:ascii="Arial" w:hAnsi="Arial" w:cs="Arial"/>
+        </w:rPr>
+      </w:pPr>
+    </w:p>
+    <w:p>
+      <w:pPr>
+        <w:pStyle w:val="Sinespaciado"/>
         <w:jc w:val="both"/>
         <w:rPr>
-          <w:rStyle w:val="Strong"/>
-          <w:rFonts w:ascii="Arial" w:hAnsi="Arial" w:cs="Arial"/>
-        </w:rPr>
-      </w:pPr>
-    </w:p>
-    <w:p>
-      <w:pPr>
-        <w:pStyle w:val="NoSpacing"/>
+          <w:rStyle w:val="Textoennegrita"/>
+          <w:rFonts w:ascii="Arial" w:hAnsi="Arial" w:cs="Arial"/>
+        </w:rPr>
+      </w:pPr>
+    </w:p>
+    <w:p>
+      <w:pPr>
+        <w:pStyle w:val="Sinespaciado"/>
         <w:jc w:val="both"/>
         <w:rPr>
-          <w:rStyle w:val="Strong"/>
-          <w:rFonts w:ascii="Arial" w:hAnsi="Arial" w:cs="Arial"/>
-        </w:rPr>
-      </w:pPr>
-    </w:p>
-    <w:p>
-      <w:pPr>
-        <w:pStyle w:val="NoSpacing"/>
+          <w:rStyle w:val="Textoennegrita"/>
+          <w:rFonts w:ascii="Arial" w:hAnsi="Arial" w:cs="Arial"/>
+        </w:rPr>
+      </w:pPr>
+    </w:p>
+    <w:p>
+      <w:pPr>
+        <w:pStyle w:val="Sinespaciado"/>
         <w:jc w:val="both"/>
         <w:rPr>
-          <w:rStyle w:val="Strong"/>
-          <w:rFonts w:ascii="Arial" w:hAnsi="Arial" w:cs="Arial"/>
-        </w:rPr>
-      </w:pPr>
-    </w:p>
-    <w:p>
-      <w:pPr>
-        <w:pStyle w:val="NoSpacing"/>
+          <w:rStyle w:val="Textoennegrita"/>
+          <w:rFonts w:ascii="Arial" w:hAnsi="Arial" w:cs="Arial"/>
+        </w:rPr>
+      </w:pPr>
+    </w:p>
+    <w:p>
+      <w:pPr>
+        <w:pStyle w:val="Sinespaciado"/>
         <w:jc w:val="both"/>
         <w:rPr>
-          <w:rStyle w:val="Strong"/>
-          <w:rFonts w:ascii="Arial" w:hAnsi="Arial" w:cs="Arial"/>
-        </w:rPr>
-      </w:pPr>
-    </w:p>
-    <w:p>
-      <w:pPr>
-        <w:pStyle w:val="NoSpacing"/>
+          <w:rStyle w:val="Textoennegrita"/>
+          <w:rFonts w:ascii="Arial" w:hAnsi="Arial" w:cs="Arial"/>
+        </w:rPr>
+      </w:pPr>
+    </w:p>
+    <w:p>
+      <w:pPr>
+        <w:pStyle w:val="Sinespaciado"/>
         <w:jc w:val="both"/>
         <w:rPr>
-          <w:rStyle w:val="Strong"/>
-          <w:rFonts w:ascii="Arial" w:hAnsi="Arial" w:cs="Arial"/>
-        </w:rPr>
-      </w:pPr>
-    </w:p>
-    <w:p>
-      <w:pPr>
-        <w:pStyle w:val="NoSpacing"/>
+          <w:rStyle w:val="Textoennegrita"/>
+          <w:rFonts w:ascii="Arial" w:hAnsi="Arial" w:cs="Arial"/>
+        </w:rPr>
+      </w:pPr>
+    </w:p>
+    <w:p>
+      <w:pPr>
+        <w:pStyle w:val="Sinespaciado"/>
         <w:jc w:val="both"/>
         <w:rPr>
-          <w:rStyle w:val="Strong"/>
-          <w:rFonts w:ascii="Arial" w:hAnsi="Arial" w:cs="Arial"/>
-        </w:rPr>
-      </w:pPr>
-    </w:p>
-    <w:p>
-      <w:pPr>
-        <w:pStyle w:val="NoSpacing"/>
+          <w:rStyle w:val="Textoennegrita"/>
+          <w:rFonts w:ascii="Arial" w:hAnsi="Arial" w:cs="Arial"/>
+        </w:rPr>
+      </w:pPr>
+    </w:p>
+    <w:p>
+      <w:pPr>
+        <w:pStyle w:val="Sinespaciado"/>
         <w:jc w:val="both"/>
         <w:rPr>
-          <w:rStyle w:val="Strong"/>
-          <w:rFonts w:ascii="Arial" w:hAnsi="Arial" w:cs="Arial"/>
-        </w:rPr>
-      </w:pPr>
-    </w:p>
-    <w:p>
-      <w:pPr>
-        <w:pStyle w:val="NoSpacing"/>
+          <w:rStyle w:val="Textoennegrita"/>
+          <w:rFonts w:ascii="Arial" w:hAnsi="Arial" w:cs="Arial"/>
+        </w:rPr>
+      </w:pPr>
+    </w:p>
+    <w:p>
+      <w:pPr>
+        <w:pStyle w:val="Sinespaciado"/>
         <w:jc w:val="both"/>
         <w:rPr>
-          <w:rStyle w:val="Strong"/>
-          <w:rFonts w:ascii="Arial" w:hAnsi="Arial" w:cs="Arial"/>
-        </w:rPr>
-      </w:pPr>
-    </w:p>
-    <w:p>
-      <w:pPr>
-        <w:pStyle w:val="NoSpacing"/>
+          <w:rStyle w:val="Textoennegrita"/>
+          <w:rFonts w:ascii="Arial" w:hAnsi="Arial" w:cs="Arial"/>
+        </w:rPr>
+      </w:pPr>
+    </w:p>
+    <w:p>
+      <w:pPr>
+        <w:pStyle w:val="Sinespaciado"/>
         <w:jc w:val="both"/>
         <w:rPr>
-          <w:rStyle w:val="Strong"/>
-          <w:rFonts w:ascii="Arial" w:hAnsi="Arial" w:cs="Arial"/>
-        </w:rPr>
-      </w:pPr>
-    </w:p>
-    <w:p>
-      <w:pPr>
-        <w:pStyle w:val="NoSpacing"/>
+          <w:rStyle w:val="Textoennegrita"/>
+          <w:rFonts w:ascii="Arial" w:hAnsi="Arial" w:cs="Arial"/>
+        </w:rPr>
+      </w:pPr>
+    </w:p>
+    <w:p>
+      <w:pPr>
+        <w:pStyle w:val="Sinespaciado"/>
         <w:jc w:val="both"/>
         <w:rPr>
-          <w:rStyle w:val="Strong"/>
-          <w:rFonts w:ascii="Arial" w:hAnsi="Arial" w:cs="Arial"/>
-        </w:rPr>
-      </w:pPr>
-    </w:p>
-    <w:p>
-      <w:pPr>
-        <w:pStyle w:val="NoSpacing"/>
+          <w:rStyle w:val="Textoennegrita"/>
+          <w:rFonts w:ascii="Arial" w:hAnsi="Arial" w:cs="Arial"/>
+        </w:rPr>
+      </w:pPr>
+    </w:p>
+    <w:p>
+      <w:pPr>
+        <w:pStyle w:val="Sinespaciado"/>
         <w:jc w:val="both"/>
         <w:rPr>
-          <w:rStyle w:val="Strong"/>
-          <w:rFonts w:ascii="Arial" w:hAnsi="Arial" w:cs="Arial"/>
-        </w:rPr>
-      </w:pPr>
-    </w:p>
-    <w:p>
-      <w:pPr>
-        <w:pStyle w:val="NoSpacing"/>
+          <w:rStyle w:val="Textoennegrita"/>
+          <w:rFonts w:ascii="Arial" w:hAnsi="Arial" w:cs="Arial"/>
+        </w:rPr>
+      </w:pPr>
+    </w:p>
+    <w:p>
+      <w:pPr>
+        <w:pStyle w:val="Sinespaciado"/>
         <w:jc w:val="both"/>
         <w:rPr>
-          <w:rStyle w:val="Strong"/>
+          <w:rStyle w:val="Textoennegrita"/>
           <w:rFonts w:ascii="Arial" w:hAnsi="Arial" w:cs="Arial"/>
         </w:rPr>
       </w:pPr>
@@ -477,7 +479,7 @@
               </wp:anchor>
             </w:drawing>
           </mc:Choice>
-          <mc:Fallback>
+          <mc:Fallback xmlns:w16sdtdh="http://schemas.microsoft.com/office/word/2020/wordml/sdtdatahash" xmlns:w16="http://schemas.microsoft.com/office/word/2018/wordml" xmlns:w16cex="http://schemas.microsoft.com/office/word/2018/wordml/cex" xmlns:oel="http://schemas.microsoft.com/office/2019/extlst">
             <w:pict>
               <v:line w14:anchorId="02A349FF" id="Conector recto 1" o:spid="_x0000_s1026" style="position:absolute;z-index:251659264;visibility:visible;mso-wrap-style:square;mso-height-percent:0;mso-wrap-distance-left:9pt;mso-wrap-distance-top:0;mso-wrap-distance-right:9pt;mso-wrap-distance-bottom:0;mso-position-horizontal:absolute;mso-position-horizontal-relative:text;mso-position-vertical:absolute;mso-position-vertical-relative:text;mso-height-percent:0;mso-height-relative:margin" from="-4.05pt,10.95pt" to="439.2pt,10.95pt" o:gfxdata="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" strokecolor="black [3200]" strokeweight="2pt">
                 <v:stroke joinstyle="miter"/>
@@ -489,20 +491,20 @@
     </w:p>
     <w:p>
       <w:pPr>
-        <w:pStyle w:val="NoSpacing"/>
+        <w:pStyle w:val="Sinespaciado"/>
         <w:jc w:val="both"/>
         <w:rPr>
-          <w:rStyle w:val="Strong"/>
-          <w:rFonts w:ascii="Arial" w:hAnsi="Arial" w:cs="Arial"/>
-        </w:rPr>
-      </w:pPr>
-    </w:p>
-    <w:p>
-      <w:pPr>
-        <w:pStyle w:val="NoSpacing"/>
+          <w:rStyle w:val="Textoennegrita"/>
+          <w:rFonts w:ascii="Arial" w:hAnsi="Arial" w:cs="Arial"/>
+        </w:rPr>
+      </w:pPr>
+    </w:p>
+    <w:p>
+      <w:pPr>
+        <w:pStyle w:val="Sinespaciado"/>
         <w:jc w:val="right"/>
         <w:rPr>
-          <w:rStyle w:val="Strong"/>
+          <w:rStyle w:val="Textoennegrita"/>
           <w:rFonts w:ascii="Arial" w:hAnsi="Arial" w:cs="Arial"/>
           <w:sz w:val="24"/>
           <w:szCs w:val="24"/>
@@ -510,7 +512,7 @@
       </w:pPr>
       <w:r>
         <w:rPr>
-          <w:rStyle w:val="Strong"/>
+          <w:rStyle w:val="Textoennegrita"/>
           <w:rFonts w:ascii="Arial" w:hAnsi="Arial" w:cs="Arial"/>
           <w:sz w:val="24"/>
           <w:szCs w:val="24"/>
@@ -520,10 +522,10 @@
     </w:p>
     <w:p>
       <w:pPr>
-        <w:pStyle w:val="NoSpacing"/>
+        <w:pStyle w:val="Sinespaciado"/>
         <w:jc w:val="right"/>
         <w:rPr>
-          <w:rStyle w:val="Strong"/>
+          <w:rStyle w:val="Textoennegrita"/>
           <w:rFonts w:ascii="Arial" w:hAnsi="Arial" w:cs="Arial"/>
           <w:sz w:val="24"/>
           <w:szCs w:val="24"/>
@@ -531,7 +533,7 @@
       </w:pPr>
       <w:r>
         <w:rPr>
-          <w:rStyle w:val="Strong"/>
+          <w:rStyle w:val="Textoennegrita"/>
           <w:rFonts w:ascii="Arial" w:hAnsi="Arial" w:cs="Arial"/>
           <w:sz w:val="24"/>
           <w:szCs w:val="24"/>
@@ -579,7 +581,7 @@
       <w:sdtContent>
         <w:p>
           <w:pPr>
-            <w:pStyle w:val="TOCHeading"/>
+            <w:pStyle w:val="TtuloTDC"/>
             <w:rPr>
               <w:rFonts w:ascii="Arial" w:hAnsi="Arial" w:cs="Arial"/>
             </w:rPr>
@@ -594,7 +596,7 @@
         </w:p>
         <w:p>
           <w:pPr>
-            <w:pStyle w:val="TOC1"/>
+            <w:pStyle w:val="TDC1"/>
             <w:tabs>
               <w:tab w:val="right" w:leader="underscore" w:pos="8828"/>
             </w:tabs>
@@ -631,7 +633,7 @@
           <w:hyperlink w:anchor="_Toc103374043" w:history="1">
             <w:r>
               <w:rPr>
-                <w:rStyle w:val="Hyperlink"/>
+                <w:rStyle w:val="Hipervnculo"/>
                 <w:rFonts w:ascii="Arial" w:hAnsi="Arial" w:cs="Arial"/>
                 <w:noProof/>
               </w:rPr>
@@ -689,7 +691,7 @@
         </w:p>
         <w:p>
           <w:pPr>
-            <w:pStyle w:val="TOC2"/>
+            <w:pStyle w:val="TDC2"/>
             <w:tabs>
               <w:tab w:val="right" w:leader="underscore" w:pos="8828"/>
             </w:tabs>
@@ -704,7 +706,7 @@
           <w:hyperlink w:anchor="_Toc103374044" w:history="1">
             <w:r>
               <w:rPr>
-                <w:rStyle w:val="Hyperlink"/>
+                <w:rStyle w:val="Hipervnculo"/>
                 <w:rFonts w:ascii="Arial" w:hAnsi="Arial" w:cs="Arial"/>
                 <w:noProof/>
                 <w:lang w:val="es-ES"/>
@@ -763,7 +765,7 @@
         </w:p>
         <w:p>
           <w:pPr>
-            <w:pStyle w:val="TOC2"/>
+            <w:pStyle w:val="TDC2"/>
             <w:tabs>
               <w:tab w:val="right" w:leader="underscore" w:pos="8828"/>
             </w:tabs>
@@ -778,7 +780,7 @@
           <w:hyperlink w:anchor="_Toc103374045" w:history="1">
             <w:r>
               <w:rPr>
-                <w:rStyle w:val="Hyperlink"/>
+                <w:rStyle w:val="Hipervnculo"/>
                 <w:rFonts w:ascii="Arial" w:hAnsi="Arial" w:cs="Arial"/>
                 <w:noProof/>
                 <w:lang w:val="es-ES"/>
@@ -837,7 +839,7 @@
         </w:p>
         <w:p>
           <w:pPr>
-            <w:pStyle w:val="TOC2"/>
+            <w:pStyle w:val="TDC2"/>
             <w:tabs>
               <w:tab w:val="right" w:leader="underscore" w:pos="8828"/>
             </w:tabs>
@@ -852,7 +854,7 @@
           <w:hyperlink w:anchor="_Toc103374046" w:history="1">
             <w:r>
               <w:rPr>
-                <w:rStyle w:val="Hyperlink"/>
+                <w:rStyle w:val="Hipervnculo"/>
                 <w:rFonts w:ascii="Arial" w:hAnsi="Arial" w:cs="Arial"/>
                 <w:noProof/>
                 <w:lang w:val="es-ES"/>
@@ -911,7 +913,7 @@
         </w:p>
         <w:p>
           <w:pPr>
-            <w:pStyle w:val="TOC2"/>
+            <w:pStyle w:val="TDC2"/>
             <w:tabs>
               <w:tab w:val="right" w:leader="underscore" w:pos="8828"/>
             </w:tabs>
@@ -926,7 +928,7 @@
           <w:hyperlink w:anchor="_Toc103374047" w:history="1">
             <w:r>
               <w:rPr>
-                <w:rStyle w:val="Hyperlink"/>
+                <w:rStyle w:val="Hipervnculo"/>
                 <w:rFonts w:ascii="Arial" w:hAnsi="Arial" w:cs="Arial"/>
                 <w:noProof/>
                 <w:lang w:val="es-ES"/>
@@ -985,7 +987,7 @@
         </w:p>
         <w:p>
           <w:pPr>
-            <w:pStyle w:val="TOC1"/>
+            <w:pStyle w:val="TDC1"/>
             <w:tabs>
               <w:tab w:val="right" w:leader="underscore" w:pos="8828"/>
             </w:tabs>
@@ -1004,7 +1006,7 @@
           <w:hyperlink w:anchor="_Toc103374048" w:history="1">
             <w:r>
               <w:rPr>
-                <w:rStyle w:val="Hyperlink"/>
+                <w:rStyle w:val="Hipervnculo"/>
                 <w:rFonts w:ascii="Arial" w:hAnsi="Arial" w:cs="Arial"/>
                 <w:noProof/>
               </w:rPr>
@@ -1062,7 +1064,7 @@
         </w:p>
         <w:p>
           <w:pPr>
-            <w:pStyle w:val="TOC2"/>
+            <w:pStyle w:val="TDC2"/>
             <w:tabs>
               <w:tab w:val="right" w:leader="underscore" w:pos="8828"/>
             </w:tabs>
@@ -1077,7 +1079,7 @@
           <w:hyperlink w:anchor="_Toc103374049" w:history="1">
             <w:r>
               <w:rPr>
-                <w:rStyle w:val="Hyperlink"/>
+                <w:rStyle w:val="Hipervnculo"/>
                 <w:rFonts w:ascii="Arial" w:hAnsi="Arial" w:cs="Arial"/>
                 <w:noProof/>
                 <w:lang w:val="es-ES"/>
@@ -1136,7 +1138,7 @@
         </w:p>
         <w:p>
           <w:pPr>
-            <w:pStyle w:val="TOC2"/>
+            <w:pStyle w:val="TDC2"/>
             <w:tabs>
               <w:tab w:val="right" w:leader="underscore" w:pos="8828"/>
             </w:tabs>
@@ -1151,7 +1153,7 @@
           <w:hyperlink w:anchor="_Toc103374050" w:history="1">
             <w:r>
               <w:rPr>
-                <w:rStyle w:val="Hyperlink"/>
+                <w:rStyle w:val="Hipervnculo"/>
                 <w:rFonts w:ascii="Arial" w:hAnsi="Arial" w:cs="Arial"/>
                 <w:noProof/>
                 <w:lang w:val="es-ES"/>
@@ -1210,7 +1212,7 @@
         </w:p>
         <w:p>
           <w:pPr>
-            <w:pStyle w:val="TOC2"/>
+            <w:pStyle w:val="TDC2"/>
             <w:tabs>
               <w:tab w:val="right" w:leader="underscore" w:pos="8828"/>
             </w:tabs>
@@ -1225,7 +1227,7 @@
           <w:hyperlink w:anchor="_Toc103374051" w:history="1">
             <w:r>
               <w:rPr>
-                <w:rStyle w:val="Hyperlink"/>
+                <w:rStyle w:val="Hipervnculo"/>
                 <w:rFonts w:ascii="Arial" w:hAnsi="Arial" w:cs="Arial"/>
                 <w:noProof/>
                 <w:lang w:val="es-ES"/>
@@ -1284,7 +1286,7 @@
         </w:p>
         <w:p>
           <w:pPr>
-            <w:pStyle w:val="TOC2"/>
+            <w:pStyle w:val="TDC2"/>
             <w:tabs>
               <w:tab w:val="right" w:leader="underscore" w:pos="8828"/>
             </w:tabs>
@@ -1299,7 +1301,7 @@
           <w:hyperlink w:anchor="_Toc103374052" w:history="1">
             <w:r>
               <w:rPr>
-                <w:rStyle w:val="Hyperlink"/>
+                <w:rStyle w:val="Hipervnculo"/>
                 <w:rFonts w:ascii="Arial" w:hAnsi="Arial" w:cs="Arial"/>
                 <w:noProof/>
                 <w:lang w:val="es-ES"/>
@@ -1358,7 +1360,7 @@
         </w:p>
         <w:p>
           <w:pPr>
-            <w:pStyle w:val="TOC2"/>
+            <w:pStyle w:val="TDC2"/>
             <w:tabs>
               <w:tab w:val="right" w:leader="underscore" w:pos="8828"/>
             </w:tabs>
@@ -1373,7 +1375,7 @@
           <w:hyperlink w:anchor="_Toc103374053" w:history="1">
             <w:r>
               <w:rPr>
-                <w:rStyle w:val="Hyperlink"/>
+                <w:rStyle w:val="Hipervnculo"/>
                 <w:rFonts w:ascii="Arial" w:hAnsi="Arial" w:cs="Arial"/>
                 <w:noProof/>
                 <w:lang w:val="es-ES"/>
@@ -1432,7 +1434,7 @@
         </w:p>
         <w:p>
           <w:pPr>
-            <w:pStyle w:val="TOC1"/>
+            <w:pStyle w:val="TDC1"/>
             <w:tabs>
               <w:tab w:val="right" w:leader="underscore" w:pos="8828"/>
             </w:tabs>
@@ -1451,7 +1453,7 @@
           <w:hyperlink w:anchor="_Toc103374054" w:history="1">
             <w:r>
               <w:rPr>
-                <w:rStyle w:val="Hyperlink"/>
+                <w:rStyle w:val="Hipervnculo"/>
                 <w:rFonts w:ascii="Arial" w:hAnsi="Arial" w:cs="Arial"/>
                 <w:noProof/>
               </w:rPr>
@@ -1509,7 +1511,7 @@
         </w:p>
         <w:p>
           <w:pPr>
-            <w:pStyle w:val="TOC2"/>
+            <w:pStyle w:val="TDC2"/>
             <w:tabs>
               <w:tab w:val="right" w:leader="underscore" w:pos="8828"/>
             </w:tabs>
@@ -1524,7 +1526,7 @@
           <w:hyperlink w:anchor="_Toc103374055" w:history="1">
             <w:r>
               <w:rPr>
-                <w:rStyle w:val="Hyperlink"/>
+                <w:rStyle w:val="Hipervnculo"/>
                 <w:rFonts w:ascii="Arial" w:hAnsi="Arial" w:cs="Arial"/>
                 <w:noProof/>
                 <w:lang w:val="es-ES"/>
@@ -1583,7 +1585,7 @@
         </w:p>
         <w:p>
           <w:pPr>
-            <w:pStyle w:val="TOC2"/>
+            <w:pStyle w:val="TDC2"/>
             <w:tabs>
               <w:tab w:val="right" w:leader="underscore" w:pos="8828"/>
             </w:tabs>
@@ -1598,7 +1600,7 @@
           <w:hyperlink w:anchor="_Toc103374056" w:history="1">
             <w:r>
               <w:rPr>
-                <w:rStyle w:val="Hyperlink"/>
+                <w:rStyle w:val="Hipervnculo"/>
                 <w:rFonts w:ascii="Arial" w:hAnsi="Arial" w:cs="Arial"/>
                 <w:noProof/>
                 <w:lang w:val="es-ES"/>
@@ -1657,7 +1659,7 @@
         </w:p>
         <w:p>
           <w:pPr>
-            <w:pStyle w:val="TOC2"/>
+            <w:pStyle w:val="TDC2"/>
             <w:tabs>
               <w:tab w:val="right" w:leader="underscore" w:pos="8828"/>
             </w:tabs>
@@ -1672,7 +1674,7 @@
           <w:hyperlink w:anchor="_Toc103374057" w:history="1">
             <w:r>
               <w:rPr>
-                <w:rStyle w:val="Hyperlink"/>
+                <w:rStyle w:val="Hipervnculo"/>
                 <w:rFonts w:ascii="Arial" w:hAnsi="Arial" w:cs="Arial"/>
                 <w:noProof/>
                 <w:lang w:val="es-ES"/>
@@ -1731,7 +1733,7 @@
         </w:p>
         <w:p>
           <w:pPr>
-            <w:pStyle w:val="TOC2"/>
+            <w:pStyle w:val="TDC2"/>
             <w:tabs>
               <w:tab w:val="right" w:leader="underscore" w:pos="8828"/>
             </w:tabs>
@@ -1746,7 +1748,7 @@
           <w:hyperlink w:anchor="_Toc103374058" w:history="1">
             <w:r>
               <w:rPr>
-                <w:rStyle w:val="Hyperlink"/>
+                <w:rStyle w:val="Hipervnculo"/>
                 <w:rFonts w:ascii="Arial" w:hAnsi="Arial" w:cs="Arial"/>
                 <w:noProof/>
                 <w:lang w:val="es-ES"/>
@@ -1805,7 +1807,7 @@
         </w:p>
         <w:p>
           <w:pPr>
-            <w:pStyle w:val="TOC2"/>
+            <w:pStyle w:val="TDC2"/>
             <w:tabs>
               <w:tab w:val="right" w:leader="underscore" w:pos="8828"/>
             </w:tabs>
@@ -1820,7 +1822,7 @@
           <w:hyperlink w:anchor="_Toc103374059" w:history="1">
             <w:r>
               <w:rPr>
-                <w:rStyle w:val="Hyperlink"/>
+                <w:rStyle w:val="Hipervnculo"/>
                 <w:rFonts w:ascii="Arial" w:hAnsi="Arial" w:cs="Arial"/>
                 <w:noProof/>
                 <w:lang w:val="es-ES"/>
@@ -1944,12 +1946,12 @@
     </w:p>
     <w:p>
       <w:pPr>
-        <w:pStyle w:val="Heading1"/>
-        <w:rPr>
-          <w:rFonts w:ascii="Arial" w:hAnsi="Arial" w:cs="Arial"/>
-        </w:rPr>
-      </w:pPr>
-      <w:bookmarkStart w:id="0" w:name="_Toc103374043"/>
+        <w:pStyle w:val="Ttulo1"/>
+        <w:rPr>
+          <w:rFonts w:ascii="Arial" w:hAnsi="Arial" w:cs="Arial"/>
+        </w:rPr>
+      </w:pPr>
+      <w:bookmarkStart w:id="1" w:name="_Toc103374043"/>
       <w:r>
         <w:rPr>
           <w:rFonts w:ascii="Arial" w:hAnsi="Arial" w:cs="Arial"/>
@@ -1962,7 +1964,7 @@
         </w:rPr>
         <w:t>INTRODUCCIÓN</w:t>
       </w:r>
-      <w:bookmarkEnd w:id="0"/>
+      <w:bookmarkEnd w:id="1"/>
     </w:p>
     <w:p>
       <w:pPr>
@@ -1993,13 +1995,13 @@
     </w:p>
     <w:p>
       <w:pPr>
-        <w:pStyle w:val="Heading2"/>
-        <w:rPr>
-          <w:rFonts w:ascii="Arial" w:hAnsi="Arial" w:cs="Arial"/>
-          <w:lang w:val="es-ES"/>
-        </w:rPr>
-      </w:pPr>
-      <w:bookmarkStart w:id="1" w:name="_Toc103374044"/>
+        <w:pStyle w:val="Ttulo2"/>
+        <w:rPr>
+          <w:rFonts w:ascii="Arial" w:hAnsi="Arial" w:cs="Arial"/>
+          <w:lang w:val="es-ES"/>
+        </w:rPr>
+      </w:pPr>
+      <w:bookmarkStart w:id="2" w:name="_Toc103374044"/>
       <w:r>
         <w:rPr>
           <w:rFonts w:ascii="Arial" w:hAnsi="Arial" w:cs="Arial"/>
@@ -2014,7 +2016,7 @@
         </w:rPr>
         <w:t>Propósito</w:t>
       </w:r>
-      <w:bookmarkEnd w:id="1"/>
+      <w:bookmarkEnd w:id="2"/>
     </w:p>
     <w:p>
       <w:pPr>
@@ -2052,13 +2054,13 @@
     </w:p>
     <w:p>
       <w:pPr>
-        <w:pStyle w:val="Heading2"/>
-        <w:rPr>
-          <w:rFonts w:ascii="Arial" w:hAnsi="Arial" w:cs="Arial"/>
-          <w:lang w:val="es-ES"/>
-        </w:rPr>
-      </w:pPr>
-      <w:bookmarkStart w:id="2" w:name="_Toc103374045"/>
+        <w:pStyle w:val="Ttulo2"/>
+        <w:rPr>
+          <w:rFonts w:ascii="Arial" w:hAnsi="Arial" w:cs="Arial"/>
+          <w:lang w:val="es-ES"/>
+        </w:rPr>
+      </w:pPr>
+      <w:bookmarkStart w:id="3" w:name="_Toc103374045"/>
       <w:r>
         <w:rPr>
           <w:rFonts w:ascii="Arial" w:hAnsi="Arial" w:cs="Arial"/>
@@ -2073,7 +2075,7 @@
         </w:rPr>
         <w:t>Alcance</w:t>
       </w:r>
-      <w:bookmarkEnd w:id="2"/>
+      <w:bookmarkEnd w:id="3"/>
     </w:p>
     <w:p>
       <w:pPr>
@@ -2111,16 +2113,16 @@
     </w:p>
     <w:p>
       <w:pPr>
-        <w:pStyle w:val="Heading2"/>
-        <w:rPr>
-          <w:rFonts w:ascii="Arial" w:hAnsi="Arial" w:cs="Arial"/>
-          <w:lang w:val="es-ES"/>
-        </w:rPr>
-      </w:pPr>
-    </w:p>
-    <w:p>
-      <w:pPr>
-        <w:pStyle w:val="Heading2"/>
+        <w:pStyle w:val="Ttulo2"/>
+        <w:rPr>
+          <w:rFonts w:ascii="Arial" w:hAnsi="Arial" w:cs="Arial"/>
+          <w:lang w:val="es-ES"/>
+        </w:rPr>
+      </w:pPr>
+    </w:p>
+    <w:p>
+      <w:pPr>
+        <w:pStyle w:val="Ttulo2"/>
         <w:rPr>
           <w:rFonts w:ascii="Arial" w:hAnsi="Arial" w:cs="Arial"/>
           <w:sz w:val="28"/>
@@ -2128,7 +2130,7 @@
           <w:lang w:val="es-ES"/>
         </w:rPr>
       </w:pPr>
-      <w:bookmarkStart w:id="3" w:name="_Toc103374046"/>
+      <w:bookmarkStart w:id="4" w:name="_Toc103374046"/>
       <w:r>
         <w:rPr>
           <w:rFonts w:ascii="Arial" w:hAnsi="Arial" w:cs="Arial"/>
@@ -2147,11 +2149,11 @@
         </w:rPr>
         <w:t>Personal Involucrado</w:t>
       </w:r>
-      <w:bookmarkEnd w:id="3"/>
+      <w:bookmarkEnd w:id="4"/>
     </w:p>
     <w:tbl>
       <w:tblPr>
-        <w:tblStyle w:val="TableGrid"/>
+        <w:tblStyle w:val="Tablaconcuadrcula"/>
         <w:tblW w:w="0" w:type="auto"/>
         <w:tblLook w:val="04A0" w:firstRow="1" w:lastRow="0" w:firstColumn="1" w:lastColumn="0" w:noHBand="0" w:noVBand="1"/>
       </w:tblPr>
@@ -2422,7 +2424,7 @@
     </w:p>
     <w:tbl>
       <w:tblPr>
-        <w:tblStyle w:val="TableGrid"/>
+        <w:tblStyle w:val="Tablaconcuadrcula"/>
         <w:tblW w:w="0" w:type="auto"/>
         <w:tblLook w:val="04A0" w:firstRow="1" w:lastRow="0" w:firstColumn="1" w:lastColumn="0" w:noHBand="0" w:noVBand="1"/>
       </w:tblPr>
@@ -2723,22 +2725,22 @@
     </w:p>
     <w:p>
       <w:pPr>
-        <w:pStyle w:val="Heading2"/>
-        <w:rPr>
-          <w:rFonts w:ascii="Arial" w:hAnsi="Arial" w:cs="Arial"/>
-          <w:lang w:val="es-ES"/>
-        </w:rPr>
-      </w:pPr>
-    </w:p>
-    <w:p>
-      <w:pPr>
-        <w:pStyle w:val="Heading2"/>
-        <w:rPr>
-          <w:rFonts w:ascii="Arial" w:hAnsi="Arial" w:cs="Arial"/>
-          <w:lang w:val="es-ES"/>
-        </w:rPr>
-      </w:pPr>
-      <w:bookmarkStart w:id="4" w:name="_Toc103374047"/>
+        <w:pStyle w:val="Ttulo2"/>
+        <w:rPr>
+          <w:rFonts w:ascii="Arial" w:hAnsi="Arial" w:cs="Arial"/>
+          <w:lang w:val="es-ES"/>
+        </w:rPr>
+      </w:pPr>
+    </w:p>
+    <w:p>
+      <w:pPr>
+        <w:pStyle w:val="Ttulo2"/>
+        <w:rPr>
+          <w:rFonts w:ascii="Arial" w:hAnsi="Arial" w:cs="Arial"/>
+          <w:lang w:val="es-ES"/>
+        </w:rPr>
+      </w:pPr>
+      <w:bookmarkStart w:id="5" w:name="_Toc103374047"/>
       <w:r>
         <w:rPr>
           <w:rFonts w:ascii="Arial" w:hAnsi="Arial" w:cs="Arial"/>
@@ -2753,7 +2755,7 @@
         </w:rPr>
         <w:t>Resumen</w:t>
       </w:r>
-      <w:bookmarkEnd w:id="4"/>
+      <w:bookmarkEnd w:id="5"/>
     </w:p>
     <w:p>
       <w:pPr>
@@ -2798,12 +2800,12 @@
     </w:p>
     <w:p>
       <w:pPr>
-        <w:pStyle w:val="Heading1"/>
-        <w:rPr>
-          <w:rFonts w:ascii="Arial" w:hAnsi="Arial" w:cs="Arial"/>
-        </w:rPr>
-      </w:pPr>
-      <w:bookmarkStart w:id="5" w:name="_Toc103374048"/>
+        <w:pStyle w:val="Ttulo1"/>
+        <w:rPr>
+          <w:rFonts w:ascii="Arial" w:hAnsi="Arial" w:cs="Arial"/>
+        </w:rPr>
+      </w:pPr>
+      <w:bookmarkStart w:id="6" w:name="_Toc103374048"/>
       <w:r>
         <w:rPr>
           <w:rFonts w:ascii="Arial" w:hAnsi="Arial" w:cs="Arial"/>
@@ -2816,17 +2818,17 @@
         </w:rPr>
         <w:t>DESCRIPCIÓN GENERAL</w:t>
       </w:r>
-      <w:bookmarkEnd w:id="5"/>
-    </w:p>
-    <w:p>
-      <w:pPr>
-        <w:pStyle w:val="Heading2"/>
-        <w:rPr>
-          <w:rFonts w:ascii="Arial" w:hAnsi="Arial" w:cs="Arial"/>
-          <w:lang w:val="es-ES"/>
-        </w:rPr>
-      </w:pPr>
-      <w:bookmarkStart w:id="6" w:name="_Toc103374049"/>
+      <w:bookmarkEnd w:id="6"/>
+    </w:p>
+    <w:p>
+      <w:pPr>
+        <w:pStyle w:val="Ttulo2"/>
+        <w:rPr>
+          <w:rFonts w:ascii="Arial" w:hAnsi="Arial" w:cs="Arial"/>
+          <w:lang w:val="es-ES"/>
+        </w:rPr>
+      </w:pPr>
+      <w:bookmarkStart w:id="7" w:name="_Toc103374049"/>
       <w:r>
         <w:rPr>
           <w:rFonts w:ascii="Arial" w:hAnsi="Arial" w:cs="Arial"/>
@@ -2834,7 +2836,7 @@
         </w:rPr>
         <w:t>2.1 Perspectiva del Producto</w:t>
       </w:r>
-      <w:bookmarkEnd w:id="6"/>
+      <w:bookmarkEnd w:id="7"/>
     </w:p>
     <w:p>
       <w:pPr>
@@ -2861,13 +2863,13 @@
     </w:p>
     <w:p>
       <w:pPr>
-        <w:pStyle w:val="Heading2"/>
-        <w:rPr>
-          <w:rFonts w:ascii="Arial" w:hAnsi="Arial" w:cs="Arial"/>
-          <w:lang w:val="es-ES"/>
-        </w:rPr>
-      </w:pPr>
-      <w:bookmarkStart w:id="7" w:name="_Toc103374050"/>
+        <w:pStyle w:val="Ttulo2"/>
+        <w:rPr>
+          <w:rFonts w:ascii="Arial" w:hAnsi="Arial" w:cs="Arial"/>
+          <w:lang w:val="es-ES"/>
+        </w:rPr>
+      </w:pPr>
+      <w:bookmarkStart w:id="8" w:name="_Toc103374050"/>
       <w:r>
         <w:rPr>
           <w:rFonts w:ascii="Arial" w:hAnsi="Arial" w:cs="Arial"/>
@@ -2875,7 +2877,7 @@
         </w:rPr>
         <w:t>2.2 Funcionalidad del Producto</w:t>
       </w:r>
-      <w:bookmarkEnd w:id="7"/>
+      <w:bookmarkEnd w:id="8"/>
     </w:p>
     <w:p>
       <w:pPr>
@@ -2901,7 +2903,7 @@
     </w:p>
     <w:p>
       <w:pPr>
-        <w:pStyle w:val="ListParagraph"/>
+        <w:pStyle w:val="Prrafodelista"/>
         <w:numPr>
           <w:ilvl w:val="0"/>
           <w:numId w:val="17"/>
@@ -2930,7 +2932,7 @@
     </w:p>
     <w:p>
       <w:pPr>
-        <w:pStyle w:val="ListParagraph"/>
+        <w:pStyle w:val="Prrafodelista"/>
         <w:numPr>
           <w:ilvl w:val="0"/>
           <w:numId w:val="17"/>
@@ -2952,7 +2954,7 @@
     </w:p>
     <w:p>
       <w:pPr>
-        <w:pStyle w:val="ListParagraph"/>
+        <w:pStyle w:val="Prrafodelista"/>
         <w:numPr>
           <w:ilvl w:val="0"/>
           <w:numId w:val="14"/>
@@ -2974,7 +2976,7 @@
     </w:p>
     <w:p>
       <w:pPr>
-        <w:pStyle w:val="ListParagraph"/>
+        <w:pStyle w:val="Prrafodelista"/>
         <w:numPr>
           <w:ilvl w:val="0"/>
           <w:numId w:val="14"/>
@@ -2996,7 +2998,7 @@
     </w:p>
     <w:p>
       <w:pPr>
-        <w:pStyle w:val="ListParagraph"/>
+        <w:pStyle w:val="Prrafodelista"/>
         <w:numPr>
           <w:ilvl w:val="0"/>
           <w:numId w:val="14"/>
@@ -3018,7 +3020,7 @@
     </w:p>
     <w:p>
       <w:pPr>
-        <w:pStyle w:val="ListParagraph"/>
+        <w:pStyle w:val="Prrafodelista"/>
         <w:numPr>
           <w:ilvl w:val="0"/>
           <w:numId w:val="14"/>
@@ -3040,7 +3042,7 @@
     </w:p>
     <w:p>
       <w:pPr>
-        <w:pStyle w:val="ListParagraph"/>
+        <w:pStyle w:val="Prrafodelista"/>
         <w:numPr>
           <w:ilvl w:val="0"/>
           <w:numId w:val="17"/>
@@ -3062,7 +3064,7 @@
     </w:p>
     <w:p>
       <w:pPr>
-        <w:pStyle w:val="ListParagraph"/>
+        <w:pStyle w:val="Prrafodelista"/>
         <w:numPr>
           <w:ilvl w:val="0"/>
           <w:numId w:val="16"/>
@@ -3098,7 +3100,7 @@
     </w:p>
     <w:p>
       <w:pPr>
-        <w:pStyle w:val="ListParagraph"/>
+        <w:pStyle w:val="Prrafodelista"/>
         <w:numPr>
           <w:ilvl w:val="0"/>
           <w:numId w:val="16"/>
@@ -3120,7 +3122,7 @@
     </w:p>
     <w:p>
       <w:pPr>
-        <w:pStyle w:val="ListParagraph"/>
+        <w:pStyle w:val="Prrafodelista"/>
         <w:numPr>
           <w:ilvl w:val="0"/>
           <w:numId w:val="16"/>
@@ -3142,7 +3144,7 @@
     </w:p>
     <w:p>
       <w:pPr>
-        <w:pStyle w:val="ListParagraph"/>
+        <w:pStyle w:val="Prrafodelista"/>
         <w:numPr>
           <w:ilvl w:val="0"/>
           <w:numId w:val="16"/>
@@ -3198,7 +3200,7 @@
     </w:p>
     <w:p>
       <w:pPr>
-        <w:pStyle w:val="ListParagraph"/>
+        <w:pStyle w:val="Prrafodelista"/>
         <w:numPr>
           <w:ilvl w:val="0"/>
           <w:numId w:val="19"/>
@@ -3220,7 +3222,7 @@
     </w:p>
     <w:p>
       <w:pPr>
-        <w:pStyle w:val="ListParagraph"/>
+        <w:pStyle w:val="Prrafodelista"/>
         <w:numPr>
           <w:ilvl w:val="0"/>
           <w:numId w:val="10"/>
@@ -3242,7 +3244,7 @@
     </w:p>
     <w:p>
       <w:pPr>
-        <w:pStyle w:val="ListParagraph"/>
+        <w:pStyle w:val="Prrafodelista"/>
         <w:numPr>
           <w:ilvl w:val="0"/>
           <w:numId w:val="10"/>
@@ -3264,7 +3266,7 @@
     </w:p>
     <w:p>
       <w:pPr>
-        <w:pStyle w:val="ListParagraph"/>
+        <w:pStyle w:val="Prrafodelista"/>
         <w:spacing w:line="276" w:lineRule="auto"/>
         <w:jc w:val="both"/>
         <w:rPr>
@@ -3275,7 +3277,7 @@
     </w:p>
     <w:p>
       <w:pPr>
-        <w:pStyle w:val="ListParagraph"/>
+        <w:pStyle w:val="Prrafodelista"/>
         <w:numPr>
           <w:ilvl w:val="0"/>
           <w:numId w:val="19"/>
@@ -3297,7 +3299,7 @@
     </w:p>
     <w:p>
       <w:pPr>
-        <w:pStyle w:val="ListParagraph"/>
+        <w:pStyle w:val="Prrafodelista"/>
         <w:numPr>
           <w:ilvl w:val="0"/>
           <w:numId w:val="12"/>
@@ -3319,7 +3321,7 @@
     </w:p>
     <w:p>
       <w:pPr>
-        <w:pStyle w:val="ListParagraph"/>
+        <w:pStyle w:val="Prrafodelista"/>
         <w:numPr>
           <w:ilvl w:val="0"/>
           <w:numId w:val="12"/>
@@ -3341,7 +3343,7 @@
     </w:p>
     <w:p>
       <w:pPr>
-        <w:pStyle w:val="ListParagraph"/>
+        <w:pStyle w:val="Prrafodelista"/>
         <w:numPr>
           <w:ilvl w:val="0"/>
           <w:numId w:val="19"/>
@@ -3363,7 +3365,7 @@
     </w:p>
     <w:p>
       <w:pPr>
-        <w:pStyle w:val="ListParagraph"/>
+        <w:pStyle w:val="Prrafodelista"/>
         <w:numPr>
           <w:ilvl w:val="0"/>
           <w:numId w:val="18"/>
@@ -3410,13 +3412,13 @@
     </w:p>
     <w:p>
       <w:pPr>
-        <w:pStyle w:val="Heading2"/>
-        <w:rPr>
-          <w:rFonts w:ascii="Arial" w:hAnsi="Arial" w:cs="Arial"/>
-          <w:lang w:val="es-ES"/>
-        </w:rPr>
-      </w:pPr>
-      <w:bookmarkStart w:id="8" w:name="_Toc103374051"/>
+        <w:pStyle w:val="Ttulo2"/>
+        <w:rPr>
+          <w:rFonts w:ascii="Arial" w:hAnsi="Arial" w:cs="Arial"/>
+          <w:lang w:val="es-ES"/>
+        </w:rPr>
+      </w:pPr>
+      <w:bookmarkStart w:id="9" w:name="_Toc103374051"/>
       <w:r>
         <w:rPr>
           <w:rFonts w:ascii="Arial" w:hAnsi="Arial" w:cs="Arial"/>
@@ -3424,11 +3426,11 @@
         </w:rPr>
         <w:t>2.3 Características de los Usuarios</w:t>
       </w:r>
-      <w:bookmarkEnd w:id="8"/>
-    </w:p>
-    <w:p>
-      <w:pPr>
-        <w:pStyle w:val="ListParagraph"/>
+      <w:bookmarkEnd w:id="9"/>
+    </w:p>
+    <w:p>
+      <w:pPr>
+        <w:pStyle w:val="Prrafodelista"/>
         <w:spacing w:line="276" w:lineRule="auto"/>
         <w:jc w:val="both"/>
         <w:rPr>
@@ -3443,7 +3445,7 @@
     </w:p>
     <w:tbl>
       <w:tblPr>
-        <w:tblStyle w:val="TableGrid"/>
+        <w:tblStyle w:val="Tablaconcuadrcula"/>
         <w:tblW w:w="0" w:type="auto"/>
         <w:tblInd w:w="720" w:type="dxa"/>
         <w:tblLook w:val="04A0" w:firstRow="1" w:lastRow="0" w:firstColumn="1" w:lastColumn="0" w:noHBand="0" w:noVBand="1"/>
@@ -3460,7 +3462,7 @@
           </w:tcPr>
           <w:p>
             <w:pPr>
-              <w:pStyle w:val="ListParagraph"/>
+              <w:pStyle w:val="Prrafodelista"/>
               <w:spacing w:line="276" w:lineRule="auto"/>
               <w:ind w:left="0"/>
               <w:jc w:val="both"/>
@@ -3488,7 +3490,7 @@
           </w:tcPr>
           <w:p>
             <w:pPr>
-              <w:pStyle w:val="ListParagraph"/>
+              <w:pStyle w:val="Prrafodelista"/>
               <w:spacing w:line="276" w:lineRule="auto"/>
               <w:ind w:left="0"/>
               <w:jc w:val="both"/>
@@ -3515,7 +3517,7 @@
           </w:tcPr>
           <w:p>
             <w:pPr>
-              <w:pStyle w:val="ListParagraph"/>
+              <w:pStyle w:val="Prrafodelista"/>
               <w:spacing w:line="276" w:lineRule="auto"/>
               <w:ind w:left="0"/>
               <w:jc w:val="both"/>
@@ -3543,7 +3545,7 @@
           </w:tcPr>
           <w:p>
             <w:pPr>
-              <w:pStyle w:val="ListParagraph"/>
+              <w:pStyle w:val="Prrafodelista"/>
               <w:spacing w:line="276" w:lineRule="auto"/>
               <w:ind w:left="0"/>
               <w:jc w:val="both"/>
@@ -3570,7 +3572,7 @@
           </w:tcPr>
           <w:p>
             <w:pPr>
-              <w:pStyle w:val="ListParagraph"/>
+              <w:pStyle w:val="Prrafodelista"/>
               <w:spacing w:line="276" w:lineRule="auto"/>
               <w:ind w:left="0"/>
               <w:jc w:val="both"/>
@@ -3598,7 +3600,7 @@
           </w:tcPr>
           <w:p>
             <w:pPr>
-              <w:pStyle w:val="ListParagraph"/>
+              <w:pStyle w:val="Prrafodelista"/>
               <w:spacing w:line="276" w:lineRule="auto"/>
               <w:ind w:left="0"/>
               <w:jc w:val="both"/>
@@ -3620,7 +3622,7 @@
     </w:tbl>
     <w:p>
       <w:pPr>
-        <w:pStyle w:val="ListParagraph"/>
+        <w:pStyle w:val="Prrafodelista"/>
         <w:spacing w:line="276" w:lineRule="auto"/>
         <w:jc w:val="both"/>
         <w:rPr>
@@ -3635,7 +3637,7 @@
     </w:p>
     <w:tbl>
       <w:tblPr>
-        <w:tblStyle w:val="TableGrid"/>
+        <w:tblStyle w:val="Tablaconcuadrcula"/>
         <w:tblW w:w="0" w:type="auto"/>
         <w:tblInd w:w="720" w:type="dxa"/>
         <w:tblLook w:val="04A0" w:firstRow="1" w:lastRow="0" w:firstColumn="1" w:lastColumn="0" w:noHBand="0" w:noVBand="1"/>
@@ -3652,7 +3654,7 @@
           </w:tcPr>
           <w:p>
             <w:pPr>
-              <w:pStyle w:val="ListParagraph"/>
+              <w:pStyle w:val="Prrafodelista"/>
               <w:spacing w:line="276" w:lineRule="auto"/>
               <w:ind w:left="0"/>
               <w:jc w:val="both"/>
@@ -3680,7 +3682,7 @@
           </w:tcPr>
           <w:p>
             <w:pPr>
-              <w:pStyle w:val="ListParagraph"/>
+              <w:pStyle w:val="Prrafodelista"/>
               <w:spacing w:line="276" w:lineRule="auto"/>
               <w:ind w:left="0"/>
               <w:jc w:val="both"/>
@@ -3707,7 +3709,7 @@
           </w:tcPr>
           <w:p>
             <w:pPr>
-              <w:pStyle w:val="ListParagraph"/>
+              <w:pStyle w:val="Prrafodelista"/>
               <w:spacing w:line="276" w:lineRule="auto"/>
               <w:ind w:left="0"/>
               <w:jc w:val="both"/>
@@ -3735,7 +3737,7 @@
           </w:tcPr>
           <w:p>
             <w:pPr>
-              <w:pStyle w:val="ListParagraph"/>
+              <w:pStyle w:val="Prrafodelista"/>
               <w:spacing w:line="276" w:lineRule="auto"/>
               <w:ind w:left="0"/>
               <w:jc w:val="both"/>
@@ -3762,7 +3764,7 @@
           </w:tcPr>
           <w:p>
             <w:pPr>
-              <w:pStyle w:val="ListParagraph"/>
+              <w:pStyle w:val="Prrafodelista"/>
               <w:spacing w:line="276" w:lineRule="auto"/>
               <w:ind w:left="0"/>
               <w:jc w:val="both"/>
@@ -3790,7 +3792,7 @@
           </w:tcPr>
           <w:p>
             <w:pPr>
-              <w:pStyle w:val="ListParagraph"/>
+              <w:pStyle w:val="Prrafodelista"/>
               <w:spacing w:line="276" w:lineRule="auto"/>
               <w:ind w:left="0"/>
               <w:jc w:val="both"/>
@@ -3812,7 +3814,7 @@
     </w:tbl>
     <w:p>
       <w:pPr>
-        <w:pStyle w:val="ListParagraph"/>
+        <w:pStyle w:val="Prrafodelista"/>
         <w:spacing w:line="276" w:lineRule="auto"/>
         <w:jc w:val="both"/>
         <w:rPr>
@@ -3827,7 +3829,7 @@
     </w:p>
     <w:p>
       <w:pPr>
-        <w:pStyle w:val="ListParagraph"/>
+        <w:pStyle w:val="Prrafodelista"/>
         <w:spacing w:line="276" w:lineRule="auto"/>
         <w:jc w:val="both"/>
         <w:rPr>
@@ -3842,13 +3844,13 @@
     </w:p>
     <w:p>
       <w:pPr>
-        <w:pStyle w:val="Heading2"/>
-        <w:rPr>
-          <w:rFonts w:ascii="Arial" w:hAnsi="Arial" w:cs="Arial"/>
-          <w:lang w:val="es-ES"/>
-        </w:rPr>
-      </w:pPr>
-      <w:bookmarkStart w:id="9" w:name="_Toc103374052"/>
+        <w:pStyle w:val="Ttulo2"/>
+        <w:rPr>
+          <w:rFonts w:ascii="Arial" w:hAnsi="Arial" w:cs="Arial"/>
+          <w:lang w:val="es-ES"/>
+        </w:rPr>
+      </w:pPr>
+      <w:bookmarkStart w:id="10" w:name="_Toc103374052"/>
       <w:r>
         <w:rPr>
           <w:rFonts w:ascii="Arial" w:hAnsi="Arial" w:cs="Arial"/>
@@ -3856,11 +3858,11 @@
         </w:rPr>
         <w:t>2.4 Restricciones</w:t>
       </w:r>
-      <w:bookmarkEnd w:id="9"/>
-    </w:p>
-    <w:p>
-      <w:pPr>
-        <w:pStyle w:val="ListParagraph"/>
+      <w:bookmarkEnd w:id="10"/>
+    </w:p>
+    <w:p>
+      <w:pPr>
+        <w:pStyle w:val="Prrafodelista"/>
         <w:spacing w:line="276" w:lineRule="auto"/>
         <w:jc w:val="both"/>
         <w:rPr>
@@ -3875,7 +3877,7 @@
     </w:p>
     <w:p>
       <w:pPr>
-        <w:pStyle w:val="ListParagraph"/>
+        <w:pStyle w:val="Prrafodelista"/>
         <w:numPr>
           <w:ilvl w:val="0"/>
           <w:numId w:val="20"/>
@@ -3892,28 +3894,12 @@
           <w:rFonts w:ascii="Arial" w:hAnsi="Arial" w:cs="Arial"/>
           <w:lang w:val="es-ES"/>
         </w:rPr>
-        <w:t xml:space="preserve">El sistema será implementado en el lenguaje Python, siguiendo una arquitectura MVC mediante el uso del </w:t>
-      </w:r>
-      <w:proofErr w:type="spellStart"/>
-      <w:r>
-        <w:rPr>
-          <w:rFonts w:ascii="Arial" w:hAnsi="Arial" w:cs="Arial"/>
-          <w:lang w:val="es-ES"/>
-        </w:rPr>
-        <w:t>framework</w:t>
-      </w:r>
-      <w:proofErr w:type="spellEnd"/>
-      <w:r>
-        <w:rPr>
-          <w:rFonts w:ascii="Arial" w:hAnsi="Arial" w:cs="Arial"/>
-          <w:lang w:val="es-ES"/>
-        </w:rPr>
-        <w:t xml:space="preserve"> Django.</w:t>
-      </w:r>
-    </w:p>
-    <w:p>
-      <w:pPr>
-        <w:pStyle w:val="ListParagraph"/>
+        <w:t>El sistema será implementado en el lenguaje Python, siguiendo una arquitectura MVC mediante el uso del framework Django.</w:t>
+      </w:r>
+    </w:p>
+    <w:p>
+      <w:pPr>
+        <w:pStyle w:val="Prrafodelista"/>
         <w:numPr>
           <w:ilvl w:val="0"/>
           <w:numId w:val="20"/>
@@ -3930,28 +3916,12 @@
           <w:rFonts w:ascii="Arial" w:hAnsi="Arial" w:cs="Arial"/>
           <w:lang w:val="es-ES"/>
         </w:rPr>
-        <w:t xml:space="preserve">La interfaz de usuario se creará con el uso del </w:t>
-      </w:r>
-      <w:proofErr w:type="spellStart"/>
-      <w:r>
-        <w:rPr>
-          <w:rFonts w:ascii="Arial" w:hAnsi="Arial" w:cs="Arial"/>
-          <w:lang w:val="es-ES"/>
-        </w:rPr>
-        <w:t>framework</w:t>
-      </w:r>
-      <w:proofErr w:type="spellEnd"/>
-      <w:r>
-        <w:rPr>
-          <w:rFonts w:ascii="Arial" w:hAnsi="Arial" w:cs="Arial"/>
-          <w:lang w:val="es-ES"/>
-        </w:rPr>
-        <w:t xml:space="preserve"> Bootstrap.</w:t>
-      </w:r>
-    </w:p>
-    <w:p>
-      <w:pPr>
-        <w:pStyle w:val="ListParagraph"/>
+        <w:t>La interfaz de usuario se creará con el uso del framework Bootstrap.</w:t>
+      </w:r>
+    </w:p>
+    <w:p>
+      <w:pPr>
+        <w:pStyle w:val="Prrafodelista"/>
         <w:numPr>
           <w:ilvl w:val="0"/>
           <w:numId w:val="20"/>
@@ -3980,7 +3950,7 @@
     </w:p>
     <w:p>
       <w:pPr>
-        <w:pStyle w:val="ListParagraph"/>
+        <w:pStyle w:val="Prrafodelista"/>
         <w:spacing w:line="276" w:lineRule="auto"/>
         <w:jc w:val="both"/>
         <w:rPr>
@@ -3991,13 +3961,13 @@
     </w:p>
     <w:p>
       <w:pPr>
-        <w:pStyle w:val="Heading2"/>
-        <w:rPr>
-          <w:rFonts w:ascii="Arial" w:hAnsi="Arial" w:cs="Arial"/>
-          <w:lang w:val="es-ES"/>
-        </w:rPr>
-      </w:pPr>
-      <w:bookmarkStart w:id="10" w:name="_Toc103374053"/>
+        <w:pStyle w:val="Ttulo2"/>
+        <w:rPr>
+          <w:rFonts w:ascii="Arial" w:hAnsi="Arial" w:cs="Arial"/>
+          <w:lang w:val="es-ES"/>
+        </w:rPr>
+      </w:pPr>
+      <w:bookmarkStart w:id="11" w:name="_Toc103374053"/>
       <w:r>
         <w:rPr>
           <w:rFonts w:ascii="Arial" w:hAnsi="Arial" w:cs="Arial"/>
@@ -4005,11 +3975,11 @@
         </w:rPr>
         <w:t>2.5 Suposiciones y dependencias</w:t>
       </w:r>
-      <w:bookmarkEnd w:id="10"/>
-    </w:p>
-    <w:p>
-      <w:pPr>
-        <w:pStyle w:val="ListParagraph"/>
+      <w:bookmarkEnd w:id="11"/>
+    </w:p>
+    <w:p>
+      <w:pPr>
+        <w:pStyle w:val="Prrafodelista"/>
         <w:spacing w:line="276" w:lineRule="auto"/>
         <w:jc w:val="both"/>
         <w:rPr>
@@ -4024,7 +3994,7 @@
     </w:p>
     <w:p>
       <w:pPr>
-        <w:pStyle w:val="ListParagraph"/>
+        <w:pStyle w:val="Prrafodelista"/>
         <w:numPr>
           <w:ilvl w:val="0"/>
           <w:numId w:val="21"/>
@@ -4046,7 +4016,7 @@
     </w:p>
     <w:p>
       <w:pPr>
-        <w:pStyle w:val="ListParagraph"/>
+        <w:pStyle w:val="Prrafodelista"/>
         <w:numPr>
           <w:ilvl w:val="0"/>
           <w:numId w:val="21"/>
@@ -4068,7 +4038,7 @@
     </w:p>
     <w:p>
       <w:pPr>
-        <w:pStyle w:val="ListParagraph"/>
+        <w:pStyle w:val="Prrafodelista"/>
         <w:numPr>
           <w:ilvl w:val="0"/>
           <w:numId w:val="21"/>
@@ -4102,12 +4072,12 @@
     </w:p>
     <w:p>
       <w:pPr>
-        <w:pStyle w:val="Heading1"/>
-        <w:rPr>
-          <w:rFonts w:ascii="Arial" w:hAnsi="Arial" w:cs="Arial"/>
-        </w:rPr>
-      </w:pPr>
-      <w:bookmarkStart w:id="11" w:name="_Toc103374054"/>
+        <w:pStyle w:val="Ttulo1"/>
+        <w:rPr>
+          <w:rFonts w:ascii="Arial" w:hAnsi="Arial" w:cs="Arial"/>
+        </w:rPr>
+      </w:pPr>
+      <w:bookmarkStart w:id="12" w:name="_Toc103374054"/>
       <w:r>
         <w:rPr>
           <w:rFonts w:ascii="Arial" w:hAnsi="Arial" w:cs="Arial"/>
@@ -4120,25 +4090,25 @@
         </w:rPr>
         <w:t>REQUISITOS ESPECÍFICOS</w:t>
       </w:r>
-      <w:bookmarkEnd w:id="11"/>
-    </w:p>
-    <w:p>
-      <w:pPr>
-        <w:rPr>
-          <w:rFonts w:ascii="Arial" w:hAnsi="Arial" w:cs="Arial"/>
-          <w:lang w:val="es-ES"/>
-        </w:rPr>
-      </w:pPr>
-    </w:p>
-    <w:p>
-      <w:pPr>
-        <w:pStyle w:val="Heading2"/>
-        <w:rPr>
-          <w:rFonts w:ascii="Arial" w:hAnsi="Arial" w:cs="Arial"/>
-          <w:lang w:val="es-ES"/>
-        </w:rPr>
-      </w:pPr>
-      <w:bookmarkStart w:id="12" w:name="_Toc103374055"/>
+      <w:bookmarkEnd w:id="12"/>
+    </w:p>
+    <w:p>
+      <w:pPr>
+        <w:rPr>
+          <w:rFonts w:ascii="Arial" w:hAnsi="Arial" w:cs="Arial"/>
+          <w:lang w:val="es-ES"/>
+        </w:rPr>
+      </w:pPr>
+    </w:p>
+    <w:p>
+      <w:pPr>
+        <w:pStyle w:val="Ttulo2"/>
+        <w:rPr>
+          <w:rFonts w:ascii="Arial" w:hAnsi="Arial" w:cs="Arial"/>
+          <w:lang w:val="es-ES"/>
+        </w:rPr>
+      </w:pPr>
+      <w:bookmarkStart w:id="13" w:name="_Toc103374055"/>
       <w:r>
         <w:rPr>
           <w:rFonts w:ascii="Arial" w:hAnsi="Arial" w:cs="Arial"/>
@@ -4147,19 +4117,19 @@
         <w:lastRenderedPageBreak/>
         <w:t>3.1 Requisitos comunes de las interfaces</w:t>
       </w:r>
-      <w:bookmarkEnd w:id="12"/>
-    </w:p>
-    <w:p>
-      <w:pPr>
-        <w:rPr>
-          <w:rFonts w:ascii="Arial" w:hAnsi="Arial" w:cs="Arial"/>
-          <w:lang w:val="es-ES"/>
-        </w:rPr>
-      </w:pPr>
-    </w:p>
-    <w:p>
-      <w:pPr>
-        <w:pStyle w:val="ListParagraph"/>
+      <w:bookmarkEnd w:id="13"/>
+    </w:p>
+    <w:p>
+      <w:pPr>
+        <w:rPr>
+          <w:rFonts w:ascii="Arial" w:hAnsi="Arial" w:cs="Arial"/>
+          <w:lang w:val="es-ES"/>
+        </w:rPr>
+      </w:pPr>
+    </w:p>
+    <w:p>
+      <w:pPr>
+        <w:pStyle w:val="Prrafodelista"/>
         <w:numPr>
           <w:ilvl w:val="0"/>
           <w:numId w:val="22"/>
@@ -4231,7 +4201,7 @@
     </w:p>
     <w:p>
       <w:pPr>
-        <w:pStyle w:val="ListParagraph"/>
+        <w:pStyle w:val="Prrafodelista"/>
         <w:numPr>
           <w:ilvl w:val="0"/>
           <w:numId w:val="22"/>
@@ -4261,7 +4231,7 @@
     </w:p>
     <w:p>
       <w:pPr>
-        <w:pStyle w:val="ListParagraph"/>
+        <w:pStyle w:val="Prrafodelista"/>
         <w:numPr>
           <w:ilvl w:val="0"/>
           <w:numId w:val="24"/>
@@ -4281,7 +4251,7 @@
     </w:p>
     <w:p>
       <w:pPr>
-        <w:pStyle w:val="ListParagraph"/>
+        <w:pStyle w:val="Prrafodelista"/>
         <w:numPr>
           <w:ilvl w:val="0"/>
           <w:numId w:val="24"/>
@@ -4301,7 +4271,7 @@
     </w:p>
     <w:p>
       <w:pPr>
-        <w:pStyle w:val="ListParagraph"/>
+        <w:pStyle w:val="Prrafodelista"/>
         <w:numPr>
           <w:ilvl w:val="0"/>
           <w:numId w:val="24"/>
@@ -4336,7 +4306,7 @@
     </w:p>
     <w:p>
       <w:pPr>
-        <w:pStyle w:val="ListParagraph"/>
+        <w:pStyle w:val="Prrafodelista"/>
         <w:numPr>
           <w:ilvl w:val="0"/>
           <w:numId w:val="22"/>
@@ -4366,7 +4336,7 @@
     </w:p>
     <w:p>
       <w:pPr>
-        <w:pStyle w:val="ListParagraph"/>
+        <w:pStyle w:val="Prrafodelista"/>
         <w:numPr>
           <w:ilvl w:val="0"/>
           <w:numId w:val="25"/>
@@ -4391,7 +4361,7 @@
     </w:p>
     <w:p>
       <w:pPr>
-        <w:pStyle w:val="ListParagraph"/>
+        <w:pStyle w:val="Prrafodelista"/>
         <w:numPr>
           <w:ilvl w:val="0"/>
           <w:numId w:val="25"/>
@@ -4430,7 +4400,7 @@
     </w:p>
     <w:p>
       <w:pPr>
-        <w:pStyle w:val="ListParagraph"/>
+        <w:pStyle w:val="Prrafodelista"/>
         <w:numPr>
           <w:ilvl w:val="0"/>
           <w:numId w:val="22"/>
@@ -4458,7 +4428,7 @@
     </w:p>
     <w:p>
       <w:pPr>
-        <w:pStyle w:val="ListParagraph"/>
+        <w:pStyle w:val="Prrafodelista"/>
         <w:numPr>
           <w:ilvl w:val="0"/>
           <w:numId w:val="27"/>
@@ -4522,13 +4492,13 @@
     </w:p>
     <w:p>
       <w:pPr>
-        <w:pStyle w:val="Heading2"/>
-        <w:rPr>
-          <w:rFonts w:ascii="Arial" w:hAnsi="Arial" w:cs="Arial"/>
-          <w:lang w:val="es-ES"/>
-        </w:rPr>
-      </w:pPr>
-      <w:bookmarkStart w:id="13" w:name="_Toc103374056"/>
+        <w:pStyle w:val="Ttulo2"/>
+        <w:rPr>
+          <w:rFonts w:ascii="Arial" w:hAnsi="Arial" w:cs="Arial"/>
+          <w:lang w:val="es-ES"/>
+        </w:rPr>
+      </w:pPr>
+      <w:bookmarkStart w:id="14" w:name="_Toc103374056"/>
       <w:r>
         <w:rPr>
           <w:rFonts w:ascii="Arial" w:hAnsi="Arial" w:cs="Arial"/>
@@ -4537,7 +4507,7 @@
         <w:lastRenderedPageBreak/>
         <w:t>3.2 Requisitos Funcionales</w:t>
       </w:r>
-      <w:bookmarkEnd w:id="13"/>
+      <w:bookmarkEnd w:id="14"/>
     </w:p>
     <w:p>
       <w:pPr>
@@ -4556,7 +4526,7 @@
     </w:p>
     <w:tbl>
       <w:tblPr>
-        <w:tblStyle w:val="TableGrid"/>
+        <w:tblStyle w:val="Tablaconcuadrcula"/>
         <w:tblW w:w="10507" w:type="dxa"/>
         <w:tblInd w:w="-714" w:type="dxa"/>
         <w:tblLook w:val="04A0" w:firstRow="1" w:lastRow="0" w:firstColumn="1" w:lastColumn="0" w:noHBand="0" w:noVBand="1"/>
@@ -4766,7 +4736,7 @@
             <w:hyperlink r:id="rId8" w:history="1">
               <w:r>
                 <w:rPr>
-                  <w:rStyle w:val="Hyperlink"/>
+                  <w:rStyle w:val="Hipervnculo"/>
                   <w:rFonts w:ascii="Arial" w:hAnsi="Arial" w:cs="Arial"/>
                 </w:rPr>
                 <w:t>geolocalizacion@labsol.com</w:t>
@@ -4829,7 +4799,7 @@
             <w:hyperlink r:id="rId9" w:history="1">
               <w:r>
                 <w:rPr>
-                  <w:rStyle w:val="Hyperlink"/>
+                  <w:rStyle w:val="Hipervnculo"/>
                   <w:rFonts w:ascii="Arial" w:hAnsi="Arial" w:cs="Arial"/>
                 </w:rPr>
                 <w:t>geolocalizacion@labsol.com</w:t>
@@ -5009,7 +4979,7 @@
             <w:hyperlink r:id="rId10" w:history="1">
               <w:r>
                 <w:rPr>
-                  <w:rStyle w:val="Hyperlink"/>
+                  <w:rStyle w:val="Hipervnculo"/>
                   <w:rFonts w:ascii="Arial" w:hAnsi="Arial" w:cs="Arial"/>
                 </w:rPr>
                 <w:t>geo@labsol.com</w:t>
@@ -5051,7 +5021,7 @@
             <w:hyperlink r:id="rId11" w:history="1">
               <w:r>
                 <w:rPr>
-                  <w:rStyle w:val="Hyperlink"/>
+                  <w:rStyle w:val="Hipervnculo"/>
                   <w:rFonts w:ascii="Arial" w:hAnsi="Arial" w:cs="Arial"/>
                 </w:rPr>
                 <w:t>geolocalizacion@labsol.com</w:t>
@@ -6332,13 +6302,13 @@
     </w:p>
     <w:p>
       <w:pPr>
-        <w:pStyle w:val="Heading2"/>
-        <w:rPr>
-          <w:rFonts w:ascii="Arial" w:hAnsi="Arial" w:cs="Arial"/>
-          <w:lang w:val="es-ES"/>
-        </w:rPr>
-      </w:pPr>
-      <w:bookmarkStart w:id="14" w:name="_Toc103374057"/>
+        <w:pStyle w:val="Ttulo2"/>
+        <w:rPr>
+          <w:rFonts w:ascii="Arial" w:hAnsi="Arial" w:cs="Arial"/>
+          <w:lang w:val="es-ES"/>
+        </w:rPr>
+      </w:pPr>
+      <w:bookmarkStart w:id="15" w:name="_Toc103374057"/>
       <w:r>
         <w:rPr>
           <w:rFonts w:ascii="Arial" w:hAnsi="Arial" w:cs="Arial"/>
@@ -6346,17 +6316,17 @@
         </w:rPr>
         <w:t>3.3 Requisitos no Funcionales</w:t>
       </w:r>
-      <w:bookmarkEnd w:id="14"/>
-    </w:p>
-    <w:p>
-      <w:pPr>
-        <w:pStyle w:val="Heading2"/>
-        <w:rPr>
-          <w:rFonts w:ascii="Arial" w:hAnsi="Arial" w:cs="Arial"/>
-          <w:lang w:val="es-ES"/>
-        </w:rPr>
-      </w:pPr>
-      <w:bookmarkStart w:id="15" w:name="_Toc103374058"/>
+      <w:bookmarkEnd w:id="15"/>
+    </w:p>
+    <w:p>
+      <w:pPr>
+        <w:pStyle w:val="Ttulo2"/>
+        <w:rPr>
+          <w:rFonts w:ascii="Arial" w:hAnsi="Arial" w:cs="Arial"/>
+          <w:lang w:val="es-ES"/>
+        </w:rPr>
+      </w:pPr>
+      <w:bookmarkStart w:id="16" w:name="_Toc103374058"/>
       <w:r>
         <w:rPr>
           <w:rFonts w:ascii="Arial" w:hAnsi="Arial" w:cs="Arial"/>
@@ -6364,7 +6334,7 @@
         </w:rPr>
         <w:t>3.4 Requerimientos Técnicos</w:t>
       </w:r>
-      <w:bookmarkEnd w:id="15"/>
+      <w:bookmarkEnd w:id="16"/>
     </w:p>
     <w:p>
       <w:pPr>
@@ -6405,7 +6375,7 @@
     </w:p>
     <w:p>
       <w:pPr>
-        <w:pStyle w:val="ListParagraph"/>
+        <w:pStyle w:val="Prrafodelista"/>
         <w:numPr>
           <w:ilvl w:val="0"/>
           <w:numId w:val="27"/>
@@ -6449,7 +6419,7 @@
     </w:p>
     <w:p>
       <w:pPr>
-        <w:pStyle w:val="ListParagraph"/>
+        <w:pStyle w:val="Prrafodelista"/>
         <w:numPr>
           <w:ilvl w:val="0"/>
           <w:numId w:val="27"/>
@@ -6496,7 +6466,7 @@
     </w:p>
     <w:p>
       <w:pPr>
-        <w:pStyle w:val="ListParagraph"/>
+        <w:pStyle w:val="Prrafodelista"/>
         <w:numPr>
           <w:ilvl w:val="0"/>
           <w:numId w:val="27"/>
@@ -6543,7 +6513,7 @@
     </w:p>
     <w:p>
       <w:pPr>
-        <w:pStyle w:val="ListParagraph"/>
+        <w:pStyle w:val="Prrafodelista"/>
         <w:numPr>
           <w:ilvl w:val="0"/>
           <w:numId w:val="27"/>
@@ -6590,7 +6560,7 @@
     </w:p>
     <w:p>
       <w:pPr>
-        <w:pStyle w:val="ListParagraph"/>
+        <w:pStyle w:val="Prrafodelista"/>
         <w:numPr>
           <w:ilvl w:val="0"/>
           <w:numId w:val="27"/>
@@ -6646,7 +6616,7 @@
     </w:p>
     <w:p>
       <w:pPr>
-        <w:pStyle w:val="ListParagraph"/>
+        <w:pStyle w:val="Prrafodelista"/>
         <w:numPr>
           <w:ilvl w:val="0"/>
           <w:numId w:val="27"/>
@@ -6678,7 +6648,7 @@
     </w:p>
     <w:p>
       <w:pPr>
-        <w:pStyle w:val="ListParagraph"/>
+        <w:pStyle w:val="Prrafodelista"/>
         <w:numPr>
           <w:ilvl w:val="0"/>
           <w:numId w:val="27"/>
@@ -6716,7 +6686,7 @@
     </w:p>
     <w:p>
       <w:pPr>
-        <w:pStyle w:val="ListParagraph"/>
+        <w:pStyle w:val="Prrafodelista"/>
         <w:numPr>
           <w:ilvl w:val="0"/>
           <w:numId w:val="27"/>
@@ -6740,24 +6710,12 @@
         <w:t xml:space="preserve">Contraseña: </w:t>
       </w:r>
       <w:r>
-        <w:t>Se requiere de un</w:t>
-      </w:r>
-      <w:r>
-        <w:t xml:space="preserve">a contraseña </w:t>
-      </w:r>
-      <w:r>
-        <w:t>de</w:t>
-      </w:r>
-      <w:r>
-        <w:t>l</w:t>
-      </w:r>
-      <w:r>
-        <w:t xml:space="preserve"> administrador para entrar al sistema.</w:t>
-      </w:r>
-    </w:p>
-    <w:p>
-      <w:pPr>
-        <w:pStyle w:val="ListParagraph"/>
+        <w:t>Se requiere de una contraseña del administrador para entrar al sistema.</w:t>
+      </w:r>
+    </w:p>
+    <w:p>
+      <w:pPr>
+        <w:pStyle w:val="Prrafodelista"/>
         <w:numPr>
           <w:ilvl w:val="0"/>
           <w:numId w:val="27"/>
@@ -6789,7 +6747,7 @@
     </w:p>
     <w:p>
       <w:pPr>
-        <w:pStyle w:val="ListParagraph"/>
+        <w:pStyle w:val="Prrafodelista"/>
         <w:numPr>
           <w:ilvl w:val="0"/>
           <w:numId w:val="27"/>
@@ -6835,7 +6793,7 @@
     </w:p>
     <w:p>
       <w:pPr>
-        <w:pStyle w:val="ListParagraph"/>
+        <w:pStyle w:val="Prrafodelista"/>
         <w:numPr>
           <w:ilvl w:val="0"/>
           <w:numId w:val="27"/>
@@ -6890,7 +6848,7 @@
     </w:p>
     <w:p>
       <w:pPr>
-        <w:pStyle w:val="ListParagraph"/>
+        <w:pStyle w:val="Prrafodelista"/>
         <w:numPr>
           <w:ilvl w:val="0"/>
           <w:numId w:val="27"/>
@@ -6930,7 +6888,7 @@
     </w:p>
     <w:p>
       <w:pPr>
-        <w:pStyle w:val="ListParagraph"/>
+        <w:pStyle w:val="Prrafodelista"/>
         <w:numPr>
           <w:ilvl w:val="0"/>
           <w:numId w:val="27"/>
@@ -7045,7 +7003,7 @@
     </w:p>
     <w:p>
       <w:pPr>
-        <w:pStyle w:val="ListParagraph"/>
+        <w:pStyle w:val="Prrafodelista"/>
         <w:numPr>
           <w:ilvl w:val="0"/>
           <w:numId w:val="29"/>
@@ -7100,7 +7058,7 @@
     </w:p>
     <w:p>
       <w:pPr>
-        <w:pStyle w:val="ListParagraph"/>
+        <w:pStyle w:val="Prrafodelista"/>
         <w:numPr>
           <w:ilvl w:val="0"/>
           <w:numId w:val="29"/>
@@ -7121,21 +7079,7 @@
           <w:b/>
           <w:bCs/>
         </w:rPr>
-        <w:t>T1</w:t>
-      </w:r>
-      <w:r>
-        <w:rPr>
-          <w:b/>
-          <w:bCs/>
-        </w:rPr>
-        <w:t>5</w:t>
-      </w:r>
-      <w:r>
-        <w:rPr>
-          <w:b/>
-          <w:bCs/>
-        </w:rPr>
-        <w:t xml:space="preserve">. </w:t>
+        <w:t xml:space="preserve">T15. </w:t>
       </w:r>
       <w:r>
         <w:t>Nombre del administrador</w:t>
@@ -7144,23 +7088,15 @@
         <w:t xml:space="preserve">: </w:t>
       </w:r>
       <w:r>
-        <w:t xml:space="preserve">El nombre de administrador </w:t>
-      </w:r>
-      <w:r>
-        <w:t xml:space="preserve">ya creado se ingresa en el campo asignado en el </w:t>
-      </w:r>
-      <w:proofErr w:type="spellStart"/>
-      <w:r>
-        <w:t>login</w:t>
-      </w:r>
-      <w:proofErr w:type="spellEnd"/>
+        <w:t>El nombre de administrador ya creado se ingresa en el campo asignado en el login</w:t>
+      </w:r>
       <w:r>
         <w:t>.</w:t>
       </w:r>
     </w:p>
     <w:p>
       <w:pPr>
-        <w:pStyle w:val="ListParagraph"/>
+        <w:pStyle w:val="Prrafodelista"/>
         <w:numPr>
           <w:ilvl w:val="0"/>
           <w:numId w:val="29"/>
@@ -7181,21 +7117,7 @@
           <w:b/>
           <w:bCs/>
         </w:rPr>
-        <w:t>T1</w:t>
-      </w:r>
-      <w:r>
-        <w:rPr>
-          <w:b/>
-          <w:bCs/>
-        </w:rPr>
-        <w:t>6</w:t>
-      </w:r>
-      <w:r>
-        <w:rPr>
-          <w:b/>
-          <w:bCs/>
-        </w:rPr>
-        <w:t xml:space="preserve">. </w:t>
+        <w:t xml:space="preserve">T16. </w:t>
       </w:r>
       <w:r>
         <w:t>Contraseña</w:t>
@@ -7204,19 +7126,7 @@
         <w:t xml:space="preserve">: </w:t>
       </w:r>
       <w:r>
-        <w:t>La contraseña</w:t>
-      </w:r>
-      <w:r>
-        <w:t xml:space="preserve"> de</w:t>
-      </w:r>
-      <w:r>
-        <w:t>l</w:t>
-      </w:r>
-      <w:r>
-        <w:t xml:space="preserve"> administrador es requerid</w:t>
-      </w:r>
-      <w:r>
-        <w:t>a</w:t>
+        <w:t>La contraseña del administrador es requerida</w:t>
       </w:r>
       <w:r>
         <w:t>.</w:t>
@@ -7224,7 +7134,7 @@
     </w:p>
     <w:p>
       <w:pPr>
-        <w:pStyle w:val="ListParagraph"/>
+        <w:pStyle w:val="Prrafodelista"/>
         <w:numPr>
           <w:ilvl w:val="0"/>
           <w:numId w:val="29"/>
@@ -7245,21 +7155,7 @@
           <w:b/>
           <w:bCs/>
         </w:rPr>
-        <w:t>T1</w:t>
-      </w:r>
-      <w:r>
-        <w:rPr>
-          <w:b/>
-          <w:bCs/>
-        </w:rPr>
-        <w:t>7</w:t>
-      </w:r>
-      <w:r>
-        <w:rPr>
-          <w:b/>
-          <w:bCs/>
-        </w:rPr>
-        <w:t xml:space="preserve">. </w:t>
+        <w:t xml:space="preserve">T17. </w:t>
       </w:r>
       <w:r>
         <w:t>Contraseña</w:t>
@@ -7268,19 +7164,8 @@
         <w:t xml:space="preserve">: </w:t>
       </w:r>
       <w:r>
-        <w:t>La contraseña del administrador ya cread</w:t>
-      </w:r>
-      <w:r>
-        <w:t>a</w:t>
-      </w:r>
-      <w:r>
-        <w:t xml:space="preserve"> se ingresa en el campo asignado en el </w:t>
-      </w:r>
-      <w:proofErr w:type="spellStart"/>
-      <w:r>
-        <w:t>login</w:t>
-      </w:r>
-      <w:proofErr w:type="spellEnd"/>
+        <w:t>La contraseña del administrador ya creada se ingresa en el campo asignado en el login</w:t>
+      </w:r>
       <w:r>
         <w:t>.</w:t>
       </w:r>
@@ -7366,7 +7251,7 @@
     </w:p>
     <w:p>
       <w:pPr>
-        <w:pStyle w:val="ListParagraph"/>
+        <w:pStyle w:val="Prrafodelista"/>
         <w:numPr>
           <w:ilvl w:val="0"/>
           <w:numId w:val="35"/>
@@ -7384,21 +7269,7 @@
           <w:b/>
           <w:bCs/>
         </w:rPr>
-        <w:t>T</w:t>
-      </w:r>
-      <w:r>
-        <w:rPr>
-          <w:b/>
-          <w:bCs/>
-        </w:rPr>
-        <w:t>18</w:t>
-      </w:r>
-      <w:r>
-        <w:rPr>
-          <w:b/>
-          <w:bCs/>
-        </w:rPr>
-        <w:t xml:space="preserve">. </w:t>
+        <w:t xml:space="preserve">T18. </w:t>
       </w:r>
       <w:r>
         <w:t xml:space="preserve">Nombre </w:t>
@@ -7427,7 +7298,7 @@
     </w:p>
     <w:p>
       <w:pPr>
-        <w:pStyle w:val="ListParagraph"/>
+        <w:pStyle w:val="Prrafodelista"/>
         <w:numPr>
           <w:ilvl w:val="0"/>
           <w:numId w:val="35"/>
@@ -7442,28 +7313,7 @@
           <w:b/>
           <w:bCs/>
         </w:rPr>
-        <w:t>R</w:t>
-      </w:r>
-      <w:r>
-        <w:rPr>
-          <w:b/>
-          <w:bCs/>
-        </w:rPr>
-        <w:t>T1</w:t>
-      </w:r>
-      <w:r>
-        <w:rPr>
-          <w:b/>
-          <w:bCs/>
-        </w:rPr>
-        <w:t>9</w:t>
-      </w:r>
-      <w:r>
-        <w:rPr>
-          <w:b/>
-          <w:bCs/>
-        </w:rPr>
-        <w:t xml:space="preserve">. </w:t>
+        <w:t xml:space="preserve">RT19. </w:t>
       </w:r>
       <w:r>
         <w:t xml:space="preserve">Nombre </w:t>
@@ -7499,7 +7349,7 @@
     </w:p>
     <w:p>
       <w:pPr>
-        <w:pStyle w:val="ListParagraph"/>
+        <w:pStyle w:val="Prrafodelista"/>
         <w:numPr>
           <w:ilvl w:val="0"/>
           <w:numId w:val="35"/>
@@ -7555,15 +7405,12 @@
         <w:t xml:space="preserve"> campo de</w:t>
       </w:r>
       <w:r>
-        <w:t xml:space="preserve"> la dirección </w:t>
-      </w:r>
-      <w:r>
-        <w:t>es requerido.</w:t>
-      </w:r>
-    </w:p>
-    <w:p>
-      <w:pPr>
-        <w:pStyle w:val="ListParagraph"/>
+        <w:t xml:space="preserve"> la dirección es requerido.</w:t>
+      </w:r>
+    </w:p>
+    <w:p>
+      <w:pPr>
+        <w:pStyle w:val="Prrafodelista"/>
         <w:numPr>
           <w:ilvl w:val="0"/>
           <w:numId w:val="35"/>
@@ -7629,7 +7476,7 @@
     </w:p>
     <w:p>
       <w:pPr>
-        <w:pStyle w:val="ListParagraph"/>
+        <w:pStyle w:val="Prrafodelista"/>
         <w:numPr>
           <w:ilvl w:val="0"/>
           <w:numId w:val="35"/>
@@ -7703,7 +7550,7 @@
     </w:p>
     <w:p>
       <w:pPr>
-        <w:pStyle w:val="ListParagraph"/>
+        <w:pStyle w:val="Prrafodelista"/>
         <w:numPr>
           <w:ilvl w:val="0"/>
           <w:numId w:val="35"/>
@@ -7760,7 +7607,7 @@
     </w:p>
     <w:p>
       <w:pPr>
-        <w:pStyle w:val="ListParagraph"/>
+        <w:pStyle w:val="Prrafodelista"/>
         <w:numPr>
           <w:ilvl w:val="0"/>
           <w:numId w:val="35"/>
@@ -7771,21 +7618,7 @@
           <w:b/>
           <w:bCs/>
         </w:rPr>
-        <w:t>RT2</w:t>
-      </w:r>
-      <w:r>
-        <w:rPr>
-          <w:b/>
-          <w:bCs/>
-        </w:rPr>
-        <w:t>4</w:t>
-      </w:r>
-      <w:r>
-        <w:rPr>
-          <w:b/>
-          <w:bCs/>
-        </w:rPr>
-        <w:t xml:space="preserve">. </w:t>
+        <w:t xml:space="preserve">RT24. </w:t>
       </w:r>
       <w:r>
         <w:t>Coordenadas</w:t>
@@ -7805,7 +7638,7 @@
     </w:p>
     <w:p>
       <w:pPr>
-        <w:pStyle w:val="ListParagraph"/>
+        <w:pStyle w:val="Prrafodelista"/>
         <w:numPr>
           <w:ilvl w:val="0"/>
           <w:numId w:val="35"/>
@@ -7816,30 +7649,10 @@
           <w:b/>
           <w:bCs/>
         </w:rPr>
-        <w:t>RT</w:t>
-      </w:r>
-      <w:r>
-        <w:rPr>
-          <w:b/>
-          <w:bCs/>
-        </w:rPr>
-        <w:t>25</w:t>
-      </w:r>
-      <w:r>
-        <w:rPr>
-          <w:b/>
-          <w:bCs/>
-        </w:rPr>
-        <w:t xml:space="preserve">. </w:t>
-      </w:r>
-      <w:r>
-        <w:t>Tel</w:t>
-      </w:r>
-      <w:r>
-        <w:t>é</w:t>
-      </w:r>
-      <w:r>
-        <w:t>fono del Centro de Investigación</w:t>
+        <w:t xml:space="preserve">RT25. </w:t>
+      </w:r>
+      <w:r>
+        <w:t>Teléfono del Centro de Investigación</w:t>
       </w:r>
       <w:r>
         <w:t xml:space="preserve">: </w:t>
@@ -7868,7 +7681,7 @@
     </w:p>
     <w:p>
       <w:pPr>
-        <w:pStyle w:val="ListParagraph"/>
+        <w:pStyle w:val="Prrafodelista"/>
         <w:numPr>
           <w:ilvl w:val="0"/>
           <w:numId w:val="35"/>
@@ -7883,21 +7696,7 @@
           <w:b/>
           <w:bCs/>
         </w:rPr>
-        <w:t>RT</w:t>
-      </w:r>
-      <w:r>
-        <w:rPr>
-          <w:b/>
-          <w:bCs/>
-        </w:rPr>
-        <w:t>26</w:t>
-      </w:r>
-      <w:r>
-        <w:rPr>
-          <w:b/>
-          <w:bCs/>
-        </w:rPr>
-        <w:t xml:space="preserve">. </w:t>
+        <w:t xml:space="preserve">RT26. </w:t>
       </w:r>
       <w:r>
         <w:t>Teléfono del Centro de Investigación</w:t>
@@ -7936,7 +7735,7 @@
     </w:p>
     <w:p>
       <w:pPr>
-        <w:pStyle w:val="ListParagraph"/>
+        <w:pStyle w:val="Prrafodelista"/>
         <w:numPr>
           <w:ilvl w:val="0"/>
           <w:numId w:val="35"/>
@@ -7964,10 +7763,7 @@
         <w:t xml:space="preserve">. </w:t>
       </w:r>
       <w:r>
-        <w:t>E</w:t>
-      </w:r>
-      <w:r>
-        <w:t>nfoque del Centro de Investigación</w:t>
+        <w:t>Enfoque del Centro de Investigación</w:t>
       </w:r>
       <w:r>
         <w:t xml:space="preserve">: </w:t>
@@ -7990,7 +7786,7 @@
     </w:p>
     <w:p>
       <w:pPr>
-        <w:pStyle w:val="ListParagraph"/>
+        <w:pStyle w:val="Prrafodelista"/>
         <w:numPr>
           <w:ilvl w:val="0"/>
           <w:numId w:val="35"/>
@@ -8022,10 +7818,7 @@
         <w:t xml:space="preserve">. </w:t>
       </w:r>
       <w:r>
-        <w:t>E</w:t>
-      </w:r>
-      <w:r>
-        <w:t>nfoque del Centro de Investigación</w:t>
+        <w:t>Enfoque del Centro de Investigación</w:t>
       </w:r>
       <w:r>
         <w:t xml:space="preserve">: </w:t>
@@ -8064,7 +7857,7 @@
     </w:p>
     <w:p>
       <w:pPr>
-        <w:pStyle w:val="ListParagraph"/>
+        <w:pStyle w:val="Prrafodelista"/>
         <w:numPr>
           <w:ilvl w:val="0"/>
           <w:numId w:val="35"/>
@@ -8114,7 +7907,7 @@
     </w:p>
     <w:p>
       <w:pPr>
-        <w:pStyle w:val="ListParagraph"/>
+        <w:pStyle w:val="Prrafodelista"/>
         <w:numPr>
           <w:ilvl w:val="0"/>
           <w:numId w:val="35"/>
@@ -8125,14 +7918,7 @@
           <w:b/>
           <w:bCs/>
         </w:rPr>
-        <w:t>RT</w:t>
-      </w:r>
-      <w:r>
-        <w:rPr>
-          <w:b/>
-          <w:bCs/>
-        </w:rPr>
-        <w:t>30</w:t>
+        <w:t>RT30</w:t>
       </w:r>
       <w:r>
         <w:rPr>
@@ -8148,10 +7934,7 @@
         <w:t xml:space="preserve"> </w:t>
       </w:r>
       <w:r>
-        <w:t>del Centro de Investigación</w:t>
-      </w:r>
-      <w:r>
-        <w:t>:</w:t>
+        <w:t>del Centro de Investigación:</w:t>
       </w:r>
       <w:r>
         <w:t xml:space="preserve"> </w:t>
@@ -8162,7 +7945,7 @@
     </w:p>
     <w:p>
       <w:pPr>
-        <w:pStyle w:val="ListParagraph"/>
+        <w:pStyle w:val="Prrafodelista"/>
         <w:numPr>
           <w:ilvl w:val="0"/>
           <w:numId w:val="35"/>
@@ -8177,14 +7960,7 @@
           <w:b/>
           <w:bCs/>
         </w:rPr>
-        <w:t>RT</w:t>
-      </w:r>
-      <w:r>
-        <w:rPr>
-          <w:b/>
-          <w:bCs/>
-        </w:rPr>
-        <w:t>31</w:t>
+        <w:t>RT31</w:t>
       </w:r>
       <w:r>
         <w:rPr>
@@ -8200,10 +7976,7 @@
         <w:t xml:space="preserve"> </w:t>
       </w:r>
       <w:r>
-        <w:t>del Centro de Investigación:</w:t>
-      </w:r>
-      <w:r>
-        <w:t xml:space="preserve"> Su t</w:t>
+        <w:t>del Centro de Investigación: Su t</w:t>
       </w:r>
       <w:r>
         <w:t xml:space="preserve">amaño mínimo </w:t>
@@ -8237,19 +8010,12 @@
           <w:i/>
           <w:iCs/>
         </w:rPr>
-        <w:t>px</w:t>
-      </w:r>
-      <w:r>
-        <w:rPr>
-          <w:i/>
-          <w:iCs/>
-        </w:rPr>
-        <w:t>.</w:t>
-      </w:r>
-    </w:p>
-    <w:p>
-      <w:pPr>
-        <w:pStyle w:val="ListParagraph"/>
+        <w:t>px.</w:t>
+      </w:r>
+    </w:p>
+    <w:p>
+      <w:pPr>
+        <w:pStyle w:val="Prrafodelista"/>
         <w:numPr>
           <w:ilvl w:val="0"/>
           <w:numId w:val="35"/>
@@ -8264,14 +8030,7 @@
           <w:b/>
           <w:bCs/>
         </w:rPr>
-        <w:t>RT</w:t>
-      </w:r>
-      <w:r>
-        <w:rPr>
-          <w:b/>
-          <w:bCs/>
-        </w:rPr>
-        <w:t>32</w:t>
+        <w:t>RT32</w:t>
       </w:r>
       <w:r>
         <w:rPr>
@@ -8287,10 +8046,7 @@
         <w:t xml:space="preserve"> </w:t>
       </w:r>
       <w:r>
-        <w:t>del Centro de Investigación:</w:t>
-      </w:r>
-      <w:r>
-        <w:t xml:space="preserve"> Su t</w:t>
+        <w:t>del Centro de Investigación: Su t</w:t>
       </w:r>
       <w:r>
         <w:t>amaño máximo</w:t>
@@ -8324,19 +8080,12 @@
           <w:i/>
           <w:iCs/>
         </w:rPr>
-        <w:t>px</w:t>
-      </w:r>
-      <w:r>
-        <w:rPr>
-          <w:i/>
-          <w:iCs/>
-        </w:rPr>
-        <w:t>.</w:t>
-      </w:r>
-    </w:p>
-    <w:p>
-      <w:pPr>
-        <w:pStyle w:val="ListParagraph"/>
+        <w:t>px.</w:t>
+      </w:r>
+    </w:p>
+    <w:p>
+      <w:pPr>
+        <w:pStyle w:val="Prrafodelista"/>
         <w:numPr>
           <w:ilvl w:val="0"/>
           <w:numId w:val="35"/>
@@ -8351,14 +8100,7 @@
           <w:b/>
           <w:bCs/>
         </w:rPr>
-        <w:t>RT</w:t>
-      </w:r>
-      <w:r>
-        <w:rPr>
-          <w:b/>
-          <w:bCs/>
-        </w:rPr>
-        <w:t>33</w:t>
+        <w:t>RT33</w:t>
       </w:r>
       <w:r>
         <w:rPr>
@@ -8374,10 +8116,7 @@
         <w:t xml:space="preserve"> </w:t>
       </w:r>
       <w:r>
-        <w:t>del Centro de Investigación:</w:t>
-      </w:r>
-      <w:r>
-        <w:t xml:space="preserve"> </w:t>
+        <w:t xml:space="preserve">del Centro de Investigación: </w:t>
       </w:r>
       <w:r>
         <w:t>Peso máximo de</w:t>
@@ -8405,7 +8144,7 @@
     </w:p>
     <w:p>
       <w:pPr>
-        <w:pStyle w:val="ListParagraph"/>
+        <w:pStyle w:val="Prrafodelista"/>
         <w:numPr>
           <w:ilvl w:val="0"/>
           <w:numId w:val="35"/>
@@ -8416,14 +8155,7 @@
           <w:b/>
           <w:bCs/>
         </w:rPr>
-        <w:t>RT3</w:t>
-      </w:r>
-      <w:r>
-        <w:rPr>
-          <w:b/>
-          <w:bCs/>
-        </w:rPr>
-        <w:t xml:space="preserve">4. </w:t>
+        <w:t xml:space="preserve">RT34. </w:t>
       </w:r>
       <w:r>
         <w:t>Sit</w:t>
@@ -8435,30 +8167,12 @@
         <w:t xml:space="preserve">o web </w:t>
       </w:r>
       <w:r>
-        <w:t>del Centro de Investigación:</w:t>
-      </w:r>
-      <w:r>
-        <w:t xml:space="preserve"> </w:t>
-      </w:r>
-      <w:r>
-        <w:t>Es requerid</w:t>
-      </w:r>
-      <w:r>
-        <w:t>o</w:t>
-      </w:r>
-      <w:r>
-        <w:t xml:space="preserve"> </w:t>
-      </w:r>
-      <w:r>
-        <w:t xml:space="preserve">un sitio web del </w:t>
-      </w:r>
-      <w:r>
-        <w:t>Centro de Investigación.</w:t>
-      </w:r>
-    </w:p>
-    <w:p>
-      <w:pPr>
-        <w:pStyle w:val="ListParagraph"/>
+        <w:t>del Centro de Investigación: Es requerido un sitio web del Centro de Investigación.</w:t>
+      </w:r>
+    </w:p>
+    <w:p>
+      <w:pPr>
+        <w:pStyle w:val="Prrafodelista"/>
         <w:numPr>
           <w:ilvl w:val="0"/>
           <w:numId w:val="35"/>
@@ -8469,21 +8183,7 @@
           <w:b/>
           <w:bCs/>
         </w:rPr>
-        <w:t>RT3</w:t>
-      </w:r>
-      <w:r>
-        <w:rPr>
-          <w:b/>
-          <w:bCs/>
-        </w:rPr>
-        <w:t>5</w:t>
-      </w:r>
-      <w:r>
-        <w:rPr>
-          <w:b/>
-          <w:bCs/>
-        </w:rPr>
-        <w:t xml:space="preserve">. </w:t>
+        <w:t xml:space="preserve">RT35. </w:t>
       </w:r>
       <w:r>
         <w:t>Sit</w:t>
@@ -8603,7 +8303,7 @@
     </w:p>
     <w:p>
       <w:pPr>
-        <w:pStyle w:val="ListParagraph"/>
+        <w:pStyle w:val="Prrafodelista"/>
         <w:numPr>
           <w:ilvl w:val="0"/>
           <w:numId w:val="31"/>
@@ -8654,7 +8354,7 @@
     </w:p>
     <w:p>
       <w:pPr>
-        <w:pStyle w:val="ListParagraph"/>
+        <w:pStyle w:val="Prrafodelista"/>
         <w:numPr>
           <w:ilvl w:val="0"/>
           <w:numId w:val="31"/>
@@ -8703,21 +8403,15 @@
         <w:t xml:space="preserve"> id </w:t>
       </w:r>
       <w:r>
-        <w:t xml:space="preserve">del </w:t>
-      </w:r>
-      <w:r>
-        <w:t>Centro de Investigación</w:t>
-      </w:r>
-      <w:r>
-        <w:t xml:space="preserve"> </w:t>
-      </w:r>
-      <w:r>
-        <w:t>a modificar.</w:t>
-      </w:r>
-    </w:p>
-    <w:p>
-      <w:pPr>
-        <w:pStyle w:val="ListParagraph"/>
+        <w:t>del Centro de Investigación</w:t>
+      </w:r>
+      <w:r>
+        <w:t xml:space="preserve"> a modificar.</w:t>
+      </w:r>
+    </w:p>
+    <w:p>
+      <w:pPr>
+        <w:pStyle w:val="Prrafodelista"/>
         <w:numPr>
           <w:ilvl w:val="0"/>
           <w:numId w:val="31"/>
@@ -8749,10 +8443,7 @@
         <w:t xml:space="preserve">Datos </w:t>
       </w:r>
       <w:r>
-        <w:t xml:space="preserve">del </w:t>
-      </w:r>
-      <w:r>
-        <w:t>Centro de Investigación</w:t>
+        <w:t>del Centro de Investigación</w:t>
       </w:r>
       <w:r>
         <w:t>: los datos a modificar deberán ser correctos.</w:t>
@@ -8760,7 +8451,7 @@
     </w:p>
     <w:p>
       <w:pPr>
-        <w:pStyle w:val="ListParagraph"/>
+        <w:pStyle w:val="Prrafodelista"/>
         <w:numPr>
           <w:ilvl w:val="0"/>
           <w:numId w:val="31"/>
@@ -8882,26 +8573,19 @@
     </w:p>
     <w:p>
       <w:pPr>
-        <w:pStyle w:val="ListParagraph"/>
+        <w:pStyle w:val="Prrafodelista"/>
         <w:numPr>
           <w:ilvl w:val="0"/>
           <w:numId w:val="32"/>
         </w:numPr>
       </w:pPr>
-      <w:bookmarkStart w:id="16" w:name="_Hlk103638153"/>
-      <w:r>
-        <w:rPr>
-          <w:b/>
-          <w:bCs/>
-        </w:rPr>
-        <w:t>RT40</w:t>
-      </w:r>
-      <w:r>
-        <w:rPr>
-          <w:b/>
-          <w:bCs/>
-        </w:rPr>
-        <w:t xml:space="preserve">. </w:t>
+      <w:bookmarkStart w:id="17" w:name="_Hlk103638153"/>
+      <w:r>
+        <w:rPr>
+          <w:b/>
+          <w:bCs/>
+        </w:rPr>
+        <w:t xml:space="preserve">RT40. </w:t>
       </w:r>
       <w:r>
         <w:t>I</w:t>
@@ -8931,10 +8615,10 @@
         <w:t xml:space="preserve"> deberá existir en la base de datos.</w:t>
       </w:r>
     </w:p>
-    <w:bookmarkEnd w:id="16"/>
-    <w:p>
-      <w:pPr>
-        <w:pStyle w:val="ListParagraph"/>
+    <w:bookmarkEnd w:id="17"/>
+    <w:p>
+      <w:pPr>
+        <w:pStyle w:val="Prrafodelista"/>
         <w:numPr>
           <w:ilvl w:val="0"/>
           <w:numId w:val="32"/>
@@ -9005,7 +8689,7 @@
     </w:p>
     <w:p>
       <w:pPr>
-        <w:pStyle w:val="ListParagraph"/>
+        <w:pStyle w:val="Prrafodelista"/>
         <w:numPr>
           <w:ilvl w:val="0"/>
           <w:numId w:val="32"/>
@@ -9026,22 +8710,7 @@
         <w:t xml:space="preserve">. </w:t>
       </w:r>
       <w:r>
-        <w:t xml:space="preserve">Confirmación de </w:t>
-      </w:r>
-      <w:r>
-        <w:t>eliminación</w:t>
-      </w:r>
-      <w:r>
-        <w:t xml:space="preserve">: </w:t>
-      </w:r>
-      <w:r>
-        <w:t>Se</w:t>
-      </w:r>
-      <w:r>
-        <w:t xml:space="preserve"> debe </w:t>
-      </w:r>
-      <w:r>
-        <w:t>preguntar al</w:t>
+        <w:t>Confirmación de eliminación: Se debe preguntar al</w:t>
       </w:r>
       <w:r>
         <w:t xml:space="preserve"> administrador </w:t>
@@ -9138,7 +8807,7 @@
     </w:p>
     <w:p>
       <w:pPr>
-        <w:pStyle w:val="ListParagraph"/>
+        <w:pStyle w:val="Prrafodelista"/>
         <w:numPr>
           <w:ilvl w:val="0"/>
           <w:numId w:val="33"/>
@@ -9239,7 +8908,7 @@
     </w:p>
     <w:p>
       <w:pPr>
-        <w:pStyle w:val="ListParagraph"/>
+        <w:pStyle w:val="Prrafodelista"/>
         <w:numPr>
           <w:ilvl w:val="0"/>
           <w:numId w:val="33"/>
@@ -9250,21 +8919,7 @@
           <w:b/>
           <w:bCs/>
         </w:rPr>
-        <w:t>RT4</w:t>
-      </w:r>
-      <w:r>
-        <w:rPr>
-          <w:b/>
-          <w:bCs/>
-        </w:rPr>
-        <w:t>4</w:t>
-      </w:r>
-      <w:r>
-        <w:rPr>
-          <w:b/>
-          <w:bCs/>
-        </w:rPr>
-        <w:t xml:space="preserve">. </w:t>
+        <w:t xml:space="preserve">RT44. </w:t>
       </w:r>
       <w:r>
         <w:t>Nombre del Centro de Investigación</w:t>
@@ -9358,7 +9013,7 @@
     </w:p>
     <w:p>
       <w:pPr>
-        <w:pStyle w:val="ListParagraph"/>
+        <w:pStyle w:val="Prrafodelista"/>
         <w:numPr>
           <w:ilvl w:val="0"/>
           <w:numId w:val="33"/>
@@ -9369,33 +9024,10 @@
           <w:b/>
           <w:bCs/>
         </w:rPr>
-        <w:t>RT4</w:t>
-      </w:r>
-      <w:r>
-        <w:rPr>
-          <w:b/>
-          <w:bCs/>
-        </w:rPr>
-        <w:t>5</w:t>
-      </w:r>
-      <w:r>
-        <w:rPr>
-          <w:b/>
-          <w:bCs/>
-        </w:rPr>
-        <w:t xml:space="preserve">. </w:t>
-      </w:r>
-      <w:r>
-        <w:t xml:space="preserve">Nombre del Centro de Investigación: El nombre es requerido para que el sistema </w:t>
-      </w:r>
-      <w:r>
-        <w:t>muestre la ruta hacía</w:t>
-      </w:r>
-      <w:r>
-        <w:t xml:space="preserve"> el Centro de Investigación que se desea</w:t>
-      </w:r>
-      <w:r>
-        <w:t xml:space="preserve"> conocer</w:t>
+        <w:t xml:space="preserve">RT45. </w:t>
+      </w:r>
+      <w:r>
+        <w:t>Nombre del Centro de Investigación: El nombre es requerido para que el sistema muestre la ruta hacía el Centro de Investigación que se desea conocer</w:t>
       </w:r>
       <w:r>
         <w:t>.</w:t>
@@ -9408,13 +9040,13 @@
     </w:p>
     <w:p>
       <w:pPr>
-        <w:pStyle w:val="Heading2"/>
-        <w:rPr>
-          <w:rFonts w:ascii="Arial" w:hAnsi="Arial" w:cs="Arial"/>
-          <w:lang w:val="es-ES"/>
-        </w:rPr>
-      </w:pPr>
-      <w:bookmarkStart w:id="17" w:name="_Toc103374059"/>
+        <w:pStyle w:val="Ttulo2"/>
+        <w:rPr>
+          <w:rFonts w:ascii="Arial" w:hAnsi="Arial" w:cs="Arial"/>
+          <w:lang w:val="es-ES"/>
+        </w:rPr>
+      </w:pPr>
+      <w:bookmarkStart w:id="18" w:name="_Toc103374059"/>
       <w:r>
         <w:rPr>
           <w:rFonts w:ascii="Arial" w:hAnsi="Arial" w:cs="Arial"/>
@@ -9422,7 +9054,7 @@
         </w:rPr>
         <w:t>3.5 Validaciones Funcionales</w:t>
       </w:r>
-      <w:bookmarkEnd w:id="17"/>
+      <w:bookmarkEnd w:id="18"/>
     </w:p>
     <w:p>
       <w:pPr>
@@ -9537,7 +9169,7 @@
     </w:p>
     <w:p>
       <w:pPr>
-        <w:pStyle w:val="ListParagraph"/>
+        <w:pStyle w:val="Prrafodelista"/>
         <w:numPr>
           <w:ilvl w:val="0"/>
           <w:numId w:val="2"/>
@@ -9556,7 +9188,7 @@
     </w:p>
     <w:p>
       <w:pPr>
-        <w:pStyle w:val="ListParagraph"/>
+        <w:pStyle w:val="Prrafodelista"/>
         <w:numPr>
           <w:ilvl w:val="0"/>
           <w:numId w:val="2"/>
@@ -9575,7 +9207,7 @@
     </w:p>
     <w:p>
       <w:pPr>
-        <w:pStyle w:val="ListParagraph"/>
+        <w:pStyle w:val="Prrafodelista"/>
         <w:numPr>
           <w:ilvl w:val="0"/>
           <w:numId w:val="2"/>
@@ -9606,7 +9238,7 @@
     </w:p>
     <w:p>
       <w:pPr>
-        <w:pStyle w:val="ListParagraph"/>
+        <w:pStyle w:val="Prrafodelista"/>
         <w:numPr>
           <w:ilvl w:val="0"/>
           <w:numId w:val="2"/>
@@ -9625,7 +9257,7 @@
     </w:p>
     <w:p>
       <w:pPr>
-        <w:pStyle w:val="ListParagraph"/>
+        <w:pStyle w:val="Prrafodelista"/>
         <w:numPr>
           <w:ilvl w:val="0"/>
           <w:numId w:val="2"/>
@@ -9656,7 +9288,7 @@
     </w:p>
     <w:p>
       <w:pPr>
-        <w:pStyle w:val="ListParagraph"/>
+        <w:pStyle w:val="Prrafodelista"/>
         <w:numPr>
           <w:ilvl w:val="0"/>
           <w:numId w:val="2"/>
@@ -9677,7 +9309,7 @@
     </w:p>
     <w:p>
       <w:pPr>
-        <w:pStyle w:val="ListParagraph"/>
+        <w:pStyle w:val="Prrafodelista"/>
         <w:numPr>
           <w:ilvl w:val="0"/>
           <w:numId w:val="2"/>
@@ -9696,7 +9328,7 @@
     </w:p>
     <w:p>
       <w:pPr>
-        <w:pStyle w:val="ListParagraph"/>
+        <w:pStyle w:val="Prrafodelista"/>
         <w:numPr>
           <w:ilvl w:val="0"/>
           <w:numId w:val="2"/>
@@ -9737,7 +9369,7 @@
     </w:p>
     <w:p>
       <w:pPr>
-        <w:pStyle w:val="ListParagraph"/>
+        <w:pStyle w:val="Prrafodelista"/>
         <w:jc w:val="both"/>
         <w:rPr>
           <w:rFonts w:ascii="Arial" w:hAnsi="Arial" w:cs="Arial"/>
@@ -9756,7 +9388,7 @@
     </w:p>
     <w:p>
       <w:pPr>
-        <w:pStyle w:val="ListParagraph"/>
+        <w:pStyle w:val="Prrafodelista"/>
         <w:jc w:val="both"/>
         <w:rPr>
           <w:rFonts w:ascii="Arial" w:hAnsi="Arial" w:cs="Arial"/>
@@ -9770,30 +9402,12 @@
           <w:b/>
           <w:bCs/>
         </w:rPr>
-        <w:t xml:space="preserve">Administrador – </w:t>
-      </w:r>
-      <w:proofErr w:type="spellStart"/>
-      <w:r>
-        <w:rPr>
-          <w:rFonts w:ascii="Arial" w:hAnsi="Arial" w:cs="Arial"/>
-          <w:b/>
-          <w:bCs/>
-        </w:rPr>
-        <w:t>Login</w:t>
-      </w:r>
-      <w:proofErr w:type="spellEnd"/>
-      <w:r>
-        <w:rPr>
-          <w:rFonts w:ascii="Arial" w:hAnsi="Arial" w:cs="Arial"/>
-          <w:b/>
-          <w:bCs/>
-        </w:rPr>
-        <w:t>.</w:t>
-      </w:r>
-    </w:p>
-    <w:p>
-      <w:pPr>
-        <w:pStyle w:val="ListParagraph"/>
+        <w:t>Administrador – Login.</w:t>
+      </w:r>
+    </w:p>
+    <w:p>
+      <w:pPr>
+        <w:pStyle w:val="Prrafodelista"/>
         <w:numPr>
           <w:ilvl w:val="0"/>
           <w:numId w:val="2"/>
@@ -9812,7 +9426,7 @@
     </w:p>
     <w:p>
       <w:pPr>
-        <w:pStyle w:val="ListParagraph"/>
+        <w:pStyle w:val="Prrafodelista"/>
         <w:numPr>
           <w:ilvl w:val="0"/>
           <w:numId w:val="2"/>
@@ -9825,7 +9439,7 @@
     </w:p>
     <w:p>
       <w:pPr>
-        <w:pStyle w:val="ListParagraph"/>
+        <w:pStyle w:val="Prrafodelista"/>
         <w:jc w:val="both"/>
         <w:rPr>
           <w:rFonts w:ascii="Arial" w:hAnsi="Arial" w:cs="Arial"/>
@@ -9844,7 +9458,7 @@
     </w:p>
     <w:p>
       <w:pPr>
-        <w:pStyle w:val="ListParagraph"/>
+        <w:pStyle w:val="Prrafodelista"/>
         <w:numPr>
           <w:ilvl w:val="0"/>
           <w:numId w:val="2"/>
@@ -9875,7 +9489,7 @@
     </w:p>
     <w:p>
       <w:pPr>
-        <w:pStyle w:val="ListParagraph"/>
+        <w:pStyle w:val="Prrafodelista"/>
         <w:numPr>
           <w:ilvl w:val="0"/>
           <w:numId w:val="2"/>
@@ -9894,7 +9508,7 @@
     </w:p>
     <w:p>
       <w:pPr>
-        <w:pStyle w:val="ListParagraph"/>
+        <w:pStyle w:val="Prrafodelista"/>
         <w:numPr>
           <w:ilvl w:val="0"/>
           <w:numId w:val="2"/>
@@ -9919,7 +9533,7 @@
     </w:p>
     <w:p>
       <w:pPr>
-        <w:pStyle w:val="ListParagraph"/>
+        <w:pStyle w:val="Prrafodelista"/>
         <w:numPr>
           <w:ilvl w:val="0"/>
           <w:numId w:val="2"/>
@@ -9938,7 +9552,7 @@
     </w:p>
     <w:p>
       <w:pPr>
-        <w:pStyle w:val="ListParagraph"/>
+        <w:pStyle w:val="Prrafodelista"/>
         <w:jc w:val="both"/>
         <w:rPr>
           <w:rFonts w:ascii="Arial" w:hAnsi="Arial" w:cs="Arial"/>
@@ -9947,7 +9561,7 @@
     </w:p>
     <w:p>
       <w:pPr>
-        <w:pStyle w:val="ListParagraph"/>
+        <w:pStyle w:val="Prrafodelista"/>
         <w:jc w:val="both"/>
         <w:rPr>
           <w:rFonts w:ascii="Arial" w:hAnsi="Arial" w:cs="Arial"/>
@@ -9966,7 +9580,7 @@
     </w:p>
     <w:p>
       <w:pPr>
-        <w:pStyle w:val="ListParagraph"/>
+        <w:pStyle w:val="Prrafodelista"/>
         <w:jc w:val="both"/>
         <w:rPr>
           <w:rFonts w:ascii="Arial" w:hAnsi="Arial" w:cs="Arial"/>
@@ -9985,7 +9599,7 @@
     </w:p>
     <w:p>
       <w:pPr>
-        <w:pStyle w:val="ListParagraph"/>
+        <w:pStyle w:val="Prrafodelista"/>
         <w:numPr>
           <w:ilvl w:val="0"/>
           <w:numId w:val="2"/>
@@ -10054,7 +9668,7 @@
     </w:p>
     <w:p>
       <w:pPr>
-        <w:pStyle w:val="ListParagraph"/>
+        <w:pStyle w:val="Prrafodelista"/>
         <w:jc w:val="both"/>
         <w:rPr>
           <w:rFonts w:ascii="Arial" w:hAnsi="Arial" w:cs="Arial"/>
@@ -10071,7 +9685,7 @@
     </w:p>
     <w:p>
       <w:pPr>
-        <w:pStyle w:val="ListParagraph"/>
+        <w:pStyle w:val="Prrafodelista"/>
         <w:numPr>
           <w:ilvl w:val="0"/>
           <w:numId w:val="2"/>
@@ -10099,7 +9713,7 @@
 </file>
 
 <file path=word/endnotes.xml><?xml version="1.0" encoding="utf-8"?>
-<w:endnotes xmlns:wpc="http://schemas.microsoft.com/office/word/2010/wordprocessingCanvas" xmlns:cx="http://schemas.microsoft.com/office/drawing/2014/chartex" xmlns:cx1="http://schemas.microsoft.com/office/drawing/2015/9/8/chartex" xmlns:cx2="http://schemas.microsoft.com/office/drawing/2015/10/21/chartex" xmlns:cx3="http://schemas.microsoft.com/office/drawing/2016/5/9/chartex" xmlns:cx4="http://schemas.microsoft.com/office/drawing/2016/5/10/chartex" xmlns:cx5="http://schemas.microsoft.com/office/drawing/2016/5/11/chartex" xmlns:cx6="http://schemas.microsoft.com/office/drawing/2016/5/12/chartex" xmlns:cx7="http://schemas.microsoft.com/office/drawing/2016/5/13/chartex" xmlns:cx8="http://schemas.microsoft.com/office/drawing/2016/5/14/chartex" xmlns:mc="http://schemas.openxmlformats.org/markup-compatibility/2006" xmlns:aink="http://schemas.microsoft.com/office/drawing/2016/ink" xmlns:am3d="http://schemas.microsoft.com/office/drawing/2017/model3d" xmlns:o="urn:schemas-microsoft-com:office:office" xmlns:oel="http://schemas.microsoft.com/office/2019/extlst" xmlns:r="http://schemas.openxmlformats.org/officeDocument/2006/relationships" xmlns:m="http://schemas.openxmlformats.org/officeDocument/2006/math" xmlns:v="urn:schemas-microsoft-com:vml" xmlns:wp14="http://schemas.microsoft.com/office/word/2010/wordprocessingDrawing" xmlns:wp="http://schemas.openxmlformats.org/drawingml/2006/wordprocessingDrawing" xmlns:w10="urn:schemas-microsoft-com:office:word" xmlns:w="http://schemas.openxmlformats.org/wordprocessingml/2006/main" xmlns:w14="http://schemas.microsoft.com/office/word/2010/wordml" xmlns:w15="http://schemas.microsoft.com/office/word/2012/wordml" xmlns:w16cex="http://schemas.microsoft.com/office/word/2018/wordml/cex" xmlns:w16cid="http://schemas.microsoft.com/office/word/2016/wordml/cid" xmlns:w16="http://schemas.microsoft.com/office/word/2018/wordml" xmlns:w16sdtdh="http://schemas.microsoft.com/office/word/2020/wordml/sdtdatahash" xmlns:w16se="http://schemas.microsoft.com/office/word/2015/wordml/symex" xmlns:wpg="http://schemas.microsoft.com/office/word/2010/wordprocessingGroup" xmlns:wpi="http://schemas.microsoft.com/office/word/2010/wordprocessingInk" xmlns:wne="http://schemas.microsoft.com/office/word/2006/wordml" xmlns:wps="http://schemas.microsoft.com/office/word/2010/wordprocessingShape" mc:Ignorable="w14 w15 w16se w16cid w16 w16cex w16sdtdh wp14">
+<w:endnotes xmlns:wpc="http://schemas.microsoft.com/office/word/2010/wordprocessingCanvas" xmlns:cx="http://schemas.microsoft.com/office/drawing/2014/chartex" xmlns:cx1="http://schemas.microsoft.com/office/drawing/2015/9/8/chartex" xmlns:cx2="http://schemas.microsoft.com/office/drawing/2015/10/21/chartex" xmlns:cx3="http://schemas.microsoft.com/office/drawing/2016/5/9/chartex" xmlns:cx4="http://schemas.microsoft.com/office/drawing/2016/5/10/chartex" xmlns:cx5="http://schemas.microsoft.com/office/drawing/2016/5/11/chartex" xmlns:cx6="http://schemas.microsoft.com/office/drawing/2016/5/12/chartex" xmlns:cx7="http://schemas.microsoft.com/office/drawing/2016/5/13/chartex" xmlns:cx8="http://schemas.microsoft.com/office/drawing/2016/5/14/chartex" xmlns:mc="http://schemas.openxmlformats.org/markup-compatibility/2006" xmlns:aink="http://schemas.microsoft.com/office/drawing/2016/ink" xmlns:am3d="http://schemas.microsoft.com/office/drawing/2017/model3d" xmlns:o="urn:schemas-microsoft-com:office:office" xmlns:r="http://schemas.openxmlformats.org/officeDocument/2006/relationships" xmlns:m="http://schemas.openxmlformats.org/officeDocument/2006/math" xmlns:v="urn:schemas-microsoft-com:vml" xmlns:wp14="http://schemas.microsoft.com/office/word/2010/wordprocessingDrawing" xmlns:wp="http://schemas.openxmlformats.org/drawingml/2006/wordprocessingDrawing" xmlns:w10="urn:schemas-microsoft-com:office:word" xmlns:w="http://schemas.openxmlformats.org/wordprocessingml/2006/main" xmlns:w14="http://schemas.microsoft.com/office/word/2010/wordml" xmlns:w15="http://schemas.microsoft.com/office/word/2012/wordml" xmlns:w16cid="http://schemas.microsoft.com/office/word/2016/wordml/cid" xmlns:w16se="http://schemas.microsoft.com/office/word/2015/wordml/symex" xmlns:wpg="http://schemas.microsoft.com/office/word/2010/wordprocessingGroup" xmlns:wpi="http://schemas.microsoft.com/office/word/2010/wordprocessingInk" xmlns:wne="http://schemas.microsoft.com/office/word/2006/wordml" xmlns:wps="http://schemas.microsoft.com/office/word/2010/wordprocessingShape" mc:Ignorable="w14 w15 w16se w16cid wp14">
   <w:endnote w:type="separator" w:id="-1">
     <w:p>
       <w:pPr>
@@ -10124,7 +9738,7 @@
 </file>
 
 <file path=word/footnotes.xml><?xml version="1.0" encoding="utf-8"?>
-<w:footnotes xmlns:wpc="http://schemas.microsoft.com/office/word/2010/wordprocessingCanvas" xmlns:cx="http://schemas.microsoft.com/office/drawing/2014/chartex" xmlns:cx1="http://schemas.microsoft.com/office/drawing/2015/9/8/chartex" xmlns:cx2="http://schemas.microsoft.com/office/drawing/2015/10/21/chartex" xmlns:cx3="http://schemas.microsoft.com/office/drawing/2016/5/9/chartex" xmlns:cx4="http://schemas.microsoft.com/office/drawing/2016/5/10/chartex" xmlns:cx5="http://schemas.microsoft.com/office/drawing/2016/5/11/chartex" xmlns:cx6="http://schemas.microsoft.com/office/drawing/2016/5/12/chartex" xmlns:cx7="http://schemas.microsoft.com/office/drawing/2016/5/13/chartex" xmlns:cx8="http://schemas.microsoft.com/office/drawing/2016/5/14/chartex" xmlns:mc="http://schemas.openxmlformats.org/markup-compatibility/2006" xmlns:aink="http://schemas.microsoft.com/office/drawing/2016/ink" xmlns:am3d="http://schemas.microsoft.com/office/drawing/2017/model3d" xmlns:o="urn:schemas-microsoft-com:office:office" xmlns:oel="http://schemas.microsoft.com/office/2019/extlst" xmlns:r="http://schemas.openxmlformats.org/officeDocument/2006/relationships" xmlns:m="http://schemas.openxmlformats.org/officeDocument/2006/math" xmlns:v="urn:schemas-microsoft-com:vml" xmlns:wp14="http://schemas.microsoft.com/office/word/2010/wordprocessingDrawing" xmlns:wp="http://schemas.openxmlformats.org/drawingml/2006/wordprocessingDrawing" xmlns:w10="urn:schemas-microsoft-com:office:word" xmlns:w="http://schemas.openxmlformats.org/wordprocessingml/2006/main" xmlns:w14="http://schemas.microsoft.com/office/word/2010/wordml" xmlns:w15="http://schemas.microsoft.com/office/word/2012/wordml" xmlns:w16cex="http://schemas.microsoft.com/office/word/2018/wordml/cex" xmlns:w16cid="http://schemas.microsoft.com/office/word/2016/wordml/cid" xmlns:w16="http://schemas.microsoft.com/office/word/2018/wordml" xmlns:w16sdtdh="http://schemas.microsoft.com/office/word/2020/wordml/sdtdatahash" xmlns:w16se="http://schemas.microsoft.com/office/word/2015/wordml/symex" xmlns:wpg="http://schemas.microsoft.com/office/word/2010/wordprocessingGroup" xmlns:wpi="http://schemas.microsoft.com/office/word/2010/wordprocessingInk" xmlns:wne="http://schemas.microsoft.com/office/word/2006/wordml" xmlns:wps="http://schemas.microsoft.com/office/word/2010/wordprocessingShape" mc:Ignorable="w14 w15 w16se w16cid w16 w16cex w16sdtdh wp14">
+<w:footnotes xmlns:wpc="http://schemas.microsoft.com/office/word/2010/wordprocessingCanvas" xmlns:cx="http://schemas.microsoft.com/office/drawing/2014/chartex" xmlns:cx1="http://schemas.microsoft.com/office/drawing/2015/9/8/chartex" xmlns:cx2="http://schemas.microsoft.com/office/drawing/2015/10/21/chartex" xmlns:cx3="http://schemas.microsoft.com/office/drawing/2016/5/9/chartex" xmlns:cx4="http://schemas.microsoft.com/office/drawing/2016/5/10/chartex" xmlns:cx5="http://schemas.microsoft.com/office/drawing/2016/5/11/chartex" xmlns:cx6="http://schemas.microsoft.com/office/drawing/2016/5/12/chartex" xmlns:cx7="http://schemas.microsoft.com/office/drawing/2016/5/13/chartex" xmlns:cx8="http://schemas.microsoft.com/office/drawing/2016/5/14/chartex" xmlns:mc="http://schemas.openxmlformats.org/markup-compatibility/2006" xmlns:aink="http://schemas.microsoft.com/office/drawing/2016/ink" xmlns:am3d="http://schemas.microsoft.com/office/drawing/2017/model3d" xmlns:o="urn:schemas-microsoft-com:office:office" xmlns:r="http://schemas.openxmlformats.org/officeDocument/2006/relationships" xmlns:m="http://schemas.openxmlformats.org/officeDocument/2006/math" xmlns:v="urn:schemas-microsoft-com:vml" xmlns:wp14="http://schemas.microsoft.com/office/word/2010/wordprocessingDrawing" xmlns:wp="http://schemas.openxmlformats.org/drawingml/2006/wordprocessingDrawing" xmlns:w10="urn:schemas-microsoft-com:office:word" xmlns:w="http://schemas.openxmlformats.org/wordprocessingml/2006/main" xmlns:w14="http://schemas.microsoft.com/office/word/2010/wordml" xmlns:w15="http://schemas.microsoft.com/office/word/2012/wordml" xmlns:w16cid="http://schemas.microsoft.com/office/word/2016/wordml/cid" xmlns:w16se="http://schemas.microsoft.com/office/word/2015/wordml/symex" xmlns:wpg="http://schemas.microsoft.com/office/word/2010/wordprocessingGroup" xmlns:wpi="http://schemas.microsoft.com/office/word/2010/wordprocessingInk" xmlns:wne="http://schemas.microsoft.com/office/word/2006/wordml" xmlns:wps="http://schemas.microsoft.com/office/word/2010/wordprocessingShape" mc:Ignorable="w14 w15 w16se w16cid wp14">
   <w:footnote w:type="separator" w:id="-1">
     <w:p>
       <w:pPr>
@@ -10149,7 +9763,7 @@
 </file>
 
 <file path=word/numbering.xml><?xml version="1.0" encoding="utf-8"?>
-<w:numbering xmlns:wpc="http://schemas.microsoft.com/office/word/2010/wordprocessingCanvas" xmlns:cx="http://schemas.microsoft.com/office/drawing/2014/chartex" xmlns:cx1="http://schemas.microsoft.com/office/drawing/2015/9/8/chartex" xmlns:cx2="http://schemas.microsoft.com/office/drawing/2015/10/21/chartex" xmlns:cx3="http://schemas.microsoft.com/office/drawing/2016/5/9/chartex" xmlns:cx4="http://schemas.microsoft.com/office/drawing/2016/5/10/chartex" xmlns:cx5="http://schemas.microsoft.com/office/drawing/2016/5/11/chartex" xmlns:cx6="http://schemas.microsoft.com/office/drawing/2016/5/12/chartex" xmlns:cx7="http://schemas.microsoft.com/office/drawing/2016/5/13/chartex" xmlns:cx8="http://schemas.microsoft.com/office/drawing/2016/5/14/chartex" xmlns:mc="http://schemas.openxmlformats.org/markup-compatibility/2006" xmlns:aink="http://schemas.microsoft.com/office/drawing/2016/ink" xmlns:am3d="http://schemas.microsoft.com/office/drawing/2017/model3d" xmlns:o="urn:schemas-microsoft-com:office:office" xmlns:oel="http://schemas.microsoft.com/office/2019/extlst" xmlns:r="http://schemas.openxmlformats.org/officeDocument/2006/relationships" xmlns:m="http://schemas.openxmlformats.org/officeDocument/2006/math" xmlns:v="urn:schemas-microsoft-com:vml" xmlns:wp14="http://schemas.microsoft.com/office/word/2010/wordprocessingDrawing" xmlns:wp="http://schemas.openxmlformats.org/drawingml/2006/wordprocessingDrawing" xmlns:w10="urn:schemas-microsoft-com:office:word" xmlns:w="http://schemas.openxmlformats.org/wordprocessingml/2006/main" xmlns:w14="http://schemas.microsoft.com/office/word/2010/wordml" xmlns:w15="http://schemas.microsoft.com/office/word/2012/wordml" xmlns:w16cex="http://schemas.microsoft.com/office/word/2018/wordml/cex" xmlns:w16cid="http://schemas.microsoft.com/office/word/2016/wordml/cid" xmlns:w16="http://schemas.microsoft.com/office/word/2018/wordml" xmlns:w16sdtdh="http://schemas.microsoft.com/office/word/2020/wordml/sdtdatahash" xmlns:w16se="http://schemas.microsoft.com/office/word/2015/wordml/symex" xmlns:wpg="http://schemas.microsoft.com/office/word/2010/wordprocessingGroup" xmlns:wpi="http://schemas.microsoft.com/office/word/2010/wordprocessingInk" xmlns:wne="http://schemas.microsoft.com/office/word/2006/wordml" xmlns:wps="http://schemas.microsoft.com/office/word/2010/wordprocessingShape" mc:Ignorable="w14 w15 w16se w16cid w16 w16cex w16sdtdh wp14">
+<w:numbering xmlns:wpc="http://schemas.microsoft.com/office/word/2010/wordprocessingCanvas" xmlns:cx="http://schemas.microsoft.com/office/drawing/2014/chartex" xmlns:cx1="http://schemas.microsoft.com/office/drawing/2015/9/8/chartex" xmlns:cx2="http://schemas.microsoft.com/office/drawing/2015/10/21/chartex" xmlns:cx3="http://schemas.microsoft.com/office/drawing/2016/5/9/chartex" xmlns:cx4="http://schemas.microsoft.com/office/drawing/2016/5/10/chartex" xmlns:cx5="http://schemas.microsoft.com/office/drawing/2016/5/11/chartex" xmlns:cx6="http://schemas.microsoft.com/office/drawing/2016/5/12/chartex" xmlns:cx7="http://schemas.microsoft.com/office/drawing/2016/5/13/chartex" xmlns:cx8="http://schemas.microsoft.com/office/drawing/2016/5/14/chartex" xmlns:mc="http://schemas.openxmlformats.org/markup-compatibility/2006" xmlns:aink="http://schemas.microsoft.com/office/drawing/2016/ink" xmlns:am3d="http://schemas.microsoft.com/office/drawing/2017/model3d" xmlns:o="urn:schemas-microsoft-com:office:office" xmlns:r="http://schemas.openxmlformats.org/officeDocument/2006/relationships" xmlns:m="http://schemas.openxmlformats.org/officeDocument/2006/math" xmlns:v="urn:schemas-microsoft-com:vml" xmlns:wp14="http://schemas.microsoft.com/office/word/2010/wordprocessingDrawing" xmlns:wp="http://schemas.openxmlformats.org/drawingml/2006/wordprocessingDrawing" xmlns:w10="urn:schemas-microsoft-com:office:word" xmlns:w="http://schemas.openxmlformats.org/wordprocessingml/2006/main" xmlns:w14="http://schemas.microsoft.com/office/word/2010/wordml" xmlns:w15="http://schemas.microsoft.com/office/word/2012/wordml" xmlns:w16cid="http://schemas.microsoft.com/office/word/2016/wordml/cid" xmlns:w16se="http://schemas.microsoft.com/office/word/2015/wordml/symex" xmlns:wpg="http://schemas.microsoft.com/office/word/2010/wordprocessingGroup" xmlns:wpi="http://schemas.microsoft.com/office/word/2010/wordprocessingInk" xmlns:wne="http://schemas.microsoft.com/office/word/2006/wordml" xmlns:wps="http://schemas.microsoft.com/office/word/2010/wordprocessingShape" mc:Ignorable="w14 w15 w16se w16cid wp14">
   <w:abstractNum w:abstractNumId="0" w15:restartNumberingAfterBreak="0">
     <w:nsid w:val="00EE4D71"/>
     <w:multiLevelType w:val="hybridMultilevel"/>
@@ -13959,116 +13573,116 @@
       </w:pPr>
     </w:lvl>
   </w:abstractNum>
-  <w:num w:numId="1" w16cid:durableId="1335959614">
+  <w:num w:numId="1">
     <w:abstractNumId w:val="2"/>
   </w:num>
-  <w:num w:numId="2" w16cid:durableId="257250988">
+  <w:num w:numId="2">
     <w:abstractNumId w:val="15"/>
   </w:num>
-  <w:num w:numId="3" w16cid:durableId="1839154656">
+  <w:num w:numId="3">
     <w:abstractNumId w:val="24"/>
   </w:num>
-  <w:num w:numId="4" w16cid:durableId="818234725">
+  <w:num w:numId="4">
     <w:abstractNumId w:val="4"/>
   </w:num>
-  <w:num w:numId="5" w16cid:durableId="1335763688">
+  <w:num w:numId="5">
     <w:abstractNumId w:val="21"/>
   </w:num>
-  <w:num w:numId="6" w16cid:durableId="790242644">
+  <w:num w:numId="6">
     <w:abstractNumId w:val="12"/>
   </w:num>
-  <w:num w:numId="7" w16cid:durableId="1778980748">
+  <w:num w:numId="7">
     <w:abstractNumId w:val="27"/>
   </w:num>
-  <w:num w:numId="8" w16cid:durableId="1506359841">
+  <w:num w:numId="8">
     <w:abstractNumId w:val="20"/>
   </w:num>
-  <w:num w:numId="9" w16cid:durableId="1643342725">
+  <w:num w:numId="9">
     <w:abstractNumId w:val="26"/>
   </w:num>
-  <w:num w:numId="10" w16cid:durableId="1900748412">
+  <w:num w:numId="10">
     <w:abstractNumId w:val="33"/>
   </w:num>
-  <w:num w:numId="11" w16cid:durableId="398213651">
+  <w:num w:numId="11">
     <w:abstractNumId w:val="9"/>
   </w:num>
-  <w:num w:numId="12" w16cid:durableId="656156744">
+  <w:num w:numId="12">
     <w:abstractNumId w:val="32"/>
   </w:num>
-  <w:num w:numId="13" w16cid:durableId="1092120659">
+  <w:num w:numId="13">
     <w:abstractNumId w:val="29"/>
   </w:num>
-  <w:num w:numId="14" w16cid:durableId="906575393">
+  <w:num w:numId="14">
     <w:abstractNumId w:val="13"/>
   </w:num>
-  <w:num w:numId="15" w16cid:durableId="477917482">
+  <w:num w:numId="15">
     <w:abstractNumId w:val="11"/>
   </w:num>
-  <w:num w:numId="16" w16cid:durableId="1943567626">
+  <w:num w:numId="16">
     <w:abstractNumId w:val="22"/>
   </w:num>
-  <w:num w:numId="17" w16cid:durableId="762535514">
+  <w:num w:numId="17">
     <w:abstractNumId w:val="25"/>
   </w:num>
-  <w:num w:numId="18" w16cid:durableId="1577206385">
+  <w:num w:numId="18">
     <w:abstractNumId w:val="10"/>
   </w:num>
-  <w:num w:numId="19" w16cid:durableId="262764309">
+  <w:num w:numId="19">
     <w:abstractNumId w:val="16"/>
   </w:num>
-  <w:num w:numId="20" w16cid:durableId="228418844">
+  <w:num w:numId="20">
     <w:abstractNumId w:val="14"/>
   </w:num>
-  <w:num w:numId="21" w16cid:durableId="962883671">
+  <w:num w:numId="21">
     <w:abstractNumId w:val="19"/>
   </w:num>
-  <w:num w:numId="22" w16cid:durableId="382950140">
+  <w:num w:numId="22">
     <w:abstractNumId w:val="23"/>
   </w:num>
-  <w:num w:numId="23" w16cid:durableId="453446847">
+  <w:num w:numId="23">
     <w:abstractNumId w:val="6"/>
   </w:num>
-  <w:num w:numId="24" w16cid:durableId="1967079825">
+  <w:num w:numId="24">
     <w:abstractNumId w:val="3"/>
   </w:num>
-  <w:num w:numId="25" w16cid:durableId="472678218">
+  <w:num w:numId="25">
     <w:abstractNumId w:val="8"/>
   </w:num>
-  <w:num w:numId="26" w16cid:durableId="186256625">
+  <w:num w:numId="26">
     <w:abstractNumId w:val="1"/>
   </w:num>
-  <w:num w:numId="27" w16cid:durableId="937979617">
+  <w:num w:numId="27">
     <w:abstractNumId w:val="7"/>
   </w:num>
-  <w:num w:numId="28" w16cid:durableId="1036079750">
+  <w:num w:numId="28">
     <w:abstractNumId w:val="34"/>
   </w:num>
-  <w:num w:numId="29" w16cid:durableId="1922325709">
+  <w:num w:numId="29">
     <w:abstractNumId w:val="30"/>
   </w:num>
-  <w:num w:numId="30" w16cid:durableId="2011441277">
+  <w:num w:numId="30">
     <w:abstractNumId w:val="31"/>
   </w:num>
-  <w:num w:numId="31" w16cid:durableId="1236817063">
+  <w:num w:numId="31">
     <w:abstractNumId w:val="17"/>
   </w:num>
-  <w:num w:numId="32" w16cid:durableId="1371371034">
+  <w:num w:numId="32">
     <w:abstractNumId w:val="5"/>
   </w:num>
-  <w:num w:numId="33" w16cid:durableId="1035227514">
+  <w:num w:numId="33">
     <w:abstractNumId w:val="28"/>
   </w:num>
-  <w:num w:numId="34" w16cid:durableId="1111973136">
+  <w:num w:numId="34">
     <w:abstractNumId w:val="0"/>
   </w:num>
-  <w:num w:numId="35" w16cid:durableId="217252371">
+  <w:num w:numId="35">
     <w:abstractNumId w:val="18"/>
   </w:num>
 </w:numbering>
 </file>
 
 <file path=word/styles.xml><?xml version="1.0" encoding="utf-8"?>
-<w:styles xmlns:mc="http://schemas.openxmlformats.org/markup-compatibility/2006" xmlns:r="http://schemas.openxmlformats.org/officeDocument/2006/relationships" xmlns:w="http://schemas.openxmlformats.org/wordprocessingml/2006/main" xmlns:w14="http://schemas.microsoft.com/office/word/2010/wordml" xmlns:w15="http://schemas.microsoft.com/office/word/2012/wordml" xmlns:w16cex="http://schemas.microsoft.com/office/word/2018/wordml/cex" xmlns:w16cid="http://schemas.microsoft.com/office/word/2016/wordml/cid" xmlns:w16="http://schemas.microsoft.com/office/word/2018/wordml" xmlns:w16sdtdh="http://schemas.microsoft.com/office/word/2020/wordml/sdtdatahash" xmlns:w16se="http://schemas.microsoft.com/office/word/2015/wordml/symex" mc:Ignorable="w14 w15 w16se w16cid w16 w16cex w16sdtdh">
+<w:styles xmlns:mc="http://schemas.openxmlformats.org/markup-compatibility/2006" xmlns:r="http://schemas.openxmlformats.org/officeDocument/2006/relationships" xmlns:w="http://schemas.openxmlformats.org/wordprocessingml/2006/main" xmlns:w14="http://schemas.microsoft.com/office/word/2010/wordml" xmlns:w15="http://schemas.microsoft.com/office/word/2012/wordml" xmlns:w16cid="http://schemas.microsoft.com/office/word/2016/wordml/cid" xmlns:w16se="http://schemas.microsoft.com/office/word/2015/wordml/symex" mc:Ignorable="w14 w15 w16se w16cid">
   <w:docDefaults>
     <w:rPrDefault>
       <w:rPr>
@@ -14467,11 +14081,11 @@
     <w:qFormat/>
     <w:rsid w:val="00F40209"/>
   </w:style>
-  <w:style w:type="paragraph" w:styleId="Heading1">
+  <w:style w:type="paragraph" w:styleId="Ttulo1">
     <w:name w:val="heading 1"/>
     <w:basedOn w:val="Normal"/>
     <w:next w:val="Normal"/>
-    <w:link w:val="Heading1Char"/>
+    <w:link w:val="Ttulo1Car"/>
     <w:uiPriority w:val="9"/>
     <w:qFormat/>
     <w:rsid w:val="00771B82"/>
@@ -14488,11 +14102,11 @@
       <w:szCs w:val="32"/>
     </w:rPr>
   </w:style>
-  <w:style w:type="paragraph" w:styleId="Heading2">
+  <w:style w:type="paragraph" w:styleId="Ttulo2">
     <w:name w:val="heading 2"/>
     <w:basedOn w:val="Normal"/>
     <w:next w:val="Normal"/>
-    <w:link w:val="Heading2Char"/>
+    <w:link w:val="Ttulo2Car"/>
     <w:uiPriority w:val="9"/>
     <w:unhideWhenUsed/>
     <w:qFormat/>
@@ -14510,12 +14124,13 @@
       <w:szCs w:val="26"/>
     </w:rPr>
   </w:style>
-  <w:style w:type="character" w:default="1" w:styleId="DefaultParagraphFont">
+  <w:style w:type="character" w:default="1" w:styleId="Fuentedeprrafopredeter">
     <w:name w:val="Default Paragraph Font"/>
     <w:uiPriority w:val="1"/>
+    <w:semiHidden/>
     <w:unhideWhenUsed/>
   </w:style>
-  <w:style w:type="table" w:default="1" w:styleId="TableNormal">
+  <w:style w:type="table" w:default="1" w:styleId="Tablanormal">
     <w:name w:val="Normal Table"/>
     <w:uiPriority w:val="99"/>
     <w:semiHidden/>
@@ -14530,13 +14145,13 @@
       </w:tblCellMar>
     </w:tblPr>
   </w:style>
-  <w:style w:type="numbering" w:default="1" w:styleId="NoList">
+  <w:style w:type="numbering" w:default="1" w:styleId="Sinlista">
     <w:name w:val="No List"/>
     <w:uiPriority w:val="99"/>
     <w:semiHidden/>
     <w:unhideWhenUsed/>
   </w:style>
-  <w:style w:type="paragraph" w:styleId="ListParagraph">
+  <w:style w:type="paragraph" w:styleId="Prrafodelista">
     <w:name w:val="List Paragraph"/>
     <w:basedOn w:val="Normal"/>
     <w:uiPriority w:val="34"/>
@@ -14547,10 +14162,10 @@
       <w:contextualSpacing/>
     </w:pPr>
   </w:style>
-  <w:style w:type="character" w:customStyle="1" w:styleId="Heading1Char">
-    <w:name w:val="Heading 1 Char"/>
-    <w:basedOn w:val="DefaultParagraphFont"/>
-    <w:link w:val="Heading1"/>
+  <w:style w:type="character" w:customStyle="1" w:styleId="Ttulo1Car">
+    <w:name w:val="Título 1 Car"/>
+    <w:basedOn w:val="Fuentedeprrafopredeter"/>
+    <w:link w:val="Ttulo1"/>
     <w:uiPriority w:val="9"/>
     <w:rsid w:val="00771B82"/>
     <w:rPr>
@@ -14560,9 +14175,9 @@
       <w:szCs w:val="32"/>
     </w:rPr>
   </w:style>
-  <w:style w:type="paragraph" w:styleId="TOCHeading">
+  <w:style w:type="paragraph" w:styleId="TtuloTDC">
     <w:name w:val="TOC Heading"/>
-    <w:basedOn w:val="Heading1"/>
+    <w:basedOn w:val="Ttulo1"/>
     <w:next w:val="Normal"/>
     <w:uiPriority w:val="39"/>
     <w:unhideWhenUsed/>
@@ -14575,7 +14190,7 @@
       <w:lang w:eastAsia="es-MX"/>
     </w:rPr>
   </w:style>
-  <w:style w:type="paragraph" w:styleId="TOC2">
+  <w:style w:type="paragraph" w:styleId="TDC2">
     <w:name w:val="toc 2"/>
     <w:basedOn w:val="Normal"/>
     <w:next w:val="Normal"/>
@@ -14593,7 +14208,7 @@
       <w:bCs/>
     </w:rPr>
   </w:style>
-  <w:style w:type="paragraph" w:styleId="TOC1">
+  <w:style w:type="paragraph" w:styleId="TDC1">
     <w:name w:val="toc 1"/>
     <w:basedOn w:val="Normal"/>
     <w:next w:val="Normal"/>
@@ -14614,7 +14229,7 @@
       <w:szCs w:val="24"/>
     </w:rPr>
   </w:style>
-  <w:style w:type="paragraph" w:styleId="TOC3">
+  <w:style w:type="paragraph" w:styleId="TDC3">
     <w:name w:val="toc 3"/>
     <w:basedOn w:val="Normal"/>
     <w:next w:val="Normal"/>
@@ -14632,11 +14247,11 @@
       <w:szCs w:val="20"/>
     </w:rPr>
   </w:style>
-  <w:style w:type="paragraph" w:styleId="Title">
+  <w:style w:type="paragraph" w:styleId="Ttulo">
     <w:name w:val="Title"/>
     <w:basedOn w:val="Normal"/>
     <w:next w:val="Normal"/>
-    <w:link w:val="TitleChar"/>
+    <w:link w:val="TtuloCar"/>
     <w:uiPriority w:val="10"/>
     <w:qFormat/>
     <w:rsid w:val="00036DF8"/>
@@ -14652,10 +14267,10 @@
       <w:szCs w:val="56"/>
     </w:rPr>
   </w:style>
-  <w:style w:type="character" w:customStyle="1" w:styleId="TitleChar">
-    <w:name w:val="Title Char"/>
-    <w:basedOn w:val="DefaultParagraphFont"/>
-    <w:link w:val="Title"/>
+  <w:style w:type="character" w:customStyle="1" w:styleId="TtuloCar">
+    <w:name w:val="Título Car"/>
+    <w:basedOn w:val="Fuentedeprrafopredeter"/>
+    <w:link w:val="Ttulo"/>
     <w:uiPriority w:val="10"/>
     <w:rsid w:val="00036DF8"/>
     <w:rPr>
@@ -14666,7 +14281,7 @@
       <w:szCs w:val="56"/>
     </w:rPr>
   </w:style>
-  <w:style w:type="paragraph" w:styleId="NoSpacing">
+  <w:style w:type="paragraph" w:styleId="Sinespaciado">
     <w:name w:val="No Spacing"/>
     <w:uiPriority w:val="1"/>
     <w:qFormat/>
@@ -14675,9 +14290,9 @@
       <w:spacing w:after="0" w:line="240" w:lineRule="auto"/>
     </w:pPr>
   </w:style>
-  <w:style w:type="character" w:styleId="Strong">
+  <w:style w:type="character" w:styleId="Textoennegrita">
     <w:name w:val="Strong"/>
-    <w:basedOn w:val="DefaultParagraphFont"/>
+    <w:basedOn w:val="Fuentedeprrafopredeter"/>
     <w:uiPriority w:val="22"/>
     <w:qFormat/>
     <w:rsid w:val="00D46D18"/>
@@ -14686,9 +14301,9 @@
       <w:bCs/>
     </w:rPr>
   </w:style>
-  <w:style w:type="table" w:styleId="TableGrid">
+  <w:style w:type="table" w:styleId="Tablaconcuadrcula">
     <w:name w:val="Table Grid"/>
-    <w:basedOn w:val="TableNormal"/>
+    <w:basedOn w:val="Tablanormal"/>
     <w:uiPriority w:val="39"/>
     <w:rsid w:val="00BE2EE4"/>
     <w:pPr>
@@ -14705,7 +14320,7 @@
       </w:tblBorders>
     </w:tblPr>
   </w:style>
-  <w:style w:type="paragraph" w:styleId="TOC4">
+  <w:style w:type="paragraph" w:styleId="TDC4">
     <w:name w:val="toc 4"/>
     <w:basedOn w:val="Normal"/>
     <w:next w:val="Normal"/>
@@ -14723,7 +14338,7 @@
       <w:szCs w:val="20"/>
     </w:rPr>
   </w:style>
-  <w:style w:type="paragraph" w:styleId="TOC5">
+  <w:style w:type="paragraph" w:styleId="TDC5">
     <w:name w:val="toc 5"/>
     <w:basedOn w:val="Normal"/>
     <w:next w:val="Normal"/>
@@ -14741,7 +14356,7 @@
       <w:szCs w:val="20"/>
     </w:rPr>
   </w:style>
-  <w:style w:type="paragraph" w:styleId="TOC6">
+  <w:style w:type="paragraph" w:styleId="TDC6">
     <w:name w:val="toc 6"/>
     <w:basedOn w:val="Normal"/>
     <w:next w:val="Normal"/>
@@ -14759,7 +14374,7 @@
       <w:szCs w:val="20"/>
     </w:rPr>
   </w:style>
-  <w:style w:type="paragraph" w:styleId="TOC7">
+  <w:style w:type="paragraph" w:styleId="TDC7">
     <w:name w:val="toc 7"/>
     <w:basedOn w:val="Normal"/>
     <w:next w:val="Normal"/>
@@ -14777,7 +14392,7 @@
       <w:szCs w:val="20"/>
     </w:rPr>
   </w:style>
-  <w:style w:type="paragraph" w:styleId="TOC8">
+  <w:style w:type="paragraph" w:styleId="TDC8">
     <w:name w:val="toc 8"/>
     <w:basedOn w:val="Normal"/>
     <w:next w:val="Normal"/>
@@ -14795,7 +14410,7 @@
       <w:szCs w:val="20"/>
     </w:rPr>
   </w:style>
-  <w:style w:type="paragraph" w:styleId="TOC9">
+  <w:style w:type="paragraph" w:styleId="TDC9">
     <w:name w:val="toc 9"/>
     <w:basedOn w:val="Normal"/>
     <w:next w:val="Normal"/>
@@ -14813,9 +14428,9 @@
       <w:szCs w:val="20"/>
     </w:rPr>
   </w:style>
-  <w:style w:type="character" w:styleId="Hyperlink">
+  <w:style w:type="character" w:styleId="Hipervnculo">
     <w:name w:val="Hyperlink"/>
-    <w:basedOn w:val="DefaultParagraphFont"/>
+    <w:basedOn w:val="Fuentedeprrafopredeter"/>
     <w:uiPriority w:val="99"/>
     <w:unhideWhenUsed/>
     <w:rsid w:val="000A62D9"/>
@@ -14824,10 +14439,10 @@
       <w:u w:val="single"/>
     </w:rPr>
   </w:style>
-  <w:style w:type="character" w:customStyle="1" w:styleId="Heading2Char">
-    <w:name w:val="Heading 2 Char"/>
-    <w:basedOn w:val="DefaultParagraphFont"/>
-    <w:link w:val="Heading2"/>
+  <w:style w:type="character" w:customStyle="1" w:styleId="Ttulo2Car">
+    <w:name w:val="Título 2 Car"/>
+    <w:basedOn w:val="Fuentedeprrafopredeter"/>
+    <w:link w:val="Ttulo2"/>
     <w:uiPriority w:val="9"/>
     <w:rsid w:val="000A62D9"/>
     <w:rPr>
@@ -14837,9 +14452,9 @@
       <w:szCs w:val="26"/>
     </w:rPr>
   </w:style>
-  <w:style w:type="character" w:styleId="UnresolvedMention">
+  <w:style w:type="character" w:styleId="Mencinsinresolver">
     <w:name w:val="Unresolved Mention"/>
-    <w:basedOn w:val="DefaultParagraphFont"/>
+    <w:basedOn w:val="Fuentedeprrafopredeter"/>
     <w:uiPriority w:val="99"/>
     <w:semiHidden/>
     <w:unhideWhenUsed/>
@@ -14849,10 +14464,10 @@
       <w:shd w:val="clear" w:color="auto" w:fill="E1DFDD"/>
     </w:rPr>
   </w:style>
-  <w:style w:type="paragraph" w:styleId="Header">
+  <w:style w:type="paragraph" w:styleId="Encabezado">
     <w:name w:val="header"/>
     <w:basedOn w:val="Normal"/>
-    <w:link w:val="HeaderChar"/>
+    <w:link w:val="EncabezadoCar"/>
     <w:uiPriority w:val="99"/>
     <w:unhideWhenUsed/>
     <w:rsid w:val="00CB19EE"/>
@@ -14864,17 +14479,17 @@
       <w:spacing w:after="0" w:line="240" w:lineRule="auto"/>
     </w:pPr>
   </w:style>
-  <w:style w:type="character" w:customStyle="1" w:styleId="HeaderChar">
-    <w:name w:val="Header Char"/>
-    <w:basedOn w:val="DefaultParagraphFont"/>
-    <w:link w:val="Header"/>
+  <w:style w:type="character" w:customStyle="1" w:styleId="EncabezadoCar">
+    <w:name w:val="Encabezado Car"/>
+    <w:basedOn w:val="Fuentedeprrafopredeter"/>
+    <w:link w:val="Encabezado"/>
     <w:uiPriority w:val="99"/>
     <w:rsid w:val="00CB19EE"/>
   </w:style>
-  <w:style w:type="paragraph" w:styleId="Footer">
+  <w:style w:type="paragraph" w:styleId="Piedepgina">
     <w:name w:val="footer"/>
     <w:basedOn w:val="Normal"/>
-    <w:link w:val="FooterChar"/>
+    <w:link w:val="PiedepginaCar"/>
     <w:uiPriority w:val="99"/>
     <w:unhideWhenUsed/>
     <w:rsid w:val="00CB19EE"/>
@@ -14886,10 +14501,10 @@
       <w:spacing w:after="0" w:line="240" w:lineRule="auto"/>
     </w:pPr>
   </w:style>
-  <w:style w:type="character" w:customStyle="1" w:styleId="FooterChar">
-    <w:name w:val="Footer Char"/>
-    <w:basedOn w:val="DefaultParagraphFont"/>
-    <w:link w:val="Footer"/>
+  <w:style w:type="character" w:customStyle="1" w:styleId="PiedepginaCar">
+    <w:name w:val="Pie de página Car"/>
+    <w:basedOn w:val="Fuentedeprrafopredeter"/>
+    <w:link w:val="Piedepgina"/>
     <w:uiPriority w:val="99"/>
     <w:rsid w:val="00CB19EE"/>
   </w:style>
@@ -15196,7 +14811,7 @@
 </file>
 
 <file path=customXml/itemProps1.xml><?xml version="1.0" encoding="utf-8"?>
-<ds:datastoreItem xmlns:ds="http://schemas.openxmlformats.org/officeDocument/2006/customXml" ds:itemID="{7FB3FF30-D5A2-4A98-AD1C-368E398EF647}">
+<ds:datastoreItem xmlns:ds="http://schemas.openxmlformats.org/officeDocument/2006/customXml" ds:itemID="{2FC72FD8-2038-413A-8B30-BF24600D9906}">
   <ds:schemaRefs>
     <ds:schemaRef ds:uri="http://schemas.openxmlformats.org/officeDocument/2006/bibliography"/>
   </ds:schemaRefs>

</xml_diff>

<commit_message>
Se agregaron Requerimientos no funcionales
</commit_message>
<xml_diff>
--- a/requerimientos/REQUERIMIENTOS SISTEMA DE GEOLOCALIZACION.docx
+++ b/requerimientos/REQUERIMIENTOS SISTEMA DE GEOLOCALIZACION.docx
@@ -1,10 +1,10 @@
 
 <file path=word/document.xml><?xml version="1.0" encoding="utf-8"?>
-<w:document xmlns:wpc="http://schemas.microsoft.com/office/word/2010/wordprocessingCanvas" xmlns:cx="http://schemas.microsoft.com/office/drawing/2014/chartex" xmlns:cx1="http://schemas.microsoft.com/office/drawing/2015/9/8/chartex" xmlns:cx2="http://schemas.microsoft.com/office/drawing/2015/10/21/chartex" xmlns:cx3="http://schemas.microsoft.com/office/drawing/2016/5/9/chartex" xmlns:cx4="http://schemas.microsoft.com/office/drawing/2016/5/10/chartex" xmlns:cx5="http://schemas.microsoft.com/office/drawing/2016/5/11/chartex" xmlns:cx6="http://schemas.microsoft.com/office/drawing/2016/5/12/chartex" xmlns:cx7="http://schemas.microsoft.com/office/drawing/2016/5/13/chartex" xmlns:cx8="http://schemas.microsoft.com/office/drawing/2016/5/14/chartex" xmlns:mc="http://schemas.openxmlformats.org/markup-compatibility/2006" xmlns:aink="http://schemas.microsoft.com/office/drawing/2016/ink" xmlns:am3d="http://schemas.microsoft.com/office/drawing/2017/model3d" xmlns:o="urn:schemas-microsoft-com:office:office" xmlns:r="http://schemas.openxmlformats.org/officeDocument/2006/relationships" xmlns:m="http://schemas.openxmlformats.org/officeDocument/2006/math" xmlns:v="urn:schemas-microsoft-com:vml" xmlns:wp14="http://schemas.microsoft.com/office/word/2010/wordprocessingDrawing" xmlns:wp="http://schemas.openxmlformats.org/drawingml/2006/wordprocessingDrawing" xmlns:w10="urn:schemas-microsoft-com:office:word" xmlns:w="http://schemas.openxmlformats.org/wordprocessingml/2006/main" xmlns:w14="http://schemas.microsoft.com/office/word/2010/wordml" xmlns:w15="http://schemas.microsoft.com/office/word/2012/wordml" xmlns:w16cid="http://schemas.microsoft.com/office/word/2016/wordml/cid" xmlns:w16se="http://schemas.microsoft.com/office/word/2015/wordml/symex" xmlns:wpg="http://schemas.microsoft.com/office/word/2010/wordprocessingGroup" xmlns:wpi="http://schemas.microsoft.com/office/word/2010/wordprocessingInk" xmlns:wne="http://schemas.microsoft.com/office/word/2006/wordml" xmlns:wps="http://schemas.microsoft.com/office/word/2010/wordprocessingShape" mc:Ignorable="w14 w15 w16se w16cid wp14">
+<w:document xmlns:wpc="http://schemas.microsoft.com/office/word/2010/wordprocessingCanvas" xmlns:cx="http://schemas.microsoft.com/office/drawing/2014/chartex" xmlns:cx1="http://schemas.microsoft.com/office/drawing/2015/9/8/chartex" xmlns:cx2="http://schemas.microsoft.com/office/drawing/2015/10/21/chartex" xmlns:cx3="http://schemas.microsoft.com/office/drawing/2016/5/9/chartex" xmlns:cx4="http://schemas.microsoft.com/office/drawing/2016/5/10/chartex" xmlns:cx5="http://schemas.microsoft.com/office/drawing/2016/5/11/chartex" xmlns:cx6="http://schemas.microsoft.com/office/drawing/2016/5/12/chartex" xmlns:cx7="http://schemas.microsoft.com/office/drawing/2016/5/13/chartex" xmlns:cx8="http://schemas.microsoft.com/office/drawing/2016/5/14/chartex" xmlns:mc="http://schemas.openxmlformats.org/markup-compatibility/2006" xmlns:aink="http://schemas.microsoft.com/office/drawing/2016/ink" xmlns:am3d="http://schemas.microsoft.com/office/drawing/2017/model3d" xmlns:o="urn:schemas-microsoft-com:office:office" xmlns:oel="http://schemas.microsoft.com/office/2019/extlst" xmlns:r="http://schemas.openxmlformats.org/officeDocument/2006/relationships" xmlns:m="http://schemas.openxmlformats.org/officeDocument/2006/math" xmlns:v="urn:schemas-microsoft-com:vml" xmlns:wp14="http://schemas.microsoft.com/office/word/2010/wordprocessingDrawing" xmlns:wp="http://schemas.openxmlformats.org/drawingml/2006/wordprocessingDrawing" xmlns:w10="urn:schemas-microsoft-com:office:word" xmlns:w="http://schemas.openxmlformats.org/wordprocessingml/2006/main" xmlns:w14="http://schemas.microsoft.com/office/word/2010/wordml" xmlns:w15="http://schemas.microsoft.com/office/word/2012/wordml" xmlns:w16cex="http://schemas.microsoft.com/office/word/2018/wordml/cex" xmlns:w16cid="http://schemas.microsoft.com/office/word/2016/wordml/cid" xmlns:w16="http://schemas.microsoft.com/office/word/2018/wordml" xmlns:w16sdtdh="http://schemas.microsoft.com/office/word/2020/wordml/sdtdatahash" xmlns:w16se="http://schemas.microsoft.com/office/word/2015/wordml/symex" xmlns:wpg="http://schemas.microsoft.com/office/word/2010/wordprocessingGroup" xmlns:wpi="http://schemas.microsoft.com/office/word/2010/wordprocessingInk" xmlns:wne="http://schemas.microsoft.com/office/word/2006/wordml" xmlns:wps="http://schemas.microsoft.com/office/word/2010/wordprocessingShape" mc:Ignorable="w14 w15 w16se w16cid w16 w16cex w16sdtdh wp14">
   <w:body>
     <w:p>
       <w:pPr>
-        <w:pStyle w:val="Ttulo"/>
+        <w:pStyle w:val="Title"/>
         <w:rPr>
           <w:rFonts w:ascii="Arial" w:hAnsi="Arial" w:cs="Arial"/>
           <w:lang w:val="es-ES"/>
@@ -29,390 +29,390 @@
     </w:p>
     <w:p>
       <w:pPr>
-        <w:pStyle w:val="Sinespaciado"/>
-        <w:jc w:val="both"/>
-        <w:rPr>
-          <w:rStyle w:val="Textoennegrita"/>
-          <w:rFonts w:ascii="Arial" w:hAnsi="Arial" w:cs="Arial"/>
-        </w:rPr>
-      </w:pPr>
-    </w:p>
-    <w:p>
-      <w:pPr>
-        <w:pStyle w:val="Sinespaciado"/>
-        <w:jc w:val="both"/>
-        <w:rPr>
-          <w:rStyle w:val="Textoennegrita"/>
-          <w:rFonts w:ascii="Arial" w:hAnsi="Arial" w:cs="Arial"/>
-        </w:rPr>
-      </w:pPr>
-    </w:p>
-    <w:p>
-      <w:pPr>
-        <w:pStyle w:val="Sinespaciado"/>
-        <w:jc w:val="both"/>
-        <w:rPr>
-          <w:rStyle w:val="Textoennegrita"/>
-          <w:rFonts w:ascii="Arial" w:hAnsi="Arial" w:cs="Arial"/>
-        </w:rPr>
-      </w:pPr>
-    </w:p>
-    <w:p>
-      <w:pPr>
-        <w:pStyle w:val="Sinespaciado"/>
-        <w:jc w:val="both"/>
-        <w:rPr>
-          <w:rStyle w:val="Textoennegrita"/>
-          <w:rFonts w:ascii="Arial" w:hAnsi="Arial" w:cs="Arial"/>
-        </w:rPr>
-      </w:pPr>
-    </w:p>
-    <w:p>
-      <w:pPr>
-        <w:pStyle w:val="Sinespaciado"/>
-        <w:jc w:val="both"/>
-        <w:rPr>
-          <w:rStyle w:val="Textoennegrita"/>
-          <w:rFonts w:ascii="Arial" w:hAnsi="Arial" w:cs="Arial"/>
-        </w:rPr>
-      </w:pPr>
-    </w:p>
-    <w:p>
-      <w:pPr>
-        <w:pStyle w:val="Sinespaciado"/>
-        <w:jc w:val="both"/>
-        <w:rPr>
-          <w:rStyle w:val="Textoennegrita"/>
-          <w:rFonts w:ascii="Arial" w:hAnsi="Arial" w:cs="Arial"/>
-        </w:rPr>
-      </w:pPr>
-    </w:p>
-    <w:p>
-      <w:pPr>
-        <w:pStyle w:val="Sinespaciado"/>
-        <w:jc w:val="both"/>
-        <w:rPr>
-          <w:rStyle w:val="Textoennegrita"/>
-          <w:rFonts w:ascii="Arial" w:hAnsi="Arial" w:cs="Arial"/>
-        </w:rPr>
-      </w:pPr>
-    </w:p>
-    <w:p>
-      <w:pPr>
-        <w:pStyle w:val="Sinespaciado"/>
-        <w:jc w:val="both"/>
-        <w:rPr>
-          <w:rStyle w:val="Textoennegrita"/>
-          <w:rFonts w:ascii="Arial" w:hAnsi="Arial" w:cs="Arial"/>
-        </w:rPr>
-      </w:pPr>
-    </w:p>
-    <w:p>
-      <w:pPr>
-        <w:pStyle w:val="Sinespaciado"/>
-        <w:jc w:val="both"/>
-        <w:rPr>
-          <w:rStyle w:val="Textoennegrita"/>
-          <w:rFonts w:ascii="Arial" w:hAnsi="Arial" w:cs="Arial"/>
-        </w:rPr>
-      </w:pPr>
-    </w:p>
-    <w:p>
-      <w:pPr>
-        <w:pStyle w:val="Sinespaciado"/>
-        <w:jc w:val="both"/>
-        <w:rPr>
-          <w:rStyle w:val="Textoennegrita"/>
-          <w:rFonts w:ascii="Arial" w:hAnsi="Arial" w:cs="Arial"/>
-        </w:rPr>
-      </w:pPr>
-    </w:p>
-    <w:p>
-      <w:pPr>
-        <w:pStyle w:val="Sinespaciado"/>
-        <w:jc w:val="both"/>
-        <w:rPr>
-          <w:rStyle w:val="Textoennegrita"/>
-          <w:rFonts w:ascii="Arial" w:hAnsi="Arial" w:cs="Arial"/>
-        </w:rPr>
-      </w:pPr>
-    </w:p>
-    <w:p>
-      <w:pPr>
-        <w:pStyle w:val="Sinespaciado"/>
-        <w:jc w:val="both"/>
-        <w:rPr>
-          <w:rStyle w:val="Textoennegrita"/>
-          <w:rFonts w:ascii="Arial" w:hAnsi="Arial" w:cs="Arial"/>
-        </w:rPr>
-      </w:pPr>
-    </w:p>
-    <w:p>
-      <w:pPr>
-        <w:pStyle w:val="Sinespaciado"/>
-        <w:jc w:val="both"/>
-        <w:rPr>
-          <w:rStyle w:val="Textoennegrita"/>
-          <w:rFonts w:ascii="Arial" w:hAnsi="Arial" w:cs="Arial"/>
-        </w:rPr>
-      </w:pPr>
-    </w:p>
-    <w:p>
-      <w:pPr>
-        <w:pStyle w:val="Sinespaciado"/>
-        <w:jc w:val="both"/>
-        <w:rPr>
-          <w:rStyle w:val="Textoennegrita"/>
-          <w:rFonts w:ascii="Arial" w:hAnsi="Arial" w:cs="Arial"/>
-        </w:rPr>
-      </w:pPr>
-    </w:p>
-    <w:p>
-      <w:pPr>
-        <w:pStyle w:val="Sinespaciado"/>
-        <w:jc w:val="both"/>
-        <w:rPr>
-          <w:rStyle w:val="Textoennegrita"/>
-          <w:rFonts w:ascii="Arial" w:hAnsi="Arial" w:cs="Arial"/>
-        </w:rPr>
-      </w:pPr>
-    </w:p>
-    <w:p>
-      <w:pPr>
-        <w:pStyle w:val="Sinespaciado"/>
-        <w:jc w:val="both"/>
-        <w:rPr>
-          <w:rStyle w:val="Textoennegrita"/>
-          <w:rFonts w:ascii="Arial" w:hAnsi="Arial" w:cs="Arial"/>
-        </w:rPr>
-      </w:pPr>
-    </w:p>
-    <w:p>
-      <w:pPr>
-        <w:pStyle w:val="Sinespaciado"/>
-        <w:jc w:val="both"/>
-        <w:rPr>
-          <w:rStyle w:val="Textoennegrita"/>
-          <w:rFonts w:ascii="Arial" w:hAnsi="Arial" w:cs="Arial"/>
-        </w:rPr>
-      </w:pPr>
-    </w:p>
-    <w:p>
-      <w:pPr>
-        <w:pStyle w:val="Sinespaciado"/>
-        <w:jc w:val="both"/>
-        <w:rPr>
-          <w:rStyle w:val="Textoennegrita"/>
-          <w:rFonts w:ascii="Arial" w:hAnsi="Arial" w:cs="Arial"/>
-        </w:rPr>
-      </w:pPr>
-    </w:p>
-    <w:p>
-      <w:pPr>
-        <w:pStyle w:val="Sinespaciado"/>
-        <w:jc w:val="both"/>
-        <w:rPr>
-          <w:rStyle w:val="Textoennegrita"/>
-          <w:rFonts w:ascii="Arial" w:hAnsi="Arial" w:cs="Arial"/>
-        </w:rPr>
-      </w:pPr>
-    </w:p>
-    <w:p>
-      <w:pPr>
-        <w:pStyle w:val="Sinespaciado"/>
-        <w:jc w:val="both"/>
-        <w:rPr>
-          <w:rStyle w:val="Textoennegrita"/>
-          <w:rFonts w:ascii="Arial" w:hAnsi="Arial" w:cs="Arial"/>
-        </w:rPr>
-      </w:pPr>
-    </w:p>
-    <w:p>
-      <w:pPr>
-        <w:pStyle w:val="Sinespaciado"/>
-        <w:jc w:val="both"/>
-        <w:rPr>
-          <w:rStyle w:val="Textoennegrita"/>
-          <w:rFonts w:ascii="Arial" w:hAnsi="Arial" w:cs="Arial"/>
-        </w:rPr>
-      </w:pPr>
-    </w:p>
-    <w:p>
-      <w:pPr>
-        <w:pStyle w:val="Sinespaciado"/>
-        <w:jc w:val="both"/>
-        <w:rPr>
-          <w:rStyle w:val="Textoennegrita"/>
-          <w:rFonts w:ascii="Arial" w:hAnsi="Arial" w:cs="Arial"/>
-        </w:rPr>
-      </w:pPr>
-    </w:p>
-    <w:p>
-      <w:pPr>
-        <w:pStyle w:val="Sinespaciado"/>
-        <w:jc w:val="both"/>
-        <w:rPr>
-          <w:rStyle w:val="Textoennegrita"/>
-          <w:rFonts w:ascii="Arial" w:hAnsi="Arial" w:cs="Arial"/>
-        </w:rPr>
-      </w:pPr>
-    </w:p>
-    <w:p>
-      <w:pPr>
-        <w:pStyle w:val="Sinespaciado"/>
-        <w:jc w:val="both"/>
-        <w:rPr>
-          <w:rStyle w:val="Textoennegrita"/>
-          <w:rFonts w:ascii="Arial" w:hAnsi="Arial" w:cs="Arial"/>
-        </w:rPr>
-      </w:pPr>
-    </w:p>
-    <w:p>
-      <w:pPr>
-        <w:pStyle w:val="Sinespaciado"/>
-        <w:jc w:val="both"/>
-        <w:rPr>
-          <w:rStyle w:val="Textoennegrita"/>
-          <w:rFonts w:ascii="Arial" w:hAnsi="Arial" w:cs="Arial"/>
-        </w:rPr>
-      </w:pPr>
-    </w:p>
-    <w:p>
-      <w:pPr>
-        <w:pStyle w:val="Sinespaciado"/>
-        <w:jc w:val="both"/>
-        <w:rPr>
-          <w:rStyle w:val="Textoennegrita"/>
-          <w:rFonts w:ascii="Arial" w:hAnsi="Arial" w:cs="Arial"/>
-        </w:rPr>
-      </w:pPr>
-    </w:p>
-    <w:p>
-      <w:pPr>
-        <w:pStyle w:val="Sinespaciado"/>
-        <w:jc w:val="both"/>
-        <w:rPr>
-          <w:rStyle w:val="Textoennegrita"/>
-          <w:rFonts w:ascii="Arial" w:hAnsi="Arial" w:cs="Arial"/>
-        </w:rPr>
-      </w:pPr>
-    </w:p>
-    <w:p>
-      <w:pPr>
-        <w:pStyle w:val="Sinespaciado"/>
-        <w:jc w:val="both"/>
-        <w:rPr>
-          <w:rStyle w:val="Textoennegrita"/>
-          <w:rFonts w:ascii="Arial" w:hAnsi="Arial" w:cs="Arial"/>
-        </w:rPr>
-      </w:pPr>
-    </w:p>
-    <w:p>
-      <w:pPr>
-        <w:pStyle w:val="Sinespaciado"/>
-        <w:jc w:val="both"/>
-        <w:rPr>
-          <w:rStyle w:val="Textoennegrita"/>
-          <w:rFonts w:ascii="Arial" w:hAnsi="Arial" w:cs="Arial"/>
-        </w:rPr>
-      </w:pPr>
-    </w:p>
-    <w:p>
-      <w:pPr>
-        <w:pStyle w:val="Sinespaciado"/>
-        <w:jc w:val="both"/>
-        <w:rPr>
-          <w:rStyle w:val="Textoennegrita"/>
-          <w:rFonts w:ascii="Arial" w:hAnsi="Arial" w:cs="Arial"/>
-        </w:rPr>
-      </w:pPr>
-    </w:p>
-    <w:p>
-      <w:pPr>
-        <w:pStyle w:val="Sinespaciado"/>
-        <w:jc w:val="both"/>
-        <w:rPr>
-          <w:rStyle w:val="Textoennegrita"/>
-          <w:rFonts w:ascii="Arial" w:hAnsi="Arial" w:cs="Arial"/>
-        </w:rPr>
-      </w:pPr>
-    </w:p>
-    <w:p>
-      <w:pPr>
-        <w:pStyle w:val="Sinespaciado"/>
-        <w:jc w:val="both"/>
-        <w:rPr>
-          <w:rStyle w:val="Textoennegrita"/>
-          <w:rFonts w:ascii="Arial" w:hAnsi="Arial" w:cs="Arial"/>
-        </w:rPr>
-      </w:pPr>
-    </w:p>
-    <w:p>
-      <w:pPr>
-        <w:pStyle w:val="Sinespaciado"/>
-        <w:jc w:val="both"/>
-        <w:rPr>
-          <w:rStyle w:val="Textoennegrita"/>
-          <w:rFonts w:ascii="Arial" w:hAnsi="Arial" w:cs="Arial"/>
-        </w:rPr>
-      </w:pPr>
-    </w:p>
-    <w:p>
-      <w:pPr>
-        <w:pStyle w:val="Sinespaciado"/>
-        <w:jc w:val="both"/>
-        <w:rPr>
-          <w:rStyle w:val="Textoennegrita"/>
-          <w:rFonts w:ascii="Arial" w:hAnsi="Arial" w:cs="Arial"/>
-        </w:rPr>
-      </w:pPr>
-    </w:p>
-    <w:p>
-      <w:pPr>
-        <w:pStyle w:val="Sinespaciado"/>
-        <w:jc w:val="both"/>
-        <w:rPr>
-          <w:rStyle w:val="Textoennegrita"/>
-          <w:rFonts w:ascii="Arial" w:hAnsi="Arial" w:cs="Arial"/>
-        </w:rPr>
-      </w:pPr>
-    </w:p>
-    <w:p>
-      <w:pPr>
-        <w:pStyle w:val="Sinespaciado"/>
-        <w:jc w:val="both"/>
-        <w:rPr>
-          <w:rStyle w:val="Textoennegrita"/>
-          <w:rFonts w:ascii="Arial" w:hAnsi="Arial" w:cs="Arial"/>
-        </w:rPr>
-      </w:pPr>
-    </w:p>
-    <w:p>
-      <w:pPr>
-        <w:pStyle w:val="Sinespaciado"/>
-        <w:jc w:val="both"/>
-        <w:rPr>
-          <w:rStyle w:val="Textoennegrita"/>
-          <w:rFonts w:ascii="Arial" w:hAnsi="Arial" w:cs="Arial"/>
-        </w:rPr>
-      </w:pPr>
-    </w:p>
-    <w:p>
-      <w:pPr>
-        <w:pStyle w:val="Sinespaciado"/>
-        <w:jc w:val="both"/>
-        <w:rPr>
-          <w:rStyle w:val="Textoennegrita"/>
-          <w:rFonts w:ascii="Arial" w:hAnsi="Arial" w:cs="Arial"/>
-        </w:rPr>
-      </w:pPr>
-    </w:p>
-    <w:p>
-      <w:pPr>
-        <w:pStyle w:val="Sinespaciado"/>
-        <w:jc w:val="both"/>
-        <w:rPr>
-          <w:rStyle w:val="Textoennegrita"/>
+        <w:pStyle w:val="NoSpacing"/>
+        <w:jc w:val="both"/>
+        <w:rPr>
+          <w:rStyle w:val="Strong"/>
+          <w:rFonts w:ascii="Arial" w:hAnsi="Arial" w:cs="Arial"/>
+        </w:rPr>
+      </w:pPr>
+    </w:p>
+    <w:p>
+      <w:pPr>
+        <w:pStyle w:val="NoSpacing"/>
+        <w:jc w:val="both"/>
+        <w:rPr>
+          <w:rStyle w:val="Strong"/>
+          <w:rFonts w:ascii="Arial" w:hAnsi="Arial" w:cs="Arial"/>
+        </w:rPr>
+      </w:pPr>
+    </w:p>
+    <w:p>
+      <w:pPr>
+        <w:pStyle w:val="NoSpacing"/>
+        <w:jc w:val="both"/>
+        <w:rPr>
+          <w:rStyle w:val="Strong"/>
+          <w:rFonts w:ascii="Arial" w:hAnsi="Arial" w:cs="Arial"/>
+        </w:rPr>
+      </w:pPr>
+    </w:p>
+    <w:p>
+      <w:pPr>
+        <w:pStyle w:val="NoSpacing"/>
+        <w:jc w:val="both"/>
+        <w:rPr>
+          <w:rStyle w:val="Strong"/>
+          <w:rFonts w:ascii="Arial" w:hAnsi="Arial" w:cs="Arial"/>
+        </w:rPr>
+      </w:pPr>
+    </w:p>
+    <w:p>
+      <w:pPr>
+        <w:pStyle w:val="NoSpacing"/>
+        <w:jc w:val="both"/>
+        <w:rPr>
+          <w:rStyle w:val="Strong"/>
+          <w:rFonts w:ascii="Arial" w:hAnsi="Arial" w:cs="Arial"/>
+        </w:rPr>
+      </w:pPr>
+    </w:p>
+    <w:p>
+      <w:pPr>
+        <w:pStyle w:val="NoSpacing"/>
+        <w:jc w:val="both"/>
+        <w:rPr>
+          <w:rStyle w:val="Strong"/>
+          <w:rFonts w:ascii="Arial" w:hAnsi="Arial" w:cs="Arial"/>
+        </w:rPr>
+      </w:pPr>
+    </w:p>
+    <w:p>
+      <w:pPr>
+        <w:pStyle w:val="NoSpacing"/>
+        <w:jc w:val="both"/>
+        <w:rPr>
+          <w:rStyle w:val="Strong"/>
+          <w:rFonts w:ascii="Arial" w:hAnsi="Arial" w:cs="Arial"/>
+        </w:rPr>
+      </w:pPr>
+    </w:p>
+    <w:p>
+      <w:pPr>
+        <w:pStyle w:val="NoSpacing"/>
+        <w:jc w:val="both"/>
+        <w:rPr>
+          <w:rStyle w:val="Strong"/>
+          <w:rFonts w:ascii="Arial" w:hAnsi="Arial" w:cs="Arial"/>
+        </w:rPr>
+      </w:pPr>
+    </w:p>
+    <w:p>
+      <w:pPr>
+        <w:pStyle w:val="NoSpacing"/>
+        <w:jc w:val="both"/>
+        <w:rPr>
+          <w:rStyle w:val="Strong"/>
+          <w:rFonts w:ascii="Arial" w:hAnsi="Arial" w:cs="Arial"/>
+        </w:rPr>
+      </w:pPr>
+    </w:p>
+    <w:p>
+      <w:pPr>
+        <w:pStyle w:val="NoSpacing"/>
+        <w:jc w:val="both"/>
+        <w:rPr>
+          <w:rStyle w:val="Strong"/>
+          <w:rFonts w:ascii="Arial" w:hAnsi="Arial" w:cs="Arial"/>
+        </w:rPr>
+      </w:pPr>
+    </w:p>
+    <w:p>
+      <w:pPr>
+        <w:pStyle w:val="NoSpacing"/>
+        <w:jc w:val="both"/>
+        <w:rPr>
+          <w:rStyle w:val="Strong"/>
+          <w:rFonts w:ascii="Arial" w:hAnsi="Arial" w:cs="Arial"/>
+        </w:rPr>
+      </w:pPr>
+    </w:p>
+    <w:p>
+      <w:pPr>
+        <w:pStyle w:val="NoSpacing"/>
+        <w:jc w:val="both"/>
+        <w:rPr>
+          <w:rStyle w:val="Strong"/>
+          <w:rFonts w:ascii="Arial" w:hAnsi="Arial" w:cs="Arial"/>
+        </w:rPr>
+      </w:pPr>
+    </w:p>
+    <w:p>
+      <w:pPr>
+        <w:pStyle w:val="NoSpacing"/>
+        <w:jc w:val="both"/>
+        <w:rPr>
+          <w:rStyle w:val="Strong"/>
+          <w:rFonts w:ascii="Arial" w:hAnsi="Arial" w:cs="Arial"/>
+        </w:rPr>
+      </w:pPr>
+    </w:p>
+    <w:p>
+      <w:pPr>
+        <w:pStyle w:val="NoSpacing"/>
+        <w:jc w:val="both"/>
+        <w:rPr>
+          <w:rStyle w:val="Strong"/>
+          <w:rFonts w:ascii="Arial" w:hAnsi="Arial" w:cs="Arial"/>
+        </w:rPr>
+      </w:pPr>
+    </w:p>
+    <w:p>
+      <w:pPr>
+        <w:pStyle w:val="NoSpacing"/>
+        <w:jc w:val="both"/>
+        <w:rPr>
+          <w:rStyle w:val="Strong"/>
+          <w:rFonts w:ascii="Arial" w:hAnsi="Arial" w:cs="Arial"/>
+        </w:rPr>
+      </w:pPr>
+    </w:p>
+    <w:p>
+      <w:pPr>
+        <w:pStyle w:val="NoSpacing"/>
+        <w:jc w:val="both"/>
+        <w:rPr>
+          <w:rStyle w:val="Strong"/>
+          <w:rFonts w:ascii="Arial" w:hAnsi="Arial" w:cs="Arial"/>
+        </w:rPr>
+      </w:pPr>
+    </w:p>
+    <w:p>
+      <w:pPr>
+        <w:pStyle w:val="NoSpacing"/>
+        <w:jc w:val="both"/>
+        <w:rPr>
+          <w:rStyle w:val="Strong"/>
+          <w:rFonts w:ascii="Arial" w:hAnsi="Arial" w:cs="Arial"/>
+        </w:rPr>
+      </w:pPr>
+    </w:p>
+    <w:p>
+      <w:pPr>
+        <w:pStyle w:val="NoSpacing"/>
+        <w:jc w:val="both"/>
+        <w:rPr>
+          <w:rStyle w:val="Strong"/>
+          <w:rFonts w:ascii="Arial" w:hAnsi="Arial" w:cs="Arial"/>
+        </w:rPr>
+      </w:pPr>
+    </w:p>
+    <w:p>
+      <w:pPr>
+        <w:pStyle w:val="NoSpacing"/>
+        <w:jc w:val="both"/>
+        <w:rPr>
+          <w:rStyle w:val="Strong"/>
+          <w:rFonts w:ascii="Arial" w:hAnsi="Arial" w:cs="Arial"/>
+        </w:rPr>
+      </w:pPr>
+    </w:p>
+    <w:p>
+      <w:pPr>
+        <w:pStyle w:val="NoSpacing"/>
+        <w:jc w:val="both"/>
+        <w:rPr>
+          <w:rStyle w:val="Strong"/>
+          <w:rFonts w:ascii="Arial" w:hAnsi="Arial" w:cs="Arial"/>
+        </w:rPr>
+      </w:pPr>
+    </w:p>
+    <w:p>
+      <w:pPr>
+        <w:pStyle w:val="NoSpacing"/>
+        <w:jc w:val="both"/>
+        <w:rPr>
+          <w:rStyle w:val="Strong"/>
+          <w:rFonts w:ascii="Arial" w:hAnsi="Arial" w:cs="Arial"/>
+        </w:rPr>
+      </w:pPr>
+    </w:p>
+    <w:p>
+      <w:pPr>
+        <w:pStyle w:val="NoSpacing"/>
+        <w:jc w:val="both"/>
+        <w:rPr>
+          <w:rStyle w:val="Strong"/>
+          <w:rFonts w:ascii="Arial" w:hAnsi="Arial" w:cs="Arial"/>
+        </w:rPr>
+      </w:pPr>
+    </w:p>
+    <w:p>
+      <w:pPr>
+        <w:pStyle w:val="NoSpacing"/>
+        <w:jc w:val="both"/>
+        <w:rPr>
+          <w:rStyle w:val="Strong"/>
+          <w:rFonts w:ascii="Arial" w:hAnsi="Arial" w:cs="Arial"/>
+        </w:rPr>
+      </w:pPr>
+    </w:p>
+    <w:p>
+      <w:pPr>
+        <w:pStyle w:val="NoSpacing"/>
+        <w:jc w:val="both"/>
+        <w:rPr>
+          <w:rStyle w:val="Strong"/>
+          <w:rFonts w:ascii="Arial" w:hAnsi="Arial" w:cs="Arial"/>
+        </w:rPr>
+      </w:pPr>
+    </w:p>
+    <w:p>
+      <w:pPr>
+        <w:pStyle w:val="NoSpacing"/>
+        <w:jc w:val="both"/>
+        <w:rPr>
+          <w:rStyle w:val="Strong"/>
+          <w:rFonts w:ascii="Arial" w:hAnsi="Arial" w:cs="Arial"/>
+        </w:rPr>
+      </w:pPr>
+    </w:p>
+    <w:p>
+      <w:pPr>
+        <w:pStyle w:val="NoSpacing"/>
+        <w:jc w:val="both"/>
+        <w:rPr>
+          <w:rStyle w:val="Strong"/>
+          <w:rFonts w:ascii="Arial" w:hAnsi="Arial" w:cs="Arial"/>
+        </w:rPr>
+      </w:pPr>
+    </w:p>
+    <w:p>
+      <w:pPr>
+        <w:pStyle w:val="NoSpacing"/>
+        <w:jc w:val="both"/>
+        <w:rPr>
+          <w:rStyle w:val="Strong"/>
+          <w:rFonts w:ascii="Arial" w:hAnsi="Arial" w:cs="Arial"/>
+        </w:rPr>
+      </w:pPr>
+    </w:p>
+    <w:p>
+      <w:pPr>
+        <w:pStyle w:val="NoSpacing"/>
+        <w:jc w:val="both"/>
+        <w:rPr>
+          <w:rStyle w:val="Strong"/>
+          <w:rFonts w:ascii="Arial" w:hAnsi="Arial" w:cs="Arial"/>
+        </w:rPr>
+      </w:pPr>
+    </w:p>
+    <w:p>
+      <w:pPr>
+        <w:pStyle w:val="NoSpacing"/>
+        <w:jc w:val="both"/>
+        <w:rPr>
+          <w:rStyle w:val="Strong"/>
+          <w:rFonts w:ascii="Arial" w:hAnsi="Arial" w:cs="Arial"/>
+        </w:rPr>
+      </w:pPr>
+    </w:p>
+    <w:p>
+      <w:pPr>
+        <w:pStyle w:val="NoSpacing"/>
+        <w:jc w:val="both"/>
+        <w:rPr>
+          <w:rStyle w:val="Strong"/>
+          <w:rFonts w:ascii="Arial" w:hAnsi="Arial" w:cs="Arial"/>
+        </w:rPr>
+      </w:pPr>
+    </w:p>
+    <w:p>
+      <w:pPr>
+        <w:pStyle w:val="NoSpacing"/>
+        <w:jc w:val="both"/>
+        <w:rPr>
+          <w:rStyle w:val="Strong"/>
+          <w:rFonts w:ascii="Arial" w:hAnsi="Arial" w:cs="Arial"/>
+        </w:rPr>
+      </w:pPr>
+    </w:p>
+    <w:p>
+      <w:pPr>
+        <w:pStyle w:val="NoSpacing"/>
+        <w:jc w:val="both"/>
+        <w:rPr>
+          <w:rStyle w:val="Strong"/>
+          <w:rFonts w:ascii="Arial" w:hAnsi="Arial" w:cs="Arial"/>
+        </w:rPr>
+      </w:pPr>
+    </w:p>
+    <w:p>
+      <w:pPr>
+        <w:pStyle w:val="NoSpacing"/>
+        <w:jc w:val="both"/>
+        <w:rPr>
+          <w:rStyle w:val="Strong"/>
+          <w:rFonts w:ascii="Arial" w:hAnsi="Arial" w:cs="Arial"/>
+        </w:rPr>
+      </w:pPr>
+    </w:p>
+    <w:p>
+      <w:pPr>
+        <w:pStyle w:val="NoSpacing"/>
+        <w:jc w:val="both"/>
+        <w:rPr>
+          <w:rStyle w:val="Strong"/>
+          <w:rFonts w:ascii="Arial" w:hAnsi="Arial" w:cs="Arial"/>
+        </w:rPr>
+      </w:pPr>
+    </w:p>
+    <w:p>
+      <w:pPr>
+        <w:pStyle w:val="NoSpacing"/>
+        <w:jc w:val="both"/>
+        <w:rPr>
+          <w:rStyle w:val="Strong"/>
+          <w:rFonts w:ascii="Arial" w:hAnsi="Arial" w:cs="Arial"/>
+        </w:rPr>
+      </w:pPr>
+    </w:p>
+    <w:p>
+      <w:pPr>
+        <w:pStyle w:val="NoSpacing"/>
+        <w:jc w:val="both"/>
+        <w:rPr>
+          <w:rStyle w:val="Strong"/>
+          <w:rFonts w:ascii="Arial" w:hAnsi="Arial" w:cs="Arial"/>
+        </w:rPr>
+      </w:pPr>
+    </w:p>
+    <w:p>
+      <w:pPr>
+        <w:pStyle w:val="NoSpacing"/>
+        <w:jc w:val="both"/>
+        <w:rPr>
+          <w:rStyle w:val="Strong"/>
+          <w:rFonts w:ascii="Arial" w:hAnsi="Arial" w:cs="Arial"/>
+        </w:rPr>
+      </w:pPr>
+    </w:p>
+    <w:p>
+      <w:pPr>
+        <w:pStyle w:val="NoSpacing"/>
+        <w:jc w:val="both"/>
+        <w:rPr>
+          <w:rStyle w:val="Strong"/>
+          <w:rFonts w:ascii="Arial" w:hAnsi="Arial" w:cs="Arial"/>
+        </w:rPr>
+      </w:pPr>
+    </w:p>
+    <w:p>
+      <w:pPr>
+        <w:pStyle w:val="NoSpacing"/>
+        <w:jc w:val="both"/>
+        <w:rPr>
+          <w:rStyle w:val="Strong"/>
           <w:rFonts w:ascii="Arial" w:hAnsi="Arial" w:cs="Arial"/>
         </w:rPr>
       </w:pPr>
@@ -477,7 +477,7 @@
               </wp:anchor>
             </w:drawing>
           </mc:Choice>
-          <mc:Fallback xmlns:oel="http://schemas.microsoft.com/office/2019/extlst" xmlns:w16cex="http://schemas.microsoft.com/office/word/2018/wordml/cex" xmlns:w16="http://schemas.microsoft.com/office/word/2018/wordml" xmlns:w16sdtdh="http://schemas.microsoft.com/office/word/2020/wordml/sdtdatahash">
+          <mc:Fallback>
             <w:pict>
               <v:line w14:anchorId="02A349FF" id="Conector recto 1" o:spid="_x0000_s1026" style="position:absolute;z-index:251659264;visibility:visible;mso-wrap-style:square;mso-height-percent:0;mso-wrap-distance-left:9pt;mso-wrap-distance-top:0;mso-wrap-distance-right:9pt;mso-wrap-distance-bottom:0;mso-position-horizontal:absolute;mso-position-horizontal-relative:text;mso-position-vertical:absolute;mso-position-vertical-relative:text;mso-height-percent:0;mso-height-relative:margin" from="-4.05pt,10.95pt" to="439.2pt,10.95pt" o:gfxdata="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" strokecolor="black [3200]" strokeweight="2pt">
                 <v:stroke joinstyle="miter"/>
@@ -489,20 +489,20 @@
     </w:p>
     <w:p>
       <w:pPr>
-        <w:pStyle w:val="Sinespaciado"/>
-        <w:jc w:val="both"/>
-        <w:rPr>
-          <w:rStyle w:val="Textoennegrita"/>
-          <w:rFonts w:ascii="Arial" w:hAnsi="Arial" w:cs="Arial"/>
-        </w:rPr>
-      </w:pPr>
-    </w:p>
-    <w:p>
-      <w:pPr>
-        <w:pStyle w:val="Sinespaciado"/>
+        <w:pStyle w:val="NoSpacing"/>
+        <w:jc w:val="both"/>
+        <w:rPr>
+          <w:rStyle w:val="Strong"/>
+          <w:rFonts w:ascii="Arial" w:hAnsi="Arial" w:cs="Arial"/>
+        </w:rPr>
+      </w:pPr>
+    </w:p>
+    <w:p>
+      <w:pPr>
+        <w:pStyle w:val="NoSpacing"/>
         <w:jc w:val="right"/>
         <w:rPr>
-          <w:rStyle w:val="Textoennegrita"/>
+          <w:rStyle w:val="Strong"/>
           <w:rFonts w:ascii="Arial" w:hAnsi="Arial" w:cs="Arial"/>
           <w:sz w:val="24"/>
           <w:szCs w:val="24"/>
@@ -510,7 +510,7 @@
       </w:pPr>
       <w:r>
         <w:rPr>
-          <w:rStyle w:val="Textoennegrita"/>
+          <w:rStyle w:val="Strong"/>
           <w:rFonts w:ascii="Arial" w:hAnsi="Arial" w:cs="Arial"/>
           <w:sz w:val="24"/>
           <w:szCs w:val="24"/>
@@ -520,10 +520,10 @@
     </w:p>
     <w:p>
       <w:pPr>
-        <w:pStyle w:val="Sinespaciado"/>
+        <w:pStyle w:val="NoSpacing"/>
         <w:jc w:val="right"/>
         <w:rPr>
-          <w:rStyle w:val="Textoennegrita"/>
+          <w:rStyle w:val="Strong"/>
           <w:rFonts w:ascii="Arial" w:hAnsi="Arial" w:cs="Arial"/>
           <w:sz w:val="24"/>
           <w:szCs w:val="24"/>
@@ -531,7 +531,7 @@
       </w:pPr>
       <w:r>
         <w:rPr>
-          <w:rStyle w:val="Textoennegrita"/>
+          <w:rStyle w:val="Strong"/>
           <w:rFonts w:ascii="Arial" w:hAnsi="Arial" w:cs="Arial"/>
           <w:sz w:val="24"/>
           <w:szCs w:val="24"/>
@@ -579,7 +579,7 @@
       <w:sdtContent>
         <w:p>
           <w:pPr>
-            <w:pStyle w:val="TtuloTDC"/>
+            <w:pStyle w:val="TOCHeading"/>
             <w:rPr>
               <w:rFonts w:ascii="Arial" w:hAnsi="Arial" w:cs="Arial"/>
             </w:rPr>
@@ -594,7 +594,7 @@
         </w:p>
         <w:p>
           <w:pPr>
-            <w:pStyle w:val="TDC1"/>
+            <w:pStyle w:val="TOC1"/>
             <w:tabs>
               <w:tab w:val="right" w:leader="underscore" w:pos="8828"/>
             </w:tabs>
@@ -631,7 +631,7 @@
           <w:hyperlink w:anchor="_Toc103374043" w:history="1">
             <w:r>
               <w:rPr>
-                <w:rStyle w:val="Hipervnculo"/>
+                <w:rStyle w:val="Hyperlink"/>
                 <w:rFonts w:ascii="Arial" w:hAnsi="Arial" w:cs="Arial"/>
                 <w:noProof/>
               </w:rPr>
@@ -689,7 +689,7 @@
         </w:p>
         <w:p>
           <w:pPr>
-            <w:pStyle w:val="TDC2"/>
+            <w:pStyle w:val="TOC2"/>
             <w:tabs>
               <w:tab w:val="right" w:leader="underscore" w:pos="8828"/>
             </w:tabs>
@@ -704,7 +704,7 @@
           <w:hyperlink w:anchor="_Toc103374044" w:history="1">
             <w:r>
               <w:rPr>
-                <w:rStyle w:val="Hipervnculo"/>
+                <w:rStyle w:val="Hyperlink"/>
                 <w:rFonts w:ascii="Arial" w:hAnsi="Arial" w:cs="Arial"/>
                 <w:noProof/>
                 <w:lang w:val="es-ES"/>
@@ -763,7 +763,7 @@
         </w:p>
         <w:p>
           <w:pPr>
-            <w:pStyle w:val="TDC2"/>
+            <w:pStyle w:val="TOC2"/>
             <w:tabs>
               <w:tab w:val="right" w:leader="underscore" w:pos="8828"/>
             </w:tabs>
@@ -778,7 +778,7 @@
           <w:hyperlink w:anchor="_Toc103374045" w:history="1">
             <w:r>
               <w:rPr>
-                <w:rStyle w:val="Hipervnculo"/>
+                <w:rStyle w:val="Hyperlink"/>
                 <w:rFonts w:ascii="Arial" w:hAnsi="Arial" w:cs="Arial"/>
                 <w:noProof/>
                 <w:lang w:val="es-ES"/>
@@ -837,7 +837,7 @@
         </w:p>
         <w:p>
           <w:pPr>
-            <w:pStyle w:val="TDC2"/>
+            <w:pStyle w:val="TOC2"/>
             <w:tabs>
               <w:tab w:val="right" w:leader="underscore" w:pos="8828"/>
             </w:tabs>
@@ -852,7 +852,7 @@
           <w:hyperlink w:anchor="_Toc103374046" w:history="1">
             <w:r>
               <w:rPr>
-                <w:rStyle w:val="Hipervnculo"/>
+                <w:rStyle w:val="Hyperlink"/>
                 <w:rFonts w:ascii="Arial" w:hAnsi="Arial" w:cs="Arial"/>
                 <w:noProof/>
                 <w:lang w:val="es-ES"/>
@@ -911,7 +911,7 @@
         </w:p>
         <w:p>
           <w:pPr>
-            <w:pStyle w:val="TDC2"/>
+            <w:pStyle w:val="TOC2"/>
             <w:tabs>
               <w:tab w:val="right" w:leader="underscore" w:pos="8828"/>
             </w:tabs>
@@ -926,7 +926,7 @@
           <w:hyperlink w:anchor="_Toc103374047" w:history="1">
             <w:r>
               <w:rPr>
-                <w:rStyle w:val="Hipervnculo"/>
+                <w:rStyle w:val="Hyperlink"/>
                 <w:rFonts w:ascii="Arial" w:hAnsi="Arial" w:cs="Arial"/>
                 <w:noProof/>
                 <w:lang w:val="es-ES"/>
@@ -985,7 +985,7 @@
         </w:p>
         <w:p>
           <w:pPr>
-            <w:pStyle w:val="TDC1"/>
+            <w:pStyle w:val="TOC1"/>
             <w:tabs>
               <w:tab w:val="right" w:leader="underscore" w:pos="8828"/>
             </w:tabs>
@@ -1004,7 +1004,7 @@
           <w:hyperlink w:anchor="_Toc103374048" w:history="1">
             <w:r>
               <w:rPr>
-                <w:rStyle w:val="Hipervnculo"/>
+                <w:rStyle w:val="Hyperlink"/>
                 <w:rFonts w:ascii="Arial" w:hAnsi="Arial" w:cs="Arial"/>
                 <w:noProof/>
               </w:rPr>
@@ -1062,7 +1062,7 @@
         </w:p>
         <w:p>
           <w:pPr>
-            <w:pStyle w:val="TDC2"/>
+            <w:pStyle w:val="TOC2"/>
             <w:tabs>
               <w:tab w:val="right" w:leader="underscore" w:pos="8828"/>
             </w:tabs>
@@ -1077,7 +1077,7 @@
           <w:hyperlink w:anchor="_Toc103374049" w:history="1">
             <w:r>
               <w:rPr>
-                <w:rStyle w:val="Hipervnculo"/>
+                <w:rStyle w:val="Hyperlink"/>
                 <w:rFonts w:ascii="Arial" w:hAnsi="Arial" w:cs="Arial"/>
                 <w:noProof/>
                 <w:lang w:val="es-ES"/>
@@ -1136,7 +1136,7 @@
         </w:p>
         <w:p>
           <w:pPr>
-            <w:pStyle w:val="TDC2"/>
+            <w:pStyle w:val="TOC2"/>
             <w:tabs>
               <w:tab w:val="right" w:leader="underscore" w:pos="8828"/>
             </w:tabs>
@@ -1151,7 +1151,7 @@
           <w:hyperlink w:anchor="_Toc103374050" w:history="1">
             <w:r>
               <w:rPr>
-                <w:rStyle w:val="Hipervnculo"/>
+                <w:rStyle w:val="Hyperlink"/>
                 <w:rFonts w:ascii="Arial" w:hAnsi="Arial" w:cs="Arial"/>
                 <w:noProof/>
                 <w:lang w:val="es-ES"/>
@@ -1210,7 +1210,7 @@
         </w:p>
         <w:p>
           <w:pPr>
-            <w:pStyle w:val="TDC2"/>
+            <w:pStyle w:val="TOC2"/>
             <w:tabs>
               <w:tab w:val="right" w:leader="underscore" w:pos="8828"/>
             </w:tabs>
@@ -1225,7 +1225,7 @@
           <w:hyperlink w:anchor="_Toc103374051" w:history="1">
             <w:r>
               <w:rPr>
-                <w:rStyle w:val="Hipervnculo"/>
+                <w:rStyle w:val="Hyperlink"/>
                 <w:rFonts w:ascii="Arial" w:hAnsi="Arial" w:cs="Arial"/>
                 <w:noProof/>
                 <w:lang w:val="es-ES"/>
@@ -1284,7 +1284,7 @@
         </w:p>
         <w:p>
           <w:pPr>
-            <w:pStyle w:val="TDC2"/>
+            <w:pStyle w:val="TOC2"/>
             <w:tabs>
               <w:tab w:val="right" w:leader="underscore" w:pos="8828"/>
             </w:tabs>
@@ -1299,7 +1299,7 @@
           <w:hyperlink w:anchor="_Toc103374052" w:history="1">
             <w:r>
               <w:rPr>
-                <w:rStyle w:val="Hipervnculo"/>
+                <w:rStyle w:val="Hyperlink"/>
                 <w:rFonts w:ascii="Arial" w:hAnsi="Arial" w:cs="Arial"/>
                 <w:noProof/>
                 <w:lang w:val="es-ES"/>
@@ -1358,7 +1358,7 @@
         </w:p>
         <w:p>
           <w:pPr>
-            <w:pStyle w:val="TDC2"/>
+            <w:pStyle w:val="TOC2"/>
             <w:tabs>
               <w:tab w:val="right" w:leader="underscore" w:pos="8828"/>
             </w:tabs>
@@ -1373,7 +1373,7 @@
           <w:hyperlink w:anchor="_Toc103374053" w:history="1">
             <w:r>
               <w:rPr>
-                <w:rStyle w:val="Hipervnculo"/>
+                <w:rStyle w:val="Hyperlink"/>
                 <w:rFonts w:ascii="Arial" w:hAnsi="Arial" w:cs="Arial"/>
                 <w:noProof/>
                 <w:lang w:val="es-ES"/>
@@ -1432,7 +1432,7 @@
         </w:p>
         <w:p>
           <w:pPr>
-            <w:pStyle w:val="TDC1"/>
+            <w:pStyle w:val="TOC1"/>
             <w:tabs>
               <w:tab w:val="right" w:leader="underscore" w:pos="8828"/>
             </w:tabs>
@@ -1451,7 +1451,7 @@
           <w:hyperlink w:anchor="_Toc103374054" w:history="1">
             <w:r>
               <w:rPr>
-                <w:rStyle w:val="Hipervnculo"/>
+                <w:rStyle w:val="Hyperlink"/>
                 <w:rFonts w:ascii="Arial" w:hAnsi="Arial" w:cs="Arial"/>
                 <w:noProof/>
               </w:rPr>
@@ -1509,7 +1509,7 @@
         </w:p>
         <w:p>
           <w:pPr>
-            <w:pStyle w:val="TDC2"/>
+            <w:pStyle w:val="TOC2"/>
             <w:tabs>
               <w:tab w:val="right" w:leader="underscore" w:pos="8828"/>
             </w:tabs>
@@ -1524,7 +1524,7 @@
           <w:hyperlink w:anchor="_Toc103374055" w:history="1">
             <w:r>
               <w:rPr>
-                <w:rStyle w:val="Hipervnculo"/>
+                <w:rStyle w:val="Hyperlink"/>
                 <w:rFonts w:ascii="Arial" w:hAnsi="Arial" w:cs="Arial"/>
                 <w:noProof/>
                 <w:lang w:val="es-ES"/>
@@ -1583,7 +1583,7 @@
         </w:p>
         <w:p>
           <w:pPr>
-            <w:pStyle w:val="TDC2"/>
+            <w:pStyle w:val="TOC2"/>
             <w:tabs>
               <w:tab w:val="right" w:leader="underscore" w:pos="8828"/>
             </w:tabs>
@@ -1598,7 +1598,7 @@
           <w:hyperlink w:anchor="_Toc103374056" w:history="1">
             <w:r>
               <w:rPr>
-                <w:rStyle w:val="Hipervnculo"/>
+                <w:rStyle w:val="Hyperlink"/>
                 <w:rFonts w:ascii="Arial" w:hAnsi="Arial" w:cs="Arial"/>
                 <w:noProof/>
                 <w:lang w:val="es-ES"/>
@@ -1657,7 +1657,7 @@
         </w:p>
         <w:p>
           <w:pPr>
-            <w:pStyle w:val="TDC2"/>
+            <w:pStyle w:val="TOC2"/>
             <w:tabs>
               <w:tab w:val="right" w:leader="underscore" w:pos="8828"/>
             </w:tabs>
@@ -1672,7 +1672,7 @@
           <w:hyperlink w:anchor="_Toc103374057" w:history="1">
             <w:r>
               <w:rPr>
-                <w:rStyle w:val="Hipervnculo"/>
+                <w:rStyle w:val="Hyperlink"/>
                 <w:rFonts w:ascii="Arial" w:hAnsi="Arial" w:cs="Arial"/>
                 <w:noProof/>
                 <w:lang w:val="es-ES"/>
@@ -1731,7 +1731,7 @@
         </w:p>
         <w:p>
           <w:pPr>
-            <w:pStyle w:val="TDC2"/>
+            <w:pStyle w:val="TOC2"/>
             <w:tabs>
               <w:tab w:val="right" w:leader="underscore" w:pos="8828"/>
             </w:tabs>
@@ -1746,7 +1746,7 @@
           <w:hyperlink w:anchor="_Toc103374058" w:history="1">
             <w:r>
               <w:rPr>
-                <w:rStyle w:val="Hipervnculo"/>
+                <w:rStyle w:val="Hyperlink"/>
                 <w:rFonts w:ascii="Arial" w:hAnsi="Arial" w:cs="Arial"/>
                 <w:noProof/>
                 <w:lang w:val="es-ES"/>
@@ -1805,7 +1805,7 @@
         </w:p>
         <w:p>
           <w:pPr>
-            <w:pStyle w:val="TDC2"/>
+            <w:pStyle w:val="TOC2"/>
             <w:tabs>
               <w:tab w:val="right" w:leader="underscore" w:pos="8828"/>
             </w:tabs>
@@ -1820,30 +1820,12 @@
           <w:hyperlink w:anchor="_Toc103374059" w:history="1">
             <w:r>
               <w:rPr>
-                <w:rStyle w:val="Hipervnculo"/>
+                <w:rStyle w:val="Hyperlink"/>
                 <w:rFonts w:ascii="Arial" w:hAnsi="Arial" w:cs="Arial"/>
                 <w:noProof/>
                 <w:lang w:val="es-ES"/>
               </w:rPr>
-              <w:t>3.5 Validaciones F</w:t>
-            </w:r>
-            <w:r>
-              <w:rPr>
-                <w:rStyle w:val="Hipervnculo"/>
-                <w:rFonts w:ascii="Arial" w:hAnsi="Arial" w:cs="Arial"/>
-                <w:noProof/>
-                <w:lang w:val="es-ES"/>
-              </w:rPr>
-              <w:t>u</w:t>
-            </w:r>
-            <w:r>
-              <w:rPr>
-                <w:rStyle w:val="Hipervnculo"/>
-                <w:rFonts w:ascii="Arial" w:hAnsi="Arial" w:cs="Arial"/>
-                <w:noProof/>
-                <w:lang w:val="es-ES"/>
-              </w:rPr>
-              <w:t>ncionales</w:t>
+              <w:t>3.5 Validaciones Funcionales</w:t>
             </w:r>
             <w:r>
               <w:rPr>
@@ -1962,7 +1944,7 @@
     </w:p>
     <w:p>
       <w:pPr>
-        <w:pStyle w:val="Ttulo1"/>
+        <w:pStyle w:val="Heading1"/>
         <w:rPr>
           <w:rFonts w:ascii="Arial" w:hAnsi="Arial" w:cs="Arial"/>
         </w:rPr>
@@ -2011,7 +1993,7 @@
     </w:p>
     <w:p>
       <w:pPr>
-        <w:pStyle w:val="Ttulo2"/>
+        <w:pStyle w:val="Heading2"/>
         <w:rPr>
           <w:rFonts w:ascii="Arial" w:hAnsi="Arial" w:cs="Arial"/>
           <w:lang w:val="es-ES"/>
@@ -2070,7 +2052,7 @@
     </w:p>
     <w:p>
       <w:pPr>
-        <w:pStyle w:val="Ttulo2"/>
+        <w:pStyle w:val="Heading2"/>
         <w:rPr>
           <w:rFonts w:ascii="Arial" w:hAnsi="Arial" w:cs="Arial"/>
           <w:lang w:val="es-ES"/>
@@ -2129,16 +2111,16 @@
     </w:p>
     <w:p>
       <w:pPr>
-        <w:pStyle w:val="Ttulo2"/>
-        <w:rPr>
-          <w:rFonts w:ascii="Arial" w:hAnsi="Arial" w:cs="Arial"/>
-          <w:lang w:val="es-ES"/>
-        </w:rPr>
-      </w:pPr>
-    </w:p>
-    <w:p>
-      <w:pPr>
-        <w:pStyle w:val="Ttulo2"/>
+        <w:pStyle w:val="Heading2"/>
+        <w:rPr>
+          <w:rFonts w:ascii="Arial" w:hAnsi="Arial" w:cs="Arial"/>
+          <w:lang w:val="es-ES"/>
+        </w:rPr>
+      </w:pPr>
+    </w:p>
+    <w:p>
+      <w:pPr>
+        <w:pStyle w:val="Heading2"/>
         <w:rPr>
           <w:rFonts w:ascii="Arial" w:hAnsi="Arial" w:cs="Arial"/>
           <w:sz w:val="28"/>
@@ -2169,7 +2151,7 @@
     </w:p>
     <w:tbl>
       <w:tblPr>
-        <w:tblStyle w:val="Tablaconcuadrcula"/>
+        <w:tblStyle w:val="TableGrid"/>
         <w:tblW w:w="0" w:type="auto"/>
         <w:tblLook w:val="04A0" w:firstRow="1" w:lastRow="0" w:firstColumn="1" w:lastColumn="0" w:noHBand="0" w:noVBand="1"/>
       </w:tblPr>
@@ -2422,6 +2404,27 @@
                 <w:lang w:val="es-ES"/>
               </w:rPr>
             </w:pPr>
+            <w:r>
+              <w:rPr>
+                <w:rFonts w:ascii="Arial" w:hAnsi="Arial" w:cs="Arial"/>
+                <w:lang w:val="es-ES"/>
+              </w:rPr>
+              <w:t>omar_cruzrazo</w:t>
+            </w:r>
+            <w:r>
+              <w:rPr>
+                <w:rFonts w:ascii="Arial" w:hAnsi="Arial" w:cs="Arial"/>
+                <w:lang w:val="es-ES"/>
+              </w:rPr>
+              <w:t>@</w:t>
+            </w:r>
+            <w:r>
+              <w:rPr>
+                <w:rFonts w:ascii="Arial" w:hAnsi="Arial" w:cs="Arial"/>
+                <w:lang w:val="es-ES"/>
+              </w:rPr>
+              <w:t>hotmail.com</w:t>
+            </w:r>
           </w:p>
         </w:tc>
       </w:tr>
@@ -2440,7 +2443,7 @@
     </w:p>
     <w:tbl>
       <w:tblPr>
-        <w:tblStyle w:val="Tablaconcuadrcula"/>
+        <w:tblStyle w:val="TableGrid"/>
         <w:tblW w:w="0" w:type="auto"/>
         <w:tblLook w:val="04A0" w:firstRow="1" w:lastRow="0" w:firstColumn="1" w:lastColumn="0" w:noHBand="0" w:noVBand="1"/>
       </w:tblPr>
@@ -2741,16 +2744,16 @@
     </w:p>
     <w:p>
       <w:pPr>
-        <w:pStyle w:val="Ttulo2"/>
-        <w:rPr>
-          <w:rFonts w:ascii="Arial" w:hAnsi="Arial" w:cs="Arial"/>
-          <w:lang w:val="es-ES"/>
-        </w:rPr>
-      </w:pPr>
-    </w:p>
-    <w:p>
-      <w:pPr>
-        <w:pStyle w:val="Ttulo2"/>
+        <w:pStyle w:val="Heading2"/>
+        <w:rPr>
+          <w:rFonts w:ascii="Arial" w:hAnsi="Arial" w:cs="Arial"/>
+          <w:lang w:val="es-ES"/>
+        </w:rPr>
+      </w:pPr>
+    </w:p>
+    <w:p>
+      <w:pPr>
+        <w:pStyle w:val="Heading2"/>
         <w:rPr>
           <w:rFonts w:ascii="Arial" w:hAnsi="Arial" w:cs="Arial"/>
           <w:lang w:val="es-ES"/>
@@ -2816,7 +2819,7 @@
     </w:p>
     <w:p>
       <w:pPr>
-        <w:pStyle w:val="Ttulo1"/>
+        <w:pStyle w:val="Heading1"/>
         <w:rPr>
           <w:rFonts w:ascii="Arial" w:hAnsi="Arial" w:cs="Arial"/>
         </w:rPr>
@@ -2838,7 +2841,7 @@
     </w:p>
     <w:p>
       <w:pPr>
-        <w:pStyle w:val="Ttulo2"/>
+        <w:pStyle w:val="Heading2"/>
         <w:rPr>
           <w:rFonts w:ascii="Arial" w:hAnsi="Arial" w:cs="Arial"/>
           <w:lang w:val="es-ES"/>
@@ -2879,7 +2882,7 @@
     </w:p>
     <w:p>
       <w:pPr>
-        <w:pStyle w:val="Ttulo2"/>
+        <w:pStyle w:val="Heading2"/>
         <w:rPr>
           <w:rFonts w:ascii="Arial" w:hAnsi="Arial" w:cs="Arial"/>
           <w:lang w:val="es-ES"/>
@@ -2919,7 +2922,7 @@
     </w:p>
     <w:p>
       <w:pPr>
-        <w:pStyle w:val="Prrafodelista"/>
+        <w:pStyle w:val="ListParagraph"/>
         <w:numPr>
           <w:ilvl w:val="0"/>
           <w:numId w:val="17"/>
@@ -2948,7 +2951,7 @@
     </w:p>
     <w:p>
       <w:pPr>
-        <w:pStyle w:val="Prrafodelista"/>
+        <w:pStyle w:val="ListParagraph"/>
         <w:numPr>
           <w:ilvl w:val="0"/>
           <w:numId w:val="17"/>
@@ -2970,7 +2973,7 @@
     </w:p>
     <w:p>
       <w:pPr>
-        <w:pStyle w:val="Prrafodelista"/>
+        <w:pStyle w:val="ListParagraph"/>
         <w:numPr>
           <w:ilvl w:val="0"/>
           <w:numId w:val="14"/>
@@ -2992,7 +2995,7 @@
     </w:p>
     <w:p>
       <w:pPr>
-        <w:pStyle w:val="Prrafodelista"/>
+        <w:pStyle w:val="ListParagraph"/>
         <w:numPr>
           <w:ilvl w:val="0"/>
           <w:numId w:val="14"/>
@@ -3014,7 +3017,7 @@
     </w:p>
     <w:p>
       <w:pPr>
-        <w:pStyle w:val="Prrafodelista"/>
+        <w:pStyle w:val="ListParagraph"/>
         <w:numPr>
           <w:ilvl w:val="0"/>
           <w:numId w:val="14"/>
@@ -3036,7 +3039,7 @@
     </w:p>
     <w:p>
       <w:pPr>
-        <w:pStyle w:val="Prrafodelista"/>
+        <w:pStyle w:val="ListParagraph"/>
         <w:numPr>
           <w:ilvl w:val="0"/>
           <w:numId w:val="14"/>
@@ -3058,7 +3061,7 @@
     </w:p>
     <w:p>
       <w:pPr>
-        <w:pStyle w:val="Prrafodelista"/>
+        <w:pStyle w:val="ListParagraph"/>
         <w:numPr>
           <w:ilvl w:val="0"/>
           <w:numId w:val="17"/>
@@ -3080,7 +3083,7 @@
     </w:p>
     <w:p>
       <w:pPr>
-        <w:pStyle w:val="Prrafodelista"/>
+        <w:pStyle w:val="ListParagraph"/>
         <w:numPr>
           <w:ilvl w:val="0"/>
           <w:numId w:val="16"/>
@@ -3116,7 +3119,7 @@
     </w:p>
     <w:p>
       <w:pPr>
-        <w:pStyle w:val="Prrafodelista"/>
+        <w:pStyle w:val="ListParagraph"/>
         <w:numPr>
           <w:ilvl w:val="0"/>
           <w:numId w:val="16"/>
@@ -3138,7 +3141,7 @@
     </w:p>
     <w:p>
       <w:pPr>
-        <w:pStyle w:val="Prrafodelista"/>
+        <w:pStyle w:val="ListParagraph"/>
         <w:numPr>
           <w:ilvl w:val="0"/>
           <w:numId w:val="16"/>
@@ -3160,7 +3163,7 @@
     </w:p>
     <w:p>
       <w:pPr>
-        <w:pStyle w:val="Prrafodelista"/>
+        <w:pStyle w:val="ListParagraph"/>
         <w:numPr>
           <w:ilvl w:val="0"/>
           <w:numId w:val="16"/>
@@ -3216,7 +3219,7 @@
     </w:p>
     <w:p>
       <w:pPr>
-        <w:pStyle w:val="Prrafodelista"/>
+        <w:pStyle w:val="ListParagraph"/>
         <w:numPr>
           <w:ilvl w:val="0"/>
           <w:numId w:val="19"/>
@@ -3238,7 +3241,7 @@
     </w:p>
     <w:p>
       <w:pPr>
-        <w:pStyle w:val="Prrafodelista"/>
+        <w:pStyle w:val="ListParagraph"/>
         <w:numPr>
           <w:ilvl w:val="0"/>
           <w:numId w:val="10"/>
@@ -3260,7 +3263,7 @@
     </w:p>
     <w:p>
       <w:pPr>
-        <w:pStyle w:val="Prrafodelista"/>
+        <w:pStyle w:val="ListParagraph"/>
         <w:numPr>
           <w:ilvl w:val="0"/>
           <w:numId w:val="10"/>
@@ -3282,7 +3285,7 @@
     </w:p>
     <w:p>
       <w:pPr>
-        <w:pStyle w:val="Prrafodelista"/>
+        <w:pStyle w:val="ListParagraph"/>
         <w:spacing w:line="276" w:lineRule="auto"/>
         <w:jc w:val="both"/>
         <w:rPr>
@@ -3293,7 +3296,7 @@
     </w:p>
     <w:p>
       <w:pPr>
-        <w:pStyle w:val="Prrafodelista"/>
+        <w:pStyle w:val="ListParagraph"/>
         <w:numPr>
           <w:ilvl w:val="0"/>
           <w:numId w:val="19"/>
@@ -3315,7 +3318,7 @@
     </w:p>
     <w:p>
       <w:pPr>
-        <w:pStyle w:val="Prrafodelista"/>
+        <w:pStyle w:val="ListParagraph"/>
         <w:numPr>
           <w:ilvl w:val="0"/>
           <w:numId w:val="12"/>
@@ -3337,7 +3340,7 @@
     </w:p>
     <w:p>
       <w:pPr>
-        <w:pStyle w:val="Prrafodelista"/>
+        <w:pStyle w:val="ListParagraph"/>
         <w:numPr>
           <w:ilvl w:val="0"/>
           <w:numId w:val="12"/>
@@ -3359,7 +3362,7 @@
     </w:p>
     <w:p>
       <w:pPr>
-        <w:pStyle w:val="Prrafodelista"/>
+        <w:pStyle w:val="ListParagraph"/>
         <w:numPr>
           <w:ilvl w:val="0"/>
           <w:numId w:val="19"/>
@@ -3381,7 +3384,7 @@
     </w:p>
     <w:p>
       <w:pPr>
-        <w:pStyle w:val="Prrafodelista"/>
+        <w:pStyle w:val="ListParagraph"/>
         <w:numPr>
           <w:ilvl w:val="0"/>
           <w:numId w:val="18"/>
@@ -3428,7 +3431,7 @@
     </w:p>
     <w:p>
       <w:pPr>
-        <w:pStyle w:val="Ttulo2"/>
+        <w:pStyle w:val="Heading2"/>
         <w:rPr>
           <w:rFonts w:ascii="Arial" w:hAnsi="Arial" w:cs="Arial"/>
           <w:lang w:val="es-ES"/>
@@ -3446,7 +3449,7 @@
     </w:p>
     <w:p>
       <w:pPr>
-        <w:pStyle w:val="Prrafodelista"/>
+        <w:pStyle w:val="ListParagraph"/>
         <w:spacing w:line="276" w:lineRule="auto"/>
         <w:jc w:val="both"/>
         <w:rPr>
@@ -3461,7 +3464,7 @@
     </w:p>
     <w:tbl>
       <w:tblPr>
-        <w:tblStyle w:val="Tablaconcuadrcula"/>
+        <w:tblStyle w:val="TableGrid"/>
         <w:tblW w:w="0" w:type="auto"/>
         <w:tblInd w:w="720" w:type="dxa"/>
         <w:tblLook w:val="04A0" w:firstRow="1" w:lastRow="0" w:firstColumn="1" w:lastColumn="0" w:noHBand="0" w:noVBand="1"/>
@@ -3478,7 +3481,7 @@
           </w:tcPr>
           <w:p>
             <w:pPr>
-              <w:pStyle w:val="Prrafodelista"/>
+              <w:pStyle w:val="ListParagraph"/>
               <w:spacing w:line="276" w:lineRule="auto"/>
               <w:ind w:left="0"/>
               <w:jc w:val="both"/>
@@ -3506,7 +3509,7 @@
           </w:tcPr>
           <w:p>
             <w:pPr>
-              <w:pStyle w:val="Prrafodelista"/>
+              <w:pStyle w:val="ListParagraph"/>
               <w:spacing w:line="276" w:lineRule="auto"/>
               <w:ind w:left="0"/>
               <w:jc w:val="both"/>
@@ -3533,7 +3536,7 @@
           </w:tcPr>
           <w:p>
             <w:pPr>
-              <w:pStyle w:val="Prrafodelista"/>
+              <w:pStyle w:val="ListParagraph"/>
               <w:spacing w:line="276" w:lineRule="auto"/>
               <w:ind w:left="0"/>
               <w:jc w:val="both"/>
@@ -3561,7 +3564,7 @@
           </w:tcPr>
           <w:p>
             <w:pPr>
-              <w:pStyle w:val="Prrafodelista"/>
+              <w:pStyle w:val="ListParagraph"/>
               <w:spacing w:line="276" w:lineRule="auto"/>
               <w:ind w:left="0"/>
               <w:jc w:val="both"/>
@@ -3588,7 +3591,7 @@
           </w:tcPr>
           <w:p>
             <w:pPr>
-              <w:pStyle w:val="Prrafodelista"/>
+              <w:pStyle w:val="ListParagraph"/>
               <w:spacing w:line="276" w:lineRule="auto"/>
               <w:ind w:left="0"/>
               <w:jc w:val="both"/>
@@ -3616,7 +3619,7 @@
           </w:tcPr>
           <w:p>
             <w:pPr>
-              <w:pStyle w:val="Prrafodelista"/>
+              <w:pStyle w:val="ListParagraph"/>
               <w:spacing w:line="276" w:lineRule="auto"/>
               <w:ind w:left="0"/>
               <w:jc w:val="both"/>
@@ -3638,7 +3641,7 @@
     </w:tbl>
     <w:p>
       <w:pPr>
-        <w:pStyle w:val="Prrafodelista"/>
+        <w:pStyle w:val="ListParagraph"/>
         <w:spacing w:line="276" w:lineRule="auto"/>
         <w:jc w:val="both"/>
         <w:rPr>
@@ -3653,7 +3656,7 @@
     </w:p>
     <w:tbl>
       <w:tblPr>
-        <w:tblStyle w:val="Tablaconcuadrcula"/>
+        <w:tblStyle w:val="TableGrid"/>
         <w:tblW w:w="0" w:type="auto"/>
         <w:tblInd w:w="720" w:type="dxa"/>
         <w:tblLook w:val="04A0" w:firstRow="1" w:lastRow="0" w:firstColumn="1" w:lastColumn="0" w:noHBand="0" w:noVBand="1"/>
@@ -3670,7 +3673,7 @@
           </w:tcPr>
           <w:p>
             <w:pPr>
-              <w:pStyle w:val="Prrafodelista"/>
+              <w:pStyle w:val="ListParagraph"/>
               <w:spacing w:line="276" w:lineRule="auto"/>
               <w:ind w:left="0"/>
               <w:jc w:val="both"/>
@@ -3698,7 +3701,7 @@
           </w:tcPr>
           <w:p>
             <w:pPr>
-              <w:pStyle w:val="Prrafodelista"/>
+              <w:pStyle w:val="ListParagraph"/>
               <w:spacing w:line="276" w:lineRule="auto"/>
               <w:ind w:left="0"/>
               <w:jc w:val="both"/>
@@ -3725,7 +3728,7 @@
           </w:tcPr>
           <w:p>
             <w:pPr>
-              <w:pStyle w:val="Prrafodelista"/>
+              <w:pStyle w:val="ListParagraph"/>
               <w:spacing w:line="276" w:lineRule="auto"/>
               <w:ind w:left="0"/>
               <w:jc w:val="both"/>
@@ -3753,7 +3756,7 @@
           </w:tcPr>
           <w:p>
             <w:pPr>
-              <w:pStyle w:val="Prrafodelista"/>
+              <w:pStyle w:val="ListParagraph"/>
               <w:spacing w:line="276" w:lineRule="auto"/>
               <w:ind w:left="0"/>
               <w:jc w:val="both"/>
@@ -3780,7 +3783,7 @@
           </w:tcPr>
           <w:p>
             <w:pPr>
-              <w:pStyle w:val="Prrafodelista"/>
+              <w:pStyle w:val="ListParagraph"/>
               <w:spacing w:line="276" w:lineRule="auto"/>
               <w:ind w:left="0"/>
               <w:jc w:val="both"/>
@@ -3808,7 +3811,7 @@
           </w:tcPr>
           <w:p>
             <w:pPr>
-              <w:pStyle w:val="Prrafodelista"/>
+              <w:pStyle w:val="ListParagraph"/>
               <w:spacing w:line="276" w:lineRule="auto"/>
               <w:ind w:left="0"/>
               <w:jc w:val="both"/>
@@ -3830,7 +3833,7 @@
     </w:tbl>
     <w:p>
       <w:pPr>
-        <w:pStyle w:val="Prrafodelista"/>
+        <w:pStyle w:val="ListParagraph"/>
         <w:spacing w:line="276" w:lineRule="auto"/>
         <w:jc w:val="both"/>
         <w:rPr>
@@ -3845,7 +3848,7 @@
     </w:p>
     <w:p>
       <w:pPr>
-        <w:pStyle w:val="Prrafodelista"/>
+        <w:pStyle w:val="ListParagraph"/>
         <w:spacing w:line="276" w:lineRule="auto"/>
         <w:jc w:val="both"/>
         <w:rPr>
@@ -3860,7 +3863,7 @@
     </w:p>
     <w:p>
       <w:pPr>
-        <w:pStyle w:val="Ttulo2"/>
+        <w:pStyle w:val="Heading2"/>
         <w:rPr>
           <w:rFonts w:ascii="Arial" w:hAnsi="Arial" w:cs="Arial"/>
           <w:lang w:val="es-ES"/>
@@ -3878,7 +3881,7 @@
     </w:p>
     <w:p>
       <w:pPr>
-        <w:pStyle w:val="Prrafodelista"/>
+        <w:pStyle w:val="ListParagraph"/>
         <w:spacing w:line="276" w:lineRule="auto"/>
         <w:jc w:val="both"/>
         <w:rPr>
@@ -3893,7 +3896,7 @@
     </w:p>
     <w:p>
       <w:pPr>
-        <w:pStyle w:val="Prrafodelista"/>
+        <w:pStyle w:val="ListParagraph"/>
         <w:numPr>
           <w:ilvl w:val="0"/>
           <w:numId w:val="20"/>
@@ -3915,7 +3918,7 @@
     </w:p>
     <w:p>
       <w:pPr>
-        <w:pStyle w:val="Prrafodelista"/>
+        <w:pStyle w:val="ListParagraph"/>
         <w:numPr>
           <w:ilvl w:val="0"/>
           <w:numId w:val="20"/>
@@ -3937,7 +3940,7 @@
     </w:p>
     <w:p>
       <w:pPr>
-        <w:pStyle w:val="Prrafodelista"/>
+        <w:pStyle w:val="ListParagraph"/>
         <w:numPr>
           <w:ilvl w:val="0"/>
           <w:numId w:val="20"/>
@@ -3966,7 +3969,7 @@
     </w:p>
     <w:p>
       <w:pPr>
-        <w:pStyle w:val="Prrafodelista"/>
+        <w:pStyle w:val="ListParagraph"/>
         <w:spacing w:line="276" w:lineRule="auto"/>
         <w:jc w:val="both"/>
         <w:rPr>
@@ -3977,7 +3980,7 @@
     </w:p>
     <w:p>
       <w:pPr>
-        <w:pStyle w:val="Ttulo2"/>
+        <w:pStyle w:val="Heading2"/>
         <w:rPr>
           <w:rFonts w:ascii="Arial" w:hAnsi="Arial" w:cs="Arial"/>
           <w:lang w:val="es-ES"/>
@@ -3995,7 +3998,7 @@
     </w:p>
     <w:p>
       <w:pPr>
-        <w:pStyle w:val="Prrafodelista"/>
+        <w:pStyle w:val="ListParagraph"/>
         <w:spacing w:line="276" w:lineRule="auto"/>
         <w:jc w:val="both"/>
         <w:rPr>
@@ -4010,7 +4013,7 @@
     </w:p>
     <w:p>
       <w:pPr>
-        <w:pStyle w:val="Prrafodelista"/>
+        <w:pStyle w:val="ListParagraph"/>
         <w:numPr>
           <w:ilvl w:val="0"/>
           <w:numId w:val="21"/>
@@ -4032,7 +4035,7 @@
     </w:p>
     <w:p>
       <w:pPr>
-        <w:pStyle w:val="Prrafodelista"/>
+        <w:pStyle w:val="ListParagraph"/>
         <w:numPr>
           <w:ilvl w:val="0"/>
           <w:numId w:val="21"/>
@@ -4054,7 +4057,7 @@
     </w:p>
     <w:p>
       <w:pPr>
-        <w:pStyle w:val="Prrafodelista"/>
+        <w:pStyle w:val="ListParagraph"/>
         <w:numPr>
           <w:ilvl w:val="0"/>
           <w:numId w:val="21"/>
@@ -4088,7 +4091,7 @@
     </w:p>
     <w:p>
       <w:pPr>
-        <w:pStyle w:val="Ttulo1"/>
+        <w:pStyle w:val="Heading1"/>
         <w:rPr>
           <w:rFonts w:ascii="Arial" w:hAnsi="Arial" w:cs="Arial"/>
         </w:rPr>
@@ -4118,7 +4121,7 @@
     </w:p>
     <w:p>
       <w:pPr>
-        <w:pStyle w:val="Ttulo2"/>
+        <w:pStyle w:val="Heading2"/>
         <w:rPr>
           <w:rFonts w:ascii="Arial" w:hAnsi="Arial" w:cs="Arial"/>
           <w:lang w:val="es-ES"/>
@@ -4145,7 +4148,7 @@
     </w:p>
     <w:p>
       <w:pPr>
-        <w:pStyle w:val="Prrafodelista"/>
+        <w:pStyle w:val="ListParagraph"/>
         <w:numPr>
           <w:ilvl w:val="0"/>
           <w:numId w:val="22"/>
@@ -4217,7 +4220,7 @@
     </w:p>
     <w:p>
       <w:pPr>
-        <w:pStyle w:val="Prrafodelista"/>
+        <w:pStyle w:val="ListParagraph"/>
         <w:numPr>
           <w:ilvl w:val="0"/>
           <w:numId w:val="22"/>
@@ -4247,7 +4250,7 @@
     </w:p>
     <w:p>
       <w:pPr>
-        <w:pStyle w:val="Prrafodelista"/>
+        <w:pStyle w:val="ListParagraph"/>
         <w:numPr>
           <w:ilvl w:val="0"/>
           <w:numId w:val="24"/>
@@ -4267,7 +4270,7 @@
     </w:p>
     <w:p>
       <w:pPr>
-        <w:pStyle w:val="Prrafodelista"/>
+        <w:pStyle w:val="ListParagraph"/>
         <w:numPr>
           <w:ilvl w:val="0"/>
           <w:numId w:val="24"/>
@@ -4287,7 +4290,7 @@
     </w:p>
     <w:p>
       <w:pPr>
-        <w:pStyle w:val="Prrafodelista"/>
+        <w:pStyle w:val="ListParagraph"/>
         <w:numPr>
           <w:ilvl w:val="0"/>
           <w:numId w:val="24"/>
@@ -4322,7 +4325,7 @@
     </w:p>
     <w:p>
       <w:pPr>
-        <w:pStyle w:val="Prrafodelista"/>
+        <w:pStyle w:val="ListParagraph"/>
         <w:numPr>
           <w:ilvl w:val="0"/>
           <w:numId w:val="22"/>
@@ -4352,7 +4355,7 @@
     </w:p>
     <w:p>
       <w:pPr>
-        <w:pStyle w:val="Prrafodelista"/>
+        <w:pStyle w:val="ListParagraph"/>
         <w:numPr>
           <w:ilvl w:val="0"/>
           <w:numId w:val="25"/>
@@ -4377,7 +4380,7 @@
     </w:p>
     <w:p>
       <w:pPr>
-        <w:pStyle w:val="Prrafodelista"/>
+        <w:pStyle w:val="ListParagraph"/>
         <w:numPr>
           <w:ilvl w:val="0"/>
           <w:numId w:val="25"/>
@@ -4416,7 +4419,7 @@
     </w:p>
     <w:p>
       <w:pPr>
-        <w:pStyle w:val="Prrafodelista"/>
+        <w:pStyle w:val="ListParagraph"/>
         <w:numPr>
           <w:ilvl w:val="0"/>
           <w:numId w:val="22"/>
@@ -4444,7 +4447,7 @@
     </w:p>
     <w:p>
       <w:pPr>
-        <w:pStyle w:val="Prrafodelista"/>
+        <w:pStyle w:val="ListParagraph"/>
         <w:numPr>
           <w:ilvl w:val="0"/>
           <w:numId w:val="27"/>
@@ -4508,7 +4511,7 @@
     </w:p>
     <w:p>
       <w:pPr>
-        <w:pStyle w:val="Ttulo2"/>
+        <w:pStyle w:val="Heading2"/>
         <w:rPr>
           <w:rFonts w:ascii="Arial" w:hAnsi="Arial" w:cs="Arial"/>
           <w:lang w:val="es-ES"/>
@@ -4542,7 +4545,7 @@
     </w:p>
     <w:tbl>
       <w:tblPr>
-        <w:tblStyle w:val="Tablaconcuadrcula"/>
+        <w:tblStyle w:val="TableGrid"/>
         <w:tblW w:w="10507" w:type="dxa"/>
         <w:tblInd w:w="-714" w:type="dxa"/>
         <w:tblLook w:val="04A0" w:firstRow="1" w:lastRow="0" w:firstColumn="1" w:lastColumn="0" w:noHBand="0" w:noVBand="1"/>
@@ -4669,19 +4672,11 @@
                 <w:rFonts w:ascii="Arial" w:hAnsi="Arial" w:cs="Arial"/>
               </w:rPr>
             </w:pPr>
-            <w:proofErr w:type="spellStart"/>
-            <w:r>
-              <w:rPr>
-                <w:rFonts w:ascii="Arial" w:hAnsi="Arial" w:cs="Arial"/>
-              </w:rPr>
-              <w:t>Admin</w:t>
-            </w:r>
-            <w:proofErr w:type="spellEnd"/>
-            <w:r>
-              <w:rPr>
-                <w:rFonts w:ascii="Arial" w:hAnsi="Arial" w:cs="Arial"/>
-              </w:rPr>
-              <w:t xml:space="preserve"> - Crear Cuenta</w:t>
+            <w:r>
+              <w:rPr>
+                <w:rFonts w:ascii="Arial" w:hAnsi="Arial" w:cs="Arial"/>
+              </w:rPr>
+              <w:t>Admin - Crear Cuenta</w:t>
             </w:r>
           </w:p>
         </w:tc>
@@ -4752,7 +4747,7 @@
             <w:hyperlink r:id="rId8" w:history="1">
               <w:r>
                 <w:rPr>
-                  <w:rStyle w:val="Hipervnculo"/>
+                  <w:rStyle w:val="Hyperlink"/>
                   <w:rFonts w:ascii="Arial" w:hAnsi="Arial" w:cs="Arial"/>
                 </w:rPr>
                 <w:t>geolocalizacion@labsol.com</w:t>
@@ -4815,7 +4810,7 @@
             <w:hyperlink r:id="rId9" w:history="1">
               <w:r>
                 <w:rPr>
-                  <w:rStyle w:val="Hipervnculo"/>
+                  <w:rStyle w:val="Hyperlink"/>
                   <w:rFonts w:ascii="Arial" w:hAnsi="Arial" w:cs="Arial"/>
                 </w:rPr>
                 <w:t>geolocalizacion@labsol.com</w:t>
@@ -4870,20 +4865,12 @@
                 <w:rFonts w:ascii="Arial" w:hAnsi="Arial" w:cs="Arial"/>
               </w:rPr>
             </w:pPr>
-            <w:proofErr w:type="spellStart"/>
             <w:r>
               <w:rPr>
                 <w:rFonts w:ascii="Arial" w:hAnsi="Arial" w:cs="Arial"/>
               </w:rPr>
               <w:lastRenderedPageBreak/>
-              <w:t>Admin</w:t>
-            </w:r>
-            <w:proofErr w:type="spellEnd"/>
-            <w:r>
-              <w:rPr>
-                <w:rFonts w:ascii="Arial" w:hAnsi="Arial" w:cs="Arial"/>
-              </w:rPr>
-              <w:t xml:space="preserve"> - Iniciar Sesión</w:t>
+              <w:t>Admin - Iniciar Sesión</w:t>
             </w:r>
           </w:p>
         </w:tc>
@@ -4921,21 +4908,7 @@
               <w:rPr>
                 <w:rFonts w:ascii="Arial" w:hAnsi="Arial" w:cs="Arial"/>
               </w:rPr>
-              <w:t xml:space="preserve">Yo como administrador quiero </w:t>
-            </w:r>
-            <w:proofErr w:type="spellStart"/>
-            <w:r>
-              <w:rPr>
-                <w:rFonts w:ascii="Arial" w:hAnsi="Arial" w:cs="Arial"/>
-              </w:rPr>
-              <w:t>loguearme</w:t>
-            </w:r>
-            <w:proofErr w:type="spellEnd"/>
-            <w:r>
-              <w:rPr>
-                <w:rFonts w:ascii="Arial" w:hAnsi="Arial" w:cs="Arial"/>
-              </w:rPr>
-              <w:t xml:space="preserve"> en el sistema para realizar las actividades correspondientes.</w:t>
+              <w:t>Yo como administrador quiero loguearme en el sistema para realizar las actividades correspondientes.</w:t>
             </w:r>
           </w:p>
         </w:tc>
@@ -4995,7 +4968,7 @@
             <w:hyperlink r:id="rId10" w:history="1">
               <w:r>
                 <w:rPr>
-                  <w:rStyle w:val="Hipervnculo"/>
+                  <w:rStyle w:val="Hyperlink"/>
                   <w:rFonts w:ascii="Arial" w:hAnsi="Arial" w:cs="Arial"/>
                 </w:rPr>
                 <w:t>geo@labsol.com</w:t>
@@ -5037,7 +5010,7 @@
             <w:hyperlink r:id="rId11" w:history="1">
               <w:r>
                 <w:rPr>
-                  <w:rStyle w:val="Hipervnculo"/>
+                  <w:rStyle w:val="Hyperlink"/>
                   <w:rFonts w:ascii="Arial" w:hAnsi="Arial" w:cs="Arial"/>
                 </w:rPr>
                 <w:t>geolocalizacion@labsol.com</w:t>
@@ -5734,21 +5707,7 @@
               <w:rPr>
                 <w:rFonts w:ascii="Arial" w:hAnsi="Arial" w:cs="Arial"/>
               </w:rPr>
-              <w:t>Cuando presiono la tecla “</w:t>
-            </w:r>
-            <w:proofErr w:type="spellStart"/>
-            <w:r>
-              <w:rPr>
-                <w:rFonts w:ascii="Arial" w:hAnsi="Arial" w:cs="Arial"/>
-              </w:rPr>
-              <w:t>enter</w:t>
-            </w:r>
-            <w:proofErr w:type="spellEnd"/>
-            <w:r>
-              <w:rPr>
-                <w:rFonts w:ascii="Arial" w:hAnsi="Arial" w:cs="Arial"/>
-              </w:rPr>
-              <w:t>”</w:t>
+              <w:t>Cuando presiono la tecla “enter”</w:t>
             </w:r>
           </w:p>
           <w:p>
@@ -6237,8 +6196,10 @@
             <w:r>
               <w:rPr>
                 <w:rFonts w:ascii="Arial" w:hAnsi="Arial" w:cs="Arial"/>
-              </w:rPr>
-              <w:t> </w:t>
+                <w:b/>
+                <w:bCs/>
+              </w:rPr>
+              <w:t>1. Trazar ruta.</w:t>
             </w:r>
           </w:p>
           <w:p>
@@ -6318,7 +6279,7 @@
     </w:p>
     <w:p>
       <w:pPr>
-        <w:pStyle w:val="Ttulo2"/>
+        <w:pStyle w:val="Heading2"/>
         <w:rPr>
           <w:rFonts w:ascii="Arial" w:hAnsi="Arial" w:cs="Arial"/>
           <w:lang w:val="es-ES"/>
@@ -6337,32 +6298,353 @@
     <w:p>
       <w:pPr>
         <w:rPr>
-          <w:lang w:val="es-ES"/>
-        </w:rPr>
-      </w:pPr>
-      <w:bookmarkStart w:id="15" w:name="_GoBack"/>
+          <w:rFonts w:ascii="Arial" w:hAnsi="Arial" w:cs="Arial"/>
+          <w:b/>
+          <w:bCs/>
+        </w:rPr>
+      </w:pPr>
+      <w:r>
+        <w:rPr>
+          <w:rFonts w:ascii="Arial" w:hAnsi="Arial" w:cs="Arial"/>
+          <w:b/>
+          <w:bCs/>
+        </w:rPr>
+        <w:t>3.3.1 Seguridad</w:t>
+      </w:r>
+    </w:p>
+    <w:p>
+      <w:pPr>
+        <w:jc w:val="both"/>
+        <w:rPr>
+          <w:rFonts w:ascii="Arial" w:hAnsi="Arial" w:cs="Arial"/>
+        </w:rPr>
+      </w:pPr>
+      <w:r>
+        <w:rPr>
+          <w:rFonts w:ascii="Arial" w:hAnsi="Arial" w:cs="Arial"/>
+        </w:rPr>
+        <w:t>Garantizar la seguridad dentro de nuestro sistema, es decir, de la información y datos sensibles que se almacenen dentro de este a</w:t>
+      </w:r>
+      <w:r>
+        <w:rPr>
+          <w:rFonts w:ascii="Arial" w:hAnsi="Arial" w:cs="Arial"/>
+        </w:rPr>
+        <w:t xml:space="preserve"> </w:t>
+      </w:r>
+      <w:r>
+        <w:rPr>
+          <w:rFonts w:ascii="Arial" w:hAnsi="Arial" w:cs="Arial"/>
+        </w:rPr>
+        <w:t>través de validaciones de las credenciales de acceso. Esto se logra mediante el uso de técnicas de criptografía que encriptan y</w:t>
+      </w:r>
+      <w:r>
+        <w:rPr>
+          <w:rFonts w:ascii="Arial" w:hAnsi="Arial" w:cs="Arial"/>
+        </w:rPr>
+        <w:t xml:space="preserve"> </w:t>
+      </w:r>
+      <w:r>
+        <w:rPr>
+          <w:rFonts w:ascii="Arial" w:hAnsi="Arial" w:cs="Arial"/>
+        </w:rPr>
+        <w:t>validan cada uno de los datos que el usuario ingresa., también se toman medidas como bloqueo de direcciones IP o se niega el</w:t>
+      </w:r>
+      <w:r>
+        <w:rPr>
+          <w:rFonts w:ascii="Arial" w:hAnsi="Arial" w:cs="Arial"/>
+        </w:rPr>
+        <w:t xml:space="preserve"> </w:t>
+      </w:r>
+      <w:r>
+        <w:rPr>
+          <w:rFonts w:ascii="Arial" w:hAnsi="Arial" w:cs="Arial"/>
+        </w:rPr>
+        <w:t>acceso al sistema por tiempo determinado.</w:t>
+      </w:r>
+    </w:p>
+    <w:p>
+      <w:pPr>
+        <w:jc w:val="both"/>
+        <w:rPr>
+          <w:rFonts w:ascii="Arial" w:hAnsi="Arial" w:cs="Arial"/>
+          <w:b/>
+          <w:bCs/>
+        </w:rPr>
+      </w:pPr>
+      <w:r>
+        <w:rPr>
+          <w:rFonts w:ascii="Arial" w:hAnsi="Arial" w:cs="Arial"/>
+          <w:b/>
+          <w:bCs/>
+        </w:rPr>
+        <w:t>3.3.2 Disponibilidad</w:t>
+      </w:r>
+    </w:p>
+    <w:p>
+      <w:pPr>
+        <w:jc w:val="both"/>
+        <w:rPr>
+          <w:rFonts w:ascii="Arial" w:hAnsi="Arial" w:cs="Arial"/>
+        </w:rPr>
+      </w:pPr>
+      <w:r>
+        <w:rPr>
+          <w:rFonts w:ascii="Arial" w:hAnsi="Arial" w:cs="Arial"/>
+        </w:rPr>
+        <w:t>El sistema proporcionará a los usuarios un servicio de manera continua con un tiempo de inactividad, o mantenimiento, cada 6</w:t>
+      </w:r>
+      <w:r>
+        <w:rPr>
+          <w:rFonts w:ascii="Arial" w:hAnsi="Arial" w:cs="Arial"/>
+        </w:rPr>
+        <w:t xml:space="preserve"> </w:t>
+      </w:r>
+      <w:r>
+        <w:rPr>
+          <w:rFonts w:ascii="Arial" w:hAnsi="Arial" w:cs="Arial"/>
+        </w:rPr>
+        <w:t>meses y en horarios donde la afluencia de usuarios conectados sea mínima.</w:t>
+      </w:r>
+    </w:p>
+    <w:p>
+      <w:pPr>
+        <w:jc w:val="both"/>
+        <w:rPr>
+          <w:rFonts w:ascii="Arial" w:hAnsi="Arial" w:cs="Arial"/>
+        </w:rPr>
+      </w:pPr>
+      <w:r>
+        <w:rPr>
+          <w:rFonts w:ascii="Arial" w:hAnsi="Arial" w:cs="Arial"/>
+        </w:rPr>
+        <w:t>El sistema tendrá una tolerancia a fallos de un 95%, es decir, si el sistema presenta una falla u ocurre algún error en este mientras</w:t>
+      </w:r>
+      <w:r>
+        <w:rPr>
+          <w:rFonts w:ascii="Arial" w:hAnsi="Arial" w:cs="Arial"/>
+        </w:rPr>
+        <w:t xml:space="preserve"> </w:t>
+      </w:r>
+      <w:r>
+        <w:rPr>
+          <w:rFonts w:ascii="Arial" w:hAnsi="Arial" w:cs="Arial"/>
+        </w:rPr>
+        <w:t xml:space="preserve">se encuentra activo, no se demorará bastante el poder acceder a este. Se espera que </w:t>
+      </w:r>
+      <w:r>
+        <w:rPr>
+          <w:rFonts w:ascii="Arial" w:hAnsi="Arial" w:cs="Arial"/>
+        </w:rPr>
+        <w:t>las modificaciones a la información</w:t>
+      </w:r>
+      <w:r>
+        <w:rPr>
+          <w:rFonts w:ascii="Arial" w:hAnsi="Arial" w:cs="Arial"/>
+        </w:rPr>
+        <w:t xml:space="preserve"> </w:t>
+      </w:r>
+      <w:r>
+        <w:rPr>
+          <w:rFonts w:ascii="Arial" w:hAnsi="Arial" w:cs="Arial"/>
+        </w:rPr>
+        <w:t>almacenada en el sistema se puedan</w:t>
+      </w:r>
+      <w:r>
+        <w:rPr>
+          <w:rFonts w:ascii="Arial" w:hAnsi="Arial" w:cs="Arial"/>
+        </w:rPr>
+        <w:t xml:space="preserve"> realizar durante cualquier momento del día, pero tenemos en cuenta que esto no siempre es</w:t>
+      </w:r>
+      <w:r>
+        <w:rPr>
+          <w:rFonts w:ascii="Arial" w:hAnsi="Arial" w:cs="Arial"/>
+        </w:rPr>
+        <w:t xml:space="preserve"> </w:t>
+      </w:r>
+      <w:r>
+        <w:rPr>
+          <w:rFonts w:ascii="Arial" w:hAnsi="Arial" w:cs="Arial"/>
+        </w:rPr>
+        <w:t>posible por diversos factores que están fuera de nuestro alcance.</w:t>
+      </w:r>
+    </w:p>
+    <w:p>
+      <w:pPr>
+        <w:jc w:val="both"/>
+        <w:rPr>
+          <w:rFonts w:ascii="Arial" w:hAnsi="Arial" w:cs="Arial"/>
+          <w:b/>
+          <w:bCs/>
+        </w:rPr>
+      </w:pPr>
+      <w:r>
+        <w:rPr>
+          <w:rFonts w:ascii="Arial" w:hAnsi="Arial" w:cs="Arial"/>
+          <w:b/>
+          <w:bCs/>
+        </w:rPr>
+        <w:t>3.3.3 Escalabilidad</w:t>
+      </w:r>
+    </w:p>
+    <w:p>
+      <w:pPr>
+        <w:jc w:val="both"/>
+        <w:rPr>
+          <w:rFonts w:ascii="Arial" w:hAnsi="Arial" w:cs="Arial"/>
+        </w:rPr>
+      </w:pPr>
+      <w:r>
+        <w:rPr>
+          <w:rFonts w:ascii="Arial" w:hAnsi="Arial" w:cs="Arial"/>
+        </w:rPr>
+        <w:t>Nuestro sistema al inicio contará con una infraestructura un poco limitada, pero de igual manera se garantiza que el acceso no se</w:t>
+      </w:r>
+      <w:r>
+        <w:rPr>
+          <w:rFonts w:ascii="Arial" w:hAnsi="Arial" w:cs="Arial"/>
+        </w:rPr>
+        <w:t xml:space="preserve"> </w:t>
+      </w:r>
+      <w:r>
+        <w:rPr>
+          <w:rFonts w:ascii="Arial" w:hAnsi="Arial" w:cs="Arial"/>
+        </w:rPr>
+        <w:t xml:space="preserve">limitará por la cantidad de usuarios simultáneos, se espera que, para la </w:t>
+      </w:r>
+      <w:r>
+        <w:rPr>
+          <w:rFonts w:ascii="Arial" w:hAnsi="Arial" w:cs="Arial"/>
+        </w:rPr>
+        <w:t>primera versión</w:t>
+      </w:r>
+      <w:r>
+        <w:rPr>
+          <w:rFonts w:ascii="Arial" w:hAnsi="Arial" w:cs="Arial"/>
+        </w:rPr>
+        <w:t>, el sistema pueda mantener un mínimo de</w:t>
+      </w:r>
+      <w:r>
+        <w:rPr>
+          <w:rFonts w:ascii="Arial" w:hAnsi="Arial" w:cs="Arial"/>
+        </w:rPr>
+        <w:t xml:space="preserve"> </w:t>
+      </w:r>
+      <w:r>
+        <w:rPr>
+          <w:rFonts w:ascii="Arial" w:hAnsi="Arial" w:cs="Arial"/>
+        </w:rPr>
+        <w:t xml:space="preserve">200 </w:t>
+      </w:r>
+      <w:r>
+        <w:rPr>
+          <w:rFonts w:ascii="Arial" w:hAnsi="Arial" w:cs="Arial"/>
+        </w:rPr>
+        <w:lastRenderedPageBreak/>
+        <w:t>usuarios al mismo tiempo, es versiones posteriores se ofrecerá una cantidad de mínimo 1000 usuarios al mismo tiempo.</w:t>
+      </w:r>
+    </w:p>
+    <w:p>
+      <w:pPr>
+        <w:jc w:val="both"/>
+        <w:rPr>
+          <w:rFonts w:ascii="Arial" w:hAnsi="Arial" w:cs="Arial"/>
+          <w:b/>
+          <w:bCs/>
+        </w:rPr>
+      </w:pPr>
+      <w:r>
+        <w:rPr>
+          <w:rFonts w:ascii="Arial" w:hAnsi="Arial" w:cs="Arial"/>
+          <w:b/>
+          <w:bCs/>
+        </w:rPr>
+        <w:t>3.3.4 Integridad</w:t>
+      </w:r>
+    </w:p>
+    <w:p>
+      <w:pPr>
+        <w:jc w:val="both"/>
+        <w:rPr>
+          <w:rFonts w:ascii="Arial" w:hAnsi="Arial" w:cs="Arial"/>
+        </w:rPr>
+      </w:pPr>
+      <w:r>
+        <w:rPr>
+          <w:rFonts w:ascii="Arial" w:hAnsi="Arial" w:cs="Arial"/>
+        </w:rPr>
+        <w:t>Garantizamos que nuestro sistema sea integro en todas sus funcionalidades, limitando el acceso a usuarios no autorizados para</w:t>
+      </w:r>
+      <w:r>
+        <w:rPr>
+          <w:rFonts w:ascii="Arial" w:hAnsi="Arial" w:cs="Arial"/>
+        </w:rPr>
+        <w:t xml:space="preserve"> </w:t>
+      </w:r>
+      <w:r>
+        <w:rPr>
+          <w:rFonts w:ascii="Arial" w:hAnsi="Arial" w:cs="Arial"/>
+        </w:rPr>
+        <w:t>que no puedan ver, modificar y/o robar información delicada, además de manipular el sistema para hacer mal uso de este.</w:t>
+      </w:r>
+    </w:p>
+    <w:p>
+      <w:pPr>
+        <w:jc w:val="both"/>
+        <w:rPr>
+          <w:rFonts w:ascii="Arial" w:hAnsi="Arial" w:cs="Arial"/>
+        </w:rPr>
+      </w:pPr>
+      <w:r>
+        <w:rPr>
+          <w:rFonts w:ascii="Arial" w:hAnsi="Arial" w:cs="Arial"/>
+        </w:rPr>
+        <w:t>También el sistema, al ser integro, garantizará que no solamente usuarios no tengan acceso a las funcionalidades de este, si no</w:t>
+      </w:r>
+      <w:r>
+        <w:rPr>
+          <w:rFonts w:ascii="Arial" w:hAnsi="Arial" w:cs="Arial"/>
+        </w:rPr>
+        <w:t xml:space="preserve"> </w:t>
+      </w:r>
+      <w:r>
+        <w:rPr>
+          <w:rFonts w:ascii="Arial" w:hAnsi="Arial" w:cs="Arial"/>
+        </w:rPr>
+        <w:t>también módulos del mismo sistema no sean capaces de manipular información de este, a menos que su funcionalidad así lo</w:t>
+      </w:r>
+      <w:r>
+        <w:rPr>
+          <w:rFonts w:ascii="Arial" w:hAnsi="Arial" w:cs="Arial"/>
+        </w:rPr>
+        <w:t xml:space="preserve"> </w:t>
+      </w:r>
+      <w:r>
+        <w:rPr>
+          <w:rFonts w:ascii="Arial" w:hAnsi="Arial" w:cs="Arial"/>
+        </w:rPr>
+        <w:t>requiera.</w:t>
+      </w:r>
+    </w:p>
+    <w:p>
+      <w:pPr>
+        <w:pStyle w:val="Heading2"/>
+        <w:rPr>
+          <w:rFonts w:ascii="Arial" w:hAnsi="Arial" w:cs="Arial"/>
+          <w:lang w:val="es-ES"/>
+        </w:rPr>
+      </w:pPr>
+      <w:bookmarkStart w:id="15" w:name="_Toc103374058"/>
+      <w:r>
+        <w:rPr>
+          <w:rFonts w:ascii="Arial" w:hAnsi="Arial" w:cs="Arial"/>
+          <w:lang w:val="es-ES"/>
+        </w:rPr>
+        <w:t>3.4 Requerimientos Técnicos</w:t>
+      </w:r>
       <w:bookmarkEnd w:id="15"/>
     </w:p>
     <w:p>
       <w:pPr>
-        <w:pStyle w:val="Ttulo2"/>
-        <w:rPr>
-          <w:rFonts w:ascii="Arial" w:hAnsi="Arial" w:cs="Arial"/>
-          <w:lang w:val="es-ES"/>
-        </w:rPr>
-      </w:pPr>
-      <w:bookmarkStart w:id="16" w:name="_Toc103374058"/>
-      <w:r>
-        <w:rPr>
-          <w:rFonts w:ascii="Arial" w:hAnsi="Arial" w:cs="Arial"/>
-          <w:lang w:val="es-ES"/>
-        </w:rPr>
-        <w:t>3.4 Requerimientos Técnicos</w:t>
-      </w:r>
-      <w:bookmarkEnd w:id="16"/>
-    </w:p>
-    <w:p>
-      <w:pPr>
         <w:ind w:left="708"/>
         <w:rPr>
           <w:rFonts w:ascii="Arial" w:hAnsi="Arial" w:cs="Arial"/>
@@ -6389,7 +6671,7 @@
     </w:p>
     <w:p>
       <w:pPr>
-        <w:pStyle w:val="Prrafodelista"/>
+        <w:pStyle w:val="ListParagraph"/>
         <w:numPr>
           <w:ilvl w:val="0"/>
           <w:numId w:val="27"/>
@@ -6460,7 +6742,7 @@
     </w:p>
     <w:p>
       <w:pPr>
-        <w:pStyle w:val="Prrafodelista"/>
+        <w:pStyle w:val="ListParagraph"/>
         <w:numPr>
           <w:ilvl w:val="0"/>
           <w:numId w:val="27"/>
@@ -6531,7 +6813,7 @@
     </w:p>
     <w:p>
       <w:pPr>
-        <w:pStyle w:val="Prrafodelista"/>
+        <w:pStyle w:val="ListParagraph"/>
         <w:numPr>
           <w:ilvl w:val="0"/>
           <w:numId w:val="27"/>
@@ -6602,7 +6884,7 @@
     </w:p>
     <w:p>
       <w:pPr>
-        <w:pStyle w:val="Prrafodelista"/>
+        <w:pStyle w:val="ListParagraph"/>
         <w:numPr>
           <w:ilvl w:val="0"/>
           <w:numId w:val="27"/>
@@ -6673,7 +6955,7 @@
     </w:p>
     <w:p>
       <w:pPr>
-        <w:pStyle w:val="Prrafodelista"/>
+        <w:pStyle w:val="ListParagraph"/>
         <w:numPr>
           <w:ilvl w:val="0"/>
           <w:numId w:val="27"/>
@@ -6756,7 +7038,7 @@
     </w:p>
     <w:p>
       <w:pPr>
-        <w:pStyle w:val="Prrafodelista"/>
+        <w:pStyle w:val="ListParagraph"/>
         <w:numPr>
           <w:ilvl w:val="0"/>
           <w:numId w:val="27"/>
@@ -6803,7 +7085,7 @@
     </w:p>
     <w:p>
       <w:pPr>
-        <w:pStyle w:val="Prrafodelista"/>
+        <w:pStyle w:val="ListParagraph"/>
         <w:numPr>
           <w:ilvl w:val="0"/>
           <w:numId w:val="27"/>
@@ -6862,7 +7144,7 @@
     </w:p>
     <w:p>
       <w:pPr>
-        <w:pStyle w:val="Prrafodelista"/>
+        <w:pStyle w:val="ListParagraph"/>
         <w:numPr>
           <w:ilvl w:val="0"/>
           <w:numId w:val="27"/>
@@ -6903,7 +7185,7 @@
     </w:p>
     <w:p>
       <w:pPr>
-        <w:pStyle w:val="Prrafodelista"/>
+        <w:pStyle w:val="ListParagraph"/>
         <w:numPr>
           <w:ilvl w:val="0"/>
           <w:numId w:val="27"/>
@@ -6950,7 +7232,7 @@
     </w:p>
     <w:p>
       <w:pPr>
-        <w:pStyle w:val="Prrafodelista"/>
+        <w:pStyle w:val="ListParagraph"/>
         <w:numPr>
           <w:ilvl w:val="0"/>
           <w:numId w:val="27"/>
@@ -7013,7 +7295,7 @@
     </w:p>
     <w:p>
       <w:pPr>
-        <w:pStyle w:val="Prrafodelista"/>
+        <w:pStyle w:val="ListParagraph"/>
         <w:numPr>
           <w:ilvl w:val="0"/>
           <w:numId w:val="27"/>
@@ -7070,7 +7352,7 @@
     </w:p>
     <w:p>
       <w:pPr>
-        <w:pStyle w:val="Prrafodelista"/>
+        <w:pStyle w:val="ListParagraph"/>
         <w:numPr>
           <w:ilvl w:val="0"/>
           <w:numId w:val="27"/>
@@ -7121,7 +7403,7 @@
     </w:p>
     <w:p>
       <w:pPr>
-        <w:pStyle w:val="Prrafodelista"/>
+        <w:pStyle w:val="ListParagraph"/>
         <w:numPr>
           <w:ilvl w:val="0"/>
           <w:numId w:val="27"/>
@@ -7137,7 +7419,6 @@
           <w:b/>
           <w:bCs/>
         </w:rPr>
-        <w:lastRenderedPageBreak/>
         <w:t>R</w:t>
       </w:r>
       <w:r>
@@ -7266,7 +7547,7 @@
     </w:p>
     <w:p>
       <w:pPr>
-        <w:pStyle w:val="Prrafodelista"/>
+        <w:pStyle w:val="ListParagraph"/>
         <w:numPr>
           <w:ilvl w:val="0"/>
           <w:numId w:val="29"/>
@@ -7330,7 +7611,7 @@
     </w:p>
     <w:p>
       <w:pPr>
-        <w:pStyle w:val="Prrafodelista"/>
+        <w:pStyle w:val="ListParagraph"/>
         <w:numPr>
           <w:ilvl w:val="0"/>
           <w:numId w:val="29"/>
@@ -7366,7 +7647,7 @@
     </w:p>
     <w:p>
       <w:pPr>
-        <w:pStyle w:val="Prrafodelista"/>
+        <w:pStyle w:val="ListParagraph"/>
         <w:numPr>
           <w:ilvl w:val="0"/>
           <w:numId w:val="29"/>
@@ -7402,7 +7683,7 @@
     </w:p>
     <w:p>
       <w:pPr>
-        <w:pStyle w:val="Prrafodelista"/>
+        <w:pStyle w:val="ListParagraph"/>
         <w:numPr>
           <w:ilvl w:val="0"/>
           <w:numId w:val="29"/>
@@ -7497,7 +7778,7 @@
     </w:p>
     <w:p>
       <w:pPr>
-        <w:pStyle w:val="Prrafodelista"/>
+        <w:pStyle w:val="ListParagraph"/>
         <w:numPr>
           <w:ilvl w:val="0"/>
           <w:numId w:val="35"/>
@@ -7513,6 +7794,7 @@
           <w:b/>
           <w:bCs/>
         </w:rPr>
+        <w:lastRenderedPageBreak/>
         <w:t>R</w:t>
       </w:r>
       <w:r>
@@ -7538,7 +7820,7 @@
     </w:p>
     <w:p>
       <w:pPr>
-        <w:pStyle w:val="Prrafodelista"/>
+        <w:pStyle w:val="ListParagraph"/>
         <w:numPr>
           <w:ilvl w:val="0"/>
           <w:numId w:val="35"/>
@@ -7593,7 +7875,7 @@
     </w:p>
     <w:p>
       <w:pPr>
-        <w:pStyle w:val="Prrafodelista"/>
+        <w:pStyle w:val="ListParagraph"/>
         <w:numPr>
           <w:ilvl w:val="0"/>
           <w:numId w:val="35"/>
@@ -7668,7 +7950,7 @@
     </w:p>
     <w:p>
       <w:pPr>
-        <w:pStyle w:val="Prrafodelista"/>
+        <w:pStyle w:val="ListParagraph"/>
         <w:numPr>
           <w:ilvl w:val="0"/>
           <w:numId w:val="35"/>
@@ -7705,7 +7987,7 @@
     </w:p>
     <w:p>
       <w:pPr>
-        <w:pStyle w:val="Prrafodelista"/>
+        <w:pStyle w:val="ListParagraph"/>
         <w:numPr>
           <w:ilvl w:val="0"/>
           <w:numId w:val="35"/>
@@ -7758,7 +8040,7 @@
     </w:p>
     <w:p>
       <w:pPr>
-        <w:pStyle w:val="Prrafodelista"/>
+        <w:pStyle w:val="ListParagraph"/>
         <w:numPr>
           <w:ilvl w:val="0"/>
           <w:numId w:val="35"/>
@@ -7819,7 +8101,7 @@
     </w:p>
     <w:p>
       <w:pPr>
-        <w:pStyle w:val="Prrafodelista"/>
+        <w:pStyle w:val="ListParagraph"/>
         <w:numPr>
           <w:ilvl w:val="0"/>
           <w:numId w:val="35"/>
@@ -7846,7 +8128,7 @@
     </w:p>
     <w:p>
       <w:pPr>
-        <w:pStyle w:val="Prrafodelista"/>
+        <w:pStyle w:val="ListParagraph"/>
         <w:numPr>
           <w:ilvl w:val="0"/>
           <w:numId w:val="35"/>
@@ -7873,7 +8155,7 @@
     </w:p>
     <w:p>
       <w:pPr>
-        <w:pStyle w:val="Prrafodelista"/>
+        <w:pStyle w:val="ListParagraph"/>
         <w:numPr>
           <w:ilvl w:val="0"/>
           <w:numId w:val="35"/>
@@ -7910,7 +8192,7 @@
     </w:p>
     <w:p>
       <w:pPr>
-        <w:pStyle w:val="Prrafodelista"/>
+        <w:pStyle w:val="ListParagraph"/>
         <w:numPr>
           <w:ilvl w:val="0"/>
           <w:numId w:val="35"/>
@@ -7953,7 +8235,7 @@
     </w:p>
     <w:p>
       <w:pPr>
-        <w:pStyle w:val="Prrafodelista"/>
+        <w:pStyle w:val="ListParagraph"/>
         <w:numPr>
           <w:ilvl w:val="0"/>
           <w:numId w:val="35"/>
@@ -8006,7 +8288,7 @@
     </w:p>
     <w:p>
       <w:pPr>
-        <w:pStyle w:val="Prrafodelista"/>
+        <w:pStyle w:val="ListParagraph"/>
         <w:numPr>
           <w:ilvl w:val="0"/>
           <w:numId w:val="35"/>
@@ -8059,7 +8341,7 @@
     </w:p>
     <w:p>
       <w:pPr>
-        <w:pStyle w:val="Prrafodelista"/>
+        <w:pStyle w:val="ListParagraph"/>
         <w:numPr>
           <w:ilvl w:val="0"/>
           <w:numId w:val="35"/>
@@ -8106,7 +8388,7 @@
     </w:p>
     <w:p>
       <w:pPr>
-        <w:pStyle w:val="Prrafodelista"/>
+        <w:pStyle w:val="ListParagraph"/>
         <w:numPr>
           <w:ilvl w:val="0"/>
           <w:numId w:val="35"/>
@@ -8187,7 +8469,7 @@
     </w:p>
     <w:p>
       <w:pPr>
-        <w:pStyle w:val="Prrafodelista"/>
+        <w:pStyle w:val="ListParagraph"/>
         <w:numPr>
           <w:ilvl w:val="0"/>
           <w:numId w:val="35"/>
@@ -8268,7 +8550,7 @@
     </w:p>
     <w:p>
       <w:pPr>
-        <w:pStyle w:val="Prrafodelista"/>
+        <w:pStyle w:val="ListParagraph"/>
         <w:numPr>
           <w:ilvl w:val="0"/>
           <w:numId w:val="35"/>
@@ -8327,7 +8609,7 @@
     </w:p>
     <w:p>
       <w:pPr>
-        <w:pStyle w:val="Prrafodelista"/>
+        <w:pStyle w:val="ListParagraph"/>
         <w:numPr>
           <w:ilvl w:val="0"/>
           <w:numId w:val="35"/>
@@ -8343,7 +8625,6 @@
           <w:b/>
           <w:bCs/>
         </w:rPr>
-        <w:lastRenderedPageBreak/>
         <w:t xml:space="preserve">RT34. </w:t>
       </w:r>
       <w:r>
@@ -8355,7 +8636,7 @@
     </w:p>
     <w:p>
       <w:pPr>
-        <w:pStyle w:val="Prrafodelista"/>
+        <w:pStyle w:val="ListParagraph"/>
         <w:numPr>
           <w:ilvl w:val="0"/>
           <w:numId w:val="35"/>
@@ -8417,7 +8698,7 @@
     </w:p>
     <w:p>
       <w:pPr>
-        <w:pStyle w:val="Prrafodelista"/>
+        <w:pStyle w:val="ListParagraph"/>
         <w:numPr>
           <w:ilvl w:val="0"/>
           <w:numId w:val="31"/>
@@ -8460,7 +8741,7 @@
     </w:p>
     <w:p>
       <w:pPr>
-        <w:pStyle w:val="Prrafodelista"/>
+        <w:pStyle w:val="ListParagraph"/>
         <w:numPr>
           <w:ilvl w:val="0"/>
           <w:numId w:val="31"/>
@@ -8515,7 +8796,7 @@
     </w:p>
     <w:p>
       <w:pPr>
-        <w:pStyle w:val="Prrafodelista"/>
+        <w:pStyle w:val="ListParagraph"/>
         <w:numPr>
           <w:ilvl w:val="0"/>
           <w:numId w:val="31"/>
@@ -8558,7 +8839,7 @@
     </w:p>
     <w:p>
       <w:pPr>
-        <w:pStyle w:val="Prrafodelista"/>
+        <w:pStyle w:val="ListParagraph"/>
         <w:numPr>
           <w:ilvl w:val="0"/>
           <w:numId w:val="31"/>
@@ -8656,7 +8937,7 @@
     </w:p>
     <w:p>
       <w:pPr>
-        <w:pStyle w:val="Prrafodelista"/>
+        <w:pStyle w:val="ListParagraph"/>
         <w:numPr>
           <w:ilvl w:val="0"/>
           <w:numId w:val="32"/>
@@ -8666,13 +8947,14 @@
           <w:rFonts w:ascii="Arial" w:hAnsi="Arial" w:cs="Arial"/>
         </w:rPr>
       </w:pPr>
-      <w:bookmarkStart w:id="17" w:name="_Hlk103638153"/>
-      <w:r>
-        <w:rPr>
-          <w:rFonts w:ascii="Arial" w:hAnsi="Arial" w:cs="Arial"/>
-          <w:b/>
-          <w:bCs/>
-        </w:rPr>
+      <w:bookmarkStart w:id="16" w:name="_Hlk103638153"/>
+      <w:r>
+        <w:rPr>
+          <w:rFonts w:ascii="Arial" w:hAnsi="Arial" w:cs="Arial"/>
+          <w:b/>
+          <w:bCs/>
+        </w:rPr>
+        <w:lastRenderedPageBreak/>
         <w:t xml:space="preserve">RT40. </w:t>
       </w:r>
       <w:r>
@@ -8682,10 +8964,10 @@
         <w:t>ID Centro de Investigación: El ID deberá existir en la base de datos.</w:t>
       </w:r>
     </w:p>
-    <w:bookmarkEnd w:id="17"/>
-    <w:p>
-      <w:pPr>
-        <w:pStyle w:val="Prrafodelista"/>
+    <w:bookmarkEnd w:id="16"/>
+    <w:p>
+      <w:pPr>
+        <w:pStyle w:val="ListParagraph"/>
         <w:numPr>
           <w:ilvl w:val="0"/>
           <w:numId w:val="32"/>
@@ -8726,7 +9008,7 @@
     </w:p>
     <w:p>
       <w:pPr>
-        <w:pStyle w:val="Prrafodelista"/>
+        <w:pStyle w:val="ListParagraph"/>
         <w:numPr>
           <w:ilvl w:val="0"/>
           <w:numId w:val="32"/>
@@ -8780,7 +9062,7 @@
     </w:p>
     <w:p>
       <w:pPr>
-        <w:pStyle w:val="Prrafodelista"/>
+        <w:pStyle w:val="ListParagraph"/>
         <w:numPr>
           <w:ilvl w:val="0"/>
           <w:numId w:val="33"/>
@@ -8848,7 +9130,7 @@
     </w:p>
     <w:p>
       <w:pPr>
-        <w:pStyle w:val="Prrafodelista"/>
+        <w:pStyle w:val="ListParagraph"/>
         <w:numPr>
           <w:ilvl w:val="0"/>
           <w:numId w:val="33"/>
@@ -8936,7 +9218,7 @@
     </w:p>
     <w:p>
       <w:pPr>
-        <w:pStyle w:val="Prrafodelista"/>
+        <w:pStyle w:val="ListParagraph"/>
         <w:numPr>
           <w:ilvl w:val="0"/>
           <w:numId w:val="33"/>
@@ -8968,13 +9250,13 @@
     </w:p>
     <w:p>
       <w:pPr>
-        <w:pStyle w:val="Ttulo2"/>
-        <w:rPr>
-          <w:rFonts w:ascii="Arial" w:hAnsi="Arial" w:cs="Arial"/>
-          <w:lang w:val="es-ES"/>
-        </w:rPr>
-      </w:pPr>
-      <w:bookmarkStart w:id="18" w:name="_Toc103374059"/>
+        <w:pStyle w:val="Heading2"/>
+        <w:rPr>
+          <w:rFonts w:ascii="Arial" w:hAnsi="Arial" w:cs="Arial"/>
+          <w:lang w:val="es-ES"/>
+        </w:rPr>
+      </w:pPr>
+      <w:bookmarkStart w:id="17" w:name="_Toc103374059"/>
       <w:r>
         <w:rPr>
           <w:rFonts w:ascii="Arial" w:hAnsi="Arial" w:cs="Arial"/>
@@ -8982,7 +9264,7 @@
         </w:rPr>
         <w:t>3.5 Validaciones Funcionales</w:t>
       </w:r>
-      <w:bookmarkEnd w:id="18"/>
+      <w:bookmarkEnd w:id="17"/>
     </w:p>
     <w:p>
       <w:pPr>
@@ -9004,7 +9286,7 @@
     </w:p>
     <w:p>
       <w:pPr>
-        <w:pStyle w:val="Prrafodelista"/>
+        <w:pStyle w:val="ListParagraph"/>
         <w:numPr>
           <w:ilvl w:val="0"/>
           <w:numId w:val="36"/>
@@ -9031,7 +9313,7 @@
     </w:p>
     <w:p>
       <w:pPr>
-        <w:pStyle w:val="Prrafodelista"/>
+        <w:pStyle w:val="ListParagraph"/>
         <w:numPr>
           <w:ilvl w:val="0"/>
           <w:numId w:val="36"/>
@@ -9059,19 +9341,12 @@
         <w:rPr>
           <w:rFonts w:ascii="Arial" w:hAnsi="Arial" w:cs="Arial"/>
         </w:rPr>
-        <w:t xml:space="preserve">de alta”. Si se encuentra el campo vacío mostrará el siguiente mensaje: “Este campo </w:t>
-      </w:r>
-      <w:r>
-        <w:rPr>
-          <w:rFonts w:ascii="Arial" w:hAnsi="Arial" w:cs="Arial"/>
-        </w:rPr>
-        <w:lastRenderedPageBreak/>
-        <w:t>es obligatorio” y finalmente mostrará el mensaje “El correo no es válido” si este no cumple con las características de un correo electrónico.</w:t>
-      </w:r>
-    </w:p>
-    <w:p>
-      <w:pPr>
-        <w:pStyle w:val="Prrafodelista"/>
+        <w:t>de alta”. Si se encuentra el campo vacío mostrará el siguiente mensaje: “Este campo es obligatorio” y finalmente mostrará el mensaje “El correo no es válido” si este no cumple con las características de un correo electrónico.</w:t>
+      </w:r>
+    </w:p>
+    <w:p>
+      <w:pPr>
+        <w:pStyle w:val="ListParagraph"/>
         <w:numPr>
           <w:ilvl w:val="0"/>
           <w:numId w:val="36"/>
@@ -9098,7 +9373,7 @@
     </w:p>
     <w:p>
       <w:pPr>
-        <w:pStyle w:val="Prrafodelista"/>
+        <w:pStyle w:val="ListParagraph"/>
         <w:numPr>
           <w:ilvl w:val="0"/>
           <w:numId w:val="36"/>
@@ -9163,7 +9438,7 @@
     </w:p>
     <w:p>
       <w:pPr>
-        <w:pStyle w:val="Prrafodelista"/>
+        <w:pStyle w:val="ListParagraph"/>
         <w:numPr>
           <w:ilvl w:val="0"/>
           <w:numId w:val="37"/>
@@ -9185,7 +9460,14 @@
         <w:rPr>
           <w:rFonts w:ascii="Arial" w:hAnsi="Arial" w:cs="Arial"/>
         </w:rPr>
-        <w:t xml:space="preserve">Si la contraseña y/o el nombre del usuario son inválidos o no existen, el sistema mostrará em mensaje de error “El usuario que ingresaste no existe” si el nombre del usuario es incorrecto o bien “La contraseña que ingresaste es incorrecta” si la contraseña </w:t>
+        <w:t xml:space="preserve">Si la contraseña y/o el nombre del usuario son inválidos o no existen, el sistema mostrará em mensaje de error “El usuario que ingresaste no existe” si el nombre del </w:t>
+      </w:r>
+      <w:r>
+        <w:rPr>
+          <w:rFonts w:ascii="Arial" w:hAnsi="Arial" w:cs="Arial"/>
+        </w:rPr>
+        <w:lastRenderedPageBreak/>
+        <w:t xml:space="preserve">usuario es incorrecto o bien “La contraseña que ingresaste es incorrecta” si la contraseña </w:t>
       </w:r>
       <w:r>
         <w:rPr>
@@ -9220,7 +9502,7 @@
     </w:p>
     <w:p>
       <w:pPr>
-        <w:pStyle w:val="Prrafodelista"/>
+        <w:pStyle w:val="ListParagraph"/>
         <w:numPr>
           <w:ilvl w:val="0"/>
           <w:numId w:val="37"/>
@@ -9247,7 +9529,7 @@
     </w:p>
     <w:p>
       <w:pPr>
-        <w:pStyle w:val="Prrafodelista"/>
+        <w:pStyle w:val="ListParagraph"/>
         <w:numPr>
           <w:ilvl w:val="0"/>
           <w:numId w:val="37"/>
@@ -9298,7 +9580,7 @@
     </w:p>
     <w:p>
       <w:pPr>
-        <w:pStyle w:val="Prrafodelista"/>
+        <w:pStyle w:val="ListParagraph"/>
         <w:numPr>
           <w:ilvl w:val="0"/>
           <w:numId w:val="37"/>
@@ -9325,7 +9607,7 @@
     </w:p>
     <w:p>
       <w:pPr>
-        <w:pStyle w:val="Prrafodelista"/>
+        <w:pStyle w:val="ListParagraph"/>
         <w:numPr>
           <w:ilvl w:val="0"/>
           <w:numId w:val="37"/>
@@ -9364,7 +9646,7 @@
     </w:p>
     <w:p>
       <w:pPr>
-        <w:pStyle w:val="Prrafodelista"/>
+        <w:pStyle w:val="ListParagraph"/>
         <w:numPr>
           <w:ilvl w:val="0"/>
           <w:numId w:val="37"/>
@@ -9386,14 +9668,7 @@
         <w:rPr>
           <w:rFonts w:ascii="Arial" w:hAnsi="Arial" w:cs="Arial"/>
         </w:rPr>
-        <w:t xml:space="preserve">Si el enfoque (área de investigación) del centro de investigación no cumple con las especificaciones establecidas, se mostrará alguno de los siguientes mensajes </w:t>
-      </w:r>
-      <w:r>
-        <w:rPr>
-          <w:rFonts w:ascii="Arial" w:hAnsi="Arial" w:cs="Arial"/>
-        </w:rPr>
-        <w:lastRenderedPageBreak/>
-        <w:t>en pantalla: “El campo es obligatorio” si se encuentra vacío, “</w:t>
+        <w:t>Si el enfoque (área de investigación) del centro de investigación no cumple con las especificaciones establecidas, se mostrará alguno de los siguientes mensajes en pantalla: “El campo es obligatorio” si se encuentra vacío, “</w:t>
       </w:r>
       <w:r>
         <w:rPr>
@@ -9416,7 +9691,7 @@
     </w:p>
     <w:p>
       <w:pPr>
-        <w:pStyle w:val="Prrafodelista"/>
+        <w:pStyle w:val="ListParagraph"/>
         <w:numPr>
           <w:ilvl w:val="0"/>
           <w:numId w:val="37"/>
@@ -9506,7 +9781,7 @@
     </w:p>
     <w:p>
       <w:pPr>
-        <w:pStyle w:val="Prrafodelista"/>
+        <w:pStyle w:val="ListParagraph"/>
         <w:numPr>
           <w:ilvl w:val="0"/>
           <w:numId w:val="37"/>
@@ -9533,7 +9808,7 @@
     </w:p>
     <w:p>
       <w:pPr>
-        <w:pStyle w:val="Prrafodelista"/>
+        <w:pStyle w:val="ListParagraph"/>
         <w:numPr>
           <w:ilvl w:val="0"/>
           <w:numId w:val="37"/>
@@ -9549,6 +9824,7 @@
           <w:b/>
           <w:bCs/>
         </w:rPr>
+        <w:lastRenderedPageBreak/>
         <w:t xml:space="preserve">F2. </w:t>
       </w:r>
       <w:r>
@@ -9560,7 +9836,7 @@
     </w:p>
     <w:p>
       <w:pPr>
-        <w:pStyle w:val="Prrafodelista"/>
+        <w:pStyle w:val="ListParagraph"/>
         <w:numPr>
           <w:ilvl w:val="0"/>
           <w:numId w:val="37"/>
@@ -9587,7 +9863,7 @@
     </w:p>
     <w:p>
       <w:pPr>
-        <w:pStyle w:val="Prrafodelista"/>
+        <w:pStyle w:val="ListParagraph"/>
         <w:numPr>
           <w:ilvl w:val="0"/>
           <w:numId w:val="37"/>
@@ -9614,7 +9890,7 @@
     </w:p>
     <w:p>
       <w:pPr>
-        <w:pStyle w:val="Prrafodelista"/>
+        <w:pStyle w:val="ListParagraph"/>
         <w:numPr>
           <w:ilvl w:val="0"/>
           <w:numId w:val="37"/>
@@ -9641,7 +9917,7 @@
     </w:p>
     <w:p>
       <w:pPr>
-        <w:pStyle w:val="Prrafodelista"/>
+        <w:pStyle w:val="ListParagraph"/>
         <w:numPr>
           <w:ilvl w:val="0"/>
           <w:numId w:val="37"/>
@@ -9686,7 +9962,7 @@
     </w:p>
     <w:p>
       <w:pPr>
-        <w:pStyle w:val="Prrafodelista"/>
+        <w:pStyle w:val="ListParagraph"/>
         <w:numPr>
           <w:ilvl w:val="0"/>
           <w:numId w:val="38"/>
@@ -9713,27 +9989,25 @@
     </w:p>
     <w:p>
       <w:pPr>
-        <w:ind w:left="360"/>
-        <w:jc w:val="both"/>
-        <w:rPr>
-          <w:rFonts w:ascii="Arial" w:hAnsi="Arial" w:cs="Arial"/>
-          <w:b/>
-          <w:bCs/>
-        </w:rPr>
-      </w:pPr>
-      <w:r>
-        <w:rPr>
-          <w:rFonts w:ascii="Arial" w:hAnsi="Arial" w:cs="Arial"/>
-          <w:b/>
-          <w:bCs/>
-        </w:rPr>
-        <w:lastRenderedPageBreak/>
+        <w:jc w:val="both"/>
+        <w:rPr>
+          <w:rFonts w:ascii="Arial" w:hAnsi="Arial" w:cs="Arial"/>
+          <w:b/>
+          <w:bCs/>
+        </w:rPr>
+      </w:pPr>
+      <w:r>
+        <w:rPr>
+          <w:rFonts w:ascii="Arial" w:hAnsi="Arial" w:cs="Arial"/>
+          <w:b/>
+          <w:bCs/>
+        </w:rPr>
         <w:t>3.5.6 Centro de Investigación – Buscar.</w:t>
       </w:r>
     </w:p>
     <w:p>
       <w:pPr>
-        <w:pStyle w:val="Prrafodelista"/>
+        <w:pStyle w:val="ListParagraph"/>
         <w:numPr>
           <w:ilvl w:val="0"/>
           <w:numId w:val="38"/>
@@ -9777,7 +10051,7 @@
 </file>
 
 <file path=word/endnotes.xml><?xml version="1.0" encoding="utf-8"?>
-<w:endnotes xmlns:wpc="http://schemas.microsoft.com/office/word/2010/wordprocessingCanvas" xmlns:cx="http://schemas.microsoft.com/office/drawing/2014/chartex" xmlns:cx1="http://schemas.microsoft.com/office/drawing/2015/9/8/chartex" xmlns:cx2="http://schemas.microsoft.com/office/drawing/2015/10/21/chartex" xmlns:cx3="http://schemas.microsoft.com/office/drawing/2016/5/9/chartex" xmlns:cx4="http://schemas.microsoft.com/office/drawing/2016/5/10/chartex" xmlns:cx5="http://schemas.microsoft.com/office/drawing/2016/5/11/chartex" xmlns:cx6="http://schemas.microsoft.com/office/drawing/2016/5/12/chartex" xmlns:cx7="http://schemas.microsoft.com/office/drawing/2016/5/13/chartex" xmlns:cx8="http://schemas.microsoft.com/office/drawing/2016/5/14/chartex" xmlns:mc="http://schemas.openxmlformats.org/markup-compatibility/2006" xmlns:aink="http://schemas.microsoft.com/office/drawing/2016/ink" xmlns:am3d="http://schemas.microsoft.com/office/drawing/2017/model3d" xmlns:o="urn:schemas-microsoft-com:office:office" xmlns:r="http://schemas.openxmlformats.org/officeDocument/2006/relationships" xmlns:m="http://schemas.openxmlformats.org/officeDocument/2006/math" xmlns:v="urn:schemas-microsoft-com:vml" xmlns:wp14="http://schemas.microsoft.com/office/word/2010/wordprocessingDrawing" xmlns:wp="http://schemas.openxmlformats.org/drawingml/2006/wordprocessingDrawing" xmlns:w10="urn:schemas-microsoft-com:office:word" xmlns:w="http://schemas.openxmlformats.org/wordprocessingml/2006/main" xmlns:w14="http://schemas.microsoft.com/office/word/2010/wordml" xmlns:w15="http://schemas.microsoft.com/office/word/2012/wordml" xmlns:w16cid="http://schemas.microsoft.com/office/word/2016/wordml/cid" xmlns:w16se="http://schemas.microsoft.com/office/word/2015/wordml/symex" xmlns:wpg="http://schemas.microsoft.com/office/word/2010/wordprocessingGroup" xmlns:wpi="http://schemas.microsoft.com/office/word/2010/wordprocessingInk" xmlns:wne="http://schemas.microsoft.com/office/word/2006/wordml" xmlns:wps="http://schemas.microsoft.com/office/word/2010/wordprocessingShape" mc:Ignorable="w14 w15 w16se w16cid wp14">
+<w:endnotes xmlns:wpc="http://schemas.microsoft.com/office/word/2010/wordprocessingCanvas" xmlns:cx="http://schemas.microsoft.com/office/drawing/2014/chartex" xmlns:cx1="http://schemas.microsoft.com/office/drawing/2015/9/8/chartex" xmlns:cx2="http://schemas.microsoft.com/office/drawing/2015/10/21/chartex" xmlns:cx3="http://schemas.microsoft.com/office/drawing/2016/5/9/chartex" xmlns:cx4="http://schemas.microsoft.com/office/drawing/2016/5/10/chartex" xmlns:cx5="http://schemas.microsoft.com/office/drawing/2016/5/11/chartex" xmlns:cx6="http://schemas.microsoft.com/office/drawing/2016/5/12/chartex" xmlns:cx7="http://schemas.microsoft.com/office/drawing/2016/5/13/chartex" xmlns:cx8="http://schemas.microsoft.com/office/drawing/2016/5/14/chartex" xmlns:mc="http://schemas.openxmlformats.org/markup-compatibility/2006" xmlns:aink="http://schemas.microsoft.com/office/drawing/2016/ink" xmlns:am3d="http://schemas.microsoft.com/office/drawing/2017/model3d" xmlns:o="urn:schemas-microsoft-com:office:office" xmlns:oel="http://schemas.microsoft.com/office/2019/extlst" xmlns:r="http://schemas.openxmlformats.org/officeDocument/2006/relationships" xmlns:m="http://schemas.openxmlformats.org/officeDocument/2006/math" xmlns:v="urn:schemas-microsoft-com:vml" xmlns:wp14="http://schemas.microsoft.com/office/word/2010/wordprocessingDrawing" xmlns:wp="http://schemas.openxmlformats.org/drawingml/2006/wordprocessingDrawing" xmlns:w10="urn:schemas-microsoft-com:office:word" xmlns:w="http://schemas.openxmlformats.org/wordprocessingml/2006/main" xmlns:w14="http://schemas.microsoft.com/office/word/2010/wordml" xmlns:w15="http://schemas.microsoft.com/office/word/2012/wordml" xmlns:w16cex="http://schemas.microsoft.com/office/word/2018/wordml/cex" xmlns:w16cid="http://schemas.microsoft.com/office/word/2016/wordml/cid" xmlns:w16="http://schemas.microsoft.com/office/word/2018/wordml" xmlns:w16sdtdh="http://schemas.microsoft.com/office/word/2020/wordml/sdtdatahash" xmlns:w16se="http://schemas.microsoft.com/office/word/2015/wordml/symex" xmlns:wpg="http://schemas.microsoft.com/office/word/2010/wordprocessingGroup" xmlns:wpi="http://schemas.microsoft.com/office/word/2010/wordprocessingInk" xmlns:wne="http://schemas.microsoft.com/office/word/2006/wordml" xmlns:wps="http://schemas.microsoft.com/office/word/2010/wordprocessingShape" mc:Ignorable="w14 w15 w16se w16cid w16 w16cex w16sdtdh wp14">
   <w:endnote w:type="separator" w:id="-1">
     <w:p>
       <w:pPr>
@@ -9802,7 +10076,7 @@
 </file>
 
 <file path=word/footnotes.xml><?xml version="1.0" encoding="utf-8"?>
-<w:footnotes xmlns:wpc="http://schemas.microsoft.com/office/word/2010/wordprocessingCanvas" xmlns:cx="http://schemas.microsoft.com/office/drawing/2014/chartex" xmlns:cx1="http://schemas.microsoft.com/office/drawing/2015/9/8/chartex" xmlns:cx2="http://schemas.microsoft.com/office/drawing/2015/10/21/chartex" xmlns:cx3="http://schemas.microsoft.com/office/drawing/2016/5/9/chartex" xmlns:cx4="http://schemas.microsoft.com/office/drawing/2016/5/10/chartex" xmlns:cx5="http://schemas.microsoft.com/office/drawing/2016/5/11/chartex" xmlns:cx6="http://schemas.microsoft.com/office/drawing/2016/5/12/chartex" xmlns:cx7="http://schemas.microsoft.com/office/drawing/2016/5/13/chartex" xmlns:cx8="http://schemas.microsoft.com/office/drawing/2016/5/14/chartex" xmlns:mc="http://schemas.openxmlformats.org/markup-compatibility/2006" xmlns:aink="http://schemas.microsoft.com/office/drawing/2016/ink" xmlns:am3d="http://schemas.microsoft.com/office/drawing/2017/model3d" xmlns:o="urn:schemas-microsoft-com:office:office" xmlns:r="http://schemas.openxmlformats.org/officeDocument/2006/relationships" xmlns:m="http://schemas.openxmlformats.org/officeDocument/2006/math" xmlns:v="urn:schemas-microsoft-com:vml" xmlns:wp14="http://schemas.microsoft.com/office/word/2010/wordprocessingDrawing" xmlns:wp="http://schemas.openxmlformats.org/drawingml/2006/wordprocessingDrawing" xmlns:w10="urn:schemas-microsoft-com:office:word" xmlns:w="http://schemas.openxmlformats.org/wordprocessingml/2006/main" xmlns:w14="http://schemas.microsoft.com/office/word/2010/wordml" xmlns:w15="http://schemas.microsoft.com/office/word/2012/wordml" xmlns:w16cid="http://schemas.microsoft.com/office/word/2016/wordml/cid" xmlns:w16se="http://schemas.microsoft.com/office/word/2015/wordml/symex" xmlns:wpg="http://schemas.microsoft.com/office/word/2010/wordprocessingGroup" xmlns:wpi="http://schemas.microsoft.com/office/word/2010/wordprocessingInk" xmlns:wne="http://schemas.microsoft.com/office/word/2006/wordml" xmlns:wps="http://schemas.microsoft.com/office/word/2010/wordprocessingShape" mc:Ignorable="w14 w15 w16se w16cid wp14">
+<w:footnotes xmlns:wpc="http://schemas.microsoft.com/office/word/2010/wordprocessingCanvas" xmlns:cx="http://schemas.microsoft.com/office/drawing/2014/chartex" xmlns:cx1="http://schemas.microsoft.com/office/drawing/2015/9/8/chartex" xmlns:cx2="http://schemas.microsoft.com/office/drawing/2015/10/21/chartex" xmlns:cx3="http://schemas.microsoft.com/office/drawing/2016/5/9/chartex" xmlns:cx4="http://schemas.microsoft.com/office/drawing/2016/5/10/chartex" xmlns:cx5="http://schemas.microsoft.com/office/drawing/2016/5/11/chartex" xmlns:cx6="http://schemas.microsoft.com/office/drawing/2016/5/12/chartex" xmlns:cx7="http://schemas.microsoft.com/office/drawing/2016/5/13/chartex" xmlns:cx8="http://schemas.microsoft.com/office/drawing/2016/5/14/chartex" xmlns:mc="http://schemas.openxmlformats.org/markup-compatibility/2006" xmlns:aink="http://schemas.microsoft.com/office/drawing/2016/ink" xmlns:am3d="http://schemas.microsoft.com/office/drawing/2017/model3d" xmlns:o="urn:schemas-microsoft-com:office:office" xmlns:oel="http://schemas.microsoft.com/office/2019/extlst" xmlns:r="http://schemas.openxmlformats.org/officeDocument/2006/relationships" xmlns:m="http://schemas.openxmlformats.org/officeDocument/2006/math" xmlns:v="urn:schemas-microsoft-com:vml" xmlns:wp14="http://schemas.microsoft.com/office/word/2010/wordprocessingDrawing" xmlns:wp="http://schemas.openxmlformats.org/drawingml/2006/wordprocessingDrawing" xmlns:w10="urn:schemas-microsoft-com:office:word" xmlns:w="http://schemas.openxmlformats.org/wordprocessingml/2006/main" xmlns:w14="http://schemas.microsoft.com/office/word/2010/wordml" xmlns:w15="http://schemas.microsoft.com/office/word/2012/wordml" xmlns:w16cex="http://schemas.microsoft.com/office/word/2018/wordml/cex" xmlns:w16cid="http://schemas.microsoft.com/office/word/2016/wordml/cid" xmlns:w16="http://schemas.microsoft.com/office/word/2018/wordml" xmlns:w16sdtdh="http://schemas.microsoft.com/office/word/2020/wordml/sdtdatahash" xmlns:w16se="http://schemas.microsoft.com/office/word/2015/wordml/symex" xmlns:wpg="http://schemas.microsoft.com/office/word/2010/wordprocessingGroup" xmlns:wpi="http://schemas.microsoft.com/office/word/2010/wordprocessingInk" xmlns:wne="http://schemas.microsoft.com/office/word/2006/wordml" xmlns:wps="http://schemas.microsoft.com/office/word/2010/wordprocessingShape" mc:Ignorable="w14 w15 w16se w16cid w16 w16cex w16sdtdh wp14">
   <w:footnote w:type="separator" w:id="-1">
     <w:p>
       <w:pPr>
@@ -9827,7 +10101,7 @@
 </file>
 
 <file path=word/numbering.xml><?xml version="1.0" encoding="utf-8"?>
-<w:numbering xmlns:wpc="http://schemas.microsoft.com/office/word/2010/wordprocessingCanvas" xmlns:cx="http://schemas.microsoft.com/office/drawing/2014/chartex" xmlns:cx1="http://schemas.microsoft.com/office/drawing/2015/9/8/chartex" xmlns:cx2="http://schemas.microsoft.com/office/drawing/2015/10/21/chartex" xmlns:cx3="http://schemas.microsoft.com/office/drawing/2016/5/9/chartex" xmlns:cx4="http://schemas.microsoft.com/office/drawing/2016/5/10/chartex" xmlns:cx5="http://schemas.microsoft.com/office/drawing/2016/5/11/chartex" xmlns:cx6="http://schemas.microsoft.com/office/drawing/2016/5/12/chartex" xmlns:cx7="http://schemas.microsoft.com/office/drawing/2016/5/13/chartex" xmlns:cx8="http://schemas.microsoft.com/office/drawing/2016/5/14/chartex" xmlns:mc="http://schemas.openxmlformats.org/markup-compatibility/2006" xmlns:aink="http://schemas.microsoft.com/office/drawing/2016/ink" xmlns:am3d="http://schemas.microsoft.com/office/drawing/2017/model3d" xmlns:o="urn:schemas-microsoft-com:office:office" xmlns:r="http://schemas.openxmlformats.org/officeDocument/2006/relationships" xmlns:m="http://schemas.openxmlformats.org/officeDocument/2006/math" xmlns:v="urn:schemas-microsoft-com:vml" xmlns:wp14="http://schemas.microsoft.com/office/word/2010/wordprocessingDrawing" xmlns:wp="http://schemas.openxmlformats.org/drawingml/2006/wordprocessingDrawing" xmlns:w10="urn:schemas-microsoft-com:office:word" xmlns:w="http://schemas.openxmlformats.org/wordprocessingml/2006/main" xmlns:w14="http://schemas.microsoft.com/office/word/2010/wordml" xmlns:w15="http://schemas.microsoft.com/office/word/2012/wordml" xmlns:w16cid="http://schemas.microsoft.com/office/word/2016/wordml/cid" xmlns:w16se="http://schemas.microsoft.com/office/word/2015/wordml/symex" xmlns:wpg="http://schemas.microsoft.com/office/word/2010/wordprocessingGroup" xmlns:wpi="http://schemas.microsoft.com/office/word/2010/wordprocessingInk" xmlns:wne="http://schemas.microsoft.com/office/word/2006/wordml" xmlns:wps="http://schemas.microsoft.com/office/word/2010/wordprocessingShape" mc:Ignorable="w14 w15 w16se w16cid wp14">
+<w:numbering xmlns:wpc="http://schemas.microsoft.com/office/word/2010/wordprocessingCanvas" xmlns:cx="http://schemas.microsoft.com/office/drawing/2014/chartex" xmlns:cx1="http://schemas.microsoft.com/office/drawing/2015/9/8/chartex" xmlns:cx2="http://schemas.microsoft.com/office/drawing/2015/10/21/chartex" xmlns:cx3="http://schemas.microsoft.com/office/drawing/2016/5/9/chartex" xmlns:cx4="http://schemas.microsoft.com/office/drawing/2016/5/10/chartex" xmlns:cx5="http://schemas.microsoft.com/office/drawing/2016/5/11/chartex" xmlns:cx6="http://schemas.microsoft.com/office/drawing/2016/5/12/chartex" xmlns:cx7="http://schemas.microsoft.com/office/drawing/2016/5/13/chartex" xmlns:cx8="http://schemas.microsoft.com/office/drawing/2016/5/14/chartex" xmlns:mc="http://schemas.openxmlformats.org/markup-compatibility/2006" xmlns:aink="http://schemas.microsoft.com/office/drawing/2016/ink" xmlns:am3d="http://schemas.microsoft.com/office/drawing/2017/model3d" xmlns:o="urn:schemas-microsoft-com:office:office" xmlns:oel="http://schemas.microsoft.com/office/2019/extlst" xmlns:r="http://schemas.openxmlformats.org/officeDocument/2006/relationships" xmlns:m="http://schemas.openxmlformats.org/officeDocument/2006/math" xmlns:v="urn:schemas-microsoft-com:vml" xmlns:wp14="http://schemas.microsoft.com/office/word/2010/wordprocessingDrawing" xmlns:wp="http://schemas.openxmlformats.org/drawingml/2006/wordprocessingDrawing" xmlns:w10="urn:schemas-microsoft-com:office:word" xmlns:w="http://schemas.openxmlformats.org/wordprocessingml/2006/main" xmlns:w14="http://schemas.microsoft.com/office/word/2010/wordml" xmlns:w15="http://schemas.microsoft.com/office/word/2012/wordml" xmlns:w16cex="http://schemas.microsoft.com/office/word/2018/wordml/cex" xmlns:w16cid="http://schemas.microsoft.com/office/word/2016/wordml/cid" xmlns:w16="http://schemas.microsoft.com/office/word/2018/wordml" xmlns:w16sdtdh="http://schemas.microsoft.com/office/word/2020/wordml/sdtdatahash" xmlns:w16se="http://schemas.microsoft.com/office/word/2015/wordml/symex" xmlns:wpg="http://schemas.microsoft.com/office/word/2010/wordprocessingGroup" xmlns:wpi="http://schemas.microsoft.com/office/word/2010/wordprocessingInk" xmlns:wne="http://schemas.microsoft.com/office/word/2006/wordml" xmlns:wps="http://schemas.microsoft.com/office/word/2010/wordprocessingShape" mc:Ignorable="w14 w15 w16se w16cid w16 w16cex w16sdtdh wp14">
   <w:abstractNum w:abstractNumId="0" w15:restartNumberingAfterBreak="0">
     <w:nsid w:val="00EE4D71"/>
     <w:multiLevelType w:val="hybridMultilevel"/>
@@ -10699,7 +10973,7 @@
         <w:rFonts w:ascii="Symbol" w:hAnsi="Symbol" w:hint="default"/>
       </w:rPr>
     </w:lvl>
-    <w:lvl w:ilvl="1" w:tplc="080A0003" w:tentative="1">
+    <w:lvl w:ilvl="1" w:tplc="080A0003">
       <w:start w:val="1"/>
       <w:numFmt w:val="bullet"/>
       <w:lvlText w:val="o"/>
@@ -13976,125 +14250,125 @@
       </w:rPr>
     </w:lvl>
   </w:abstractNum>
-  <w:num w:numId="1">
+  <w:num w:numId="1" w16cid:durableId="276646524">
     <w:abstractNumId w:val="2"/>
   </w:num>
-  <w:num w:numId="2">
+  <w:num w:numId="2" w16cid:durableId="1019820509">
     <w:abstractNumId w:val="16"/>
   </w:num>
-  <w:num w:numId="3">
+  <w:num w:numId="3" w16cid:durableId="1318533155">
     <w:abstractNumId w:val="25"/>
   </w:num>
-  <w:num w:numId="4">
+  <w:num w:numId="4" w16cid:durableId="2076976301">
     <w:abstractNumId w:val="4"/>
   </w:num>
-  <w:num w:numId="5">
+  <w:num w:numId="5" w16cid:durableId="1046030970">
     <w:abstractNumId w:val="22"/>
   </w:num>
-  <w:num w:numId="6">
+  <w:num w:numId="6" w16cid:durableId="1666737106">
     <w:abstractNumId w:val="13"/>
   </w:num>
-  <w:num w:numId="7">
+  <w:num w:numId="7" w16cid:durableId="1306205309">
     <w:abstractNumId w:val="29"/>
   </w:num>
-  <w:num w:numId="8">
+  <w:num w:numId="8" w16cid:durableId="76943228">
     <w:abstractNumId w:val="21"/>
   </w:num>
-  <w:num w:numId="9">
+  <w:num w:numId="9" w16cid:durableId="1929970264">
     <w:abstractNumId w:val="28"/>
   </w:num>
-  <w:num w:numId="10">
+  <w:num w:numId="10" w16cid:durableId="556673541">
     <w:abstractNumId w:val="35"/>
   </w:num>
-  <w:num w:numId="11">
+  <w:num w:numId="11" w16cid:durableId="1823305456">
     <w:abstractNumId w:val="10"/>
   </w:num>
-  <w:num w:numId="12">
+  <w:num w:numId="12" w16cid:durableId="1649703079">
     <w:abstractNumId w:val="34"/>
   </w:num>
-  <w:num w:numId="13">
+  <w:num w:numId="13" w16cid:durableId="666831030">
     <w:abstractNumId w:val="31"/>
   </w:num>
-  <w:num w:numId="14">
+  <w:num w:numId="14" w16cid:durableId="2125996266">
     <w:abstractNumId w:val="14"/>
   </w:num>
-  <w:num w:numId="15">
+  <w:num w:numId="15" w16cid:durableId="726997295">
     <w:abstractNumId w:val="12"/>
   </w:num>
-  <w:num w:numId="16">
+  <w:num w:numId="16" w16cid:durableId="1655449114">
     <w:abstractNumId w:val="23"/>
   </w:num>
-  <w:num w:numId="17">
+  <w:num w:numId="17" w16cid:durableId="715858614">
     <w:abstractNumId w:val="27"/>
   </w:num>
-  <w:num w:numId="18">
+  <w:num w:numId="18" w16cid:durableId="852382561">
     <w:abstractNumId w:val="11"/>
   </w:num>
-  <w:num w:numId="19">
+  <w:num w:numId="19" w16cid:durableId="2083796299">
     <w:abstractNumId w:val="17"/>
   </w:num>
-  <w:num w:numId="20">
+  <w:num w:numId="20" w16cid:durableId="481234126">
     <w:abstractNumId w:val="15"/>
   </w:num>
-  <w:num w:numId="21">
+  <w:num w:numId="21" w16cid:durableId="823468671">
     <w:abstractNumId w:val="20"/>
   </w:num>
-  <w:num w:numId="22">
+  <w:num w:numId="22" w16cid:durableId="1263142919">
     <w:abstractNumId w:val="24"/>
   </w:num>
-  <w:num w:numId="23">
+  <w:num w:numId="23" w16cid:durableId="704985711">
     <w:abstractNumId w:val="7"/>
   </w:num>
-  <w:num w:numId="24">
+  <w:num w:numId="24" w16cid:durableId="1530219380">
     <w:abstractNumId w:val="3"/>
   </w:num>
-  <w:num w:numId="25">
+  <w:num w:numId="25" w16cid:durableId="1861123642">
     <w:abstractNumId w:val="9"/>
   </w:num>
-  <w:num w:numId="26">
+  <w:num w:numId="26" w16cid:durableId="2094625826">
     <w:abstractNumId w:val="1"/>
   </w:num>
-  <w:num w:numId="27">
+  <w:num w:numId="27" w16cid:durableId="249430923">
     <w:abstractNumId w:val="8"/>
   </w:num>
-  <w:num w:numId="28">
+  <w:num w:numId="28" w16cid:durableId="1602299849">
     <w:abstractNumId w:val="36"/>
   </w:num>
-  <w:num w:numId="29">
+  <w:num w:numId="29" w16cid:durableId="1196849514">
     <w:abstractNumId w:val="32"/>
   </w:num>
-  <w:num w:numId="30">
+  <w:num w:numId="30" w16cid:durableId="1374306318">
     <w:abstractNumId w:val="33"/>
   </w:num>
-  <w:num w:numId="31">
+  <w:num w:numId="31" w16cid:durableId="271977177">
     <w:abstractNumId w:val="18"/>
   </w:num>
-  <w:num w:numId="32">
+  <w:num w:numId="32" w16cid:durableId="1592465776">
     <w:abstractNumId w:val="5"/>
   </w:num>
-  <w:num w:numId="33">
+  <w:num w:numId="33" w16cid:durableId="941303221">
     <w:abstractNumId w:val="30"/>
   </w:num>
-  <w:num w:numId="34">
+  <w:num w:numId="34" w16cid:durableId="27924090">
     <w:abstractNumId w:val="0"/>
   </w:num>
-  <w:num w:numId="35">
+  <w:num w:numId="35" w16cid:durableId="1429235464">
     <w:abstractNumId w:val="19"/>
   </w:num>
-  <w:num w:numId="36">
+  <w:num w:numId="36" w16cid:durableId="243877038">
     <w:abstractNumId w:val="6"/>
   </w:num>
-  <w:num w:numId="37">
+  <w:num w:numId="37" w16cid:durableId="155003718">
     <w:abstractNumId w:val="26"/>
   </w:num>
-  <w:num w:numId="38">
+  <w:num w:numId="38" w16cid:durableId="2024740326">
     <w:abstractNumId w:val="37"/>
   </w:num>
 </w:numbering>
 </file>
 
 <file path=word/styles.xml><?xml version="1.0" encoding="utf-8"?>
-<w:styles xmlns:mc="http://schemas.openxmlformats.org/markup-compatibility/2006" xmlns:r="http://schemas.openxmlformats.org/officeDocument/2006/relationships" xmlns:w="http://schemas.openxmlformats.org/wordprocessingml/2006/main" xmlns:w14="http://schemas.microsoft.com/office/word/2010/wordml" xmlns:w15="http://schemas.microsoft.com/office/word/2012/wordml" xmlns:w16cid="http://schemas.microsoft.com/office/word/2016/wordml/cid" xmlns:w16se="http://schemas.microsoft.com/office/word/2015/wordml/symex" mc:Ignorable="w14 w15 w16se w16cid">
+<w:styles xmlns:mc="http://schemas.openxmlformats.org/markup-compatibility/2006" xmlns:r="http://schemas.openxmlformats.org/officeDocument/2006/relationships" xmlns:w="http://schemas.openxmlformats.org/wordprocessingml/2006/main" xmlns:w14="http://schemas.microsoft.com/office/word/2010/wordml" xmlns:w15="http://schemas.microsoft.com/office/word/2012/wordml" xmlns:w16cex="http://schemas.microsoft.com/office/word/2018/wordml/cex" xmlns:w16cid="http://schemas.microsoft.com/office/word/2016/wordml/cid" xmlns:w16="http://schemas.microsoft.com/office/word/2018/wordml" xmlns:w16sdtdh="http://schemas.microsoft.com/office/word/2020/wordml/sdtdatahash" xmlns:w16se="http://schemas.microsoft.com/office/word/2015/wordml/symex" mc:Ignorable="w14 w15 w16se w16cid w16 w16cex w16sdtdh">
   <w:docDefaults>
     <w:rPrDefault>
       <w:rPr>
@@ -14493,11 +14767,11 @@
     <w:qFormat/>
     <w:rsid w:val="00CF284F"/>
   </w:style>
-  <w:style w:type="paragraph" w:styleId="Ttulo1">
+  <w:style w:type="paragraph" w:styleId="Heading1">
     <w:name w:val="heading 1"/>
     <w:basedOn w:val="Normal"/>
     <w:next w:val="Normal"/>
-    <w:link w:val="Ttulo1Car"/>
+    <w:link w:val="Heading1Char"/>
     <w:uiPriority w:val="9"/>
     <w:qFormat/>
     <w:rsid w:val="00771B82"/>
@@ -14514,11 +14788,11 @@
       <w:szCs w:val="32"/>
     </w:rPr>
   </w:style>
-  <w:style w:type="paragraph" w:styleId="Ttulo2">
+  <w:style w:type="paragraph" w:styleId="Heading2">
     <w:name w:val="heading 2"/>
     <w:basedOn w:val="Normal"/>
     <w:next w:val="Normal"/>
-    <w:link w:val="Ttulo2Car"/>
+    <w:link w:val="Heading2Char"/>
     <w:uiPriority w:val="9"/>
     <w:unhideWhenUsed/>
     <w:qFormat/>
@@ -14536,13 +14810,12 @@
       <w:szCs w:val="26"/>
     </w:rPr>
   </w:style>
-  <w:style w:type="character" w:default="1" w:styleId="Fuentedeprrafopredeter">
+  <w:style w:type="character" w:default="1" w:styleId="DefaultParagraphFont">
     <w:name w:val="Default Paragraph Font"/>
     <w:uiPriority w:val="1"/>
-    <w:semiHidden/>
     <w:unhideWhenUsed/>
   </w:style>
-  <w:style w:type="table" w:default="1" w:styleId="Tablanormal">
+  <w:style w:type="table" w:default="1" w:styleId="TableNormal">
     <w:name w:val="Normal Table"/>
     <w:uiPriority w:val="99"/>
     <w:semiHidden/>
@@ -14557,13 +14830,13 @@
       </w:tblCellMar>
     </w:tblPr>
   </w:style>
-  <w:style w:type="numbering" w:default="1" w:styleId="Sinlista">
+  <w:style w:type="numbering" w:default="1" w:styleId="NoList">
     <w:name w:val="No List"/>
     <w:uiPriority w:val="99"/>
     <w:semiHidden/>
     <w:unhideWhenUsed/>
   </w:style>
-  <w:style w:type="paragraph" w:styleId="Prrafodelista">
+  <w:style w:type="paragraph" w:styleId="ListParagraph">
     <w:name w:val="List Paragraph"/>
     <w:basedOn w:val="Normal"/>
     <w:uiPriority w:val="34"/>
@@ -14574,10 +14847,10 @@
       <w:contextualSpacing/>
     </w:pPr>
   </w:style>
-  <w:style w:type="character" w:customStyle="1" w:styleId="Ttulo1Car">
-    <w:name w:val="Título 1 Car"/>
-    <w:basedOn w:val="Fuentedeprrafopredeter"/>
-    <w:link w:val="Ttulo1"/>
+  <w:style w:type="character" w:customStyle="1" w:styleId="Heading1Char">
+    <w:name w:val="Heading 1 Char"/>
+    <w:basedOn w:val="DefaultParagraphFont"/>
+    <w:link w:val="Heading1"/>
     <w:uiPriority w:val="9"/>
     <w:rsid w:val="00771B82"/>
     <w:rPr>
@@ -14587,9 +14860,9 @@
       <w:szCs w:val="32"/>
     </w:rPr>
   </w:style>
-  <w:style w:type="paragraph" w:styleId="TtuloTDC">
+  <w:style w:type="paragraph" w:styleId="TOCHeading">
     <w:name w:val="TOC Heading"/>
-    <w:basedOn w:val="Ttulo1"/>
+    <w:basedOn w:val="Heading1"/>
     <w:next w:val="Normal"/>
     <w:uiPriority w:val="39"/>
     <w:unhideWhenUsed/>
@@ -14602,7 +14875,7 @@
       <w:lang w:eastAsia="es-MX"/>
     </w:rPr>
   </w:style>
-  <w:style w:type="paragraph" w:styleId="TDC2">
+  <w:style w:type="paragraph" w:styleId="TOC2">
     <w:name w:val="toc 2"/>
     <w:basedOn w:val="Normal"/>
     <w:next w:val="Normal"/>
@@ -14620,7 +14893,7 @@
       <w:bCs/>
     </w:rPr>
   </w:style>
-  <w:style w:type="paragraph" w:styleId="TDC1">
+  <w:style w:type="paragraph" w:styleId="TOC1">
     <w:name w:val="toc 1"/>
     <w:basedOn w:val="Normal"/>
     <w:next w:val="Normal"/>
@@ -14641,7 +14914,7 @@
       <w:szCs w:val="24"/>
     </w:rPr>
   </w:style>
-  <w:style w:type="paragraph" w:styleId="TDC3">
+  <w:style w:type="paragraph" w:styleId="TOC3">
     <w:name w:val="toc 3"/>
     <w:basedOn w:val="Normal"/>
     <w:next w:val="Normal"/>
@@ -14659,11 +14932,11 @@
       <w:szCs w:val="20"/>
     </w:rPr>
   </w:style>
-  <w:style w:type="paragraph" w:styleId="Ttulo">
+  <w:style w:type="paragraph" w:styleId="Title">
     <w:name w:val="Title"/>
     <w:basedOn w:val="Normal"/>
     <w:next w:val="Normal"/>
-    <w:link w:val="TtuloCar"/>
+    <w:link w:val="TitleChar"/>
     <w:uiPriority w:val="10"/>
     <w:qFormat/>
     <w:rsid w:val="00036DF8"/>
@@ -14679,10 +14952,10 @@
       <w:szCs w:val="56"/>
     </w:rPr>
   </w:style>
-  <w:style w:type="character" w:customStyle="1" w:styleId="TtuloCar">
-    <w:name w:val="Título Car"/>
-    <w:basedOn w:val="Fuentedeprrafopredeter"/>
-    <w:link w:val="Ttulo"/>
+  <w:style w:type="character" w:customStyle="1" w:styleId="TitleChar">
+    <w:name w:val="Title Char"/>
+    <w:basedOn w:val="DefaultParagraphFont"/>
+    <w:link w:val="Title"/>
     <w:uiPriority w:val="10"/>
     <w:rsid w:val="00036DF8"/>
     <w:rPr>
@@ -14693,7 +14966,7 @@
       <w:szCs w:val="56"/>
     </w:rPr>
   </w:style>
-  <w:style w:type="paragraph" w:styleId="Sinespaciado">
+  <w:style w:type="paragraph" w:styleId="NoSpacing">
     <w:name w:val="No Spacing"/>
     <w:uiPriority w:val="1"/>
     <w:qFormat/>
@@ -14702,9 +14975,9 @@
       <w:spacing w:after="0" w:line="240" w:lineRule="auto"/>
     </w:pPr>
   </w:style>
-  <w:style w:type="character" w:styleId="Textoennegrita">
+  <w:style w:type="character" w:styleId="Strong">
     <w:name w:val="Strong"/>
-    <w:basedOn w:val="Fuentedeprrafopredeter"/>
+    <w:basedOn w:val="DefaultParagraphFont"/>
     <w:uiPriority w:val="22"/>
     <w:qFormat/>
     <w:rsid w:val="00D46D18"/>
@@ -14713,9 +14986,9 @@
       <w:bCs/>
     </w:rPr>
   </w:style>
-  <w:style w:type="table" w:styleId="Tablaconcuadrcula">
+  <w:style w:type="table" w:styleId="TableGrid">
     <w:name w:val="Table Grid"/>
-    <w:basedOn w:val="Tablanormal"/>
+    <w:basedOn w:val="TableNormal"/>
     <w:uiPriority w:val="39"/>
     <w:rsid w:val="00BE2EE4"/>
     <w:pPr>
@@ -14732,7 +15005,7 @@
       </w:tblBorders>
     </w:tblPr>
   </w:style>
-  <w:style w:type="paragraph" w:styleId="TDC4">
+  <w:style w:type="paragraph" w:styleId="TOC4">
     <w:name w:val="toc 4"/>
     <w:basedOn w:val="Normal"/>
     <w:next w:val="Normal"/>
@@ -14750,7 +15023,7 @@
       <w:szCs w:val="20"/>
     </w:rPr>
   </w:style>
-  <w:style w:type="paragraph" w:styleId="TDC5">
+  <w:style w:type="paragraph" w:styleId="TOC5">
     <w:name w:val="toc 5"/>
     <w:basedOn w:val="Normal"/>
     <w:next w:val="Normal"/>
@@ -14768,7 +15041,7 @@
       <w:szCs w:val="20"/>
     </w:rPr>
   </w:style>
-  <w:style w:type="paragraph" w:styleId="TDC6">
+  <w:style w:type="paragraph" w:styleId="TOC6">
     <w:name w:val="toc 6"/>
     <w:basedOn w:val="Normal"/>
     <w:next w:val="Normal"/>
@@ -14786,7 +15059,7 @@
       <w:szCs w:val="20"/>
     </w:rPr>
   </w:style>
-  <w:style w:type="paragraph" w:styleId="TDC7">
+  <w:style w:type="paragraph" w:styleId="TOC7">
     <w:name w:val="toc 7"/>
     <w:basedOn w:val="Normal"/>
     <w:next w:val="Normal"/>
@@ -14804,7 +15077,7 @@
       <w:szCs w:val="20"/>
     </w:rPr>
   </w:style>
-  <w:style w:type="paragraph" w:styleId="TDC8">
+  <w:style w:type="paragraph" w:styleId="TOC8">
     <w:name w:val="toc 8"/>
     <w:basedOn w:val="Normal"/>
     <w:next w:val="Normal"/>
@@ -14822,7 +15095,7 @@
       <w:szCs w:val="20"/>
     </w:rPr>
   </w:style>
-  <w:style w:type="paragraph" w:styleId="TDC9">
+  <w:style w:type="paragraph" w:styleId="TOC9">
     <w:name w:val="toc 9"/>
     <w:basedOn w:val="Normal"/>
     <w:next w:val="Normal"/>
@@ -14840,9 +15113,9 @@
       <w:szCs w:val="20"/>
     </w:rPr>
   </w:style>
-  <w:style w:type="character" w:styleId="Hipervnculo">
+  <w:style w:type="character" w:styleId="Hyperlink">
     <w:name w:val="Hyperlink"/>
-    <w:basedOn w:val="Fuentedeprrafopredeter"/>
+    <w:basedOn w:val="DefaultParagraphFont"/>
     <w:uiPriority w:val="99"/>
     <w:unhideWhenUsed/>
     <w:rsid w:val="000A62D9"/>
@@ -14851,10 +15124,10 @@
       <w:u w:val="single"/>
     </w:rPr>
   </w:style>
-  <w:style w:type="character" w:customStyle="1" w:styleId="Ttulo2Car">
-    <w:name w:val="Título 2 Car"/>
-    <w:basedOn w:val="Fuentedeprrafopredeter"/>
-    <w:link w:val="Ttulo2"/>
+  <w:style w:type="character" w:customStyle="1" w:styleId="Heading2Char">
+    <w:name w:val="Heading 2 Char"/>
+    <w:basedOn w:val="DefaultParagraphFont"/>
+    <w:link w:val="Heading2"/>
     <w:uiPriority w:val="9"/>
     <w:rsid w:val="000A62D9"/>
     <w:rPr>
@@ -14864,9 +15137,9 @@
       <w:szCs w:val="26"/>
     </w:rPr>
   </w:style>
-  <w:style w:type="character" w:styleId="Mencinsinresolver">
+  <w:style w:type="character" w:styleId="UnresolvedMention">
     <w:name w:val="Unresolved Mention"/>
-    <w:basedOn w:val="Fuentedeprrafopredeter"/>
+    <w:basedOn w:val="DefaultParagraphFont"/>
     <w:uiPriority w:val="99"/>
     <w:semiHidden/>
     <w:unhideWhenUsed/>
@@ -14876,10 +15149,10 @@
       <w:shd w:val="clear" w:color="auto" w:fill="E1DFDD"/>
     </w:rPr>
   </w:style>
-  <w:style w:type="paragraph" w:styleId="Encabezado">
+  <w:style w:type="paragraph" w:styleId="Header">
     <w:name w:val="header"/>
     <w:basedOn w:val="Normal"/>
-    <w:link w:val="EncabezadoCar"/>
+    <w:link w:val="HeaderChar"/>
     <w:uiPriority w:val="99"/>
     <w:unhideWhenUsed/>
     <w:rsid w:val="00CB19EE"/>
@@ -14891,17 +15164,17 @@
       <w:spacing w:after="0" w:line="240" w:lineRule="auto"/>
     </w:pPr>
   </w:style>
-  <w:style w:type="character" w:customStyle="1" w:styleId="EncabezadoCar">
-    <w:name w:val="Encabezado Car"/>
-    <w:basedOn w:val="Fuentedeprrafopredeter"/>
-    <w:link w:val="Encabezado"/>
+  <w:style w:type="character" w:customStyle="1" w:styleId="HeaderChar">
+    <w:name w:val="Header Char"/>
+    <w:basedOn w:val="DefaultParagraphFont"/>
+    <w:link w:val="Header"/>
     <w:uiPriority w:val="99"/>
     <w:rsid w:val="00CB19EE"/>
   </w:style>
-  <w:style w:type="paragraph" w:styleId="Piedepgina">
+  <w:style w:type="paragraph" w:styleId="Footer">
     <w:name w:val="footer"/>
     <w:basedOn w:val="Normal"/>
-    <w:link w:val="PiedepginaCar"/>
+    <w:link w:val="FooterChar"/>
     <w:uiPriority w:val="99"/>
     <w:unhideWhenUsed/>
     <w:rsid w:val="00CB19EE"/>
@@ -14913,10 +15186,10 @@
       <w:spacing w:after="0" w:line="240" w:lineRule="auto"/>
     </w:pPr>
   </w:style>
-  <w:style w:type="character" w:customStyle="1" w:styleId="PiedepginaCar">
-    <w:name w:val="Pie de página Car"/>
-    <w:basedOn w:val="Fuentedeprrafopredeter"/>
-    <w:link w:val="Piedepgina"/>
+  <w:style w:type="character" w:customStyle="1" w:styleId="FooterChar">
+    <w:name w:val="Footer Char"/>
+    <w:basedOn w:val="DefaultParagraphFont"/>
+    <w:link w:val="Footer"/>
     <w:uiPriority w:val="99"/>
     <w:rsid w:val="00CB19EE"/>
   </w:style>

</xml_diff>

<commit_message>
Se crearon prurbas unitarias al modulo de crud centros de investigacion
</commit_message>
<xml_diff>
--- a/requerimientos/REQUERIMIENTOS SISTEMA DE GEOLOCALIZACION.docx
+++ b/requerimientos/REQUERIMIENTOS SISTEMA DE GEOLOCALIZACION.docx
@@ -1,10 +1,10 @@
 
 <file path=word/document.xml><?xml version="1.0" encoding="utf-8"?>
-<w:document xmlns:wpc="http://schemas.microsoft.com/office/word/2010/wordprocessingCanvas" xmlns:cx="http://schemas.microsoft.com/office/drawing/2014/chartex" xmlns:cx1="http://schemas.microsoft.com/office/drawing/2015/9/8/chartex" xmlns:cx2="http://schemas.microsoft.com/office/drawing/2015/10/21/chartex" xmlns:cx3="http://schemas.microsoft.com/office/drawing/2016/5/9/chartex" xmlns:cx4="http://schemas.microsoft.com/office/drawing/2016/5/10/chartex" xmlns:cx5="http://schemas.microsoft.com/office/drawing/2016/5/11/chartex" xmlns:cx6="http://schemas.microsoft.com/office/drawing/2016/5/12/chartex" xmlns:cx7="http://schemas.microsoft.com/office/drawing/2016/5/13/chartex" xmlns:cx8="http://schemas.microsoft.com/office/drawing/2016/5/14/chartex" xmlns:mc="http://schemas.openxmlformats.org/markup-compatibility/2006" xmlns:aink="http://schemas.microsoft.com/office/drawing/2016/ink" xmlns:am3d="http://schemas.microsoft.com/office/drawing/2017/model3d" xmlns:o="urn:schemas-microsoft-com:office:office" xmlns:oel="http://schemas.microsoft.com/office/2019/extlst" xmlns:r="http://schemas.openxmlformats.org/officeDocument/2006/relationships" xmlns:m="http://schemas.openxmlformats.org/officeDocument/2006/math" xmlns:v="urn:schemas-microsoft-com:vml" xmlns:wp14="http://schemas.microsoft.com/office/word/2010/wordprocessingDrawing" xmlns:wp="http://schemas.openxmlformats.org/drawingml/2006/wordprocessingDrawing" xmlns:w10="urn:schemas-microsoft-com:office:word" xmlns:w="http://schemas.openxmlformats.org/wordprocessingml/2006/main" xmlns:w14="http://schemas.microsoft.com/office/word/2010/wordml" xmlns:w15="http://schemas.microsoft.com/office/word/2012/wordml" xmlns:w16cex="http://schemas.microsoft.com/office/word/2018/wordml/cex" xmlns:w16cid="http://schemas.microsoft.com/office/word/2016/wordml/cid" xmlns:w16="http://schemas.microsoft.com/office/word/2018/wordml" xmlns:w16sdtdh="http://schemas.microsoft.com/office/word/2020/wordml/sdtdatahash" xmlns:w16se="http://schemas.microsoft.com/office/word/2015/wordml/symex" xmlns:wpg="http://schemas.microsoft.com/office/word/2010/wordprocessingGroup" xmlns:wpi="http://schemas.microsoft.com/office/word/2010/wordprocessingInk" xmlns:wne="http://schemas.microsoft.com/office/word/2006/wordml" xmlns:wps="http://schemas.microsoft.com/office/word/2010/wordprocessingShape" mc:Ignorable="w14 w15 w16se w16cid w16 w16cex w16sdtdh wp14">
+<w:document xmlns:wpc="http://schemas.microsoft.com/office/word/2010/wordprocessingCanvas" xmlns:cx="http://schemas.microsoft.com/office/drawing/2014/chartex" xmlns:cx1="http://schemas.microsoft.com/office/drawing/2015/9/8/chartex" xmlns:cx2="http://schemas.microsoft.com/office/drawing/2015/10/21/chartex" xmlns:cx3="http://schemas.microsoft.com/office/drawing/2016/5/9/chartex" xmlns:cx4="http://schemas.microsoft.com/office/drawing/2016/5/10/chartex" xmlns:cx5="http://schemas.microsoft.com/office/drawing/2016/5/11/chartex" xmlns:cx6="http://schemas.microsoft.com/office/drawing/2016/5/12/chartex" xmlns:cx7="http://schemas.microsoft.com/office/drawing/2016/5/13/chartex" xmlns:cx8="http://schemas.microsoft.com/office/drawing/2016/5/14/chartex" xmlns:mc="http://schemas.openxmlformats.org/markup-compatibility/2006" xmlns:aink="http://schemas.microsoft.com/office/drawing/2016/ink" xmlns:am3d="http://schemas.microsoft.com/office/drawing/2017/model3d" xmlns:o="urn:schemas-microsoft-com:office:office" xmlns:r="http://schemas.openxmlformats.org/officeDocument/2006/relationships" xmlns:m="http://schemas.openxmlformats.org/officeDocument/2006/math" xmlns:v="urn:schemas-microsoft-com:vml" xmlns:wp14="http://schemas.microsoft.com/office/word/2010/wordprocessingDrawing" xmlns:wp="http://schemas.openxmlformats.org/drawingml/2006/wordprocessingDrawing" xmlns:w10="urn:schemas-microsoft-com:office:word" xmlns:w="http://schemas.openxmlformats.org/wordprocessingml/2006/main" xmlns:w14="http://schemas.microsoft.com/office/word/2010/wordml" xmlns:w15="http://schemas.microsoft.com/office/word/2012/wordml" xmlns:w16cid="http://schemas.microsoft.com/office/word/2016/wordml/cid" xmlns:w16se="http://schemas.microsoft.com/office/word/2015/wordml/symex" xmlns:wpg="http://schemas.microsoft.com/office/word/2010/wordprocessingGroup" xmlns:wpi="http://schemas.microsoft.com/office/word/2010/wordprocessingInk" xmlns:wne="http://schemas.microsoft.com/office/word/2006/wordml" xmlns:wps="http://schemas.microsoft.com/office/word/2010/wordprocessingShape" mc:Ignorable="w14 w15 w16se w16cid wp14">
   <w:body>
     <w:p>
       <w:pPr>
-        <w:pStyle w:val="Title"/>
+        <w:pStyle w:val="Ttulo"/>
         <w:rPr>
           <w:rFonts w:ascii="Arial" w:hAnsi="Arial" w:cs="Arial"/>
           <w:lang w:val="es-ES"/>
@@ -29,390 +29,390 @@
     </w:p>
     <w:p>
       <w:pPr>
-        <w:pStyle w:val="NoSpacing"/>
-        <w:jc w:val="both"/>
-        <w:rPr>
-          <w:rStyle w:val="Strong"/>
-          <w:rFonts w:ascii="Arial" w:hAnsi="Arial" w:cs="Arial"/>
-        </w:rPr>
-      </w:pPr>
-    </w:p>
-    <w:p>
-      <w:pPr>
-        <w:pStyle w:val="NoSpacing"/>
-        <w:jc w:val="both"/>
-        <w:rPr>
-          <w:rStyle w:val="Strong"/>
-          <w:rFonts w:ascii="Arial" w:hAnsi="Arial" w:cs="Arial"/>
-        </w:rPr>
-      </w:pPr>
-    </w:p>
-    <w:p>
-      <w:pPr>
-        <w:pStyle w:val="NoSpacing"/>
-        <w:jc w:val="both"/>
-        <w:rPr>
-          <w:rStyle w:val="Strong"/>
-          <w:rFonts w:ascii="Arial" w:hAnsi="Arial" w:cs="Arial"/>
-        </w:rPr>
-      </w:pPr>
-    </w:p>
-    <w:p>
-      <w:pPr>
-        <w:pStyle w:val="NoSpacing"/>
-        <w:jc w:val="both"/>
-        <w:rPr>
-          <w:rStyle w:val="Strong"/>
-          <w:rFonts w:ascii="Arial" w:hAnsi="Arial" w:cs="Arial"/>
-        </w:rPr>
-      </w:pPr>
-    </w:p>
-    <w:p>
-      <w:pPr>
-        <w:pStyle w:val="NoSpacing"/>
-        <w:jc w:val="both"/>
-        <w:rPr>
-          <w:rStyle w:val="Strong"/>
-          <w:rFonts w:ascii="Arial" w:hAnsi="Arial" w:cs="Arial"/>
-        </w:rPr>
-      </w:pPr>
-    </w:p>
-    <w:p>
-      <w:pPr>
-        <w:pStyle w:val="NoSpacing"/>
-        <w:jc w:val="both"/>
-        <w:rPr>
-          <w:rStyle w:val="Strong"/>
-          <w:rFonts w:ascii="Arial" w:hAnsi="Arial" w:cs="Arial"/>
-        </w:rPr>
-      </w:pPr>
-    </w:p>
-    <w:p>
-      <w:pPr>
-        <w:pStyle w:val="NoSpacing"/>
-        <w:jc w:val="both"/>
-        <w:rPr>
-          <w:rStyle w:val="Strong"/>
-          <w:rFonts w:ascii="Arial" w:hAnsi="Arial" w:cs="Arial"/>
-        </w:rPr>
-      </w:pPr>
-    </w:p>
-    <w:p>
-      <w:pPr>
-        <w:pStyle w:val="NoSpacing"/>
-        <w:jc w:val="both"/>
-        <w:rPr>
-          <w:rStyle w:val="Strong"/>
-          <w:rFonts w:ascii="Arial" w:hAnsi="Arial" w:cs="Arial"/>
-        </w:rPr>
-      </w:pPr>
-    </w:p>
-    <w:p>
-      <w:pPr>
-        <w:pStyle w:val="NoSpacing"/>
-        <w:jc w:val="both"/>
-        <w:rPr>
-          <w:rStyle w:val="Strong"/>
-          <w:rFonts w:ascii="Arial" w:hAnsi="Arial" w:cs="Arial"/>
-        </w:rPr>
-      </w:pPr>
-    </w:p>
-    <w:p>
-      <w:pPr>
-        <w:pStyle w:val="NoSpacing"/>
-        <w:jc w:val="both"/>
-        <w:rPr>
-          <w:rStyle w:val="Strong"/>
-          <w:rFonts w:ascii="Arial" w:hAnsi="Arial" w:cs="Arial"/>
-        </w:rPr>
-      </w:pPr>
-    </w:p>
-    <w:p>
-      <w:pPr>
-        <w:pStyle w:val="NoSpacing"/>
-        <w:jc w:val="both"/>
-        <w:rPr>
-          <w:rStyle w:val="Strong"/>
-          <w:rFonts w:ascii="Arial" w:hAnsi="Arial" w:cs="Arial"/>
-        </w:rPr>
-      </w:pPr>
-    </w:p>
-    <w:p>
-      <w:pPr>
-        <w:pStyle w:val="NoSpacing"/>
-        <w:jc w:val="both"/>
-        <w:rPr>
-          <w:rStyle w:val="Strong"/>
-          <w:rFonts w:ascii="Arial" w:hAnsi="Arial" w:cs="Arial"/>
-        </w:rPr>
-      </w:pPr>
-    </w:p>
-    <w:p>
-      <w:pPr>
-        <w:pStyle w:val="NoSpacing"/>
-        <w:jc w:val="both"/>
-        <w:rPr>
-          <w:rStyle w:val="Strong"/>
-          <w:rFonts w:ascii="Arial" w:hAnsi="Arial" w:cs="Arial"/>
-        </w:rPr>
-      </w:pPr>
-    </w:p>
-    <w:p>
-      <w:pPr>
-        <w:pStyle w:val="NoSpacing"/>
-        <w:jc w:val="both"/>
-        <w:rPr>
-          <w:rStyle w:val="Strong"/>
-          <w:rFonts w:ascii="Arial" w:hAnsi="Arial" w:cs="Arial"/>
-        </w:rPr>
-      </w:pPr>
-    </w:p>
-    <w:p>
-      <w:pPr>
-        <w:pStyle w:val="NoSpacing"/>
-        <w:jc w:val="both"/>
-        <w:rPr>
-          <w:rStyle w:val="Strong"/>
-          <w:rFonts w:ascii="Arial" w:hAnsi="Arial" w:cs="Arial"/>
-        </w:rPr>
-      </w:pPr>
-    </w:p>
-    <w:p>
-      <w:pPr>
-        <w:pStyle w:val="NoSpacing"/>
-        <w:jc w:val="both"/>
-        <w:rPr>
-          <w:rStyle w:val="Strong"/>
-          <w:rFonts w:ascii="Arial" w:hAnsi="Arial" w:cs="Arial"/>
-        </w:rPr>
-      </w:pPr>
-    </w:p>
-    <w:p>
-      <w:pPr>
-        <w:pStyle w:val="NoSpacing"/>
-        <w:jc w:val="both"/>
-        <w:rPr>
-          <w:rStyle w:val="Strong"/>
-          <w:rFonts w:ascii="Arial" w:hAnsi="Arial" w:cs="Arial"/>
-        </w:rPr>
-      </w:pPr>
-    </w:p>
-    <w:p>
-      <w:pPr>
-        <w:pStyle w:val="NoSpacing"/>
-        <w:jc w:val="both"/>
-        <w:rPr>
-          <w:rStyle w:val="Strong"/>
-          <w:rFonts w:ascii="Arial" w:hAnsi="Arial" w:cs="Arial"/>
-        </w:rPr>
-      </w:pPr>
-    </w:p>
-    <w:p>
-      <w:pPr>
-        <w:pStyle w:val="NoSpacing"/>
-        <w:jc w:val="both"/>
-        <w:rPr>
-          <w:rStyle w:val="Strong"/>
-          <w:rFonts w:ascii="Arial" w:hAnsi="Arial" w:cs="Arial"/>
-        </w:rPr>
-      </w:pPr>
-    </w:p>
-    <w:p>
-      <w:pPr>
-        <w:pStyle w:val="NoSpacing"/>
-        <w:jc w:val="both"/>
-        <w:rPr>
-          <w:rStyle w:val="Strong"/>
-          <w:rFonts w:ascii="Arial" w:hAnsi="Arial" w:cs="Arial"/>
-        </w:rPr>
-      </w:pPr>
-    </w:p>
-    <w:p>
-      <w:pPr>
-        <w:pStyle w:val="NoSpacing"/>
-        <w:jc w:val="both"/>
-        <w:rPr>
-          <w:rStyle w:val="Strong"/>
-          <w:rFonts w:ascii="Arial" w:hAnsi="Arial" w:cs="Arial"/>
-        </w:rPr>
-      </w:pPr>
-    </w:p>
-    <w:p>
-      <w:pPr>
-        <w:pStyle w:val="NoSpacing"/>
-        <w:jc w:val="both"/>
-        <w:rPr>
-          <w:rStyle w:val="Strong"/>
-          <w:rFonts w:ascii="Arial" w:hAnsi="Arial" w:cs="Arial"/>
-        </w:rPr>
-      </w:pPr>
-    </w:p>
-    <w:p>
-      <w:pPr>
-        <w:pStyle w:val="NoSpacing"/>
-        <w:jc w:val="both"/>
-        <w:rPr>
-          <w:rStyle w:val="Strong"/>
-          <w:rFonts w:ascii="Arial" w:hAnsi="Arial" w:cs="Arial"/>
-        </w:rPr>
-      </w:pPr>
-    </w:p>
-    <w:p>
-      <w:pPr>
-        <w:pStyle w:val="NoSpacing"/>
-        <w:jc w:val="both"/>
-        <w:rPr>
-          <w:rStyle w:val="Strong"/>
-          <w:rFonts w:ascii="Arial" w:hAnsi="Arial" w:cs="Arial"/>
-        </w:rPr>
-      </w:pPr>
-    </w:p>
-    <w:p>
-      <w:pPr>
-        <w:pStyle w:val="NoSpacing"/>
-        <w:jc w:val="both"/>
-        <w:rPr>
-          <w:rStyle w:val="Strong"/>
-          <w:rFonts w:ascii="Arial" w:hAnsi="Arial" w:cs="Arial"/>
-        </w:rPr>
-      </w:pPr>
-    </w:p>
-    <w:p>
-      <w:pPr>
-        <w:pStyle w:val="NoSpacing"/>
-        <w:jc w:val="both"/>
-        <w:rPr>
-          <w:rStyle w:val="Strong"/>
-          <w:rFonts w:ascii="Arial" w:hAnsi="Arial" w:cs="Arial"/>
-        </w:rPr>
-      </w:pPr>
-    </w:p>
-    <w:p>
-      <w:pPr>
-        <w:pStyle w:val="NoSpacing"/>
-        <w:jc w:val="both"/>
-        <w:rPr>
-          <w:rStyle w:val="Strong"/>
-          <w:rFonts w:ascii="Arial" w:hAnsi="Arial" w:cs="Arial"/>
-        </w:rPr>
-      </w:pPr>
-    </w:p>
-    <w:p>
-      <w:pPr>
-        <w:pStyle w:val="NoSpacing"/>
-        <w:jc w:val="both"/>
-        <w:rPr>
-          <w:rStyle w:val="Strong"/>
-          <w:rFonts w:ascii="Arial" w:hAnsi="Arial" w:cs="Arial"/>
-        </w:rPr>
-      </w:pPr>
-    </w:p>
-    <w:p>
-      <w:pPr>
-        <w:pStyle w:val="NoSpacing"/>
-        <w:jc w:val="both"/>
-        <w:rPr>
-          <w:rStyle w:val="Strong"/>
-          <w:rFonts w:ascii="Arial" w:hAnsi="Arial" w:cs="Arial"/>
-        </w:rPr>
-      </w:pPr>
-    </w:p>
-    <w:p>
-      <w:pPr>
-        <w:pStyle w:val="NoSpacing"/>
-        <w:jc w:val="both"/>
-        <w:rPr>
-          <w:rStyle w:val="Strong"/>
-          <w:rFonts w:ascii="Arial" w:hAnsi="Arial" w:cs="Arial"/>
-        </w:rPr>
-      </w:pPr>
-    </w:p>
-    <w:p>
-      <w:pPr>
-        <w:pStyle w:val="NoSpacing"/>
-        <w:jc w:val="both"/>
-        <w:rPr>
-          <w:rStyle w:val="Strong"/>
-          <w:rFonts w:ascii="Arial" w:hAnsi="Arial" w:cs="Arial"/>
-        </w:rPr>
-      </w:pPr>
-    </w:p>
-    <w:p>
-      <w:pPr>
-        <w:pStyle w:val="NoSpacing"/>
-        <w:jc w:val="both"/>
-        <w:rPr>
-          <w:rStyle w:val="Strong"/>
-          <w:rFonts w:ascii="Arial" w:hAnsi="Arial" w:cs="Arial"/>
-        </w:rPr>
-      </w:pPr>
-    </w:p>
-    <w:p>
-      <w:pPr>
-        <w:pStyle w:val="NoSpacing"/>
-        <w:jc w:val="both"/>
-        <w:rPr>
-          <w:rStyle w:val="Strong"/>
-          <w:rFonts w:ascii="Arial" w:hAnsi="Arial" w:cs="Arial"/>
-        </w:rPr>
-      </w:pPr>
-    </w:p>
-    <w:p>
-      <w:pPr>
-        <w:pStyle w:val="NoSpacing"/>
-        <w:jc w:val="both"/>
-        <w:rPr>
-          <w:rStyle w:val="Strong"/>
-          <w:rFonts w:ascii="Arial" w:hAnsi="Arial" w:cs="Arial"/>
-        </w:rPr>
-      </w:pPr>
-    </w:p>
-    <w:p>
-      <w:pPr>
-        <w:pStyle w:val="NoSpacing"/>
-        <w:jc w:val="both"/>
-        <w:rPr>
-          <w:rStyle w:val="Strong"/>
-          <w:rFonts w:ascii="Arial" w:hAnsi="Arial" w:cs="Arial"/>
-        </w:rPr>
-      </w:pPr>
-    </w:p>
-    <w:p>
-      <w:pPr>
-        <w:pStyle w:val="NoSpacing"/>
-        <w:jc w:val="both"/>
-        <w:rPr>
-          <w:rStyle w:val="Strong"/>
-          <w:rFonts w:ascii="Arial" w:hAnsi="Arial" w:cs="Arial"/>
-        </w:rPr>
-      </w:pPr>
-    </w:p>
-    <w:p>
-      <w:pPr>
-        <w:pStyle w:val="NoSpacing"/>
-        <w:jc w:val="both"/>
-        <w:rPr>
-          <w:rStyle w:val="Strong"/>
-          <w:rFonts w:ascii="Arial" w:hAnsi="Arial" w:cs="Arial"/>
-        </w:rPr>
-      </w:pPr>
-    </w:p>
-    <w:p>
-      <w:pPr>
-        <w:pStyle w:val="NoSpacing"/>
-        <w:jc w:val="both"/>
-        <w:rPr>
-          <w:rStyle w:val="Strong"/>
-          <w:rFonts w:ascii="Arial" w:hAnsi="Arial" w:cs="Arial"/>
-        </w:rPr>
-      </w:pPr>
-    </w:p>
-    <w:p>
-      <w:pPr>
-        <w:pStyle w:val="NoSpacing"/>
-        <w:jc w:val="both"/>
-        <w:rPr>
-          <w:rStyle w:val="Strong"/>
+        <w:pStyle w:val="Sinespaciado"/>
+        <w:jc w:val="both"/>
+        <w:rPr>
+          <w:rStyle w:val="Textoennegrita"/>
+          <w:rFonts w:ascii="Arial" w:hAnsi="Arial" w:cs="Arial"/>
+        </w:rPr>
+      </w:pPr>
+    </w:p>
+    <w:p>
+      <w:pPr>
+        <w:pStyle w:val="Sinespaciado"/>
+        <w:jc w:val="both"/>
+        <w:rPr>
+          <w:rStyle w:val="Textoennegrita"/>
+          <w:rFonts w:ascii="Arial" w:hAnsi="Arial" w:cs="Arial"/>
+        </w:rPr>
+      </w:pPr>
+    </w:p>
+    <w:p>
+      <w:pPr>
+        <w:pStyle w:val="Sinespaciado"/>
+        <w:jc w:val="both"/>
+        <w:rPr>
+          <w:rStyle w:val="Textoennegrita"/>
+          <w:rFonts w:ascii="Arial" w:hAnsi="Arial" w:cs="Arial"/>
+        </w:rPr>
+      </w:pPr>
+    </w:p>
+    <w:p>
+      <w:pPr>
+        <w:pStyle w:val="Sinespaciado"/>
+        <w:jc w:val="both"/>
+        <w:rPr>
+          <w:rStyle w:val="Textoennegrita"/>
+          <w:rFonts w:ascii="Arial" w:hAnsi="Arial" w:cs="Arial"/>
+        </w:rPr>
+      </w:pPr>
+    </w:p>
+    <w:p>
+      <w:pPr>
+        <w:pStyle w:val="Sinespaciado"/>
+        <w:jc w:val="both"/>
+        <w:rPr>
+          <w:rStyle w:val="Textoennegrita"/>
+          <w:rFonts w:ascii="Arial" w:hAnsi="Arial" w:cs="Arial"/>
+        </w:rPr>
+      </w:pPr>
+    </w:p>
+    <w:p>
+      <w:pPr>
+        <w:pStyle w:val="Sinespaciado"/>
+        <w:jc w:val="both"/>
+        <w:rPr>
+          <w:rStyle w:val="Textoennegrita"/>
+          <w:rFonts w:ascii="Arial" w:hAnsi="Arial" w:cs="Arial"/>
+        </w:rPr>
+      </w:pPr>
+    </w:p>
+    <w:p>
+      <w:pPr>
+        <w:pStyle w:val="Sinespaciado"/>
+        <w:jc w:val="both"/>
+        <w:rPr>
+          <w:rStyle w:val="Textoennegrita"/>
+          <w:rFonts w:ascii="Arial" w:hAnsi="Arial" w:cs="Arial"/>
+        </w:rPr>
+      </w:pPr>
+    </w:p>
+    <w:p>
+      <w:pPr>
+        <w:pStyle w:val="Sinespaciado"/>
+        <w:jc w:val="both"/>
+        <w:rPr>
+          <w:rStyle w:val="Textoennegrita"/>
+          <w:rFonts w:ascii="Arial" w:hAnsi="Arial" w:cs="Arial"/>
+        </w:rPr>
+      </w:pPr>
+    </w:p>
+    <w:p>
+      <w:pPr>
+        <w:pStyle w:val="Sinespaciado"/>
+        <w:jc w:val="both"/>
+        <w:rPr>
+          <w:rStyle w:val="Textoennegrita"/>
+          <w:rFonts w:ascii="Arial" w:hAnsi="Arial" w:cs="Arial"/>
+        </w:rPr>
+      </w:pPr>
+    </w:p>
+    <w:p>
+      <w:pPr>
+        <w:pStyle w:val="Sinespaciado"/>
+        <w:jc w:val="both"/>
+        <w:rPr>
+          <w:rStyle w:val="Textoennegrita"/>
+          <w:rFonts w:ascii="Arial" w:hAnsi="Arial" w:cs="Arial"/>
+        </w:rPr>
+      </w:pPr>
+    </w:p>
+    <w:p>
+      <w:pPr>
+        <w:pStyle w:val="Sinespaciado"/>
+        <w:jc w:val="both"/>
+        <w:rPr>
+          <w:rStyle w:val="Textoennegrita"/>
+          <w:rFonts w:ascii="Arial" w:hAnsi="Arial" w:cs="Arial"/>
+        </w:rPr>
+      </w:pPr>
+    </w:p>
+    <w:p>
+      <w:pPr>
+        <w:pStyle w:val="Sinespaciado"/>
+        <w:jc w:val="both"/>
+        <w:rPr>
+          <w:rStyle w:val="Textoennegrita"/>
+          <w:rFonts w:ascii="Arial" w:hAnsi="Arial" w:cs="Arial"/>
+        </w:rPr>
+      </w:pPr>
+    </w:p>
+    <w:p>
+      <w:pPr>
+        <w:pStyle w:val="Sinespaciado"/>
+        <w:jc w:val="both"/>
+        <w:rPr>
+          <w:rStyle w:val="Textoennegrita"/>
+          <w:rFonts w:ascii="Arial" w:hAnsi="Arial" w:cs="Arial"/>
+        </w:rPr>
+      </w:pPr>
+    </w:p>
+    <w:p>
+      <w:pPr>
+        <w:pStyle w:val="Sinespaciado"/>
+        <w:jc w:val="both"/>
+        <w:rPr>
+          <w:rStyle w:val="Textoennegrita"/>
+          <w:rFonts w:ascii="Arial" w:hAnsi="Arial" w:cs="Arial"/>
+        </w:rPr>
+      </w:pPr>
+    </w:p>
+    <w:p>
+      <w:pPr>
+        <w:pStyle w:val="Sinespaciado"/>
+        <w:jc w:val="both"/>
+        <w:rPr>
+          <w:rStyle w:val="Textoennegrita"/>
+          <w:rFonts w:ascii="Arial" w:hAnsi="Arial" w:cs="Arial"/>
+        </w:rPr>
+      </w:pPr>
+    </w:p>
+    <w:p>
+      <w:pPr>
+        <w:pStyle w:val="Sinespaciado"/>
+        <w:jc w:val="both"/>
+        <w:rPr>
+          <w:rStyle w:val="Textoennegrita"/>
+          <w:rFonts w:ascii="Arial" w:hAnsi="Arial" w:cs="Arial"/>
+        </w:rPr>
+      </w:pPr>
+    </w:p>
+    <w:p>
+      <w:pPr>
+        <w:pStyle w:val="Sinespaciado"/>
+        <w:jc w:val="both"/>
+        <w:rPr>
+          <w:rStyle w:val="Textoennegrita"/>
+          <w:rFonts w:ascii="Arial" w:hAnsi="Arial" w:cs="Arial"/>
+        </w:rPr>
+      </w:pPr>
+    </w:p>
+    <w:p>
+      <w:pPr>
+        <w:pStyle w:val="Sinespaciado"/>
+        <w:jc w:val="both"/>
+        <w:rPr>
+          <w:rStyle w:val="Textoennegrita"/>
+          <w:rFonts w:ascii="Arial" w:hAnsi="Arial" w:cs="Arial"/>
+        </w:rPr>
+      </w:pPr>
+    </w:p>
+    <w:p>
+      <w:pPr>
+        <w:pStyle w:val="Sinespaciado"/>
+        <w:jc w:val="both"/>
+        <w:rPr>
+          <w:rStyle w:val="Textoennegrita"/>
+          <w:rFonts w:ascii="Arial" w:hAnsi="Arial" w:cs="Arial"/>
+        </w:rPr>
+      </w:pPr>
+    </w:p>
+    <w:p>
+      <w:pPr>
+        <w:pStyle w:val="Sinespaciado"/>
+        <w:jc w:val="both"/>
+        <w:rPr>
+          <w:rStyle w:val="Textoennegrita"/>
+          <w:rFonts w:ascii="Arial" w:hAnsi="Arial" w:cs="Arial"/>
+        </w:rPr>
+      </w:pPr>
+    </w:p>
+    <w:p>
+      <w:pPr>
+        <w:pStyle w:val="Sinespaciado"/>
+        <w:jc w:val="both"/>
+        <w:rPr>
+          <w:rStyle w:val="Textoennegrita"/>
+          <w:rFonts w:ascii="Arial" w:hAnsi="Arial" w:cs="Arial"/>
+        </w:rPr>
+      </w:pPr>
+    </w:p>
+    <w:p>
+      <w:pPr>
+        <w:pStyle w:val="Sinespaciado"/>
+        <w:jc w:val="both"/>
+        <w:rPr>
+          <w:rStyle w:val="Textoennegrita"/>
+          <w:rFonts w:ascii="Arial" w:hAnsi="Arial" w:cs="Arial"/>
+        </w:rPr>
+      </w:pPr>
+    </w:p>
+    <w:p>
+      <w:pPr>
+        <w:pStyle w:val="Sinespaciado"/>
+        <w:jc w:val="both"/>
+        <w:rPr>
+          <w:rStyle w:val="Textoennegrita"/>
+          <w:rFonts w:ascii="Arial" w:hAnsi="Arial" w:cs="Arial"/>
+        </w:rPr>
+      </w:pPr>
+    </w:p>
+    <w:p>
+      <w:pPr>
+        <w:pStyle w:val="Sinespaciado"/>
+        <w:jc w:val="both"/>
+        <w:rPr>
+          <w:rStyle w:val="Textoennegrita"/>
+          <w:rFonts w:ascii="Arial" w:hAnsi="Arial" w:cs="Arial"/>
+        </w:rPr>
+      </w:pPr>
+    </w:p>
+    <w:p>
+      <w:pPr>
+        <w:pStyle w:val="Sinespaciado"/>
+        <w:jc w:val="both"/>
+        <w:rPr>
+          <w:rStyle w:val="Textoennegrita"/>
+          <w:rFonts w:ascii="Arial" w:hAnsi="Arial" w:cs="Arial"/>
+        </w:rPr>
+      </w:pPr>
+    </w:p>
+    <w:p>
+      <w:pPr>
+        <w:pStyle w:val="Sinespaciado"/>
+        <w:jc w:val="both"/>
+        <w:rPr>
+          <w:rStyle w:val="Textoennegrita"/>
+          <w:rFonts w:ascii="Arial" w:hAnsi="Arial" w:cs="Arial"/>
+        </w:rPr>
+      </w:pPr>
+    </w:p>
+    <w:p>
+      <w:pPr>
+        <w:pStyle w:val="Sinespaciado"/>
+        <w:jc w:val="both"/>
+        <w:rPr>
+          <w:rStyle w:val="Textoennegrita"/>
+          <w:rFonts w:ascii="Arial" w:hAnsi="Arial" w:cs="Arial"/>
+        </w:rPr>
+      </w:pPr>
+    </w:p>
+    <w:p>
+      <w:pPr>
+        <w:pStyle w:val="Sinespaciado"/>
+        <w:jc w:val="both"/>
+        <w:rPr>
+          <w:rStyle w:val="Textoennegrita"/>
+          <w:rFonts w:ascii="Arial" w:hAnsi="Arial" w:cs="Arial"/>
+        </w:rPr>
+      </w:pPr>
+    </w:p>
+    <w:p>
+      <w:pPr>
+        <w:pStyle w:val="Sinespaciado"/>
+        <w:jc w:val="both"/>
+        <w:rPr>
+          <w:rStyle w:val="Textoennegrita"/>
+          <w:rFonts w:ascii="Arial" w:hAnsi="Arial" w:cs="Arial"/>
+        </w:rPr>
+      </w:pPr>
+    </w:p>
+    <w:p>
+      <w:pPr>
+        <w:pStyle w:val="Sinespaciado"/>
+        <w:jc w:val="both"/>
+        <w:rPr>
+          <w:rStyle w:val="Textoennegrita"/>
+          <w:rFonts w:ascii="Arial" w:hAnsi="Arial" w:cs="Arial"/>
+        </w:rPr>
+      </w:pPr>
+    </w:p>
+    <w:p>
+      <w:pPr>
+        <w:pStyle w:val="Sinespaciado"/>
+        <w:jc w:val="both"/>
+        <w:rPr>
+          <w:rStyle w:val="Textoennegrita"/>
+          <w:rFonts w:ascii="Arial" w:hAnsi="Arial" w:cs="Arial"/>
+        </w:rPr>
+      </w:pPr>
+    </w:p>
+    <w:p>
+      <w:pPr>
+        <w:pStyle w:val="Sinespaciado"/>
+        <w:jc w:val="both"/>
+        <w:rPr>
+          <w:rStyle w:val="Textoennegrita"/>
+          <w:rFonts w:ascii="Arial" w:hAnsi="Arial" w:cs="Arial"/>
+        </w:rPr>
+      </w:pPr>
+    </w:p>
+    <w:p>
+      <w:pPr>
+        <w:pStyle w:val="Sinespaciado"/>
+        <w:jc w:val="both"/>
+        <w:rPr>
+          <w:rStyle w:val="Textoennegrita"/>
+          <w:rFonts w:ascii="Arial" w:hAnsi="Arial" w:cs="Arial"/>
+        </w:rPr>
+      </w:pPr>
+    </w:p>
+    <w:p>
+      <w:pPr>
+        <w:pStyle w:val="Sinespaciado"/>
+        <w:jc w:val="both"/>
+        <w:rPr>
+          <w:rStyle w:val="Textoennegrita"/>
+          <w:rFonts w:ascii="Arial" w:hAnsi="Arial" w:cs="Arial"/>
+        </w:rPr>
+      </w:pPr>
+    </w:p>
+    <w:p>
+      <w:pPr>
+        <w:pStyle w:val="Sinespaciado"/>
+        <w:jc w:val="both"/>
+        <w:rPr>
+          <w:rStyle w:val="Textoennegrita"/>
+          <w:rFonts w:ascii="Arial" w:hAnsi="Arial" w:cs="Arial"/>
+        </w:rPr>
+      </w:pPr>
+    </w:p>
+    <w:p>
+      <w:pPr>
+        <w:pStyle w:val="Sinespaciado"/>
+        <w:jc w:val="both"/>
+        <w:rPr>
+          <w:rStyle w:val="Textoennegrita"/>
+          <w:rFonts w:ascii="Arial" w:hAnsi="Arial" w:cs="Arial"/>
+        </w:rPr>
+      </w:pPr>
+    </w:p>
+    <w:p>
+      <w:pPr>
+        <w:pStyle w:val="Sinespaciado"/>
+        <w:jc w:val="both"/>
+        <w:rPr>
+          <w:rStyle w:val="Textoennegrita"/>
+          <w:rFonts w:ascii="Arial" w:hAnsi="Arial" w:cs="Arial"/>
+        </w:rPr>
+      </w:pPr>
+    </w:p>
+    <w:p>
+      <w:pPr>
+        <w:pStyle w:val="Sinespaciado"/>
+        <w:jc w:val="both"/>
+        <w:rPr>
+          <w:rStyle w:val="Textoennegrita"/>
+          <w:rFonts w:ascii="Arial" w:hAnsi="Arial" w:cs="Arial"/>
+        </w:rPr>
+      </w:pPr>
+    </w:p>
+    <w:p>
+      <w:pPr>
+        <w:pStyle w:val="Sinespaciado"/>
+        <w:jc w:val="both"/>
+        <w:rPr>
+          <w:rStyle w:val="Textoennegrita"/>
           <w:rFonts w:ascii="Arial" w:hAnsi="Arial" w:cs="Arial"/>
         </w:rPr>
       </w:pPr>
@@ -477,7 +477,7 @@
               </wp:anchor>
             </w:drawing>
           </mc:Choice>
-          <mc:Fallback>
+          <mc:Fallback xmlns:w16sdtdh="http://schemas.microsoft.com/office/word/2020/wordml/sdtdatahash" xmlns:w16="http://schemas.microsoft.com/office/word/2018/wordml" xmlns:w16cex="http://schemas.microsoft.com/office/word/2018/wordml/cex" xmlns:oel="http://schemas.microsoft.com/office/2019/extlst">
             <w:pict>
               <v:line w14:anchorId="02A349FF" id="Conector recto 1" o:spid="_x0000_s1026" style="position:absolute;z-index:251659264;visibility:visible;mso-wrap-style:square;mso-height-percent:0;mso-wrap-distance-left:9pt;mso-wrap-distance-top:0;mso-wrap-distance-right:9pt;mso-wrap-distance-bottom:0;mso-position-horizontal:absolute;mso-position-horizontal-relative:text;mso-position-vertical:absolute;mso-position-vertical-relative:text;mso-height-percent:0;mso-height-relative:margin" from="-4.05pt,10.95pt" to="439.2pt,10.95pt" o:gfxdata="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" strokecolor="black [3200]" strokeweight="2pt">
                 <v:stroke joinstyle="miter"/>
@@ -489,20 +489,20 @@
     </w:p>
     <w:p>
       <w:pPr>
-        <w:pStyle w:val="NoSpacing"/>
-        <w:jc w:val="both"/>
-        <w:rPr>
-          <w:rStyle w:val="Strong"/>
-          <w:rFonts w:ascii="Arial" w:hAnsi="Arial" w:cs="Arial"/>
-        </w:rPr>
-      </w:pPr>
-    </w:p>
-    <w:p>
-      <w:pPr>
-        <w:pStyle w:val="NoSpacing"/>
+        <w:pStyle w:val="Sinespaciado"/>
+        <w:jc w:val="both"/>
+        <w:rPr>
+          <w:rStyle w:val="Textoennegrita"/>
+          <w:rFonts w:ascii="Arial" w:hAnsi="Arial" w:cs="Arial"/>
+        </w:rPr>
+      </w:pPr>
+    </w:p>
+    <w:p>
+      <w:pPr>
+        <w:pStyle w:val="Sinespaciado"/>
         <w:jc w:val="right"/>
         <w:rPr>
-          <w:rStyle w:val="Strong"/>
+          <w:rStyle w:val="Textoennegrita"/>
           <w:rFonts w:ascii="Arial" w:hAnsi="Arial" w:cs="Arial"/>
           <w:sz w:val="24"/>
           <w:szCs w:val="24"/>
@@ -510,7 +510,7 @@
       </w:pPr>
       <w:r>
         <w:rPr>
-          <w:rStyle w:val="Strong"/>
+          <w:rStyle w:val="Textoennegrita"/>
           <w:rFonts w:ascii="Arial" w:hAnsi="Arial" w:cs="Arial"/>
           <w:sz w:val="24"/>
           <w:szCs w:val="24"/>
@@ -520,10 +520,10 @@
     </w:p>
     <w:p>
       <w:pPr>
-        <w:pStyle w:val="NoSpacing"/>
+        <w:pStyle w:val="Sinespaciado"/>
         <w:jc w:val="right"/>
         <w:rPr>
-          <w:rStyle w:val="Strong"/>
+          <w:rStyle w:val="Textoennegrita"/>
           <w:rFonts w:ascii="Arial" w:hAnsi="Arial" w:cs="Arial"/>
           <w:sz w:val="24"/>
           <w:szCs w:val="24"/>
@@ -531,7 +531,7 @@
       </w:pPr>
       <w:r>
         <w:rPr>
-          <w:rStyle w:val="Strong"/>
+          <w:rStyle w:val="Textoennegrita"/>
           <w:rFonts w:ascii="Arial" w:hAnsi="Arial" w:cs="Arial"/>
           <w:sz w:val="24"/>
           <w:szCs w:val="24"/>
@@ -579,7 +579,7 @@
       <w:sdtContent>
         <w:p>
           <w:pPr>
-            <w:pStyle w:val="TOCHeading"/>
+            <w:pStyle w:val="TtuloTDC"/>
             <w:rPr>
               <w:rFonts w:ascii="Arial" w:hAnsi="Arial" w:cs="Arial"/>
             </w:rPr>
@@ -594,7 +594,7 @@
         </w:p>
         <w:p>
           <w:pPr>
-            <w:pStyle w:val="TOC1"/>
+            <w:pStyle w:val="TDC1"/>
             <w:tabs>
               <w:tab w:val="right" w:leader="underscore" w:pos="8828"/>
             </w:tabs>
@@ -631,7 +631,7 @@
           <w:hyperlink w:anchor="_Toc103374043" w:history="1">
             <w:r>
               <w:rPr>
-                <w:rStyle w:val="Hyperlink"/>
+                <w:rStyle w:val="Hipervnculo"/>
                 <w:rFonts w:ascii="Arial" w:hAnsi="Arial" w:cs="Arial"/>
                 <w:noProof/>
               </w:rPr>
@@ -689,7 +689,7 @@
         </w:p>
         <w:p>
           <w:pPr>
-            <w:pStyle w:val="TOC2"/>
+            <w:pStyle w:val="TDC2"/>
             <w:tabs>
               <w:tab w:val="right" w:leader="underscore" w:pos="8828"/>
             </w:tabs>
@@ -704,7 +704,7 @@
           <w:hyperlink w:anchor="_Toc103374044" w:history="1">
             <w:r>
               <w:rPr>
-                <w:rStyle w:val="Hyperlink"/>
+                <w:rStyle w:val="Hipervnculo"/>
                 <w:rFonts w:ascii="Arial" w:hAnsi="Arial" w:cs="Arial"/>
                 <w:noProof/>
                 <w:lang w:val="es-ES"/>
@@ -763,7 +763,7 @@
         </w:p>
         <w:p>
           <w:pPr>
-            <w:pStyle w:val="TOC2"/>
+            <w:pStyle w:val="TDC2"/>
             <w:tabs>
               <w:tab w:val="right" w:leader="underscore" w:pos="8828"/>
             </w:tabs>
@@ -778,7 +778,7 @@
           <w:hyperlink w:anchor="_Toc103374045" w:history="1">
             <w:r>
               <w:rPr>
-                <w:rStyle w:val="Hyperlink"/>
+                <w:rStyle w:val="Hipervnculo"/>
                 <w:rFonts w:ascii="Arial" w:hAnsi="Arial" w:cs="Arial"/>
                 <w:noProof/>
                 <w:lang w:val="es-ES"/>
@@ -837,7 +837,7 @@
         </w:p>
         <w:p>
           <w:pPr>
-            <w:pStyle w:val="TOC2"/>
+            <w:pStyle w:val="TDC2"/>
             <w:tabs>
               <w:tab w:val="right" w:leader="underscore" w:pos="8828"/>
             </w:tabs>
@@ -852,7 +852,7 @@
           <w:hyperlink w:anchor="_Toc103374046" w:history="1">
             <w:r>
               <w:rPr>
-                <w:rStyle w:val="Hyperlink"/>
+                <w:rStyle w:val="Hipervnculo"/>
                 <w:rFonts w:ascii="Arial" w:hAnsi="Arial" w:cs="Arial"/>
                 <w:noProof/>
                 <w:lang w:val="es-ES"/>
@@ -911,7 +911,7 @@
         </w:p>
         <w:p>
           <w:pPr>
-            <w:pStyle w:val="TOC2"/>
+            <w:pStyle w:val="TDC2"/>
             <w:tabs>
               <w:tab w:val="right" w:leader="underscore" w:pos="8828"/>
             </w:tabs>
@@ -926,7 +926,7 @@
           <w:hyperlink w:anchor="_Toc103374047" w:history="1">
             <w:r>
               <w:rPr>
-                <w:rStyle w:val="Hyperlink"/>
+                <w:rStyle w:val="Hipervnculo"/>
                 <w:rFonts w:ascii="Arial" w:hAnsi="Arial" w:cs="Arial"/>
                 <w:noProof/>
                 <w:lang w:val="es-ES"/>
@@ -985,7 +985,7 @@
         </w:p>
         <w:p>
           <w:pPr>
-            <w:pStyle w:val="TOC1"/>
+            <w:pStyle w:val="TDC1"/>
             <w:tabs>
               <w:tab w:val="right" w:leader="underscore" w:pos="8828"/>
             </w:tabs>
@@ -1004,7 +1004,7 @@
           <w:hyperlink w:anchor="_Toc103374048" w:history="1">
             <w:r>
               <w:rPr>
-                <w:rStyle w:val="Hyperlink"/>
+                <w:rStyle w:val="Hipervnculo"/>
                 <w:rFonts w:ascii="Arial" w:hAnsi="Arial" w:cs="Arial"/>
                 <w:noProof/>
               </w:rPr>
@@ -1062,7 +1062,7 @@
         </w:p>
         <w:p>
           <w:pPr>
-            <w:pStyle w:val="TOC2"/>
+            <w:pStyle w:val="TDC2"/>
             <w:tabs>
               <w:tab w:val="right" w:leader="underscore" w:pos="8828"/>
             </w:tabs>
@@ -1077,7 +1077,7 @@
           <w:hyperlink w:anchor="_Toc103374049" w:history="1">
             <w:r>
               <w:rPr>
-                <w:rStyle w:val="Hyperlink"/>
+                <w:rStyle w:val="Hipervnculo"/>
                 <w:rFonts w:ascii="Arial" w:hAnsi="Arial" w:cs="Arial"/>
                 <w:noProof/>
                 <w:lang w:val="es-ES"/>
@@ -1136,7 +1136,7 @@
         </w:p>
         <w:p>
           <w:pPr>
-            <w:pStyle w:val="TOC2"/>
+            <w:pStyle w:val="TDC2"/>
             <w:tabs>
               <w:tab w:val="right" w:leader="underscore" w:pos="8828"/>
             </w:tabs>
@@ -1151,7 +1151,7 @@
           <w:hyperlink w:anchor="_Toc103374050" w:history="1">
             <w:r>
               <w:rPr>
-                <w:rStyle w:val="Hyperlink"/>
+                <w:rStyle w:val="Hipervnculo"/>
                 <w:rFonts w:ascii="Arial" w:hAnsi="Arial" w:cs="Arial"/>
                 <w:noProof/>
                 <w:lang w:val="es-ES"/>
@@ -1210,7 +1210,7 @@
         </w:p>
         <w:p>
           <w:pPr>
-            <w:pStyle w:val="TOC2"/>
+            <w:pStyle w:val="TDC2"/>
             <w:tabs>
               <w:tab w:val="right" w:leader="underscore" w:pos="8828"/>
             </w:tabs>
@@ -1225,7 +1225,7 @@
           <w:hyperlink w:anchor="_Toc103374051" w:history="1">
             <w:r>
               <w:rPr>
-                <w:rStyle w:val="Hyperlink"/>
+                <w:rStyle w:val="Hipervnculo"/>
                 <w:rFonts w:ascii="Arial" w:hAnsi="Arial" w:cs="Arial"/>
                 <w:noProof/>
                 <w:lang w:val="es-ES"/>
@@ -1284,7 +1284,7 @@
         </w:p>
         <w:p>
           <w:pPr>
-            <w:pStyle w:val="TOC2"/>
+            <w:pStyle w:val="TDC2"/>
             <w:tabs>
               <w:tab w:val="right" w:leader="underscore" w:pos="8828"/>
             </w:tabs>
@@ -1299,7 +1299,7 @@
           <w:hyperlink w:anchor="_Toc103374052" w:history="1">
             <w:r>
               <w:rPr>
-                <w:rStyle w:val="Hyperlink"/>
+                <w:rStyle w:val="Hipervnculo"/>
                 <w:rFonts w:ascii="Arial" w:hAnsi="Arial" w:cs="Arial"/>
                 <w:noProof/>
                 <w:lang w:val="es-ES"/>
@@ -1358,7 +1358,7 @@
         </w:p>
         <w:p>
           <w:pPr>
-            <w:pStyle w:val="TOC2"/>
+            <w:pStyle w:val="TDC2"/>
             <w:tabs>
               <w:tab w:val="right" w:leader="underscore" w:pos="8828"/>
             </w:tabs>
@@ -1373,7 +1373,7 @@
           <w:hyperlink w:anchor="_Toc103374053" w:history="1">
             <w:r>
               <w:rPr>
-                <w:rStyle w:val="Hyperlink"/>
+                <w:rStyle w:val="Hipervnculo"/>
                 <w:rFonts w:ascii="Arial" w:hAnsi="Arial" w:cs="Arial"/>
                 <w:noProof/>
                 <w:lang w:val="es-ES"/>
@@ -1432,7 +1432,7 @@
         </w:p>
         <w:p>
           <w:pPr>
-            <w:pStyle w:val="TOC1"/>
+            <w:pStyle w:val="TDC1"/>
             <w:tabs>
               <w:tab w:val="right" w:leader="underscore" w:pos="8828"/>
             </w:tabs>
@@ -1451,7 +1451,7 @@
           <w:hyperlink w:anchor="_Toc103374054" w:history="1">
             <w:r>
               <w:rPr>
-                <w:rStyle w:val="Hyperlink"/>
+                <w:rStyle w:val="Hipervnculo"/>
                 <w:rFonts w:ascii="Arial" w:hAnsi="Arial" w:cs="Arial"/>
                 <w:noProof/>
               </w:rPr>
@@ -1509,7 +1509,7 @@
         </w:p>
         <w:p>
           <w:pPr>
-            <w:pStyle w:val="TOC2"/>
+            <w:pStyle w:val="TDC2"/>
             <w:tabs>
               <w:tab w:val="right" w:leader="underscore" w:pos="8828"/>
             </w:tabs>
@@ -1524,7 +1524,7 @@
           <w:hyperlink w:anchor="_Toc103374055" w:history="1">
             <w:r>
               <w:rPr>
-                <w:rStyle w:val="Hyperlink"/>
+                <w:rStyle w:val="Hipervnculo"/>
                 <w:rFonts w:ascii="Arial" w:hAnsi="Arial" w:cs="Arial"/>
                 <w:noProof/>
                 <w:lang w:val="es-ES"/>
@@ -1583,7 +1583,7 @@
         </w:p>
         <w:p>
           <w:pPr>
-            <w:pStyle w:val="TOC2"/>
+            <w:pStyle w:val="TDC2"/>
             <w:tabs>
               <w:tab w:val="right" w:leader="underscore" w:pos="8828"/>
             </w:tabs>
@@ -1598,7 +1598,7 @@
           <w:hyperlink w:anchor="_Toc103374056" w:history="1">
             <w:r>
               <w:rPr>
-                <w:rStyle w:val="Hyperlink"/>
+                <w:rStyle w:val="Hipervnculo"/>
                 <w:rFonts w:ascii="Arial" w:hAnsi="Arial" w:cs="Arial"/>
                 <w:noProof/>
                 <w:lang w:val="es-ES"/>
@@ -1657,7 +1657,7 @@
         </w:p>
         <w:p>
           <w:pPr>
-            <w:pStyle w:val="TOC2"/>
+            <w:pStyle w:val="TDC2"/>
             <w:tabs>
               <w:tab w:val="right" w:leader="underscore" w:pos="8828"/>
             </w:tabs>
@@ -1672,7 +1672,7 @@
           <w:hyperlink w:anchor="_Toc103374057" w:history="1">
             <w:r>
               <w:rPr>
-                <w:rStyle w:val="Hyperlink"/>
+                <w:rStyle w:val="Hipervnculo"/>
                 <w:rFonts w:ascii="Arial" w:hAnsi="Arial" w:cs="Arial"/>
                 <w:noProof/>
                 <w:lang w:val="es-ES"/>
@@ -1731,7 +1731,7 @@
         </w:p>
         <w:p>
           <w:pPr>
-            <w:pStyle w:val="TOC2"/>
+            <w:pStyle w:val="TDC2"/>
             <w:tabs>
               <w:tab w:val="right" w:leader="underscore" w:pos="8828"/>
             </w:tabs>
@@ -1746,7 +1746,7 @@
           <w:hyperlink w:anchor="_Toc103374058" w:history="1">
             <w:r>
               <w:rPr>
-                <w:rStyle w:val="Hyperlink"/>
+                <w:rStyle w:val="Hipervnculo"/>
                 <w:rFonts w:ascii="Arial" w:hAnsi="Arial" w:cs="Arial"/>
                 <w:noProof/>
                 <w:lang w:val="es-ES"/>
@@ -1805,7 +1805,7 @@
         </w:p>
         <w:p>
           <w:pPr>
-            <w:pStyle w:val="TOC2"/>
+            <w:pStyle w:val="TDC2"/>
             <w:tabs>
               <w:tab w:val="right" w:leader="underscore" w:pos="8828"/>
             </w:tabs>
@@ -1820,7 +1820,7 @@
           <w:hyperlink w:anchor="_Toc103374059" w:history="1">
             <w:r>
               <w:rPr>
-                <w:rStyle w:val="Hyperlink"/>
+                <w:rStyle w:val="Hipervnculo"/>
                 <w:rFonts w:ascii="Arial" w:hAnsi="Arial" w:cs="Arial"/>
                 <w:noProof/>
                 <w:lang w:val="es-ES"/>
@@ -1944,7 +1944,7 @@
     </w:p>
     <w:p>
       <w:pPr>
-        <w:pStyle w:val="Heading1"/>
+        <w:pStyle w:val="Ttulo1"/>
         <w:rPr>
           <w:rFonts w:ascii="Arial" w:hAnsi="Arial" w:cs="Arial"/>
         </w:rPr>
@@ -1993,7 +1993,7 @@
     </w:p>
     <w:p>
       <w:pPr>
-        <w:pStyle w:val="Heading2"/>
+        <w:pStyle w:val="Ttulo2"/>
         <w:rPr>
           <w:rFonts w:ascii="Arial" w:hAnsi="Arial" w:cs="Arial"/>
           <w:lang w:val="es-ES"/>
@@ -2052,7 +2052,7 @@
     </w:p>
     <w:p>
       <w:pPr>
-        <w:pStyle w:val="Heading2"/>
+        <w:pStyle w:val="Ttulo2"/>
         <w:rPr>
           <w:rFonts w:ascii="Arial" w:hAnsi="Arial" w:cs="Arial"/>
           <w:lang w:val="es-ES"/>
@@ -2111,16 +2111,16 @@
     </w:p>
     <w:p>
       <w:pPr>
-        <w:pStyle w:val="Heading2"/>
-        <w:rPr>
-          <w:rFonts w:ascii="Arial" w:hAnsi="Arial" w:cs="Arial"/>
-          <w:lang w:val="es-ES"/>
-        </w:rPr>
-      </w:pPr>
-    </w:p>
-    <w:p>
-      <w:pPr>
-        <w:pStyle w:val="Heading2"/>
+        <w:pStyle w:val="Ttulo2"/>
+        <w:rPr>
+          <w:rFonts w:ascii="Arial" w:hAnsi="Arial" w:cs="Arial"/>
+          <w:lang w:val="es-ES"/>
+        </w:rPr>
+      </w:pPr>
+    </w:p>
+    <w:p>
+      <w:pPr>
+        <w:pStyle w:val="Ttulo2"/>
         <w:rPr>
           <w:rFonts w:ascii="Arial" w:hAnsi="Arial" w:cs="Arial"/>
           <w:sz w:val="28"/>
@@ -2151,7 +2151,7 @@
     </w:p>
     <w:tbl>
       <w:tblPr>
-        <w:tblStyle w:val="TableGrid"/>
+        <w:tblStyle w:val="Tablaconcuadrcula"/>
         <w:tblW w:w="0" w:type="auto"/>
         <w:tblLook w:val="04A0" w:firstRow="1" w:lastRow="0" w:firstColumn="1" w:lastColumn="0" w:noHBand="0" w:noVBand="1"/>
       </w:tblPr>
@@ -2443,7 +2443,7 @@
     </w:p>
     <w:tbl>
       <w:tblPr>
-        <w:tblStyle w:val="TableGrid"/>
+        <w:tblStyle w:val="Tablaconcuadrcula"/>
         <w:tblW w:w="0" w:type="auto"/>
         <w:tblLook w:val="04A0" w:firstRow="1" w:lastRow="0" w:firstColumn="1" w:lastColumn="0" w:noHBand="0" w:noVBand="1"/>
       </w:tblPr>
@@ -2744,16 +2744,16 @@
     </w:p>
     <w:p>
       <w:pPr>
-        <w:pStyle w:val="Heading2"/>
-        <w:rPr>
-          <w:rFonts w:ascii="Arial" w:hAnsi="Arial" w:cs="Arial"/>
-          <w:lang w:val="es-ES"/>
-        </w:rPr>
-      </w:pPr>
-    </w:p>
-    <w:p>
-      <w:pPr>
-        <w:pStyle w:val="Heading2"/>
+        <w:pStyle w:val="Ttulo2"/>
+        <w:rPr>
+          <w:rFonts w:ascii="Arial" w:hAnsi="Arial" w:cs="Arial"/>
+          <w:lang w:val="es-ES"/>
+        </w:rPr>
+      </w:pPr>
+    </w:p>
+    <w:p>
+      <w:pPr>
+        <w:pStyle w:val="Ttulo2"/>
         <w:rPr>
           <w:rFonts w:ascii="Arial" w:hAnsi="Arial" w:cs="Arial"/>
           <w:lang w:val="es-ES"/>
@@ -2819,7 +2819,7 @@
     </w:p>
     <w:p>
       <w:pPr>
-        <w:pStyle w:val="Heading1"/>
+        <w:pStyle w:val="Ttulo1"/>
         <w:rPr>
           <w:rFonts w:ascii="Arial" w:hAnsi="Arial" w:cs="Arial"/>
         </w:rPr>
@@ -2841,7 +2841,7 @@
     </w:p>
     <w:p>
       <w:pPr>
-        <w:pStyle w:val="Heading2"/>
+        <w:pStyle w:val="Ttulo2"/>
         <w:rPr>
           <w:rFonts w:ascii="Arial" w:hAnsi="Arial" w:cs="Arial"/>
           <w:lang w:val="es-ES"/>
@@ -2882,7 +2882,7 @@
     </w:p>
     <w:p>
       <w:pPr>
-        <w:pStyle w:val="Heading2"/>
+        <w:pStyle w:val="Ttulo2"/>
         <w:rPr>
           <w:rFonts w:ascii="Arial" w:hAnsi="Arial" w:cs="Arial"/>
           <w:lang w:val="es-ES"/>
@@ -2922,7 +2922,7 @@
     </w:p>
     <w:p>
       <w:pPr>
-        <w:pStyle w:val="ListParagraph"/>
+        <w:pStyle w:val="Prrafodelista"/>
         <w:numPr>
           <w:ilvl w:val="0"/>
           <w:numId w:val="17"/>
@@ -2951,7 +2951,7 @@
     </w:p>
     <w:p>
       <w:pPr>
-        <w:pStyle w:val="ListParagraph"/>
+        <w:pStyle w:val="Prrafodelista"/>
         <w:numPr>
           <w:ilvl w:val="0"/>
           <w:numId w:val="17"/>
@@ -2973,7 +2973,7 @@
     </w:p>
     <w:p>
       <w:pPr>
-        <w:pStyle w:val="ListParagraph"/>
+        <w:pStyle w:val="Prrafodelista"/>
         <w:numPr>
           <w:ilvl w:val="0"/>
           <w:numId w:val="14"/>
@@ -2995,7 +2995,7 @@
     </w:p>
     <w:p>
       <w:pPr>
-        <w:pStyle w:val="ListParagraph"/>
+        <w:pStyle w:val="Prrafodelista"/>
         <w:numPr>
           <w:ilvl w:val="0"/>
           <w:numId w:val="14"/>
@@ -3017,7 +3017,7 @@
     </w:p>
     <w:p>
       <w:pPr>
-        <w:pStyle w:val="ListParagraph"/>
+        <w:pStyle w:val="Prrafodelista"/>
         <w:numPr>
           <w:ilvl w:val="0"/>
           <w:numId w:val="14"/>
@@ -3039,7 +3039,7 @@
     </w:p>
     <w:p>
       <w:pPr>
-        <w:pStyle w:val="ListParagraph"/>
+        <w:pStyle w:val="Prrafodelista"/>
         <w:numPr>
           <w:ilvl w:val="0"/>
           <w:numId w:val="14"/>
@@ -3061,7 +3061,7 @@
     </w:p>
     <w:p>
       <w:pPr>
-        <w:pStyle w:val="ListParagraph"/>
+        <w:pStyle w:val="Prrafodelista"/>
         <w:numPr>
           <w:ilvl w:val="0"/>
           <w:numId w:val="17"/>
@@ -3083,7 +3083,7 @@
     </w:p>
     <w:p>
       <w:pPr>
-        <w:pStyle w:val="ListParagraph"/>
+        <w:pStyle w:val="Prrafodelista"/>
         <w:numPr>
           <w:ilvl w:val="0"/>
           <w:numId w:val="16"/>
@@ -3119,7 +3119,7 @@
     </w:p>
     <w:p>
       <w:pPr>
-        <w:pStyle w:val="ListParagraph"/>
+        <w:pStyle w:val="Prrafodelista"/>
         <w:numPr>
           <w:ilvl w:val="0"/>
           <w:numId w:val="16"/>
@@ -3141,7 +3141,7 @@
     </w:p>
     <w:p>
       <w:pPr>
-        <w:pStyle w:val="ListParagraph"/>
+        <w:pStyle w:val="Prrafodelista"/>
         <w:numPr>
           <w:ilvl w:val="0"/>
           <w:numId w:val="16"/>
@@ -3163,7 +3163,7 @@
     </w:p>
     <w:p>
       <w:pPr>
-        <w:pStyle w:val="ListParagraph"/>
+        <w:pStyle w:val="Prrafodelista"/>
         <w:numPr>
           <w:ilvl w:val="0"/>
           <w:numId w:val="16"/>
@@ -3219,7 +3219,7 @@
     </w:p>
     <w:p>
       <w:pPr>
-        <w:pStyle w:val="ListParagraph"/>
+        <w:pStyle w:val="Prrafodelista"/>
         <w:numPr>
           <w:ilvl w:val="0"/>
           <w:numId w:val="19"/>
@@ -3241,7 +3241,7 @@
     </w:p>
     <w:p>
       <w:pPr>
-        <w:pStyle w:val="ListParagraph"/>
+        <w:pStyle w:val="Prrafodelista"/>
         <w:numPr>
           <w:ilvl w:val="0"/>
           <w:numId w:val="10"/>
@@ -3263,7 +3263,7 @@
     </w:p>
     <w:p>
       <w:pPr>
-        <w:pStyle w:val="ListParagraph"/>
+        <w:pStyle w:val="Prrafodelista"/>
         <w:numPr>
           <w:ilvl w:val="0"/>
           <w:numId w:val="10"/>
@@ -3285,7 +3285,7 @@
     </w:p>
     <w:p>
       <w:pPr>
-        <w:pStyle w:val="ListParagraph"/>
+        <w:pStyle w:val="Prrafodelista"/>
         <w:spacing w:line="276" w:lineRule="auto"/>
         <w:jc w:val="both"/>
         <w:rPr>
@@ -3296,7 +3296,7 @@
     </w:p>
     <w:p>
       <w:pPr>
-        <w:pStyle w:val="ListParagraph"/>
+        <w:pStyle w:val="Prrafodelista"/>
         <w:numPr>
           <w:ilvl w:val="0"/>
           <w:numId w:val="19"/>
@@ -3318,7 +3318,7 @@
     </w:p>
     <w:p>
       <w:pPr>
-        <w:pStyle w:val="ListParagraph"/>
+        <w:pStyle w:val="Prrafodelista"/>
         <w:numPr>
           <w:ilvl w:val="0"/>
           <w:numId w:val="12"/>
@@ -3340,7 +3340,7 @@
     </w:p>
     <w:p>
       <w:pPr>
-        <w:pStyle w:val="ListParagraph"/>
+        <w:pStyle w:val="Prrafodelista"/>
         <w:numPr>
           <w:ilvl w:val="0"/>
           <w:numId w:val="12"/>
@@ -3362,7 +3362,7 @@
     </w:p>
     <w:p>
       <w:pPr>
-        <w:pStyle w:val="ListParagraph"/>
+        <w:pStyle w:val="Prrafodelista"/>
         <w:numPr>
           <w:ilvl w:val="0"/>
           <w:numId w:val="19"/>
@@ -3384,7 +3384,7 @@
     </w:p>
     <w:p>
       <w:pPr>
-        <w:pStyle w:val="ListParagraph"/>
+        <w:pStyle w:val="Prrafodelista"/>
         <w:numPr>
           <w:ilvl w:val="0"/>
           <w:numId w:val="18"/>
@@ -3431,7 +3431,7 @@
     </w:p>
     <w:p>
       <w:pPr>
-        <w:pStyle w:val="Heading2"/>
+        <w:pStyle w:val="Ttulo2"/>
         <w:rPr>
           <w:rFonts w:ascii="Arial" w:hAnsi="Arial" w:cs="Arial"/>
           <w:lang w:val="es-ES"/>
@@ -3449,7 +3449,7 @@
     </w:p>
     <w:p>
       <w:pPr>
-        <w:pStyle w:val="ListParagraph"/>
+        <w:pStyle w:val="Prrafodelista"/>
         <w:spacing w:line="276" w:lineRule="auto"/>
         <w:jc w:val="both"/>
         <w:rPr>
@@ -3464,7 +3464,7 @@
     </w:p>
     <w:tbl>
       <w:tblPr>
-        <w:tblStyle w:val="TableGrid"/>
+        <w:tblStyle w:val="Tablaconcuadrcula"/>
         <w:tblW w:w="0" w:type="auto"/>
         <w:tblInd w:w="720" w:type="dxa"/>
         <w:tblLook w:val="04A0" w:firstRow="1" w:lastRow="0" w:firstColumn="1" w:lastColumn="0" w:noHBand="0" w:noVBand="1"/>
@@ -3481,7 +3481,7 @@
           </w:tcPr>
           <w:p>
             <w:pPr>
-              <w:pStyle w:val="ListParagraph"/>
+              <w:pStyle w:val="Prrafodelista"/>
               <w:spacing w:line="276" w:lineRule="auto"/>
               <w:ind w:left="0"/>
               <w:jc w:val="both"/>
@@ -3509,7 +3509,7 @@
           </w:tcPr>
           <w:p>
             <w:pPr>
-              <w:pStyle w:val="ListParagraph"/>
+              <w:pStyle w:val="Prrafodelista"/>
               <w:spacing w:line="276" w:lineRule="auto"/>
               <w:ind w:left="0"/>
               <w:jc w:val="both"/>
@@ -3536,7 +3536,7 @@
           </w:tcPr>
           <w:p>
             <w:pPr>
-              <w:pStyle w:val="ListParagraph"/>
+              <w:pStyle w:val="Prrafodelista"/>
               <w:spacing w:line="276" w:lineRule="auto"/>
               <w:ind w:left="0"/>
               <w:jc w:val="both"/>
@@ -3564,7 +3564,7 @@
           </w:tcPr>
           <w:p>
             <w:pPr>
-              <w:pStyle w:val="ListParagraph"/>
+              <w:pStyle w:val="Prrafodelista"/>
               <w:spacing w:line="276" w:lineRule="auto"/>
               <w:ind w:left="0"/>
               <w:jc w:val="both"/>
@@ -3591,7 +3591,7 @@
           </w:tcPr>
           <w:p>
             <w:pPr>
-              <w:pStyle w:val="ListParagraph"/>
+              <w:pStyle w:val="Prrafodelista"/>
               <w:spacing w:line="276" w:lineRule="auto"/>
               <w:ind w:left="0"/>
               <w:jc w:val="both"/>
@@ -3619,7 +3619,7 @@
           </w:tcPr>
           <w:p>
             <w:pPr>
-              <w:pStyle w:val="ListParagraph"/>
+              <w:pStyle w:val="Prrafodelista"/>
               <w:spacing w:line="276" w:lineRule="auto"/>
               <w:ind w:left="0"/>
               <w:jc w:val="both"/>
@@ -3641,7 +3641,7 @@
     </w:tbl>
     <w:p>
       <w:pPr>
-        <w:pStyle w:val="ListParagraph"/>
+        <w:pStyle w:val="Prrafodelista"/>
         <w:spacing w:line="276" w:lineRule="auto"/>
         <w:jc w:val="both"/>
         <w:rPr>
@@ -3656,7 +3656,7 @@
     </w:p>
     <w:tbl>
       <w:tblPr>
-        <w:tblStyle w:val="TableGrid"/>
+        <w:tblStyle w:val="Tablaconcuadrcula"/>
         <w:tblW w:w="0" w:type="auto"/>
         <w:tblInd w:w="720" w:type="dxa"/>
         <w:tblLook w:val="04A0" w:firstRow="1" w:lastRow="0" w:firstColumn="1" w:lastColumn="0" w:noHBand="0" w:noVBand="1"/>
@@ -3673,7 +3673,7 @@
           </w:tcPr>
           <w:p>
             <w:pPr>
-              <w:pStyle w:val="ListParagraph"/>
+              <w:pStyle w:val="Prrafodelista"/>
               <w:spacing w:line="276" w:lineRule="auto"/>
               <w:ind w:left="0"/>
               <w:jc w:val="both"/>
@@ -3701,7 +3701,7 @@
           </w:tcPr>
           <w:p>
             <w:pPr>
-              <w:pStyle w:val="ListParagraph"/>
+              <w:pStyle w:val="Prrafodelista"/>
               <w:spacing w:line="276" w:lineRule="auto"/>
               <w:ind w:left="0"/>
               <w:jc w:val="both"/>
@@ -3728,7 +3728,7 @@
           </w:tcPr>
           <w:p>
             <w:pPr>
-              <w:pStyle w:val="ListParagraph"/>
+              <w:pStyle w:val="Prrafodelista"/>
               <w:spacing w:line="276" w:lineRule="auto"/>
               <w:ind w:left="0"/>
               <w:jc w:val="both"/>
@@ -3756,7 +3756,7 @@
           </w:tcPr>
           <w:p>
             <w:pPr>
-              <w:pStyle w:val="ListParagraph"/>
+              <w:pStyle w:val="Prrafodelista"/>
               <w:spacing w:line="276" w:lineRule="auto"/>
               <w:ind w:left="0"/>
               <w:jc w:val="both"/>
@@ -3783,7 +3783,7 @@
           </w:tcPr>
           <w:p>
             <w:pPr>
-              <w:pStyle w:val="ListParagraph"/>
+              <w:pStyle w:val="Prrafodelista"/>
               <w:spacing w:line="276" w:lineRule="auto"/>
               <w:ind w:left="0"/>
               <w:jc w:val="both"/>
@@ -3811,7 +3811,7 @@
           </w:tcPr>
           <w:p>
             <w:pPr>
-              <w:pStyle w:val="ListParagraph"/>
+              <w:pStyle w:val="Prrafodelista"/>
               <w:spacing w:line="276" w:lineRule="auto"/>
               <w:ind w:left="0"/>
               <w:jc w:val="both"/>
@@ -3833,7 +3833,7 @@
     </w:tbl>
     <w:p>
       <w:pPr>
-        <w:pStyle w:val="ListParagraph"/>
+        <w:pStyle w:val="Prrafodelista"/>
         <w:spacing w:line="276" w:lineRule="auto"/>
         <w:jc w:val="both"/>
         <w:rPr>
@@ -3848,7 +3848,7 @@
     </w:p>
     <w:p>
       <w:pPr>
-        <w:pStyle w:val="ListParagraph"/>
+        <w:pStyle w:val="Prrafodelista"/>
         <w:spacing w:line="276" w:lineRule="auto"/>
         <w:jc w:val="both"/>
         <w:rPr>
@@ -3863,7 +3863,7 @@
     </w:p>
     <w:p>
       <w:pPr>
-        <w:pStyle w:val="Heading2"/>
+        <w:pStyle w:val="Ttulo2"/>
         <w:rPr>
           <w:rFonts w:ascii="Arial" w:hAnsi="Arial" w:cs="Arial"/>
           <w:lang w:val="es-ES"/>
@@ -3881,7 +3881,7 @@
     </w:p>
     <w:p>
       <w:pPr>
-        <w:pStyle w:val="ListParagraph"/>
+        <w:pStyle w:val="Prrafodelista"/>
         <w:spacing w:line="276" w:lineRule="auto"/>
         <w:jc w:val="both"/>
         <w:rPr>
@@ -3896,7 +3896,7 @@
     </w:p>
     <w:p>
       <w:pPr>
-        <w:pStyle w:val="ListParagraph"/>
+        <w:pStyle w:val="Prrafodelista"/>
         <w:numPr>
           <w:ilvl w:val="0"/>
           <w:numId w:val="20"/>
@@ -3918,7 +3918,7 @@
     </w:p>
     <w:p>
       <w:pPr>
-        <w:pStyle w:val="ListParagraph"/>
+        <w:pStyle w:val="Prrafodelista"/>
         <w:numPr>
           <w:ilvl w:val="0"/>
           <w:numId w:val="20"/>
@@ -3940,7 +3940,7 @@
     </w:p>
     <w:p>
       <w:pPr>
-        <w:pStyle w:val="ListParagraph"/>
+        <w:pStyle w:val="Prrafodelista"/>
         <w:numPr>
           <w:ilvl w:val="0"/>
           <w:numId w:val="20"/>
@@ -3969,7 +3969,7 @@
     </w:p>
     <w:p>
       <w:pPr>
-        <w:pStyle w:val="ListParagraph"/>
+        <w:pStyle w:val="Prrafodelista"/>
         <w:spacing w:line="276" w:lineRule="auto"/>
         <w:jc w:val="both"/>
         <w:rPr>
@@ -3980,7 +3980,7 @@
     </w:p>
     <w:p>
       <w:pPr>
-        <w:pStyle w:val="Heading2"/>
+        <w:pStyle w:val="Ttulo2"/>
         <w:rPr>
           <w:rFonts w:ascii="Arial" w:hAnsi="Arial" w:cs="Arial"/>
           <w:lang w:val="es-ES"/>
@@ -3998,7 +3998,7 @@
     </w:p>
     <w:p>
       <w:pPr>
-        <w:pStyle w:val="ListParagraph"/>
+        <w:pStyle w:val="Prrafodelista"/>
         <w:spacing w:line="276" w:lineRule="auto"/>
         <w:jc w:val="both"/>
         <w:rPr>
@@ -4013,7 +4013,7 @@
     </w:p>
     <w:p>
       <w:pPr>
-        <w:pStyle w:val="ListParagraph"/>
+        <w:pStyle w:val="Prrafodelista"/>
         <w:numPr>
           <w:ilvl w:val="0"/>
           <w:numId w:val="21"/>
@@ -4035,7 +4035,7 @@
     </w:p>
     <w:p>
       <w:pPr>
-        <w:pStyle w:val="ListParagraph"/>
+        <w:pStyle w:val="Prrafodelista"/>
         <w:numPr>
           <w:ilvl w:val="0"/>
           <w:numId w:val="21"/>
@@ -4057,7 +4057,7 @@
     </w:p>
     <w:p>
       <w:pPr>
-        <w:pStyle w:val="ListParagraph"/>
+        <w:pStyle w:val="Prrafodelista"/>
         <w:numPr>
           <w:ilvl w:val="0"/>
           <w:numId w:val="21"/>
@@ -4091,7 +4091,7 @@
     </w:p>
     <w:p>
       <w:pPr>
-        <w:pStyle w:val="Heading1"/>
+        <w:pStyle w:val="Ttulo1"/>
         <w:rPr>
           <w:rFonts w:ascii="Arial" w:hAnsi="Arial" w:cs="Arial"/>
         </w:rPr>
@@ -4121,7 +4121,7 @@
     </w:p>
     <w:p>
       <w:pPr>
-        <w:pStyle w:val="Heading2"/>
+        <w:pStyle w:val="Ttulo2"/>
         <w:rPr>
           <w:rFonts w:ascii="Arial" w:hAnsi="Arial" w:cs="Arial"/>
           <w:lang w:val="es-ES"/>
@@ -4148,7 +4148,7 @@
     </w:p>
     <w:p>
       <w:pPr>
-        <w:pStyle w:val="ListParagraph"/>
+        <w:pStyle w:val="Prrafodelista"/>
         <w:numPr>
           <w:ilvl w:val="0"/>
           <w:numId w:val="22"/>
@@ -4220,7 +4220,7 @@
     </w:p>
     <w:p>
       <w:pPr>
-        <w:pStyle w:val="ListParagraph"/>
+        <w:pStyle w:val="Prrafodelista"/>
         <w:numPr>
           <w:ilvl w:val="0"/>
           <w:numId w:val="22"/>
@@ -4250,7 +4250,7 @@
     </w:p>
     <w:p>
       <w:pPr>
-        <w:pStyle w:val="ListParagraph"/>
+        <w:pStyle w:val="Prrafodelista"/>
         <w:numPr>
           <w:ilvl w:val="0"/>
           <w:numId w:val="24"/>
@@ -4270,7 +4270,7 @@
     </w:p>
     <w:p>
       <w:pPr>
-        <w:pStyle w:val="ListParagraph"/>
+        <w:pStyle w:val="Prrafodelista"/>
         <w:numPr>
           <w:ilvl w:val="0"/>
           <w:numId w:val="24"/>
@@ -4290,7 +4290,7 @@
     </w:p>
     <w:p>
       <w:pPr>
-        <w:pStyle w:val="ListParagraph"/>
+        <w:pStyle w:val="Prrafodelista"/>
         <w:numPr>
           <w:ilvl w:val="0"/>
           <w:numId w:val="24"/>
@@ -4325,7 +4325,7 @@
     </w:p>
     <w:p>
       <w:pPr>
-        <w:pStyle w:val="ListParagraph"/>
+        <w:pStyle w:val="Prrafodelista"/>
         <w:numPr>
           <w:ilvl w:val="0"/>
           <w:numId w:val="22"/>
@@ -4355,7 +4355,7 @@
     </w:p>
     <w:p>
       <w:pPr>
-        <w:pStyle w:val="ListParagraph"/>
+        <w:pStyle w:val="Prrafodelista"/>
         <w:numPr>
           <w:ilvl w:val="0"/>
           <w:numId w:val="25"/>
@@ -4380,7 +4380,7 @@
     </w:p>
     <w:p>
       <w:pPr>
-        <w:pStyle w:val="ListParagraph"/>
+        <w:pStyle w:val="Prrafodelista"/>
         <w:numPr>
           <w:ilvl w:val="0"/>
           <w:numId w:val="25"/>
@@ -4419,7 +4419,7 @@
     </w:p>
     <w:p>
       <w:pPr>
-        <w:pStyle w:val="ListParagraph"/>
+        <w:pStyle w:val="Prrafodelista"/>
         <w:numPr>
           <w:ilvl w:val="0"/>
           <w:numId w:val="22"/>
@@ -4447,7 +4447,7 @@
     </w:p>
     <w:p>
       <w:pPr>
-        <w:pStyle w:val="ListParagraph"/>
+        <w:pStyle w:val="Prrafodelista"/>
         <w:numPr>
           <w:ilvl w:val="0"/>
           <w:numId w:val="27"/>
@@ -4511,7 +4511,7 @@
     </w:p>
     <w:p>
       <w:pPr>
-        <w:pStyle w:val="Heading2"/>
+        <w:pStyle w:val="Ttulo2"/>
         <w:rPr>
           <w:rFonts w:ascii="Arial" w:hAnsi="Arial" w:cs="Arial"/>
           <w:lang w:val="es-ES"/>
@@ -4545,7 +4545,7 @@
     </w:p>
     <w:tbl>
       <w:tblPr>
-        <w:tblStyle w:val="TableGrid"/>
+        <w:tblStyle w:val="Tablaconcuadrcula"/>
         <w:tblW w:w="10507" w:type="dxa"/>
         <w:tblInd w:w="-714" w:type="dxa"/>
         <w:tblLook w:val="04A0" w:firstRow="1" w:lastRow="0" w:firstColumn="1" w:lastColumn="0" w:noHBand="0" w:noVBand="1"/>
@@ -4672,11 +4672,19 @@
                 <w:rFonts w:ascii="Arial" w:hAnsi="Arial" w:cs="Arial"/>
               </w:rPr>
             </w:pPr>
-            <w:r>
-              <w:rPr>
-                <w:rFonts w:ascii="Arial" w:hAnsi="Arial" w:cs="Arial"/>
-              </w:rPr>
-              <w:t>Admin - Crear Cuenta</w:t>
+            <w:proofErr w:type="spellStart"/>
+            <w:r>
+              <w:rPr>
+                <w:rFonts w:ascii="Arial" w:hAnsi="Arial" w:cs="Arial"/>
+              </w:rPr>
+              <w:t>Admin</w:t>
+            </w:r>
+            <w:proofErr w:type="spellEnd"/>
+            <w:r>
+              <w:rPr>
+                <w:rFonts w:ascii="Arial" w:hAnsi="Arial" w:cs="Arial"/>
+              </w:rPr>
+              <w:t xml:space="preserve"> - Crear Cuenta</w:t>
             </w:r>
           </w:p>
         </w:tc>
@@ -4747,7 +4755,7 @@
             <w:hyperlink r:id="rId8" w:history="1">
               <w:r>
                 <w:rPr>
-                  <w:rStyle w:val="Hyperlink"/>
+                  <w:rStyle w:val="Hipervnculo"/>
                   <w:rFonts w:ascii="Arial" w:hAnsi="Arial" w:cs="Arial"/>
                 </w:rPr>
                 <w:t>geolocalizacion@labsol.com</w:t>
@@ -4810,7 +4818,7 @@
             <w:hyperlink r:id="rId9" w:history="1">
               <w:r>
                 <w:rPr>
-                  <w:rStyle w:val="Hyperlink"/>
+                  <w:rStyle w:val="Hipervnculo"/>
                   <w:rFonts w:ascii="Arial" w:hAnsi="Arial" w:cs="Arial"/>
                 </w:rPr>
                 <w:t>geolocalizacion@labsol.com</w:t>
@@ -4865,12 +4873,20 @@
                 <w:rFonts w:ascii="Arial" w:hAnsi="Arial" w:cs="Arial"/>
               </w:rPr>
             </w:pPr>
+            <w:proofErr w:type="spellStart"/>
             <w:r>
               <w:rPr>
                 <w:rFonts w:ascii="Arial" w:hAnsi="Arial" w:cs="Arial"/>
               </w:rPr>
               <w:lastRenderedPageBreak/>
-              <w:t>Admin - Iniciar Sesión</w:t>
+              <w:t>Admin</w:t>
+            </w:r>
+            <w:proofErr w:type="spellEnd"/>
+            <w:r>
+              <w:rPr>
+                <w:rFonts w:ascii="Arial" w:hAnsi="Arial" w:cs="Arial"/>
+              </w:rPr>
+              <w:t xml:space="preserve"> - Iniciar Sesión</w:t>
             </w:r>
           </w:p>
         </w:tc>
@@ -4908,7 +4924,21 @@
               <w:rPr>
                 <w:rFonts w:ascii="Arial" w:hAnsi="Arial" w:cs="Arial"/>
               </w:rPr>
-              <w:t>Yo como administrador quiero loguearme en el sistema para realizar las actividades correspondientes.</w:t>
+              <w:t xml:space="preserve">Yo como administrador quiero </w:t>
+            </w:r>
+            <w:proofErr w:type="spellStart"/>
+            <w:r>
+              <w:rPr>
+                <w:rFonts w:ascii="Arial" w:hAnsi="Arial" w:cs="Arial"/>
+              </w:rPr>
+              <w:t>loguearme</w:t>
+            </w:r>
+            <w:proofErr w:type="spellEnd"/>
+            <w:r>
+              <w:rPr>
+                <w:rFonts w:ascii="Arial" w:hAnsi="Arial" w:cs="Arial"/>
+              </w:rPr>
+              <w:t xml:space="preserve"> en el sistema para realizar las actividades correspondientes.</w:t>
             </w:r>
           </w:p>
         </w:tc>
@@ -4968,7 +4998,7 @@
             <w:hyperlink r:id="rId10" w:history="1">
               <w:r>
                 <w:rPr>
-                  <w:rStyle w:val="Hyperlink"/>
+                  <w:rStyle w:val="Hipervnculo"/>
                   <w:rFonts w:ascii="Arial" w:hAnsi="Arial" w:cs="Arial"/>
                 </w:rPr>
                 <w:t>geo@labsol.com</w:t>
@@ -5010,7 +5040,7 @@
             <w:hyperlink r:id="rId11" w:history="1">
               <w:r>
                 <w:rPr>
-                  <w:rStyle w:val="Hyperlink"/>
+                  <w:rStyle w:val="Hipervnculo"/>
                   <w:rFonts w:ascii="Arial" w:hAnsi="Arial" w:cs="Arial"/>
                 </w:rPr>
                 <w:t>geolocalizacion@labsol.com</w:t>
@@ -5707,7 +5737,21 @@
               <w:rPr>
                 <w:rFonts w:ascii="Arial" w:hAnsi="Arial" w:cs="Arial"/>
               </w:rPr>
-              <w:t>Cuando presiono la tecla “enter”</w:t>
+              <w:t>Cuando presiono la tecla “</w:t>
+            </w:r>
+            <w:proofErr w:type="spellStart"/>
+            <w:r>
+              <w:rPr>
+                <w:rFonts w:ascii="Arial" w:hAnsi="Arial" w:cs="Arial"/>
+              </w:rPr>
+              <w:t>enter</w:t>
+            </w:r>
+            <w:proofErr w:type="spellEnd"/>
+            <w:r>
+              <w:rPr>
+                <w:rFonts w:ascii="Arial" w:hAnsi="Arial" w:cs="Arial"/>
+              </w:rPr>
+              <w:t>”</w:t>
             </w:r>
           </w:p>
           <w:p>
@@ -6279,7 +6323,7 @@
     </w:p>
     <w:p>
       <w:pPr>
-        <w:pStyle w:val="Heading2"/>
+        <w:pStyle w:val="Ttulo2"/>
         <w:rPr>
           <w:rFonts w:ascii="Arial" w:hAnsi="Arial" w:cs="Arial"/>
           <w:lang w:val="es-ES"/>
@@ -6323,7 +6367,39 @@
         <w:rPr>
           <w:rFonts w:ascii="Arial" w:hAnsi="Arial" w:cs="Arial"/>
         </w:rPr>
-        <w:t>Garantizar la seguridad dentro de nuestro sistema, es decir, de la información y datos sensibles que se almacenen dentro de este a</w:t>
+        <w:t>Garantizar la seguridad dentro de nuestro sistema, es decir, de la información y datos sensibles que se almacenen dentro de este a través de validaciones de las credenciales de acceso. Esto se logra mediante el uso de técnicas de criptografía que encriptan y validan cada uno de los datos que el usuario ingresa., también se toman medidas como bloqueo de direcciones IP o se niega el acceso al sistema por tiempo determinado.</w:t>
+      </w:r>
+    </w:p>
+    <w:p>
+      <w:pPr>
+        <w:jc w:val="both"/>
+        <w:rPr>
+          <w:rFonts w:ascii="Arial" w:hAnsi="Arial" w:cs="Arial"/>
+          <w:b/>
+          <w:bCs/>
+        </w:rPr>
+      </w:pPr>
+      <w:r>
+        <w:rPr>
+          <w:rFonts w:ascii="Arial" w:hAnsi="Arial" w:cs="Arial"/>
+          <w:b/>
+          <w:bCs/>
+        </w:rPr>
+        <w:t>3.3.2 Disponibilidad</w:t>
+      </w:r>
+    </w:p>
+    <w:p>
+      <w:pPr>
+        <w:jc w:val="both"/>
+        <w:rPr>
+          <w:rFonts w:ascii="Arial" w:hAnsi="Arial" w:cs="Arial"/>
+        </w:rPr>
+      </w:pPr>
+      <w:r>
+        <w:rPr>
+          <w:rFonts w:ascii="Arial" w:hAnsi="Arial" w:cs="Arial"/>
+        </w:rPr>
+        <w:t>El sistema proporcionará a los usuarios un servicio de manera continua con un tiempo de inactividad, o mantenimiento, cada 6</w:t>
       </w:r>
       <w:r>
         <w:rPr>
@@ -6335,7 +6411,21 @@
         <w:rPr>
           <w:rFonts w:ascii="Arial" w:hAnsi="Arial" w:cs="Arial"/>
         </w:rPr>
-        <w:t>través de validaciones de las credenciales de acceso. Esto se logra mediante el uso de técnicas de criptografía que encriptan y</w:t>
+        <w:t>meses y en horarios donde la afluencia de usuarios conectados sea mínima.</w:t>
+      </w:r>
+    </w:p>
+    <w:p>
+      <w:pPr>
+        <w:jc w:val="both"/>
+        <w:rPr>
+          <w:rFonts w:ascii="Arial" w:hAnsi="Arial" w:cs="Arial"/>
+        </w:rPr>
+      </w:pPr>
+      <w:r>
+        <w:rPr>
+          <w:rFonts w:ascii="Arial" w:hAnsi="Arial" w:cs="Arial"/>
+        </w:rPr>
+        <w:t>El sistema tendrá una tolerancia a fallos de un 95%, es decir, si el sistema presenta una falla u ocurre algún error en este mientras</w:t>
       </w:r>
       <w:r>
         <w:rPr>
@@ -6347,7 +6437,13 @@
         <w:rPr>
           <w:rFonts w:ascii="Arial" w:hAnsi="Arial" w:cs="Arial"/>
         </w:rPr>
-        <w:t>validan cada uno de los datos que el usuario ingresa., también se toman medidas como bloqueo de direcciones IP o se niega el</w:t>
+        <w:t xml:space="preserve">se encuentra activo, no se demorará bastante el poder acceder a este. Se espera que </w:t>
+      </w:r>
+      <w:r>
+        <w:rPr>
+          <w:rFonts w:ascii="Arial" w:hAnsi="Arial" w:cs="Arial"/>
+        </w:rPr>
+        <w:t>las modificaciones a la información</w:t>
       </w:r>
       <w:r>
         <w:rPr>
@@ -6359,39 +6455,13 @@
         <w:rPr>
           <w:rFonts w:ascii="Arial" w:hAnsi="Arial" w:cs="Arial"/>
         </w:rPr>
-        <w:t>acceso al sistema por tiempo determinado.</w:t>
-      </w:r>
-    </w:p>
-    <w:p>
-      <w:pPr>
-        <w:jc w:val="both"/>
-        <w:rPr>
-          <w:rFonts w:ascii="Arial" w:hAnsi="Arial" w:cs="Arial"/>
-          <w:b/>
-          <w:bCs/>
-        </w:rPr>
-      </w:pPr>
-      <w:r>
-        <w:rPr>
-          <w:rFonts w:ascii="Arial" w:hAnsi="Arial" w:cs="Arial"/>
-          <w:b/>
-          <w:bCs/>
-        </w:rPr>
-        <w:t>3.3.2 Disponibilidad</w:t>
-      </w:r>
-    </w:p>
-    <w:p>
-      <w:pPr>
-        <w:jc w:val="both"/>
-        <w:rPr>
-          <w:rFonts w:ascii="Arial" w:hAnsi="Arial" w:cs="Arial"/>
-        </w:rPr>
-      </w:pPr>
-      <w:r>
-        <w:rPr>
-          <w:rFonts w:ascii="Arial" w:hAnsi="Arial" w:cs="Arial"/>
-        </w:rPr>
-        <w:t>El sistema proporcionará a los usuarios un servicio de manera continua con un tiempo de inactividad, o mantenimiento, cada 6</w:t>
+        <w:t>almacenada en el sistema se puedan</w:t>
+      </w:r>
+      <w:r>
+        <w:rPr>
+          <w:rFonts w:ascii="Arial" w:hAnsi="Arial" w:cs="Arial"/>
+        </w:rPr>
+        <w:t xml:space="preserve"> realizar durante cualquier momento del día, pero tenemos en cuenta que esto no siempre es</w:t>
       </w:r>
       <w:r>
         <w:rPr>
@@ -6403,21 +6473,39 @@
         <w:rPr>
           <w:rFonts w:ascii="Arial" w:hAnsi="Arial" w:cs="Arial"/>
         </w:rPr>
-        <w:t>meses y en horarios donde la afluencia de usuarios conectados sea mínima.</w:t>
-      </w:r>
-    </w:p>
-    <w:p>
-      <w:pPr>
-        <w:jc w:val="both"/>
-        <w:rPr>
-          <w:rFonts w:ascii="Arial" w:hAnsi="Arial" w:cs="Arial"/>
-        </w:rPr>
-      </w:pPr>
-      <w:r>
-        <w:rPr>
-          <w:rFonts w:ascii="Arial" w:hAnsi="Arial" w:cs="Arial"/>
-        </w:rPr>
-        <w:t>El sistema tendrá una tolerancia a fallos de un 95%, es decir, si el sistema presenta una falla u ocurre algún error en este mientras</w:t>
+        <w:t>posible por diversos factores que están fuera de nuestro alcance.</w:t>
+      </w:r>
+    </w:p>
+    <w:p>
+      <w:pPr>
+        <w:jc w:val="both"/>
+        <w:rPr>
+          <w:rFonts w:ascii="Arial" w:hAnsi="Arial" w:cs="Arial"/>
+          <w:b/>
+          <w:bCs/>
+        </w:rPr>
+      </w:pPr>
+      <w:r>
+        <w:rPr>
+          <w:rFonts w:ascii="Arial" w:hAnsi="Arial" w:cs="Arial"/>
+          <w:b/>
+          <w:bCs/>
+        </w:rPr>
+        <w:t>3.3.3 Escalabilidad</w:t>
+      </w:r>
+    </w:p>
+    <w:p>
+      <w:pPr>
+        <w:jc w:val="both"/>
+        <w:rPr>
+          <w:rFonts w:ascii="Arial" w:hAnsi="Arial" w:cs="Arial"/>
+        </w:rPr>
+      </w:pPr>
+      <w:r>
+        <w:rPr>
+          <w:rFonts w:ascii="Arial" w:hAnsi="Arial" w:cs="Arial"/>
+        </w:rPr>
+        <w:t>Nuestro sistema al inicio contará con una infraestructura un poco limitada, pero de igual manera se garantiza que el acceso no se</w:t>
       </w:r>
       <w:r>
         <w:rPr>
@@ -6429,99 +6517,7 @@
         <w:rPr>
           <w:rFonts w:ascii="Arial" w:hAnsi="Arial" w:cs="Arial"/>
         </w:rPr>
-        <w:t xml:space="preserve">se encuentra activo, no se demorará bastante el poder acceder a este. Se espera que </w:t>
-      </w:r>
-      <w:r>
-        <w:rPr>
-          <w:rFonts w:ascii="Arial" w:hAnsi="Arial" w:cs="Arial"/>
-        </w:rPr>
-        <w:t>las modificaciones a la información</w:t>
-      </w:r>
-      <w:r>
-        <w:rPr>
-          <w:rFonts w:ascii="Arial" w:hAnsi="Arial" w:cs="Arial"/>
-        </w:rPr>
-        <w:t xml:space="preserve"> </w:t>
-      </w:r>
-      <w:r>
-        <w:rPr>
-          <w:rFonts w:ascii="Arial" w:hAnsi="Arial" w:cs="Arial"/>
-        </w:rPr>
-        <w:t>almacenada en el sistema se puedan</w:t>
-      </w:r>
-      <w:r>
-        <w:rPr>
-          <w:rFonts w:ascii="Arial" w:hAnsi="Arial" w:cs="Arial"/>
-        </w:rPr>
-        <w:t xml:space="preserve"> realizar durante cualquier momento del día, pero tenemos en cuenta que esto no siempre es</w:t>
-      </w:r>
-      <w:r>
-        <w:rPr>
-          <w:rFonts w:ascii="Arial" w:hAnsi="Arial" w:cs="Arial"/>
-        </w:rPr>
-        <w:t xml:space="preserve"> </w:t>
-      </w:r>
-      <w:r>
-        <w:rPr>
-          <w:rFonts w:ascii="Arial" w:hAnsi="Arial" w:cs="Arial"/>
-        </w:rPr>
-        <w:t>posible por diversos factores que están fuera de nuestro alcance.</w:t>
-      </w:r>
-    </w:p>
-    <w:p>
-      <w:pPr>
-        <w:jc w:val="both"/>
-        <w:rPr>
-          <w:rFonts w:ascii="Arial" w:hAnsi="Arial" w:cs="Arial"/>
-          <w:b/>
-          <w:bCs/>
-        </w:rPr>
-      </w:pPr>
-      <w:r>
-        <w:rPr>
-          <w:rFonts w:ascii="Arial" w:hAnsi="Arial" w:cs="Arial"/>
-          <w:b/>
-          <w:bCs/>
-        </w:rPr>
-        <w:t>3.3.3 Escalabilidad</w:t>
-      </w:r>
-    </w:p>
-    <w:p>
-      <w:pPr>
-        <w:jc w:val="both"/>
-        <w:rPr>
-          <w:rFonts w:ascii="Arial" w:hAnsi="Arial" w:cs="Arial"/>
-        </w:rPr>
-      </w:pPr>
-      <w:r>
-        <w:rPr>
-          <w:rFonts w:ascii="Arial" w:hAnsi="Arial" w:cs="Arial"/>
-        </w:rPr>
-        <w:t>Nuestro sistema al inicio contará con una infraestructura un poco limitada, pero de igual manera se garantiza que el acceso no se</w:t>
-      </w:r>
-      <w:r>
-        <w:rPr>
-          <w:rFonts w:ascii="Arial" w:hAnsi="Arial" w:cs="Arial"/>
-        </w:rPr>
-        <w:t xml:space="preserve"> </w:t>
-      </w:r>
-      <w:r>
-        <w:rPr>
-          <w:rFonts w:ascii="Arial" w:hAnsi="Arial" w:cs="Arial"/>
-        </w:rPr>
-        <w:t xml:space="preserve">limitará por la cantidad de usuarios simultáneos, se espera que, para la </w:t>
-      </w:r>
-      <w:r>
-        <w:rPr>
-          <w:rFonts w:ascii="Arial" w:hAnsi="Arial" w:cs="Arial"/>
-        </w:rPr>
-        <w:t>primera versión</w:t>
-      </w:r>
-      <w:r>
-        <w:rPr>
-          <w:rFonts w:ascii="Arial" w:hAnsi="Arial" w:cs="Arial"/>
-        </w:rPr>
-        <w:t>, el sistema pueda mantener un mínimo de</w:t>
+        <w:t>limitará por la cantidad de usuarios simultáneos, se espera que, para la primera versión, el sistema pueda mantener un mínimo de</w:t>
       </w:r>
       <w:r>
         <w:rPr>
@@ -6627,7 +6623,7 @@
     </w:p>
     <w:p>
       <w:pPr>
-        <w:pStyle w:val="Heading2"/>
+        <w:pStyle w:val="Ttulo2"/>
         <w:rPr>
           <w:rFonts w:ascii="Arial" w:hAnsi="Arial" w:cs="Arial"/>
           <w:lang w:val="es-ES"/>
@@ -6671,7 +6667,7 @@
     </w:p>
     <w:p>
       <w:pPr>
-        <w:pStyle w:val="ListParagraph"/>
+        <w:pStyle w:val="Prrafodelista"/>
         <w:numPr>
           <w:ilvl w:val="0"/>
           <w:numId w:val="27"/>
@@ -6742,7 +6738,7 @@
     </w:p>
     <w:p>
       <w:pPr>
-        <w:pStyle w:val="ListParagraph"/>
+        <w:pStyle w:val="Prrafodelista"/>
         <w:numPr>
           <w:ilvl w:val="0"/>
           <w:numId w:val="27"/>
@@ -6813,7 +6809,7 @@
     </w:p>
     <w:p>
       <w:pPr>
-        <w:pStyle w:val="ListParagraph"/>
+        <w:pStyle w:val="Prrafodelista"/>
         <w:numPr>
           <w:ilvl w:val="0"/>
           <w:numId w:val="27"/>
@@ -6884,7 +6880,7 @@
     </w:p>
     <w:p>
       <w:pPr>
-        <w:pStyle w:val="ListParagraph"/>
+        <w:pStyle w:val="Prrafodelista"/>
         <w:numPr>
           <w:ilvl w:val="0"/>
           <w:numId w:val="27"/>
@@ -6955,7 +6951,7 @@
     </w:p>
     <w:p>
       <w:pPr>
-        <w:pStyle w:val="ListParagraph"/>
+        <w:pStyle w:val="Prrafodelista"/>
         <w:numPr>
           <w:ilvl w:val="0"/>
           <w:numId w:val="27"/>
@@ -7038,7 +7034,7 @@
     </w:p>
     <w:p>
       <w:pPr>
-        <w:pStyle w:val="ListParagraph"/>
+        <w:pStyle w:val="Prrafodelista"/>
         <w:numPr>
           <w:ilvl w:val="0"/>
           <w:numId w:val="27"/>
@@ -7085,7 +7081,7 @@
     </w:p>
     <w:p>
       <w:pPr>
-        <w:pStyle w:val="ListParagraph"/>
+        <w:pStyle w:val="Prrafodelista"/>
         <w:numPr>
           <w:ilvl w:val="0"/>
           <w:numId w:val="27"/>
@@ -7144,7 +7140,7 @@
     </w:p>
     <w:p>
       <w:pPr>
-        <w:pStyle w:val="ListParagraph"/>
+        <w:pStyle w:val="Prrafodelista"/>
         <w:numPr>
           <w:ilvl w:val="0"/>
           <w:numId w:val="27"/>
@@ -7185,7 +7181,7 @@
     </w:p>
     <w:p>
       <w:pPr>
-        <w:pStyle w:val="ListParagraph"/>
+        <w:pStyle w:val="Prrafodelista"/>
         <w:numPr>
           <w:ilvl w:val="0"/>
           <w:numId w:val="27"/>
@@ -7232,7 +7228,7 @@
     </w:p>
     <w:p>
       <w:pPr>
-        <w:pStyle w:val="ListParagraph"/>
+        <w:pStyle w:val="Prrafodelista"/>
         <w:numPr>
           <w:ilvl w:val="0"/>
           <w:numId w:val="27"/>
@@ -7295,7 +7291,7 @@
     </w:p>
     <w:p>
       <w:pPr>
-        <w:pStyle w:val="ListParagraph"/>
+        <w:pStyle w:val="Prrafodelista"/>
         <w:numPr>
           <w:ilvl w:val="0"/>
           <w:numId w:val="27"/>
@@ -7352,7 +7348,7 @@
     </w:p>
     <w:p>
       <w:pPr>
-        <w:pStyle w:val="ListParagraph"/>
+        <w:pStyle w:val="Prrafodelista"/>
         <w:numPr>
           <w:ilvl w:val="0"/>
           <w:numId w:val="27"/>
@@ -7403,7 +7399,7 @@
     </w:p>
     <w:p>
       <w:pPr>
-        <w:pStyle w:val="ListParagraph"/>
+        <w:pStyle w:val="Prrafodelista"/>
         <w:numPr>
           <w:ilvl w:val="0"/>
           <w:numId w:val="27"/>
@@ -7547,7 +7543,7 @@
     </w:p>
     <w:p>
       <w:pPr>
-        <w:pStyle w:val="ListParagraph"/>
+        <w:pStyle w:val="Prrafodelista"/>
         <w:numPr>
           <w:ilvl w:val="0"/>
           <w:numId w:val="29"/>
@@ -7611,7 +7607,7 @@
     </w:p>
     <w:p>
       <w:pPr>
-        <w:pStyle w:val="ListParagraph"/>
+        <w:pStyle w:val="Prrafodelista"/>
         <w:numPr>
           <w:ilvl w:val="0"/>
           <w:numId w:val="29"/>
@@ -7647,7 +7643,7 @@
     </w:p>
     <w:p>
       <w:pPr>
-        <w:pStyle w:val="ListParagraph"/>
+        <w:pStyle w:val="Prrafodelista"/>
         <w:numPr>
           <w:ilvl w:val="0"/>
           <w:numId w:val="29"/>
@@ -7683,7 +7679,7 @@
     </w:p>
     <w:p>
       <w:pPr>
-        <w:pStyle w:val="ListParagraph"/>
+        <w:pStyle w:val="Prrafodelista"/>
         <w:numPr>
           <w:ilvl w:val="0"/>
           <w:numId w:val="29"/>
@@ -7727,12 +7723,24 @@
           <w:bCs/>
         </w:rPr>
       </w:pPr>
-      <w:r>
-        <w:rPr>
-          <w:rFonts w:ascii="Arial" w:hAnsi="Arial" w:cs="Arial"/>
-          <w:b/>
-          <w:bCs/>
-        </w:rPr>
+    </w:p>
+    <w:p>
+      <w:pPr>
+        <w:ind w:left="708"/>
+        <w:jc w:val="both"/>
+        <w:rPr>
+          <w:rFonts w:ascii="Arial" w:hAnsi="Arial" w:cs="Arial"/>
+          <w:b/>
+          <w:bCs/>
+        </w:rPr>
+      </w:pPr>
+      <w:r>
+        <w:rPr>
+          <w:rFonts w:ascii="Arial" w:hAnsi="Arial" w:cs="Arial"/>
+          <w:b/>
+          <w:bCs/>
+        </w:rPr>
+        <w:lastRenderedPageBreak/>
         <w:t>3.4.</w:t>
       </w:r>
       <w:r>
@@ -7778,7 +7786,7 @@
     </w:p>
     <w:p>
       <w:pPr>
-        <w:pStyle w:val="ListParagraph"/>
+        <w:pStyle w:val="Prrafodelista"/>
         <w:numPr>
           <w:ilvl w:val="0"/>
           <w:numId w:val="35"/>
@@ -7794,7 +7802,6 @@
           <w:b/>
           <w:bCs/>
         </w:rPr>
-        <w:lastRenderedPageBreak/>
         <w:t>R</w:t>
       </w:r>
       <w:r>
@@ -7820,7 +7827,7 @@
     </w:p>
     <w:p>
       <w:pPr>
-        <w:pStyle w:val="ListParagraph"/>
+        <w:pStyle w:val="Prrafodelista"/>
         <w:numPr>
           <w:ilvl w:val="0"/>
           <w:numId w:val="35"/>
@@ -7875,7 +7882,7 @@
     </w:p>
     <w:p>
       <w:pPr>
-        <w:pStyle w:val="ListParagraph"/>
+        <w:pStyle w:val="Prrafodelista"/>
         <w:numPr>
           <w:ilvl w:val="0"/>
           <w:numId w:val="35"/>
@@ -7950,7 +7957,7 @@
     </w:p>
     <w:p>
       <w:pPr>
-        <w:pStyle w:val="ListParagraph"/>
+        <w:pStyle w:val="Prrafodelista"/>
         <w:numPr>
           <w:ilvl w:val="0"/>
           <w:numId w:val="35"/>
@@ -7987,7 +7994,7 @@
     </w:p>
     <w:p>
       <w:pPr>
-        <w:pStyle w:val="ListParagraph"/>
+        <w:pStyle w:val="Prrafodelista"/>
         <w:numPr>
           <w:ilvl w:val="0"/>
           <w:numId w:val="35"/>
@@ -8040,7 +8047,7 @@
     </w:p>
     <w:p>
       <w:pPr>
-        <w:pStyle w:val="ListParagraph"/>
+        <w:pStyle w:val="Prrafodelista"/>
         <w:numPr>
           <w:ilvl w:val="0"/>
           <w:numId w:val="35"/>
@@ -8101,7 +8108,7 @@
     </w:p>
     <w:p>
       <w:pPr>
-        <w:pStyle w:val="ListParagraph"/>
+        <w:pStyle w:val="Prrafodelista"/>
         <w:numPr>
           <w:ilvl w:val="0"/>
           <w:numId w:val="35"/>
@@ -8123,12 +8130,20 @@
         <w:rPr>
           <w:rFonts w:ascii="Arial" w:hAnsi="Arial" w:cs="Arial"/>
         </w:rPr>
-        <w:t>Coordenadas del Centro de Investigación: Las coordenadas deben cumplir con el formato de una coordenada geográfica.</w:t>
-      </w:r>
-    </w:p>
-    <w:p>
-      <w:pPr>
-        <w:pStyle w:val="ListParagraph"/>
+        <w:t xml:space="preserve">Coordenadas del Centro de </w:t>
+      </w:r>
+      <w:bookmarkStart w:id="16" w:name="_GoBack"/>
+      <w:bookmarkEnd w:id="16"/>
+      <w:r>
+        <w:rPr>
+          <w:rFonts w:ascii="Arial" w:hAnsi="Arial" w:cs="Arial"/>
+        </w:rPr>
+        <w:t>Investigación: Las coordenadas deben cumplir con el formato de una coordenada geográfica.</w:t>
+      </w:r>
+    </w:p>
+    <w:p>
+      <w:pPr>
+        <w:pStyle w:val="Prrafodelista"/>
         <w:numPr>
           <w:ilvl w:val="0"/>
           <w:numId w:val="35"/>
@@ -8155,7 +8170,7 @@
     </w:p>
     <w:p>
       <w:pPr>
-        <w:pStyle w:val="ListParagraph"/>
+        <w:pStyle w:val="Prrafodelista"/>
         <w:numPr>
           <w:ilvl w:val="0"/>
           <w:numId w:val="35"/>
@@ -8192,7 +8207,7 @@
     </w:p>
     <w:p>
       <w:pPr>
-        <w:pStyle w:val="ListParagraph"/>
+        <w:pStyle w:val="Prrafodelista"/>
         <w:numPr>
           <w:ilvl w:val="0"/>
           <w:numId w:val="35"/>
@@ -8235,7 +8250,7 @@
     </w:p>
     <w:p>
       <w:pPr>
-        <w:pStyle w:val="ListParagraph"/>
+        <w:pStyle w:val="Prrafodelista"/>
         <w:numPr>
           <w:ilvl w:val="0"/>
           <w:numId w:val="35"/>
@@ -8288,7 +8303,7 @@
     </w:p>
     <w:p>
       <w:pPr>
-        <w:pStyle w:val="ListParagraph"/>
+        <w:pStyle w:val="Prrafodelista"/>
         <w:numPr>
           <w:ilvl w:val="0"/>
           <w:numId w:val="35"/>
@@ -8341,7 +8356,7 @@
     </w:p>
     <w:p>
       <w:pPr>
-        <w:pStyle w:val="ListParagraph"/>
+        <w:pStyle w:val="Prrafodelista"/>
         <w:numPr>
           <w:ilvl w:val="0"/>
           <w:numId w:val="35"/>
@@ -8388,7 +8403,7 @@
     </w:p>
     <w:p>
       <w:pPr>
-        <w:pStyle w:val="ListParagraph"/>
+        <w:pStyle w:val="Prrafodelista"/>
         <w:numPr>
           <w:ilvl w:val="0"/>
           <w:numId w:val="35"/>
@@ -8469,7 +8484,7 @@
     </w:p>
     <w:p>
       <w:pPr>
-        <w:pStyle w:val="ListParagraph"/>
+        <w:pStyle w:val="Prrafodelista"/>
         <w:numPr>
           <w:ilvl w:val="0"/>
           <w:numId w:val="35"/>
@@ -8550,7 +8565,7 @@
     </w:p>
     <w:p>
       <w:pPr>
-        <w:pStyle w:val="ListParagraph"/>
+        <w:pStyle w:val="Prrafodelista"/>
         <w:numPr>
           <w:ilvl w:val="0"/>
           <w:numId w:val="35"/>
@@ -8609,7 +8624,7 @@
     </w:p>
     <w:p>
       <w:pPr>
-        <w:pStyle w:val="ListParagraph"/>
+        <w:pStyle w:val="Prrafodelista"/>
         <w:numPr>
           <w:ilvl w:val="0"/>
           <w:numId w:val="35"/>
@@ -8636,7 +8651,7 @@
     </w:p>
     <w:p>
       <w:pPr>
-        <w:pStyle w:val="ListParagraph"/>
+        <w:pStyle w:val="Prrafodelista"/>
         <w:numPr>
           <w:ilvl w:val="0"/>
           <w:numId w:val="35"/>
@@ -8698,7 +8713,7 @@
     </w:p>
     <w:p>
       <w:pPr>
-        <w:pStyle w:val="ListParagraph"/>
+        <w:pStyle w:val="Prrafodelista"/>
         <w:numPr>
           <w:ilvl w:val="0"/>
           <w:numId w:val="31"/>
@@ -8741,7 +8756,7 @@
     </w:p>
     <w:p>
       <w:pPr>
-        <w:pStyle w:val="ListParagraph"/>
+        <w:pStyle w:val="Prrafodelista"/>
         <w:numPr>
           <w:ilvl w:val="0"/>
           <w:numId w:val="31"/>
@@ -8796,7 +8811,7 @@
     </w:p>
     <w:p>
       <w:pPr>
-        <w:pStyle w:val="ListParagraph"/>
+        <w:pStyle w:val="Prrafodelista"/>
         <w:numPr>
           <w:ilvl w:val="0"/>
           <w:numId w:val="31"/>
@@ -8839,7 +8854,7 @@
     </w:p>
     <w:p>
       <w:pPr>
-        <w:pStyle w:val="ListParagraph"/>
+        <w:pStyle w:val="Prrafodelista"/>
         <w:numPr>
           <w:ilvl w:val="0"/>
           <w:numId w:val="31"/>
@@ -8908,6 +8923,7 @@
           <w:b/>
           <w:bCs/>
         </w:rPr>
+        <w:lastRenderedPageBreak/>
         <w:t xml:space="preserve">3.4.5 Centro de Investigación </w:t>
       </w:r>
       <w:r>
@@ -8937,7 +8953,7 @@
     </w:p>
     <w:p>
       <w:pPr>
-        <w:pStyle w:val="ListParagraph"/>
+        <w:pStyle w:val="Prrafodelista"/>
         <w:numPr>
           <w:ilvl w:val="0"/>
           <w:numId w:val="32"/>
@@ -8947,14 +8963,13 @@
           <w:rFonts w:ascii="Arial" w:hAnsi="Arial" w:cs="Arial"/>
         </w:rPr>
       </w:pPr>
-      <w:bookmarkStart w:id="16" w:name="_Hlk103638153"/>
-      <w:r>
-        <w:rPr>
-          <w:rFonts w:ascii="Arial" w:hAnsi="Arial" w:cs="Arial"/>
-          <w:b/>
-          <w:bCs/>
-        </w:rPr>
-        <w:lastRenderedPageBreak/>
+      <w:bookmarkStart w:id="17" w:name="_Hlk103638153"/>
+      <w:r>
+        <w:rPr>
+          <w:rFonts w:ascii="Arial" w:hAnsi="Arial" w:cs="Arial"/>
+          <w:b/>
+          <w:bCs/>
+        </w:rPr>
         <w:t xml:space="preserve">RT40. </w:t>
       </w:r>
       <w:r>
@@ -8964,10 +8979,10 @@
         <w:t>ID Centro de Investigación: El ID deberá existir en la base de datos.</w:t>
       </w:r>
     </w:p>
-    <w:bookmarkEnd w:id="16"/>
-    <w:p>
-      <w:pPr>
-        <w:pStyle w:val="ListParagraph"/>
+    <w:bookmarkEnd w:id="17"/>
+    <w:p>
+      <w:pPr>
+        <w:pStyle w:val="Prrafodelista"/>
         <w:numPr>
           <w:ilvl w:val="0"/>
           <w:numId w:val="32"/>
@@ -9008,7 +9023,7 @@
     </w:p>
     <w:p>
       <w:pPr>
-        <w:pStyle w:val="ListParagraph"/>
+        <w:pStyle w:val="Prrafodelista"/>
         <w:numPr>
           <w:ilvl w:val="0"/>
           <w:numId w:val="32"/>
@@ -9062,7 +9077,7 @@
     </w:p>
     <w:p>
       <w:pPr>
-        <w:pStyle w:val="ListParagraph"/>
+        <w:pStyle w:val="Prrafodelista"/>
         <w:numPr>
           <w:ilvl w:val="0"/>
           <w:numId w:val="33"/>
@@ -9130,7 +9145,7 @@
     </w:p>
     <w:p>
       <w:pPr>
-        <w:pStyle w:val="ListParagraph"/>
+        <w:pStyle w:val="Prrafodelista"/>
         <w:numPr>
           <w:ilvl w:val="0"/>
           <w:numId w:val="33"/>
@@ -9218,7 +9233,7 @@
     </w:p>
     <w:p>
       <w:pPr>
-        <w:pStyle w:val="ListParagraph"/>
+        <w:pStyle w:val="Prrafodelista"/>
         <w:numPr>
           <w:ilvl w:val="0"/>
           <w:numId w:val="33"/>
@@ -9250,13 +9265,13 @@
     </w:p>
     <w:p>
       <w:pPr>
-        <w:pStyle w:val="Heading2"/>
-        <w:rPr>
-          <w:rFonts w:ascii="Arial" w:hAnsi="Arial" w:cs="Arial"/>
-          <w:lang w:val="es-ES"/>
-        </w:rPr>
-      </w:pPr>
-      <w:bookmarkStart w:id="17" w:name="_Toc103374059"/>
+        <w:pStyle w:val="Ttulo2"/>
+        <w:rPr>
+          <w:rFonts w:ascii="Arial" w:hAnsi="Arial" w:cs="Arial"/>
+          <w:lang w:val="es-ES"/>
+        </w:rPr>
+      </w:pPr>
+      <w:bookmarkStart w:id="18" w:name="_Toc103374059"/>
       <w:r>
         <w:rPr>
           <w:rFonts w:ascii="Arial" w:hAnsi="Arial" w:cs="Arial"/>
@@ -9264,7 +9279,7 @@
         </w:rPr>
         <w:t>3.5 Validaciones Funcionales</w:t>
       </w:r>
-      <w:bookmarkEnd w:id="17"/>
+      <w:bookmarkEnd w:id="18"/>
     </w:p>
     <w:p>
       <w:pPr>
@@ -9286,7 +9301,7 @@
     </w:p>
     <w:p>
       <w:pPr>
-        <w:pStyle w:val="ListParagraph"/>
+        <w:pStyle w:val="Prrafodelista"/>
         <w:numPr>
           <w:ilvl w:val="0"/>
           <w:numId w:val="36"/>
@@ -9313,7 +9328,7 @@
     </w:p>
     <w:p>
       <w:pPr>
-        <w:pStyle w:val="ListParagraph"/>
+        <w:pStyle w:val="Prrafodelista"/>
         <w:numPr>
           <w:ilvl w:val="0"/>
           <w:numId w:val="36"/>
@@ -9346,7 +9361,7 @@
     </w:p>
     <w:p>
       <w:pPr>
-        <w:pStyle w:val="ListParagraph"/>
+        <w:pStyle w:val="Prrafodelista"/>
         <w:numPr>
           <w:ilvl w:val="0"/>
           <w:numId w:val="36"/>
@@ -9373,7 +9388,7 @@
     </w:p>
     <w:p>
       <w:pPr>
-        <w:pStyle w:val="ListParagraph"/>
+        <w:pStyle w:val="Prrafodelista"/>
         <w:numPr>
           <w:ilvl w:val="0"/>
           <w:numId w:val="36"/>
@@ -9438,7 +9453,7 @@
     </w:p>
     <w:p>
       <w:pPr>
-        <w:pStyle w:val="ListParagraph"/>
+        <w:pStyle w:val="Prrafodelista"/>
         <w:numPr>
           <w:ilvl w:val="0"/>
           <w:numId w:val="37"/>
@@ -9454,20 +9469,14 @@
           <w:b/>
           <w:bCs/>
         </w:rPr>
+        <w:lastRenderedPageBreak/>
         <w:t xml:space="preserve">F1. </w:t>
       </w:r>
       <w:r>
         <w:rPr>
           <w:rFonts w:ascii="Arial" w:hAnsi="Arial" w:cs="Arial"/>
         </w:rPr>
-        <w:t xml:space="preserve">Si la contraseña y/o el nombre del usuario son inválidos o no existen, el sistema mostrará em mensaje de error “El usuario que ingresaste no existe” si el nombre del </w:t>
-      </w:r>
-      <w:r>
-        <w:rPr>
-          <w:rFonts w:ascii="Arial" w:hAnsi="Arial" w:cs="Arial"/>
-        </w:rPr>
-        <w:lastRenderedPageBreak/>
-        <w:t xml:space="preserve">usuario es incorrecto o bien “La contraseña que ingresaste es incorrecta” si la contraseña </w:t>
+        <w:t xml:space="preserve">Si la contraseña y/o el nombre del usuario son inválidos o no existen, el sistema mostrará em mensaje de error “El usuario que ingresaste no existe” si el nombre del usuario es incorrecto o bien “La contraseña que ingresaste es incorrecta” si la contraseña </w:t>
       </w:r>
       <w:r>
         <w:rPr>
@@ -9502,7 +9511,7 @@
     </w:p>
     <w:p>
       <w:pPr>
-        <w:pStyle w:val="ListParagraph"/>
+        <w:pStyle w:val="Prrafodelista"/>
         <w:numPr>
           <w:ilvl w:val="0"/>
           <w:numId w:val="37"/>
@@ -9529,7 +9538,7 @@
     </w:p>
     <w:p>
       <w:pPr>
-        <w:pStyle w:val="ListParagraph"/>
+        <w:pStyle w:val="Prrafodelista"/>
         <w:numPr>
           <w:ilvl w:val="0"/>
           <w:numId w:val="37"/>
@@ -9580,7 +9589,7 @@
     </w:p>
     <w:p>
       <w:pPr>
-        <w:pStyle w:val="ListParagraph"/>
+        <w:pStyle w:val="Prrafodelista"/>
         <w:numPr>
           <w:ilvl w:val="0"/>
           <w:numId w:val="37"/>
@@ -9607,7 +9616,7 @@
     </w:p>
     <w:p>
       <w:pPr>
-        <w:pStyle w:val="ListParagraph"/>
+        <w:pStyle w:val="Prrafodelista"/>
         <w:numPr>
           <w:ilvl w:val="0"/>
           <w:numId w:val="37"/>
@@ -9646,7 +9655,7 @@
     </w:p>
     <w:p>
       <w:pPr>
-        <w:pStyle w:val="ListParagraph"/>
+        <w:pStyle w:val="Prrafodelista"/>
         <w:numPr>
           <w:ilvl w:val="0"/>
           <w:numId w:val="37"/>
@@ -9691,7 +9700,7 @@
     </w:p>
     <w:p>
       <w:pPr>
-        <w:pStyle w:val="ListParagraph"/>
+        <w:pStyle w:val="Prrafodelista"/>
         <w:numPr>
           <w:ilvl w:val="0"/>
           <w:numId w:val="37"/>
@@ -9781,7 +9790,7 @@
     </w:p>
     <w:p>
       <w:pPr>
-        <w:pStyle w:val="ListParagraph"/>
+        <w:pStyle w:val="Prrafodelista"/>
         <w:numPr>
           <w:ilvl w:val="0"/>
           <w:numId w:val="37"/>
@@ -9803,12 +9812,19 @@
         <w:rPr>
           <w:rFonts w:ascii="Arial" w:hAnsi="Arial" w:cs="Arial"/>
         </w:rPr>
-        <w:t>Si el nombre del centro de investigación no cumple con las especificaciones mencionadas, se mostrará en pantalla el siguiente mensaje: “Este campo es obligatorio” si se encuentra vacío, “El nombre no cumple con el formato establecido” cuando este no cuente con la longitud establecida o cuente con algún caractér inválido o bien “El nombre ya existe” si se ingresa un nombre que ya ha sido utilizado anteriormente.</w:t>
-      </w:r>
-    </w:p>
-    <w:p>
-      <w:pPr>
-        <w:pStyle w:val="ListParagraph"/>
+        <w:t xml:space="preserve">Si el nombre del centro de investigación no cumple con las especificaciones mencionadas, se mostrará en pantalla el siguiente mensaje: “Este campo es obligatorio” si se encuentra vacío, “El nombre no cumple con el formato establecido” cuando este no cuente con la longitud establecida o cuente con algún caractér </w:t>
+      </w:r>
+      <w:r>
+        <w:rPr>
+          <w:rFonts w:ascii="Arial" w:hAnsi="Arial" w:cs="Arial"/>
+        </w:rPr>
+        <w:lastRenderedPageBreak/>
+        <w:t>inválido o bien “El nombre ya existe” si se ingresa un nombre que ya ha sido utilizado anteriormente.</w:t>
+      </w:r>
+    </w:p>
+    <w:p>
+      <w:pPr>
+        <w:pStyle w:val="Prrafodelista"/>
         <w:numPr>
           <w:ilvl w:val="0"/>
           <w:numId w:val="37"/>
@@ -9824,7 +9840,6 @@
           <w:b/>
           <w:bCs/>
         </w:rPr>
-        <w:lastRenderedPageBreak/>
         <w:t xml:space="preserve">F2. </w:t>
       </w:r>
       <w:r>
@@ -9836,7 +9851,7 @@
     </w:p>
     <w:p>
       <w:pPr>
-        <w:pStyle w:val="ListParagraph"/>
+        <w:pStyle w:val="Prrafodelista"/>
         <w:numPr>
           <w:ilvl w:val="0"/>
           <w:numId w:val="37"/>
@@ -9863,7 +9878,7 @@
     </w:p>
     <w:p>
       <w:pPr>
-        <w:pStyle w:val="ListParagraph"/>
+        <w:pStyle w:val="Prrafodelista"/>
         <w:numPr>
           <w:ilvl w:val="0"/>
           <w:numId w:val="37"/>
@@ -9890,7 +9905,7 @@
     </w:p>
     <w:p>
       <w:pPr>
-        <w:pStyle w:val="ListParagraph"/>
+        <w:pStyle w:val="Prrafodelista"/>
         <w:numPr>
           <w:ilvl w:val="0"/>
           <w:numId w:val="37"/>
@@ -9917,7 +9932,7 @@
     </w:p>
     <w:p>
       <w:pPr>
-        <w:pStyle w:val="ListParagraph"/>
+        <w:pStyle w:val="Prrafodelista"/>
         <w:numPr>
           <w:ilvl w:val="0"/>
           <w:numId w:val="37"/>
@@ -9962,7 +9977,7 @@
     </w:p>
     <w:p>
       <w:pPr>
-        <w:pStyle w:val="ListParagraph"/>
+        <w:pStyle w:val="Prrafodelista"/>
         <w:numPr>
           <w:ilvl w:val="0"/>
           <w:numId w:val="38"/>
@@ -10007,7 +10022,7 @@
     </w:p>
     <w:p>
       <w:pPr>
-        <w:pStyle w:val="ListParagraph"/>
+        <w:pStyle w:val="Prrafodelista"/>
         <w:numPr>
           <w:ilvl w:val="0"/>
           <w:numId w:val="38"/>
@@ -10051,7 +10066,7 @@
 </file>
 
 <file path=word/endnotes.xml><?xml version="1.0" encoding="utf-8"?>
-<w:endnotes xmlns:wpc="http://schemas.microsoft.com/office/word/2010/wordprocessingCanvas" xmlns:cx="http://schemas.microsoft.com/office/drawing/2014/chartex" xmlns:cx1="http://schemas.microsoft.com/office/drawing/2015/9/8/chartex" xmlns:cx2="http://schemas.microsoft.com/office/drawing/2015/10/21/chartex" xmlns:cx3="http://schemas.microsoft.com/office/drawing/2016/5/9/chartex" xmlns:cx4="http://schemas.microsoft.com/office/drawing/2016/5/10/chartex" xmlns:cx5="http://schemas.microsoft.com/office/drawing/2016/5/11/chartex" xmlns:cx6="http://schemas.microsoft.com/office/drawing/2016/5/12/chartex" xmlns:cx7="http://schemas.microsoft.com/office/drawing/2016/5/13/chartex" xmlns:cx8="http://schemas.microsoft.com/office/drawing/2016/5/14/chartex" xmlns:mc="http://schemas.openxmlformats.org/markup-compatibility/2006" xmlns:aink="http://schemas.microsoft.com/office/drawing/2016/ink" xmlns:am3d="http://schemas.microsoft.com/office/drawing/2017/model3d" xmlns:o="urn:schemas-microsoft-com:office:office" xmlns:oel="http://schemas.microsoft.com/office/2019/extlst" xmlns:r="http://schemas.openxmlformats.org/officeDocument/2006/relationships" xmlns:m="http://schemas.openxmlformats.org/officeDocument/2006/math" xmlns:v="urn:schemas-microsoft-com:vml" xmlns:wp14="http://schemas.microsoft.com/office/word/2010/wordprocessingDrawing" xmlns:wp="http://schemas.openxmlformats.org/drawingml/2006/wordprocessingDrawing" xmlns:w10="urn:schemas-microsoft-com:office:word" xmlns:w="http://schemas.openxmlformats.org/wordprocessingml/2006/main" xmlns:w14="http://schemas.microsoft.com/office/word/2010/wordml" xmlns:w15="http://schemas.microsoft.com/office/word/2012/wordml" xmlns:w16cex="http://schemas.microsoft.com/office/word/2018/wordml/cex" xmlns:w16cid="http://schemas.microsoft.com/office/word/2016/wordml/cid" xmlns:w16="http://schemas.microsoft.com/office/word/2018/wordml" xmlns:w16sdtdh="http://schemas.microsoft.com/office/word/2020/wordml/sdtdatahash" xmlns:w16se="http://schemas.microsoft.com/office/word/2015/wordml/symex" xmlns:wpg="http://schemas.microsoft.com/office/word/2010/wordprocessingGroup" xmlns:wpi="http://schemas.microsoft.com/office/word/2010/wordprocessingInk" xmlns:wne="http://schemas.microsoft.com/office/word/2006/wordml" xmlns:wps="http://schemas.microsoft.com/office/word/2010/wordprocessingShape" mc:Ignorable="w14 w15 w16se w16cid w16 w16cex w16sdtdh wp14">
+<w:endnotes xmlns:wpc="http://schemas.microsoft.com/office/word/2010/wordprocessingCanvas" xmlns:cx="http://schemas.microsoft.com/office/drawing/2014/chartex" xmlns:cx1="http://schemas.microsoft.com/office/drawing/2015/9/8/chartex" xmlns:cx2="http://schemas.microsoft.com/office/drawing/2015/10/21/chartex" xmlns:cx3="http://schemas.microsoft.com/office/drawing/2016/5/9/chartex" xmlns:cx4="http://schemas.microsoft.com/office/drawing/2016/5/10/chartex" xmlns:cx5="http://schemas.microsoft.com/office/drawing/2016/5/11/chartex" xmlns:cx6="http://schemas.microsoft.com/office/drawing/2016/5/12/chartex" xmlns:cx7="http://schemas.microsoft.com/office/drawing/2016/5/13/chartex" xmlns:cx8="http://schemas.microsoft.com/office/drawing/2016/5/14/chartex" xmlns:mc="http://schemas.openxmlformats.org/markup-compatibility/2006" xmlns:aink="http://schemas.microsoft.com/office/drawing/2016/ink" xmlns:am3d="http://schemas.microsoft.com/office/drawing/2017/model3d" xmlns:o="urn:schemas-microsoft-com:office:office" xmlns:r="http://schemas.openxmlformats.org/officeDocument/2006/relationships" xmlns:m="http://schemas.openxmlformats.org/officeDocument/2006/math" xmlns:v="urn:schemas-microsoft-com:vml" xmlns:wp14="http://schemas.microsoft.com/office/word/2010/wordprocessingDrawing" xmlns:wp="http://schemas.openxmlformats.org/drawingml/2006/wordprocessingDrawing" xmlns:w10="urn:schemas-microsoft-com:office:word" xmlns:w="http://schemas.openxmlformats.org/wordprocessingml/2006/main" xmlns:w14="http://schemas.microsoft.com/office/word/2010/wordml" xmlns:w15="http://schemas.microsoft.com/office/word/2012/wordml" xmlns:w16cid="http://schemas.microsoft.com/office/word/2016/wordml/cid" xmlns:w16se="http://schemas.microsoft.com/office/word/2015/wordml/symex" xmlns:wpg="http://schemas.microsoft.com/office/word/2010/wordprocessingGroup" xmlns:wpi="http://schemas.microsoft.com/office/word/2010/wordprocessingInk" xmlns:wne="http://schemas.microsoft.com/office/word/2006/wordml" xmlns:wps="http://schemas.microsoft.com/office/word/2010/wordprocessingShape" mc:Ignorable="w14 w15 w16se w16cid wp14">
   <w:endnote w:type="separator" w:id="-1">
     <w:p>
       <w:pPr>
@@ -10076,7 +10091,7 @@
 </file>
 
 <file path=word/footnotes.xml><?xml version="1.0" encoding="utf-8"?>
-<w:footnotes xmlns:wpc="http://schemas.microsoft.com/office/word/2010/wordprocessingCanvas" xmlns:cx="http://schemas.microsoft.com/office/drawing/2014/chartex" xmlns:cx1="http://schemas.microsoft.com/office/drawing/2015/9/8/chartex" xmlns:cx2="http://schemas.microsoft.com/office/drawing/2015/10/21/chartex" xmlns:cx3="http://schemas.microsoft.com/office/drawing/2016/5/9/chartex" xmlns:cx4="http://schemas.microsoft.com/office/drawing/2016/5/10/chartex" xmlns:cx5="http://schemas.microsoft.com/office/drawing/2016/5/11/chartex" xmlns:cx6="http://schemas.microsoft.com/office/drawing/2016/5/12/chartex" xmlns:cx7="http://schemas.microsoft.com/office/drawing/2016/5/13/chartex" xmlns:cx8="http://schemas.microsoft.com/office/drawing/2016/5/14/chartex" xmlns:mc="http://schemas.openxmlformats.org/markup-compatibility/2006" xmlns:aink="http://schemas.microsoft.com/office/drawing/2016/ink" xmlns:am3d="http://schemas.microsoft.com/office/drawing/2017/model3d" xmlns:o="urn:schemas-microsoft-com:office:office" xmlns:oel="http://schemas.microsoft.com/office/2019/extlst" xmlns:r="http://schemas.openxmlformats.org/officeDocument/2006/relationships" xmlns:m="http://schemas.openxmlformats.org/officeDocument/2006/math" xmlns:v="urn:schemas-microsoft-com:vml" xmlns:wp14="http://schemas.microsoft.com/office/word/2010/wordprocessingDrawing" xmlns:wp="http://schemas.openxmlformats.org/drawingml/2006/wordprocessingDrawing" xmlns:w10="urn:schemas-microsoft-com:office:word" xmlns:w="http://schemas.openxmlformats.org/wordprocessingml/2006/main" xmlns:w14="http://schemas.microsoft.com/office/word/2010/wordml" xmlns:w15="http://schemas.microsoft.com/office/word/2012/wordml" xmlns:w16cex="http://schemas.microsoft.com/office/word/2018/wordml/cex" xmlns:w16cid="http://schemas.microsoft.com/office/word/2016/wordml/cid" xmlns:w16="http://schemas.microsoft.com/office/word/2018/wordml" xmlns:w16sdtdh="http://schemas.microsoft.com/office/word/2020/wordml/sdtdatahash" xmlns:w16se="http://schemas.microsoft.com/office/word/2015/wordml/symex" xmlns:wpg="http://schemas.microsoft.com/office/word/2010/wordprocessingGroup" xmlns:wpi="http://schemas.microsoft.com/office/word/2010/wordprocessingInk" xmlns:wne="http://schemas.microsoft.com/office/word/2006/wordml" xmlns:wps="http://schemas.microsoft.com/office/word/2010/wordprocessingShape" mc:Ignorable="w14 w15 w16se w16cid w16 w16cex w16sdtdh wp14">
+<w:footnotes xmlns:wpc="http://schemas.microsoft.com/office/word/2010/wordprocessingCanvas" xmlns:cx="http://schemas.microsoft.com/office/drawing/2014/chartex" xmlns:cx1="http://schemas.microsoft.com/office/drawing/2015/9/8/chartex" xmlns:cx2="http://schemas.microsoft.com/office/drawing/2015/10/21/chartex" xmlns:cx3="http://schemas.microsoft.com/office/drawing/2016/5/9/chartex" xmlns:cx4="http://schemas.microsoft.com/office/drawing/2016/5/10/chartex" xmlns:cx5="http://schemas.microsoft.com/office/drawing/2016/5/11/chartex" xmlns:cx6="http://schemas.microsoft.com/office/drawing/2016/5/12/chartex" xmlns:cx7="http://schemas.microsoft.com/office/drawing/2016/5/13/chartex" xmlns:cx8="http://schemas.microsoft.com/office/drawing/2016/5/14/chartex" xmlns:mc="http://schemas.openxmlformats.org/markup-compatibility/2006" xmlns:aink="http://schemas.microsoft.com/office/drawing/2016/ink" xmlns:am3d="http://schemas.microsoft.com/office/drawing/2017/model3d" xmlns:o="urn:schemas-microsoft-com:office:office" xmlns:r="http://schemas.openxmlformats.org/officeDocument/2006/relationships" xmlns:m="http://schemas.openxmlformats.org/officeDocument/2006/math" xmlns:v="urn:schemas-microsoft-com:vml" xmlns:wp14="http://schemas.microsoft.com/office/word/2010/wordprocessingDrawing" xmlns:wp="http://schemas.openxmlformats.org/drawingml/2006/wordprocessingDrawing" xmlns:w10="urn:schemas-microsoft-com:office:word" xmlns:w="http://schemas.openxmlformats.org/wordprocessingml/2006/main" xmlns:w14="http://schemas.microsoft.com/office/word/2010/wordml" xmlns:w15="http://schemas.microsoft.com/office/word/2012/wordml" xmlns:w16cid="http://schemas.microsoft.com/office/word/2016/wordml/cid" xmlns:w16se="http://schemas.microsoft.com/office/word/2015/wordml/symex" xmlns:wpg="http://schemas.microsoft.com/office/word/2010/wordprocessingGroup" xmlns:wpi="http://schemas.microsoft.com/office/word/2010/wordprocessingInk" xmlns:wne="http://schemas.microsoft.com/office/word/2006/wordml" xmlns:wps="http://schemas.microsoft.com/office/word/2010/wordprocessingShape" mc:Ignorable="w14 w15 w16se w16cid wp14">
   <w:footnote w:type="separator" w:id="-1">
     <w:p>
       <w:pPr>
@@ -10101,7 +10116,7 @@
 </file>
 
 <file path=word/numbering.xml><?xml version="1.0" encoding="utf-8"?>
-<w:numbering xmlns:wpc="http://schemas.microsoft.com/office/word/2010/wordprocessingCanvas" xmlns:cx="http://schemas.microsoft.com/office/drawing/2014/chartex" xmlns:cx1="http://schemas.microsoft.com/office/drawing/2015/9/8/chartex" xmlns:cx2="http://schemas.microsoft.com/office/drawing/2015/10/21/chartex" xmlns:cx3="http://schemas.microsoft.com/office/drawing/2016/5/9/chartex" xmlns:cx4="http://schemas.microsoft.com/office/drawing/2016/5/10/chartex" xmlns:cx5="http://schemas.microsoft.com/office/drawing/2016/5/11/chartex" xmlns:cx6="http://schemas.microsoft.com/office/drawing/2016/5/12/chartex" xmlns:cx7="http://schemas.microsoft.com/office/drawing/2016/5/13/chartex" xmlns:cx8="http://schemas.microsoft.com/office/drawing/2016/5/14/chartex" xmlns:mc="http://schemas.openxmlformats.org/markup-compatibility/2006" xmlns:aink="http://schemas.microsoft.com/office/drawing/2016/ink" xmlns:am3d="http://schemas.microsoft.com/office/drawing/2017/model3d" xmlns:o="urn:schemas-microsoft-com:office:office" xmlns:oel="http://schemas.microsoft.com/office/2019/extlst" xmlns:r="http://schemas.openxmlformats.org/officeDocument/2006/relationships" xmlns:m="http://schemas.openxmlformats.org/officeDocument/2006/math" xmlns:v="urn:schemas-microsoft-com:vml" xmlns:wp14="http://schemas.microsoft.com/office/word/2010/wordprocessingDrawing" xmlns:wp="http://schemas.openxmlformats.org/drawingml/2006/wordprocessingDrawing" xmlns:w10="urn:schemas-microsoft-com:office:word" xmlns:w="http://schemas.openxmlformats.org/wordprocessingml/2006/main" xmlns:w14="http://schemas.microsoft.com/office/word/2010/wordml" xmlns:w15="http://schemas.microsoft.com/office/word/2012/wordml" xmlns:w16cex="http://schemas.microsoft.com/office/word/2018/wordml/cex" xmlns:w16cid="http://schemas.microsoft.com/office/word/2016/wordml/cid" xmlns:w16="http://schemas.microsoft.com/office/word/2018/wordml" xmlns:w16sdtdh="http://schemas.microsoft.com/office/word/2020/wordml/sdtdatahash" xmlns:w16se="http://schemas.microsoft.com/office/word/2015/wordml/symex" xmlns:wpg="http://schemas.microsoft.com/office/word/2010/wordprocessingGroup" xmlns:wpi="http://schemas.microsoft.com/office/word/2010/wordprocessingInk" xmlns:wne="http://schemas.microsoft.com/office/word/2006/wordml" xmlns:wps="http://schemas.microsoft.com/office/word/2010/wordprocessingShape" mc:Ignorable="w14 w15 w16se w16cid w16 w16cex w16sdtdh wp14">
+<w:numbering xmlns:wpc="http://schemas.microsoft.com/office/word/2010/wordprocessingCanvas" xmlns:cx="http://schemas.microsoft.com/office/drawing/2014/chartex" xmlns:cx1="http://schemas.microsoft.com/office/drawing/2015/9/8/chartex" xmlns:cx2="http://schemas.microsoft.com/office/drawing/2015/10/21/chartex" xmlns:cx3="http://schemas.microsoft.com/office/drawing/2016/5/9/chartex" xmlns:cx4="http://schemas.microsoft.com/office/drawing/2016/5/10/chartex" xmlns:cx5="http://schemas.microsoft.com/office/drawing/2016/5/11/chartex" xmlns:cx6="http://schemas.microsoft.com/office/drawing/2016/5/12/chartex" xmlns:cx7="http://schemas.microsoft.com/office/drawing/2016/5/13/chartex" xmlns:cx8="http://schemas.microsoft.com/office/drawing/2016/5/14/chartex" xmlns:mc="http://schemas.openxmlformats.org/markup-compatibility/2006" xmlns:aink="http://schemas.microsoft.com/office/drawing/2016/ink" xmlns:am3d="http://schemas.microsoft.com/office/drawing/2017/model3d" xmlns:o="urn:schemas-microsoft-com:office:office" xmlns:r="http://schemas.openxmlformats.org/officeDocument/2006/relationships" xmlns:m="http://schemas.openxmlformats.org/officeDocument/2006/math" xmlns:v="urn:schemas-microsoft-com:vml" xmlns:wp14="http://schemas.microsoft.com/office/word/2010/wordprocessingDrawing" xmlns:wp="http://schemas.openxmlformats.org/drawingml/2006/wordprocessingDrawing" xmlns:w10="urn:schemas-microsoft-com:office:word" xmlns:w="http://schemas.openxmlformats.org/wordprocessingml/2006/main" xmlns:w14="http://schemas.microsoft.com/office/word/2010/wordml" xmlns:w15="http://schemas.microsoft.com/office/word/2012/wordml" xmlns:w16cid="http://schemas.microsoft.com/office/word/2016/wordml/cid" xmlns:w16se="http://schemas.microsoft.com/office/word/2015/wordml/symex" xmlns:wpg="http://schemas.microsoft.com/office/word/2010/wordprocessingGroup" xmlns:wpi="http://schemas.microsoft.com/office/word/2010/wordprocessingInk" xmlns:wne="http://schemas.microsoft.com/office/word/2006/wordml" xmlns:wps="http://schemas.microsoft.com/office/word/2010/wordprocessingShape" mc:Ignorable="w14 w15 w16se w16cid wp14">
   <w:abstractNum w:abstractNumId="0" w15:restartNumberingAfterBreak="0">
     <w:nsid w:val="00EE4D71"/>
     <w:multiLevelType w:val="hybridMultilevel"/>
@@ -14250,125 +14265,125 @@
       </w:rPr>
     </w:lvl>
   </w:abstractNum>
-  <w:num w:numId="1" w16cid:durableId="276646524">
+  <w:num w:numId="1">
     <w:abstractNumId w:val="2"/>
   </w:num>
-  <w:num w:numId="2" w16cid:durableId="1019820509">
+  <w:num w:numId="2">
     <w:abstractNumId w:val="16"/>
   </w:num>
-  <w:num w:numId="3" w16cid:durableId="1318533155">
+  <w:num w:numId="3">
     <w:abstractNumId w:val="25"/>
   </w:num>
-  <w:num w:numId="4" w16cid:durableId="2076976301">
+  <w:num w:numId="4">
     <w:abstractNumId w:val="4"/>
   </w:num>
-  <w:num w:numId="5" w16cid:durableId="1046030970">
+  <w:num w:numId="5">
     <w:abstractNumId w:val="22"/>
   </w:num>
-  <w:num w:numId="6" w16cid:durableId="1666737106">
+  <w:num w:numId="6">
     <w:abstractNumId w:val="13"/>
   </w:num>
-  <w:num w:numId="7" w16cid:durableId="1306205309">
+  <w:num w:numId="7">
     <w:abstractNumId w:val="29"/>
   </w:num>
-  <w:num w:numId="8" w16cid:durableId="76943228">
+  <w:num w:numId="8">
     <w:abstractNumId w:val="21"/>
   </w:num>
-  <w:num w:numId="9" w16cid:durableId="1929970264">
+  <w:num w:numId="9">
     <w:abstractNumId w:val="28"/>
   </w:num>
-  <w:num w:numId="10" w16cid:durableId="556673541">
+  <w:num w:numId="10">
     <w:abstractNumId w:val="35"/>
   </w:num>
-  <w:num w:numId="11" w16cid:durableId="1823305456">
+  <w:num w:numId="11">
     <w:abstractNumId w:val="10"/>
   </w:num>
-  <w:num w:numId="12" w16cid:durableId="1649703079">
+  <w:num w:numId="12">
     <w:abstractNumId w:val="34"/>
   </w:num>
-  <w:num w:numId="13" w16cid:durableId="666831030">
+  <w:num w:numId="13">
     <w:abstractNumId w:val="31"/>
   </w:num>
-  <w:num w:numId="14" w16cid:durableId="2125996266">
+  <w:num w:numId="14">
     <w:abstractNumId w:val="14"/>
   </w:num>
-  <w:num w:numId="15" w16cid:durableId="726997295">
+  <w:num w:numId="15">
     <w:abstractNumId w:val="12"/>
   </w:num>
-  <w:num w:numId="16" w16cid:durableId="1655449114">
+  <w:num w:numId="16">
     <w:abstractNumId w:val="23"/>
   </w:num>
-  <w:num w:numId="17" w16cid:durableId="715858614">
+  <w:num w:numId="17">
     <w:abstractNumId w:val="27"/>
   </w:num>
-  <w:num w:numId="18" w16cid:durableId="852382561">
+  <w:num w:numId="18">
     <w:abstractNumId w:val="11"/>
   </w:num>
-  <w:num w:numId="19" w16cid:durableId="2083796299">
+  <w:num w:numId="19">
     <w:abstractNumId w:val="17"/>
   </w:num>
-  <w:num w:numId="20" w16cid:durableId="481234126">
+  <w:num w:numId="20">
     <w:abstractNumId w:val="15"/>
   </w:num>
-  <w:num w:numId="21" w16cid:durableId="823468671">
+  <w:num w:numId="21">
     <w:abstractNumId w:val="20"/>
   </w:num>
-  <w:num w:numId="22" w16cid:durableId="1263142919">
+  <w:num w:numId="22">
     <w:abstractNumId w:val="24"/>
   </w:num>
-  <w:num w:numId="23" w16cid:durableId="704985711">
+  <w:num w:numId="23">
     <w:abstractNumId w:val="7"/>
   </w:num>
-  <w:num w:numId="24" w16cid:durableId="1530219380">
+  <w:num w:numId="24">
     <w:abstractNumId w:val="3"/>
   </w:num>
-  <w:num w:numId="25" w16cid:durableId="1861123642">
+  <w:num w:numId="25">
     <w:abstractNumId w:val="9"/>
   </w:num>
-  <w:num w:numId="26" w16cid:durableId="2094625826">
+  <w:num w:numId="26">
     <w:abstractNumId w:val="1"/>
   </w:num>
-  <w:num w:numId="27" w16cid:durableId="249430923">
+  <w:num w:numId="27">
     <w:abstractNumId w:val="8"/>
   </w:num>
-  <w:num w:numId="28" w16cid:durableId="1602299849">
+  <w:num w:numId="28">
     <w:abstractNumId w:val="36"/>
   </w:num>
-  <w:num w:numId="29" w16cid:durableId="1196849514">
+  <w:num w:numId="29">
     <w:abstractNumId w:val="32"/>
   </w:num>
-  <w:num w:numId="30" w16cid:durableId="1374306318">
+  <w:num w:numId="30">
     <w:abstractNumId w:val="33"/>
   </w:num>
-  <w:num w:numId="31" w16cid:durableId="271977177">
+  <w:num w:numId="31">
     <w:abstractNumId w:val="18"/>
   </w:num>
-  <w:num w:numId="32" w16cid:durableId="1592465776">
+  <w:num w:numId="32">
     <w:abstractNumId w:val="5"/>
   </w:num>
-  <w:num w:numId="33" w16cid:durableId="941303221">
+  <w:num w:numId="33">
     <w:abstractNumId w:val="30"/>
   </w:num>
-  <w:num w:numId="34" w16cid:durableId="27924090">
+  <w:num w:numId="34">
     <w:abstractNumId w:val="0"/>
   </w:num>
-  <w:num w:numId="35" w16cid:durableId="1429235464">
+  <w:num w:numId="35">
     <w:abstractNumId w:val="19"/>
   </w:num>
-  <w:num w:numId="36" w16cid:durableId="243877038">
+  <w:num w:numId="36">
     <w:abstractNumId w:val="6"/>
   </w:num>
-  <w:num w:numId="37" w16cid:durableId="155003718">
+  <w:num w:numId="37">
     <w:abstractNumId w:val="26"/>
   </w:num>
-  <w:num w:numId="38" w16cid:durableId="2024740326">
+  <w:num w:numId="38">
     <w:abstractNumId w:val="37"/>
   </w:num>
 </w:numbering>
 </file>
 
 <file path=word/styles.xml><?xml version="1.0" encoding="utf-8"?>
-<w:styles xmlns:mc="http://schemas.openxmlformats.org/markup-compatibility/2006" xmlns:r="http://schemas.openxmlformats.org/officeDocument/2006/relationships" xmlns:w="http://schemas.openxmlformats.org/wordprocessingml/2006/main" xmlns:w14="http://schemas.microsoft.com/office/word/2010/wordml" xmlns:w15="http://schemas.microsoft.com/office/word/2012/wordml" xmlns:w16cex="http://schemas.microsoft.com/office/word/2018/wordml/cex" xmlns:w16cid="http://schemas.microsoft.com/office/word/2016/wordml/cid" xmlns:w16="http://schemas.microsoft.com/office/word/2018/wordml" xmlns:w16sdtdh="http://schemas.microsoft.com/office/word/2020/wordml/sdtdatahash" xmlns:w16se="http://schemas.microsoft.com/office/word/2015/wordml/symex" mc:Ignorable="w14 w15 w16se w16cid w16 w16cex w16sdtdh">
+<w:styles xmlns:mc="http://schemas.openxmlformats.org/markup-compatibility/2006" xmlns:r="http://schemas.openxmlformats.org/officeDocument/2006/relationships" xmlns:w="http://schemas.openxmlformats.org/wordprocessingml/2006/main" xmlns:w14="http://schemas.microsoft.com/office/word/2010/wordml" xmlns:w15="http://schemas.microsoft.com/office/word/2012/wordml" xmlns:w16cid="http://schemas.microsoft.com/office/word/2016/wordml/cid" xmlns:w16se="http://schemas.microsoft.com/office/word/2015/wordml/symex" mc:Ignorable="w14 w15 w16se w16cid">
   <w:docDefaults>
     <w:rPrDefault>
       <w:rPr>
@@ -14767,11 +14782,11 @@
     <w:qFormat/>
     <w:rsid w:val="00CF284F"/>
   </w:style>
-  <w:style w:type="paragraph" w:styleId="Heading1">
+  <w:style w:type="paragraph" w:styleId="Ttulo1">
     <w:name w:val="heading 1"/>
     <w:basedOn w:val="Normal"/>
     <w:next w:val="Normal"/>
-    <w:link w:val="Heading1Char"/>
+    <w:link w:val="Ttulo1Car"/>
     <w:uiPriority w:val="9"/>
     <w:qFormat/>
     <w:rsid w:val="00771B82"/>
@@ -14788,11 +14803,11 @@
       <w:szCs w:val="32"/>
     </w:rPr>
   </w:style>
-  <w:style w:type="paragraph" w:styleId="Heading2">
+  <w:style w:type="paragraph" w:styleId="Ttulo2">
     <w:name w:val="heading 2"/>
     <w:basedOn w:val="Normal"/>
     <w:next w:val="Normal"/>
-    <w:link w:val="Heading2Char"/>
+    <w:link w:val="Ttulo2Car"/>
     <w:uiPriority w:val="9"/>
     <w:unhideWhenUsed/>
     <w:qFormat/>
@@ -14810,12 +14825,13 @@
       <w:szCs w:val="26"/>
     </w:rPr>
   </w:style>
-  <w:style w:type="character" w:default="1" w:styleId="DefaultParagraphFont">
+  <w:style w:type="character" w:default="1" w:styleId="Fuentedeprrafopredeter">
     <w:name w:val="Default Paragraph Font"/>
     <w:uiPriority w:val="1"/>
+    <w:semiHidden/>
     <w:unhideWhenUsed/>
   </w:style>
-  <w:style w:type="table" w:default="1" w:styleId="TableNormal">
+  <w:style w:type="table" w:default="1" w:styleId="Tablanormal">
     <w:name w:val="Normal Table"/>
     <w:uiPriority w:val="99"/>
     <w:semiHidden/>
@@ -14830,13 +14846,13 @@
       </w:tblCellMar>
     </w:tblPr>
   </w:style>
-  <w:style w:type="numbering" w:default="1" w:styleId="NoList">
+  <w:style w:type="numbering" w:default="1" w:styleId="Sinlista">
     <w:name w:val="No List"/>
     <w:uiPriority w:val="99"/>
     <w:semiHidden/>
     <w:unhideWhenUsed/>
   </w:style>
-  <w:style w:type="paragraph" w:styleId="ListParagraph">
+  <w:style w:type="paragraph" w:styleId="Prrafodelista">
     <w:name w:val="List Paragraph"/>
     <w:basedOn w:val="Normal"/>
     <w:uiPriority w:val="34"/>
@@ -14847,10 +14863,10 @@
       <w:contextualSpacing/>
     </w:pPr>
   </w:style>
-  <w:style w:type="character" w:customStyle="1" w:styleId="Heading1Char">
-    <w:name w:val="Heading 1 Char"/>
-    <w:basedOn w:val="DefaultParagraphFont"/>
-    <w:link w:val="Heading1"/>
+  <w:style w:type="character" w:customStyle="1" w:styleId="Ttulo1Car">
+    <w:name w:val="Título 1 Car"/>
+    <w:basedOn w:val="Fuentedeprrafopredeter"/>
+    <w:link w:val="Ttulo1"/>
     <w:uiPriority w:val="9"/>
     <w:rsid w:val="00771B82"/>
     <w:rPr>
@@ -14860,9 +14876,9 @@
       <w:szCs w:val="32"/>
     </w:rPr>
   </w:style>
-  <w:style w:type="paragraph" w:styleId="TOCHeading">
+  <w:style w:type="paragraph" w:styleId="TtuloTDC">
     <w:name w:val="TOC Heading"/>
-    <w:basedOn w:val="Heading1"/>
+    <w:basedOn w:val="Ttulo1"/>
     <w:next w:val="Normal"/>
     <w:uiPriority w:val="39"/>
     <w:unhideWhenUsed/>
@@ -14875,7 +14891,7 @@
       <w:lang w:eastAsia="es-MX"/>
     </w:rPr>
   </w:style>
-  <w:style w:type="paragraph" w:styleId="TOC2">
+  <w:style w:type="paragraph" w:styleId="TDC2">
     <w:name w:val="toc 2"/>
     <w:basedOn w:val="Normal"/>
     <w:next w:val="Normal"/>
@@ -14893,7 +14909,7 @@
       <w:bCs/>
     </w:rPr>
   </w:style>
-  <w:style w:type="paragraph" w:styleId="TOC1">
+  <w:style w:type="paragraph" w:styleId="TDC1">
     <w:name w:val="toc 1"/>
     <w:basedOn w:val="Normal"/>
     <w:next w:val="Normal"/>
@@ -14914,7 +14930,7 @@
       <w:szCs w:val="24"/>
     </w:rPr>
   </w:style>
-  <w:style w:type="paragraph" w:styleId="TOC3">
+  <w:style w:type="paragraph" w:styleId="TDC3">
     <w:name w:val="toc 3"/>
     <w:basedOn w:val="Normal"/>
     <w:next w:val="Normal"/>
@@ -14932,11 +14948,11 @@
       <w:szCs w:val="20"/>
     </w:rPr>
   </w:style>
-  <w:style w:type="paragraph" w:styleId="Title">
+  <w:style w:type="paragraph" w:styleId="Ttulo">
     <w:name w:val="Title"/>
     <w:basedOn w:val="Normal"/>
     <w:next w:val="Normal"/>
-    <w:link w:val="TitleChar"/>
+    <w:link w:val="TtuloCar"/>
     <w:uiPriority w:val="10"/>
     <w:qFormat/>
     <w:rsid w:val="00036DF8"/>
@@ -14952,10 +14968,10 @@
       <w:szCs w:val="56"/>
     </w:rPr>
   </w:style>
-  <w:style w:type="character" w:customStyle="1" w:styleId="TitleChar">
-    <w:name w:val="Title Char"/>
-    <w:basedOn w:val="DefaultParagraphFont"/>
-    <w:link w:val="Title"/>
+  <w:style w:type="character" w:customStyle="1" w:styleId="TtuloCar">
+    <w:name w:val="Título Car"/>
+    <w:basedOn w:val="Fuentedeprrafopredeter"/>
+    <w:link w:val="Ttulo"/>
     <w:uiPriority w:val="10"/>
     <w:rsid w:val="00036DF8"/>
     <w:rPr>
@@ -14966,7 +14982,7 @@
       <w:szCs w:val="56"/>
     </w:rPr>
   </w:style>
-  <w:style w:type="paragraph" w:styleId="NoSpacing">
+  <w:style w:type="paragraph" w:styleId="Sinespaciado">
     <w:name w:val="No Spacing"/>
     <w:uiPriority w:val="1"/>
     <w:qFormat/>
@@ -14975,9 +14991,9 @@
       <w:spacing w:after="0" w:line="240" w:lineRule="auto"/>
     </w:pPr>
   </w:style>
-  <w:style w:type="character" w:styleId="Strong">
+  <w:style w:type="character" w:styleId="Textoennegrita">
     <w:name w:val="Strong"/>
-    <w:basedOn w:val="DefaultParagraphFont"/>
+    <w:basedOn w:val="Fuentedeprrafopredeter"/>
     <w:uiPriority w:val="22"/>
     <w:qFormat/>
     <w:rsid w:val="00D46D18"/>
@@ -14986,9 +15002,9 @@
       <w:bCs/>
     </w:rPr>
   </w:style>
-  <w:style w:type="table" w:styleId="TableGrid">
+  <w:style w:type="table" w:styleId="Tablaconcuadrcula">
     <w:name w:val="Table Grid"/>
-    <w:basedOn w:val="TableNormal"/>
+    <w:basedOn w:val="Tablanormal"/>
     <w:uiPriority w:val="39"/>
     <w:rsid w:val="00BE2EE4"/>
     <w:pPr>
@@ -15005,7 +15021,7 @@
       </w:tblBorders>
     </w:tblPr>
   </w:style>
-  <w:style w:type="paragraph" w:styleId="TOC4">
+  <w:style w:type="paragraph" w:styleId="TDC4">
     <w:name w:val="toc 4"/>
     <w:basedOn w:val="Normal"/>
     <w:next w:val="Normal"/>
@@ -15023,7 +15039,7 @@
       <w:szCs w:val="20"/>
     </w:rPr>
   </w:style>
-  <w:style w:type="paragraph" w:styleId="TOC5">
+  <w:style w:type="paragraph" w:styleId="TDC5">
     <w:name w:val="toc 5"/>
     <w:basedOn w:val="Normal"/>
     <w:next w:val="Normal"/>
@@ -15041,7 +15057,7 @@
       <w:szCs w:val="20"/>
     </w:rPr>
   </w:style>
-  <w:style w:type="paragraph" w:styleId="TOC6">
+  <w:style w:type="paragraph" w:styleId="TDC6">
     <w:name w:val="toc 6"/>
     <w:basedOn w:val="Normal"/>
     <w:next w:val="Normal"/>
@@ -15059,7 +15075,7 @@
       <w:szCs w:val="20"/>
     </w:rPr>
   </w:style>
-  <w:style w:type="paragraph" w:styleId="TOC7">
+  <w:style w:type="paragraph" w:styleId="TDC7">
     <w:name w:val="toc 7"/>
     <w:basedOn w:val="Normal"/>
     <w:next w:val="Normal"/>
@@ -15077,7 +15093,7 @@
       <w:szCs w:val="20"/>
     </w:rPr>
   </w:style>
-  <w:style w:type="paragraph" w:styleId="TOC8">
+  <w:style w:type="paragraph" w:styleId="TDC8">
     <w:name w:val="toc 8"/>
     <w:basedOn w:val="Normal"/>
     <w:next w:val="Normal"/>
@@ -15095,7 +15111,7 @@
       <w:szCs w:val="20"/>
     </w:rPr>
   </w:style>
-  <w:style w:type="paragraph" w:styleId="TOC9">
+  <w:style w:type="paragraph" w:styleId="TDC9">
     <w:name w:val="toc 9"/>
     <w:basedOn w:val="Normal"/>
     <w:next w:val="Normal"/>
@@ -15113,9 +15129,9 @@
       <w:szCs w:val="20"/>
     </w:rPr>
   </w:style>
-  <w:style w:type="character" w:styleId="Hyperlink">
+  <w:style w:type="character" w:styleId="Hipervnculo">
     <w:name w:val="Hyperlink"/>
-    <w:basedOn w:val="DefaultParagraphFont"/>
+    <w:basedOn w:val="Fuentedeprrafopredeter"/>
     <w:uiPriority w:val="99"/>
     <w:unhideWhenUsed/>
     <w:rsid w:val="000A62D9"/>
@@ -15124,10 +15140,10 @@
       <w:u w:val="single"/>
     </w:rPr>
   </w:style>
-  <w:style w:type="character" w:customStyle="1" w:styleId="Heading2Char">
-    <w:name w:val="Heading 2 Char"/>
-    <w:basedOn w:val="DefaultParagraphFont"/>
-    <w:link w:val="Heading2"/>
+  <w:style w:type="character" w:customStyle="1" w:styleId="Ttulo2Car">
+    <w:name w:val="Título 2 Car"/>
+    <w:basedOn w:val="Fuentedeprrafopredeter"/>
+    <w:link w:val="Ttulo2"/>
     <w:uiPriority w:val="9"/>
     <w:rsid w:val="000A62D9"/>
     <w:rPr>
@@ -15137,9 +15153,9 @@
       <w:szCs w:val="26"/>
     </w:rPr>
   </w:style>
-  <w:style w:type="character" w:styleId="UnresolvedMention">
+  <w:style w:type="character" w:styleId="Mencinsinresolver">
     <w:name w:val="Unresolved Mention"/>
-    <w:basedOn w:val="DefaultParagraphFont"/>
+    <w:basedOn w:val="Fuentedeprrafopredeter"/>
     <w:uiPriority w:val="99"/>
     <w:semiHidden/>
     <w:unhideWhenUsed/>
@@ -15149,10 +15165,10 @@
       <w:shd w:val="clear" w:color="auto" w:fill="E1DFDD"/>
     </w:rPr>
   </w:style>
-  <w:style w:type="paragraph" w:styleId="Header">
+  <w:style w:type="paragraph" w:styleId="Encabezado">
     <w:name w:val="header"/>
     <w:basedOn w:val="Normal"/>
-    <w:link w:val="HeaderChar"/>
+    <w:link w:val="EncabezadoCar"/>
     <w:uiPriority w:val="99"/>
     <w:unhideWhenUsed/>
     <w:rsid w:val="00CB19EE"/>
@@ -15164,17 +15180,17 @@
       <w:spacing w:after="0" w:line="240" w:lineRule="auto"/>
     </w:pPr>
   </w:style>
-  <w:style w:type="character" w:customStyle="1" w:styleId="HeaderChar">
-    <w:name w:val="Header Char"/>
-    <w:basedOn w:val="DefaultParagraphFont"/>
-    <w:link w:val="Header"/>
+  <w:style w:type="character" w:customStyle="1" w:styleId="EncabezadoCar">
+    <w:name w:val="Encabezado Car"/>
+    <w:basedOn w:val="Fuentedeprrafopredeter"/>
+    <w:link w:val="Encabezado"/>
     <w:uiPriority w:val="99"/>
     <w:rsid w:val="00CB19EE"/>
   </w:style>
-  <w:style w:type="paragraph" w:styleId="Footer">
+  <w:style w:type="paragraph" w:styleId="Piedepgina">
     <w:name w:val="footer"/>
     <w:basedOn w:val="Normal"/>
-    <w:link w:val="FooterChar"/>
+    <w:link w:val="PiedepginaCar"/>
     <w:uiPriority w:val="99"/>
     <w:unhideWhenUsed/>
     <w:rsid w:val="00CB19EE"/>
@@ -15186,10 +15202,10 @@
       <w:spacing w:after="0" w:line="240" w:lineRule="auto"/>
     </w:pPr>
   </w:style>
-  <w:style w:type="character" w:customStyle="1" w:styleId="FooterChar">
-    <w:name w:val="Footer Char"/>
-    <w:basedOn w:val="DefaultParagraphFont"/>
-    <w:link w:val="Footer"/>
+  <w:style w:type="character" w:customStyle="1" w:styleId="PiedepginaCar">
+    <w:name w:val="Pie de página Car"/>
+    <w:basedOn w:val="Fuentedeprrafopredeter"/>
+    <w:link w:val="Piedepgina"/>
     <w:uiPriority w:val="99"/>
     <w:rsid w:val="00CB19EE"/>
   </w:style>
@@ -15496,7 +15512,7 @@
 </file>
 
 <file path=customXml/itemProps1.xml><?xml version="1.0" encoding="utf-8"?>
-<ds:datastoreItem xmlns:ds="http://schemas.openxmlformats.org/officeDocument/2006/customXml" ds:itemID="{3EEA3BB4-9BC4-4A8D-A936-9E45D8ACF1DF}">
+<ds:datastoreItem xmlns:ds="http://schemas.openxmlformats.org/officeDocument/2006/customXml" ds:itemID="{66CD20CC-B801-4FEA-BD39-FDF5770715B9}">
   <ds:schemaRefs>
     <ds:schemaRef ds:uri="http://schemas.openxmlformats.org/officeDocument/2006/bibliography"/>
   </ds:schemaRefs>

</xml_diff>